<commit_message>
agrego datos a caratula
</commit_message>
<xml_diff>
--- a/Estrategia.docx
+++ b/Estrategia.docx
@@ -592,6 +592,170 @@
                     <w:pPr>
                       <w:jc w:val="center"/>
                       <w:rPr>
+                        <w:b/>
+                        <w:bCs/>
+                        <w:i/>
+                        <w:iCs/>
+                      </w:rPr>
+                    </w:pPr>
+                    <w:r>
+                      <w:rPr>
+                        <w:b/>
+                        <w:bCs/>
+                        <w:i/>
+                        <w:iCs/>
+                      </w:rPr>
+                      <w:t>Jean Pierre</w:t>
+                    </w:r>
+                  </w:p>
+                </w:tc>
+                <w:tc>
+                  <w:tcPr>
+                    <w:tcW w:w="1366" w:type="dxa"/>
+                    <w:shd w:val="clear" w:color="auto" w:fill="FFFFFF" w:themeFill="background1"/>
+                    <w:vAlign w:val="center"/>
+                  </w:tcPr>
+                  <w:p>
+                    <w:pPr>
+                      <w:jc w:val="center"/>
+                      <w:rPr>
+                        <w:b/>
+                        <w:bCs/>
+                        <w:i/>
+                        <w:iCs/>
+                      </w:rPr>
+                    </w:pPr>
+                    <w:r>
+                      <w:rPr>
+                        <w:b/>
+                        <w:bCs/>
+                        <w:i/>
+                        <w:iCs/>
+                      </w:rPr>
+                      <w:t xml:space="preserve">Chero </w:t>
+                    </w:r>
+                    <w:proofErr w:type="spellStart"/>
+                    <w:r>
+                      <w:rPr>
+                        <w:b/>
+                        <w:bCs/>
+                        <w:i/>
+                        <w:iCs/>
+                      </w:rPr>
+                      <w:t>Pomaleque</w:t>
+                    </w:r>
+                    <w:proofErr w:type="spellEnd"/>
+                  </w:p>
+                </w:tc>
+                <w:tc>
+                  <w:tcPr>
+                    <w:tcW w:w="1186" w:type="dxa"/>
+                    <w:shd w:val="clear" w:color="auto" w:fill="FFFFFF" w:themeFill="background1"/>
+                    <w:vAlign w:val="center"/>
+                  </w:tcPr>
+                  <w:p>
+                    <w:pPr>
+                      <w:jc w:val="center"/>
+                      <w:rPr>
+                        <w:b/>
+                        <w:bCs/>
+                        <w:i/>
+                        <w:iCs/>
+                      </w:rPr>
+                    </w:pPr>
+                    <w:r>
+                      <w:rPr>
+                        <w:b/>
+                        <w:bCs/>
+                        <w:i/>
+                        <w:iCs/>
+                      </w:rPr>
+                      <w:t>152.233-4</w:t>
+                    </w:r>
+                  </w:p>
+                </w:tc>
+                <w:tc>
+                  <w:tcPr>
+                    <w:tcW w:w="3260" w:type="dxa"/>
+                    <w:shd w:val="clear" w:color="auto" w:fill="FFFFFF" w:themeFill="background1"/>
+                    <w:vAlign w:val="center"/>
+                  </w:tcPr>
+                  <w:p>
+                    <w:pPr>
+                      <w:jc w:val="center"/>
+                      <w:rPr>
+                        <w:b/>
+                        <w:bCs/>
+                        <w:i/>
+                        <w:iCs/>
+                      </w:rPr>
+                    </w:pPr>
+                    <w:hyperlink r:id="rId9" w:history="1">
+                      <w:r>
+                        <w:rPr>
+                          <w:rStyle w:val="Hipervnculo"/>
+                          <w:b/>
+                          <w:bCs/>
+                          <w:i/>
+                          <w:iCs/>
+                        </w:rPr>
+                        <w:t>pierchero@gmail.com</w:t>
+                      </w:r>
+                    </w:hyperlink>
+                  </w:p>
+                </w:tc>
+                <w:tc>
+                  <w:tcPr>
+                    <w:tcW w:w="1134" w:type="dxa"/>
+                    <w:vAlign w:val="center"/>
+                  </w:tcPr>
+                  <w:p>
+                    <w:pPr>
+                      <w:ind w:left="708" w:hanging="708"/>
+                      <w:jc w:val="center"/>
+                      <w:rPr>
+                        <w:b/>
+                        <w:bCs/>
+                        <w:i/>
+                        <w:iCs/>
+                      </w:rPr>
+                    </w:pPr>
+                  </w:p>
+                </w:tc>
+              </w:tr>
+              <w:tr>
+                <w:trPr>
+                  <w:gridAfter w:val="1"/>
+                  <w:wAfter w:w="9" w:type="dxa"/>
+                  <w:trHeight w:val="135"/>
+                </w:trPr>
+                <w:tc>
+                  <w:tcPr>
+                    <w:tcW w:w="2616" w:type="dxa"/>
+                    <w:gridSpan w:val="2"/>
+                    <w:vMerge/>
+                    <w:shd w:val="clear" w:color="auto" w:fill="E7E6E6" w:themeFill="background2"/>
+                    <w:vAlign w:val="center"/>
+                  </w:tcPr>
+                  <w:p>
+                    <w:pPr>
+                      <w:jc w:val="center"/>
+                      <w:rPr>
+                        <w:b/>
+                      </w:rPr>
+                    </w:pPr>
+                  </w:p>
+                </w:tc>
+                <w:tc>
+                  <w:tcPr>
+                    <w:tcW w:w="1745" w:type="dxa"/>
+                    <w:shd w:val="clear" w:color="auto" w:fill="FFFFFF" w:themeFill="background1"/>
+                    <w:vAlign w:val="center"/>
+                  </w:tcPr>
+                  <w:p>
+                    <w:pPr>
+                      <w:jc w:val="center"/>
+                      <w:rPr>
                         <w:i/>
                         <w:iCs/>
                       </w:rPr>
@@ -712,12 +876,7 @@
                   </w:tcPr>
                   <w:p>
                     <w:pPr>
-                      <w:ind w:left="708" w:hanging="708"/>
                       <w:jc w:val="center"/>
-                      <w:rPr>
-                        <w:i/>
-                        <w:iCs/>
-                      </w:rPr>
                     </w:pPr>
                     <w:r>
                       <w:rPr>
@@ -812,6 +971,13 @@
                         <w:iCs/>
                       </w:rPr>
                     </w:pPr>
+                    <w:r>
+                      <w:rPr>
+                        <w:i/>
+                        <w:iCs/>
+                      </w:rPr>
+                      <w:t>135.246-5</w:t>
+                    </w:r>
                   </w:p>
                 </w:tc>
                 <w:tc>
@@ -891,7 +1057,23 @@
                         <w:i/>
                         <w:iCs/>
                       </w:rPr>
-                      <w:t>Pier</w:t>
+                      <w:t xml:space="preserve">Paul </w:t>
+                    </w:r>
+                    <w:proofErr w:type="spellStart"/>
+                    <w:r>
+                      <w:rPr>
+                        <w:i/>
+                        <w:iCs/>
+                      </w:rPr>
+                      <w:t>Roussel</w:t>
+                    </w:r>
+                    <w:proofErr w:type="spellEnd"/>
+                    <w:r>
+                      <w:rPr>
+                        <w:i/>
+                        <w:iCs/>
+                      </w:rPr>
+                      <w:t xml:space="preserve"> </w:t>
                     </w:r>
                   </w:p>
                 </w:tc>
@@ -909,13 +1091,15 @@
                         <w:iCs/>
                       </w:rPr>
                     </w:pPr>
+                    <w:proofErr w:type="spellStart"/>
                     <w:r>
                       <w:rPr>
                         <w:i/>
                         <w:iCs/>
                       </w:rPr>
-                      <w:t>Chero</w:t>
+                      <w:t>Vasquez</w:t>
                     </w:r>
+                    <w:proofErr w:type="spellEnd"/>
                   </w:p>
                 </w:tc>
                 <w:tc>
@@ -932,101 +1116,13 @@
                         <w:iCs/>
                       </w:rPr>
                     </w:pPr>
-                  </w:p>
-                </w:tc>
-                <w:tc>
-                  <w:tcPr>
-                    <w:tcW w:w="3260" w:type="dxa"/>
-                    <w:shd w:val="clear" w:color="auto" w:fill="FFFFFF" w:themeFill="background1"/>
-                    <w:vAlign w:val="center"/>
-                  </w:tcPr>
-                  <w:p>
-                    <w:pPr>
-                      <w:jc w:val="center"/>
+                    <w:r>
                       <w:rPr>
                         <w:i/>
                         <w:iCs/>
                       </w:rPr>
-                    </w:pPr>
-                  </w:p>
-                </w:tc>
-                <w:tc>
-                  <w:tcPr>
-                    <w:tcW w:w="1134" w:type="dxa"/>
-                    <w:vAlign w:val="center"/>
-                  </w:tcPr>
-                  <w:p/>
-                </w:tc>
-              </w:tr>
-              <w:tr>
-                <w:trPr>
-                  <w:gridAfter w:val="1"/>
-                  <w:wAfter w:w="9" w:type="dxa"/>
-                  <w:trHeight w:val="135"/>
-                </w:trPr>
-                <w:tc>
-                  <w:tcPr>
-                    <w:tcW w:w="2616" w:type="dxa"/>
-                    <w:gridSpan w:val="2"/>
-                    <w:vMerge/>
-                    <w:shd w:val="clear" w:color="auto" w:fill="E7E6E6" w:themeFill="background2"/>
-                    <w:vAlign w:val="center"/>
-                  </w:tcPr>
-                  <w:p>
-                    <w:pPr>
-                      <w:jc w:val="center"/>
-                      <w:rPr>
-                        <w:b/>
-                      </w:rPr>
-                    </w:pPr>
-                  </w:p>
-                </w:tc>
-                <w:tc>
-                  <w:tcPr>
-                    <w:tcW w:w="1745" w:type="dxa"/>
-                    <w:shd w:val="clear" w:color="auto" w:fill="FFFFFF" w:themeFill="background1"/>
-                    <w:vAlign w:val="center"/>
-                  </w:tcPr>
-                  <w:p>
-                    <w:pPr>
-                      <w:jc w:val="center"/>
-                      <w:rPr>
-                        <w:i/>
-                        <w:iCs/>
-                      </w:rPr>
-                    </w:pPr>
-                  </w:p>
-                </w:tc>
-                <w:tc>
-                  <w:tcPr>
-                    <w:tcW w:w="1366" w:type="dxa"/>
-                    <w:shd w:val="clear" w:color="auto" w:fill="FFFFFF" w:themeFill="background1"/>
-                    <w:vAlign w:val="center"/>
-                  </w:tcPr>
-                  <w:p>
-                    <w:pPr>
-                      <w:jc w:val="center"/>
-                      <w:rPr>
-                        <w:i/>
-                        <w:iCs/>
-                      </w:rPr>
-                    </w:pPr>
-                  </w:p>
-                </w:tc>
-                <w:tc>
-                  <w:tcPr>
-                    <w:tcW w:w="1186" w:type="dxa"/>
-                    <w:shd w:val="clear" w:color="auto" w:fill="FFFFFF" w:themeFill="background1"/>
-                    <w:vAlign w:val="center"/>
-                  </w:tcPr>
-                  <w:p>
-                    <w:pPr>
-                      <w:jc w:val="center"/>
-                      <w:rPr>
-                        <w:i/>
-                        <w:iCs/>
-                      </w:rPr>
-                    </w:pPr>
+                      <w:t>160.602-5</w:t>
+                    </w:r>
                   </w:p>
                 </w:tc>
                 <w:tc>
@@ -2037,7 +2133,6 @@
               <w:sz w:val="48"/>
               <w:szCs w:val="48"/>
             </w:rPr>
-            <w:lastRenderedPageBreak/>
             <w:t>Índice</w:t>
           </w:r>
         </w:p>
@@ -2084,7 +2179,21 @@
         <w:rPr>
           <w:rFonts w:ascii="Times New Roman" w:hAnsi="Times New Roman" w:cs="Times New Roman"/>
         </w:rPr>
-        <w:t>Decisiones tomadas ….…………………………………………………. Página 02</w:t>
+        <w:t>Decisiones tomadas</w:t>
+      </w:r>
+      <w:proofErr w:type="gramStart"/>
+      <w:r>
+        <w:rPr>
+          <w:rFonts w:ascii="Times New Roman" w:hAnsi="Times New Roman" w:cs="Times New Roman"/>
+        </w:rPr>
+        <w:t xml:space="preserve"> ….</w:t>
+      </w:r>
+      <w:proofErr w:type="gramEnd"/>
+      <w:r>
+        <w:rPr>
+          <w:rFonts w:ascii="Times New Roman" w:hAnsi="Times New Roman" w:cs="Times New Roman"/>
+        </w:rPr>
+        <w:t>…………………………………………………. Página 02</w:t>
       </w:r>
     </w:p>
     <w:p>
@@ -2105,14 +2214,30 @@
           <w:rFonts w:ascii="Times New Roman" w:hAnsi="Times New Roman" w:cs="Times New Roman"/>
           <w:highlight w:val="yellow"/>
         </w:rPr>
-        <w:t>Agregar algo más si falta</w:t>
+        <w:t xml:space="preserve">Agregar algo más si </w:t>
+      </w:r>
+      <w:proofErr w:type="gramStart"/>
+      <w:r>
+        <w:rPr>
+          <w:rFonts w:ascii="Times New Roman" w:hAnsi="Times New Roman" w:cs="Times New Roman"/>
+          <w:highlight w:val="yellow"/>
+        </w:rPr>
+        <w:t>falta</w:t>
       </w:r>
       <w:r>
         <w:rPr>
           <w:rFonts w:ascii="Times New Roman" w:hAnsi="Times New Roman" w:cs="Times New Roman"/>
           <w:highlight w:val="yellow"/>
         </w:rPr>
-        <w:t>(…)</w:t>
+        <w:t>(</w:t>
+      </w:r>
+      <w:proofErr w:type="gramEnd"/>
+      <w:r>
+        <w:rPr>
+          <w:rFonts w:ascii="Times New Roman" w:hAnsi="Times New Roman" w:cs="Times New Roman"/>
+          <w:highlight w:val="yellow"/>
+        </w:rPr>
+        <w:t>…)</w:t>
       </w:r>
     </w:p>
     <w:p>
@@ -2296,7 +2421,35 @@
         <w:rPr>
           <w:rFonts w:ascii="Times New Roman" w:hAnsi="Times New Roman" w:cs="Times New Roman"/>
         </w:rPr>
-        <w:t>Decidimos crear la tabla 'tipo_componentes' para poder representar en una sola tabla los tipos de componentes asociados a los automoviles y no tener que crear una tabla para cada componente.</w:t>
+        <w:t>Decidimos crear la tabla '</w:t>
+      </w:r>
+      <w:proofErr w:type="spellStart"/>
+      <w:r>
+        <w:rPr>
+          <w:rFonts w:ascii="Times New Roman" w:hAnsi="Times New Roman" w:cs="Times New Roman"/>
+        </w:rPr>
+        <w:t>tipo_componentes</w:t>
+      </w:r>
+      <w:proofErr w:type="spellEnd"/>
+      <w:r>
+        <w:rPr>
+          <w:rFonts w:ascii="Times New Roman" w:hAnsi="Times New Roman" w:cs="Times New Roman"/>
+        </w:rPr>
+        <w:t xml:space="preserve">' para poder representar en una sola tabla los tipos de componentes asociados a los </w:t>
+      </w:r>
+      <w:proofErr w:type="spellStart"/>
+      <w:r>
+        <w:rPr>
+          <w:rFonts w:ascii="Times New Roman" w:hAnsi="Times New Roman" w:cs="Times New Roman"/>
+        </w:rPr>
+        <w:t>automoviles</w:t>
+      </w:r>
+      <w:proofErr w:type="spellEnd"/>
+      <w:r>
+        <w:rPr>
+          <w:rFonts w:ascii="Times New Roman" w:hAnsi="Times New Roman" w:cs="Times New Roman"/>
+        </w:rPr>
+        <w:t xml:space="preserve"> y no tener que crear una tabla para cada componente.</w:t>
       </w:r>
     </w:p>
     <w:p>
@@ -2315,7 +2468,49 @@
         <w:rPr>
           <w:rFonts w:ascii="Times New Roman" w:hAnsi="Times New Roman" w:cs="Times New Roman"/>
         </w:rPr>
-        <w:t>Declaración de campos de tipo big int para la útilización de los identificadores dadas en la tabla maestra.</w:t>
+        <w:t xml:space="preserve">Declaración de campos de tipo </w:t>
+      </w:r>
+      <w:proofErr w:type="spellStart"/>
+      <w:r>
+        <w:rPr>
+          <w:rFonts w:ascii="Times New Roman" w:hAnsi="Times New Roman" w:cs="Times New Roman"/>
+        </w:rPr>
+        <w:t>big</w:t>
+      </w:r>
+      <w:proofErr w:type="spellEnd"/>
+      <w:r>
+        <w:rPr>
+          <w:rFonts w:ascii="Times New Roman" w:hAnsi="Times New Roman" w:cs="Times New Roman"/>
+        </w:rPr>
+        <w:t xml:space="preserve"> </w:t>
+      </w:r>
+      <w:proofErr w:type="spellStart"/>
+      <w:r>
+        <w:rPr>
+          <w:rFonts w:ascii="Times New Roman" w:hAnsi="Times New Roman" w:cs="Times New Roman"/>
+        </w:rPr>
+        <w:t>int</w:t>
+      </w:r>
+      <w:proofErr w:type="spellEnd"/>
+      <w:r>
+        <w:rPr>
+          <w:rFonts w:ascii="Times New Roman" w:hAnsi="Times New Roman" w:cs="Times New Roman"/>
+        </w:rPr>
+        <w:t xml:space="preserve"> para la </w:t>
+      </w:r>
+      <w:proofErr w:type="spellStart"/>
+      <w:r>
+        <w:rPr>
+          <w:rFonts w:ascii="Times New Roman" w:hAnsi="Times New Roman" w:cs="Times New Roman"/>
+        </w:rPr>
+        <w:t>útilización</w:t>
+      </w:r>
+      <w:proofErr w:type="spellEnd"/>
+      <w:r>
+        <w:rPr>
+          <w:rFonts w:ascii="Times New Roman" w:hAnsi="Times New Roman" w:cs="Times New Roman"/>
+        </w:rPr>
+        <w:t xml:space="preserve"> de los identificadores dadas en la tabla maestra.</w:t>
       </w:r>
     </w:p>
     <w:p>
@@ -2334,7 +2529,35 @@
         <w:rPr>
           <w:rFonts w:ascii="Times New Roman" w:hAnsi="Times New Roman" w:cs="Times New Roman"/>
         </w:rPr>
-        <w:t>Creación de las tablas item_por_factura e item_por_compra para poder Normalizar los campos asociados a la facturación. - La tabla factura tiene datos de cliente para mantener un historial frente a eventuales cambios.</w:t>
+        <w:t xml:space="preserve">Creación de las tablas </w:t>
+      </w:r>
+      <w:proofErr w:type="spellStart"/>
+      <w:r>
+        <w:rPr>
+          <w:rFonts w:ascii="Times New Roman" w:hAnsi="Times New Roman" w:cs="Times New Roman"/>
+        </w:rPr>
+        <w:t>item_por_factura</w:t>
+      </w:r>
+      <w:proofErr w:type="spellEnd"/>
+      <w:r>
+        <w:rPr>
+          <w:rFonts w:ascii="Times New Roman" w:hAnsi="Times New Roman" w:cs="Times New Roman"/>
+        </w:rPr>
+        <w:t xml:space="preserve"> e </w:t>
+      </w:r>
+      <w:proofErr w:type="spellStart"/>
+      <w:r>
+        <w:rPr>
+          <w:rFonts w:ascii="Times New Roman" w:hAnsi="Times New Roman" w:cs="Times New Roman"/>
+        </w:rPr>
+        <w:t>item_por_compra</w:t>
+      </w:r>
+      <w:proofErr w:type="spellEnd"/>
+      <w:r>
+        <w:rPr>
+          <w:rFonts w:ascii="Times New Roman" w:hAnsi="Times New Roman" w:cs="Times New Roman"/>
+        </w:rPr>
+        <w:t xml:space="preserve"> para poder Normalizar los campos asociados a la facturación. - La tabla factura tiene datos de cliente para mantener un historial frente a eventuales cambios.</w:t>
       </w:r>
     </w:p>
     <w:p>
@@ -2344,17 +2567,19 @@
           <w:rFonts w:ascii="Times New Roman" w:hAnsi="Times New Roman" w:cs="Times New Roman"/>
         </w:rPr>
       </w:pPr>
+      <w:proofErr w:type="spellStart"/>
       <w:r>
         <w:rPr>
           <w:rFonts w:ascii="Times New Roman" w:hAnsi="Times New Roman" w:cs="Times New Roman"/>
         </w:rPr>
-        <w:t>Perfomance y Rendimient</w:t>
+        <w:t>Perfomance</w:t>
       </w:r>
+      <w:proofErr w:type="spellEnd"/>
       <w:r>
         <w:rPr>
           <w:rFonts w:ascii="Times New Roman" w:hAnsi="Times New Roman" w:cs="Times New Roman"/>
         </w:rPr>
-        <w:t>o</w:t>
+        <w:t xml:space="preserve"> y Rendimiento</w:t>
       </w:r>
     </w:p>
     <w:p>
@@ -2373,7 +2598,21 @@
         <w:rPr>
           <w:rFonts w:ascii="Times New Roman" w:hAnsi="Times New Roman" w:cs="Times New Roman"/>
         </w:rPr>
-        <w:t>Dropeamos los procedures al final para evitar objetos obsoletos.</w:t>
+        <w:t xml:space="preserve">Dropeamos los </w:t>
+      </w:r>
+      <w:proofErr w:type="spellStart"/>
+      <w:r>
+        <w:rPr>
+          <w:rFonts w:ascii="Times New Roman" w:hAnsi="Times New Roman" w:cs="Times New Roman"/>
+        </w:rPr>
+        <w:t>procedures</w:t>
+      </w:r>
+      <w:proofErr w:type="spellEnd"/>
+      <w:r>
+        <w:rPr>
+          <w:rFonts w:ascii="Times New Roman" w:hAnsi="Times New Roman" w:cs="Times New Roman"/>
+        </w:rPr>
+        <w:t xml:space="preserve"> al final para evitar objetos obsoletos.</w:t>
       </w:r>
     </w:p>
     <w:p>
@@ -2392,7 +2631,35 @@
         <w:rPr>
           <w:rFonts w:ascii="Times New Roman" w:hAnsi="Times New Roman" w:cs="Times New Roman"/>
         </w:rPr>
-        <w:t>Usamos union all para mejorar la performance.</w:t>
+        <w:t xml:space="preserve">Usamos </w:t>
+      </w:r>
+      <w:proofErr w:type="spellStart"/>
+      <w:r>
+        <w:rPr>
+          <w:rFonts w:ascii="Times New Roman" w:hAnsi="Times New Roman" w:cs="Times New Roman"/>
+        </w:rPr>
+        <w:t>union</w:t>
+      </w:r>
+      <w:proofErr w:type="spellEnd"/>
+      <w:r>
+        <w:rPr>
+          <w:rFonts w:ascii="Times New Roman" w:hAnsi="Times New Roman" w:cs="Times New Roman"/>
+        </w:rPr>
+        <w:t xml:space="preserve"> </w:t>
+      </w:r>
+      <w:proofErr w:type="spellStart"/>
+      <w:r>
+        <w:rPr>
+          <w:rFonts w:ascii="Times New Roman" w:hAnsi="Times New Roman" w:cs="Times New Roman"/>
+        </w:rPr>
+        <w:t>all</w:t>
+      </w:r>
+      <w:proofErr w:type="spellEnd"/>
+      <w:r>
+        <w:rPr>
+          <w:rFonts w:ascii="Times New Roman" w:hAnsi="Times New Roman" w:cs="Times New Roman"/>
+        </w:rPr>
+        <w:t xml:space="preserve"> para mejorar la performance.</w:t>
       </w:r>
     </w:p>
     <w:p>
@@ -2411,7 +2678,21 @@
         <w:rPr>
           <w:rFonts w:ascii="Times New Roman" w:hAnsi="Times New Roman" w:cs="Times New Roman"/>
         </w:rPr>
-        <w:t>Creación de Constraints luego de la creación de las tablas.</w:t>
+        <w:t xml:space="preserve">Creación de </w:t>
+      </w:r>
+      <w:proofErr w:type="spellStart"/>
+      <w:r>
+        <w:rPr>
+          <w:rFonts w:ascii="Times New Roman" w:hAnsi="Times New Roman" w:cs="Times New Roman"/>
+        </w:rPr>
+        <w:t>Constraints</w:t>
+      </w:r>
+      <w:proofErr w:type="spellEnd"/>
+      <w:r>
+        <w:rPr>
+          <w:rFonts w:ascii="Times New Roman" w:hAnsi="Times New Roman" w:cs="Times New Roman"/>
+        </w:rPr>
+        <w:t xml:space="preserve"> luego de la creación de las tablas.</w:t>
       </w:r>
     </w:p>
     <w:p>
@@ -2430,7 +2711,21 @@
         <w:rPr>
           <w:rFonts w:ascii="Times New Roman" w:hAnsi="Times New Roman" w:cs="Times New Roman"/>
         </w:rPr>
-        <w:t>Identificamos los campos únicos en las tablas para poder realizar la menor cantidad de comparación en los joins.</w:t>
+        <w:t xml:space="preserve">Identificamos los campos únicos en las tablas para poder realizar la menor cantidad de comparación en los </w:t>
+      </w:r>
+      <w:proofErr w:type="spellStart"/>
+      <w:r>
+        <w:rPr>
+          <w:rFonts w:ascii="Times New Roman" w:hAnsi="Times New Roman" w:cs="Times New Roman"/>
+        </w:rPr>
+        <w:t>joins</w:t>
+      </w:r>
+      <w:proofErr w:type="spellEnd"/>
+      <w:r>
+        <w:rPr>
+          <w:rFonts w:ascii="Times New Roman" w:hAnsi="Times New Roman" w:cs="Times New Roman"/>
+        </w:rPr>
+        <w:t>.</w:t>
       </w:r>
     </w:p>
     <w:p>
@@ -2472,8 +2767,8 @@
       </w:r>
     </w:p>
     <w:sectPr>
-      <w:headerReference w:type="default" r:id="rId9"/>
-      <w:footerReference w:type="default" r:id="rId10"/>
+      <w:headerReference w:type="default" r:id="rId10"/>
+      <w:footerReference w:type="default" r:id="rId11"/>
       <w:pgSz w:w="11906" w:h="16838"/>
       <w:pgMar w:top="1417" w:right="1701" w:bottom="1417" w:left="1701" w:header="708" w:footer="708" w:gutter="0"/>
       <w:pgNumType w:start="0"/>

</xml_diff>

<commit_message>
Se mejora la documentación de estrategia
</commit_message>
<xml_diff>
--- a/Estrategia.docx
+++ b/Estrategia.docx
@@ -12,7 +12,7 @@
       </w:sdtPr>
       <w:sdtEndPr>
         <w:rPr>
-          <w:rFonts w:ascii="Times New Roman" w:hAnsi="Times New Roman" w:cs="Times New Roman"/>
+          <w:rFonts w:ascii="Arial" w:hAnsi="Arial" w:cs="Arial"/>
         </w:rPr>
       </w:sdtEndPr>
       <w:sdtContent>
@@ -632,19 +632,8 @@
                         <w:i/>
                         <w:iCs/>
                       </w:rPr>
-                      <w:t xml:space="preserve">Chero </w:t>
+                      <w:t>Chero Pomaleque</w:t>
                     </w:r>
-                    <w:proofErr w:type="spellStart"/>
-                    <w:r>
-                      <w:rPr>
-                        <w:b/>
-                        <w:bCs/>
-                        <w:i/>
-                        <w:iCs/>
-                      </w:rPr>
-                      <w:t>Pomaleque</w:t>
-                    </w:r>
-                    <w:proofErr w:type="spellEnd"/>
                   </w:p>
                 </w:tc>
                 <w:tc>
@@ -720,6 +709,15 @@
                         <w:iCs/>
                       </w:rPr>
                     </w:pPr>
+                    <w:r>
+                      <w:rPr>
+                        <w:b/>
+                        <w:bCs/>
+                        <w:i/>
+                        <w:iCs/>
+                      </w:rPr>
+                      <w:t>K3671</w:t>
+                    </w:r>
                   </w:p>
                 </w:tc>
               </w:tr>
@@ -2122,14 +2120,14 @@
             <w:ind w:left="360"/>
             <w:jc w:val="center"/>
             <w:rPr>
-              <w:rFonts w:ascii="Sitka Banner" w:hAnsi="Sitka Banner" w:cs="Times New Roman"/>
+              <w:rFonts w:ascii="Arial" w:hAnsi="Arial" w:cs="Arial"/>
               <w:sz w:val="48"/>
               <w:szCs w:val="48"/>
             </w:rPr>
           </w:pPr>
           <w:r>
             <w:rPr>
-              <w:rFonts w:ascii="Sitka Banner" w:hAnsi="Sitka Banner" w:cs="Times New Roman"/>
+              <w:rFonts w:ascii="Arial" w:hAnsi="Arial" w:cs="Arial"/>
               <w:sz w:val="48"/>
               <w:szCs w:val="48"/>
             </w:rPr>
@@ -2147,20 +2145,14 @@
         </w:numPr>
         <w:jc w:val="both"/>
         <w:rPr>
-          <w:rFonts w:ascii="Times New Roman" w:hAnsi="Times New Roman" w:cs="Times New Roman"/>
+          <w:rFonts w:ascii="Arial" w:hAnsi="Arial" w:cs="Arial"/>
         </w:rPr>
       </w:pPr>
       <w:r>
         <w:rPr>
-          <w:rFonts w:ascii="Times New Roman" w:hAnsi="Times New Roman" w:cs="Times New Roman"/>
+          <w:rFonts w:ascii="Arial" w:hAnsi="Arial" w:cs="Arial"/>
         </w:rPr>
-        <w:t>Diagrama de Entidad-Relación</w:t>
-      </w:r>
-      <w:r>
-        <w:rPr>
-          <w:rFonts w:ascii="Times New Roman" w:hAnsi="Times New Roman" w:cs="Times New Roman"/>
-        </w:rPr>
-        <w:t xml:space="preserve"> ………………………………………… Página 01</w:t>
+        <w:t>Diagrama de Entidad-Relación ………………………………………… Página 01</w:t>
       </w:r>
     </w:p>
     <w:p>
@@ -2172,72 +2164,28 @@
         </w:numPr>
         <w:jc w:val="both"/>
         <w:rPr>
-          <w:rFonts w:ascii="Times New Roman" w:hAnsi="Times New Roman" w:cs="Times New Roman"/>
+          <w:rFonts w:ascii="Arial" w:hAnsi="Arial" w:cs="Arial"/>
         </w:rPr>
       </w:pPr>
       <w:r>
         <w:rPr>
-          <w:rFonts w:ascii="Times New Roman" w:hAnsi="Times New Roman" w:cs="Times New Roman"/>
+          <w:rFonts w:ascii="Arial" w:hAnsi="Arial" w:cs="Arial"/>
         </w:rPr>
         <w:t>Decisiones tomadas</w:t>
       </w:r>
       <w:proofErr w:type="gramStart"/>
       <w:r>
         <w:rPr>
-          <w:rFonts w:ascii="Times New Roman" w:hAnsi="Times New Roman" w:cs="Times New Roman"/>
+          <w:rFonts w:ascii="Arial" w:hAnsi="Arial" w:cs="Arial"/>
         </w:rPr>
         <w:t xml:space="preserve"> ….</w:t>
       </w:r>
       <w:proofErr w:type="gramEnd"/>
       <w:r>
         <w:rPr>
-          <w:rFonts w:ascii="Times New Roman" w:hAnsi="Times New Roman" w:cs="Times New Roman"/>
+          <w:rFonts w:ascii="Arial" w:hAnsi="Arial" w:cs="Arial"/>
         </w:rPr>
         <w:t>…………………………………………………. Página 02</w:t>
-      </w:r>
-    </w:p>
-    <w:p>
-      <w:pPr>
-        <w:pStyle w:val="Prrafodelista"/>
-        <w:numPr>
-          <w:ilvl w:val="0"/>
-          <w:numId w:val="46"/>
-        </w:numPr>
-        <w:jc w:val="both"/>
-        <w:rPr>
-          <w:rFonts w:ascii="Times New Roman" w:hAnsi="Times New Roman" w:cs="Times New Roman"/>
-          <w:highlight w:val="yellow"/>
-        </w:rPr>
-      </w:pPr>
-      <w:r>
-        <w:rPr>
-          <w:rFonts w:ascii="Times New Roman" w:hAnsi="Times New Roman" w:cs="Times New Roman"/>
-          <w:highlight w:val="yellow"/>
-        </w:rPr>
-        <w:t xml:space="preserve">Agregar algo más si </w:t>
-      </w:r>
-      <w:proofErr w:type="gramStart"/>
-      <w:r>
-        <w:rPr>
-          <w:rFonts w:ascii="Times New Roman" w:hAnsi="Times New Roman" w:cs="Times New Roman"/>
-          <w:highlight w:val="yellow"/>
-        </w:rPr>
-        <w:t>falta</w:t>
-      </w:r>
-      <w:r>
-        <w:rPr>
-          <w:rFonts w:ascii="Times New Roman" w:hAnsi="Times New Roman" w:cs="Times New Roman"/>
-          <w:highlight w:val="yellow"/>
-        </w:rPr>
-        <w:t>(</w:t>
-      </w:r>
-      <w:proofErr w:type="gramEnd"/>
-      <w:r>
-        <w:rPr>
-          <w:rFonts w:ascii="Times New Roman" w:hAnsi="Times New Roman" w:cs="Times New Roman"/>
-          <w:highlight w:val="yellow"/>
-        </w:rPr>
-        <w:t>…)</w:t>
       </w:r>
     </w:p>
     <w:p>
@@ -2261,49 +2209,49 @@
       <w:pPr>
         <w:jc w:val="center"/>
         <w:rPr>
-          <w:rFonts w:ascii="Sitka Banner" w:hAnsi="Sitka Banner" w:cs="Times New Roman"/>
-          <w:sz w:val="48"/>
-          <w:szCs w:val="48"/>
+          <w:rFonts w:ascii="Arial" w:hAnsi="Arial" w:cs="Arial"/>
+          <w:sz w:val="30"/>
+          <w:szCs w:val="30"/>
         </w:rPr>
       </w:pPr>
       <w:r>
         <w:rPr>
-          <w:rFonts w:ascii="Sitka Banner" w:hAnsi="Sitka Banner" w:cs="Times New Roman"/>
-          <w:sz w:val="48"/>
-          <w:szCs w:val="48"/>
+          <w:rFonts w:ascii="Arial" w:hAnsi="Arial" w:cs="Arial"/>
+          <w:sz w:val="30"/>
+          <w:szCs w:val="30"/>
         </w:rPr>
         <w:lastRenderedPageBreak/>
         <w:t xml:space="preserve">Diagrama de </w:t>
       </w:r>
       <w:r>
         <w:rPr>
-          <w:rFonts w:ascii="Sitka Banner" w:hAnsi="Sitka Banner" w:cs="Times New Roman"/>
-          <w:sz w:val="48"/>
-          <w:szCs w:val="48"/>
+          <w:rFonts w:ascii="Arial" w:hAnsi="Arial" w:cs="Arial"/>
+          <w:sz w:val="30"/>
+          <w:szCs w:val="30"/>
         </w:rPr>
         <w:t>E</w:t>
       </w:r>
       <w:r>
         <w:rPr>
-          <w:rFonts w:ascii="Sitka Banner" w:hAnsi="Sitka Banner" w:cs="Times New Roman"/>
-          <w:sz w:val="48"/>
-          <w:szCs w:val="48"/>
+          <w:rFonts w:ascii="Arial" w:hAnsi="Arial" w:cs="Arial"/>
+          <w:sz w:val="30"/>
+          <w:szCs w:val="30"/>
         </w:rPr>
         <w:t>ntidad-</w:t>
       </w:r>
       <w:r>
         <w:rPr>
-          <w:rFonts w:ascii="Sitka Banner" w:hAnsi="Sitka Banner" w:cs="Times New Roman"/>
-          <w:sz w:val="48"/>
-          <w:szCs w:val="48"/>
+          <w:rFonts w:ascii="Arial" w:hAnsi="Arial" w:cs="Arial"/>
+          <w:sz w:val="30"/>
+          <w:szCs w:val="30"/>
         </w:rPr>
         <w:t>R</w:t>
       </w:r>
       <w:r>
         <w:rPr>
-          <w:rFonts w:ascii="Sitka Banner" w:hAnsi="Sitka Banner" w:cs="Times New Roman"/>
-          <w:sz w:val="48"/>
-          <w:szCs w:val="48"/>
+          <w:rFonts w:ascii="Arial" w:hAnsi="Arial" w:cs="Arial"/>
+          <w:sz w:val="30"/>
+          <w:szCs w:val="30"/>
         </w:rPr>
         <w:t>elación</w:t>
       </w:r>
@@ -2319,11 +2267,65 @@
       <w:r>
         <w:rPr>
           <w:rFonts w:ascii="Impact" w:hAnsi="Impact" w:cs="Times New Roman"/>
+          <w:noProof/>
           <w:sz w:val="48"/>
           <w:szCs w:val="48"/>
-          <w:highlight w:val="yellow"/>
         </w:rPr>
-        <w:t>PEGAR IMAGEN</w:t>
+        <w:drawing>
+          <wp:anchor distT="0" distB="0" distL="114300" distR="114300" simplePos="0" relativeHeight="251662336" behindDoc="0" locked="0" layoutInCell="1" allowOverlap="1" wp14:anchorId="2EE18523" wp14:editId="12611EDB">
+            <wp:simplePos x="0" y="0"/>
+            <wp:positionH relativeFrom="margin">
+              <wp:posOffset>-432435</wp:posOffset>
+            </wp:positionH>
+            <wp:positionV relativeFrom="paragraph">
+              <wp:posOffset>454025</wp:posOffset>
+            </wp:positionV>
+            <wp:extent cx="6336665" cy="5200650"/>
+            <wp:effectExtent l="0" t="0" r="6985" b="0"/>
+            <wp:wrapSquare wrapText="bothSides"/>
+            <wp:docPr id="2" name="Imagen 2" descr="Diagrama, Esquemático&#10;&#10;Descripción generada automáticamente"/>
+            <wp:cNvGraphicFramePr>
+              <a:graphicFrameLocks xmlns:a="http://schemas.openxmlformats.org/drawingml/2006/main" noChangeAspect="1"/>
+            </wp:cNvGraphicFramePr>
+            <a:graphic xmlns:a="http://schemas.openxmlformats.org/drawingml/2006/main">
+              <a:graphicData uri="http://schemas.openxmlformats.org/drawingml/2006/picture">
+                <pic:pic xmlns:pic="http://schemas.openxmlformats.org/drawingml/2006/picture">
+                  <pic:nvPicPr>
+                    <pic:cNvPr id="2" name="Imagen 2" descr="Diagrama, Esquemático&#10;&#10;Descripción generada automáticamente"/>
+                    <pic:cNvPicPr/>
+                  </pic:nvPicPr>
+                  <pic:blipFill>
+                    <a:blip r:embed="rId10" cstate="print">
+                      <a:extLst>
+                        <a:ext uri="{28A0092B-C50C-407E-A947-70E740481C1C}">
+                          <a14:useLocalDpi xmlns:a14="http://schemas.microsoft.com/office/drawing/2010/main" val="0"/>
+                        </a:ext>
+                      </a:extLst>
+                    </a:blip>
+                    <a:stretch>
+                      <a:fillRect/>
+                    </a:stretch>
+                  </pic:blipFill>
+                  <pic:spPr>
+                    <a:xfrm>
+                      <a:off x="0" y="0"/>
+                      <a:ext cx="6336665" cy="5200650"/>
+                    </a:xfrm>
+                    <a:prstGeom prst="rect">
+                      <a:avLst/>
+                    </a:prstGeom>
+                  </pic:spPr>
+                </pic:pic>
+              </a:graphicData>
+            </a:graphic>
+            <wp14:sizeRelH relativeFrom="margin">
+              <wp14:pctWidth>0</wp14:pctWidth>
+            </wp14:sizeRelH>
+            <wp14:sizeRelV relativeFrom="margin">
+              <wp14:pctHeight>0</wp14:pctHeight>
+            </wp14:sizeRelV>
+          </wp:anchor>
+        </w:drawing>
       </w:r>
       <w:r>
         <w:rPr>
@@ -2338,31 +2340,45 @@
       <w:pPr>
         <w:jc w:val="center"/>
         <w:rPr>
-          <w:rFonts w:ascii="Sitka Banner" w:hAnsi="Sitka Banner" w:cs="Times New Roman"/>
-          <w:sz w:val="48"/>
-          <w:szCs w:val="48"/>
+          <w:rFonts w:ascii="Arial" w:hAnsi="Arial" w:cs="Arial"/>
+          <w:b/>
+          <w:bCs/>
+          <w:sz w:val="30"/>
+          <w:szCs w:val="30"/>
         </w:rPr>
       </w:pPr>
       <w:r>
         <w:rPr>
-          <w:rFonts w:ascii="Sitka Banner" w:hAnsi="Sitka Banner" w:cs="Times New Roman"/>
-          <w:sz w:val="48"/>
-          <w:szCs w:val="48"/>
+          <w:rFonts w:ascii="Arial" w:hAnsi="Arial" w:cs="Arial"/>
+          <w:b/>
+          <w:bCs/>
+          <w:sz w:val="30"/>
+          <w:szCs w:val="30"/>
         </w:rPr>
         <w:lastRenderedPageBreak/>
-        <w:t>Estrategia</w:t>
+        <w:t>ESTRATEGIAS</w:t>
       </w:r>
     </w:p>
     <w:p>
       <w:pPr>
-        <w:jc w:val="both"/>
+        <w:spacing w:line="480" w:lineRule="auto"/>
         <w:rPr>
-          <w:rFonts w:ascii="Times New Roman" w:hAnsi="Times New Roman" w:cs="Times New Roman"/>
+          <w:rFonts w:ascii="Arial" w:hAnsi="Arial" w:cs="Arial"/>
+          <w:b/>
+          <w:bCs/>
+          <w:sz w:val="28"/>
+          <w:szCs w:val="28"/>
+          <w:u w:val="single"/>
         </w:rPr>
       </w:pPr>
       <w:r>
         <w:rPr>
-          <w:rFonts w:ascii="Times New Roman" w:hAnsi="Times New Roman" w:cs="Times New Roman"/>
+          <w:rFonts w:ascii="Arial" w:hAnsi="Arial" w:cs="Arial"/>
+          <w:b/>
+          <w:bCs/>
+          <w:sz w:val="28"/>
+          <w:szCs w:val="28"/>
+          <w:u w:val="single"/>
         </w:rPr>
         <w:t>Modelo De Datos</w:t>
       </w:r>
@@ -2372,18 +2388,39 @@
         <w:pStyle w:val="Prrafodelista"/>
         <w:numPr>
           <w:ilvl w:val="0"/>
-          <w:numId w:val="46"/>
+          <w:numId w:val="47"/>
         </w:numPr>
-        <w:jc w:val="both"/>
         <w:rPr>
-          <w:rFonts w:ascii="Times New Roman" w:hAnsi="Times New Roman" w:cs="Times New Roman"/>
+          <w:rFonts w:ascii="Arial" w:hAnsi="Arial" w:cs="Arial"/>
+          <w:sz w:val="24"/>
+          <w:szCs w:val="24"/>
         </w:rPr>
       </w:pPr>
       <w:r>
         <w:rPr>
-          <w:rFonts w:ascii="Times New Roman" w:hAnsi="Times New Roman" w:cs="Times New Roman"/>
+          <w:rFonts w:ascii="Arial" w:hAnsi="Arial" w:cs="Arial"/>
+          <w:b/>
+          <w:bCs/>
+          <w:sz w:val="24"/>
+          <w:szCs w:val="24"/>
         </w:rPr>
-        <w:t>Corregimos la relación de compra - cliente.</w:t>
+        <w:t>Cliente – Compra:</w:t>
+      </w:r>
+      <w:r>
+        <w:rPr>
+          <w:rFonts w:ascii="Arial" w:hAnsi="Arial" w:cs="Arial"/>
+          <w:sz w:val="24"/>
+          <w:szCs w:val="24"/>
+        </w:rPr>
+        <w:t xml:space="preserve">  Realizamos la relación cliente con compra.</w:t>
+      </w:r>
+      <w:r>
+        <w:rPr>
+          <w:rFonts w:ascii="Arial" w:hAnsi="Arial" w:cs="Arial"/>
+          <w:sz w:val="24"/>
+          <w:szCs w:val="24"/>
+        </w:rPr>
+        <w:br/>
       </w:r>
     </w:p>
     <w:p>
@@ -2391,18 +2428,82 @@
         <w:pStyle w:val="Prrafodelista"/>
         <w:numPr>
           <w:ilvl w:val="0"/>
-          <w:numId w:val="46"/>
+          <w:numId w:val="47"/>
         </w:numPr>
-        <w:jc w:val="both"/>
         <w:rPr>
-          <w:rFonts w:ascii="Times New Roman" w:hAnsi="Times New Roman" w:cs="Times New Roman"/>
+          <w:rFonts w:ascii="Arial" w:hAnsi="Arial" w:cs="Arial"/>
+          <w:sz w:val="24"/>
+          <w:szCs w:val="24"/>
         </w:rPr>
       </w:pPr>
       <w:r>
         <w:rPr>
-          <w:rFonts w:ascii="Times New Roman" w:hAnsi="Times New Roman" w:cs="Times New Roman"/>
+          <w:rFonts w:ascii="Arial" w:hAnsi="Arial" w:cs="Arial"/>
+          <w:b/>
+          <w:bCs/>
+          <w:sz w:val="24"/>
+          <w:szCs w:val="24"/>
         </w:rPr>
-        <w:t>Para asegurar la integridad de datos utilizamos NOT NULL en todas las columnas que consideramos como campos obligatorios.</w:t>
+        <w:t>Tabla Paramétrica</w:t>
+      </w:r>
+      <w:r>
+        <w:rPr>
+          <w:rFonts w:ascii="Arial" w:hAnsi="Arial" w:cs="Arial"/>
+          <w:b/>
+          <w:bCs/>
+          <w:sz w:val="24"/>
+          <w:szCs w:val="24"/>
+        </w:rPr>
+        <w:t>:</w:t>
+      </w:r>
+      <w:r>
+        <w:rPr>
+          <w:rFonts w:ascii="Arial" w:hAnsi="Arial" w:cs="Arial"/>
+          <w:sz w:val="24"/>
+          <w:szCs w:val="24"/>
+        </w:rPr>
+        <w:t xml:space="preserve"> Creación de una tabla ‘tipo_componentes’</w:t>
+      </w:r>
+      <w:r>
+        <w:rPr>
+          <w:rFonts w:ascii="Arial" w:hAnsi="Arial" w:cs="Arial"/>
+          <w:sz w:val="24"/>
+          <w:szCs w:val="24"/>
+        </w:rPr>
+        <w:t xml:space="preserve"> en la cual persisten todos los tipos de componentes asociados a automóvil en lugar de crear una tabla por cada componente. Este mismo se relaciona con la tabla componentes, el cual identifica que tipo de componente representa. (por ej: ‘TRANSMISION’, ‘CAJA’ y ‘MOTOR’). </w:t>
+      </w:r>
+      <w:r>
+        <w:rPr>
+          <w:rFonts w:ascii="Arial" w:hAnsi="Arial" w:cs="Arial"/>
+          <w:sz w:val="24"/>
+          <w:szCs w:val="24"/>
+        </w:rPr>
+        <w:br/>
+        <w:t>Esto nos ahorra estar creando tabla</w:t>
+      </w:r>
+      <w:r>
+        <w:rPr>
+          <w:rFonts w:ascii="Arial" w:hAnsi="Arial" w:cs="Arial"/>
+          <w:sz w:val="24"/>
+          <w:szCs w:val="24"/>
+        </w:rPr>
+        <w:t>s</w:t>
+      </w:r>
+      <w:r>
+        <w:rPr>
+          <w:rFonts w:ascii="Arial" w:hAnsi="Arial" w:cs="Arial"/>
+          <w:sz w:val="24"/>
+          <w:szCs w:val="24"/>
+        </w:rPr>
+        <w:t xml:space="preserve"> por cada componente que se agregue al automóvil. </w:t>
+      </w:r>
+      <w:r>
+        <w:rPr>
+          <w:rFonts w:ascii="Arial" w:hAnsi="Arial" w:cs="Arial"/>
+          <w:sz w:val="24"/>
+          <w:szCs w:val="24"/>
+        </w:rPr>
+        <w:br/>
       </w:r>
     </w:p>
     <w:p>
@@ -2410,46 +2511,49 @@
         <w:pStyle w:val="Prrafodelista"/>
         <w:numPr>
           <w:ilvl w:val="0"/>
-          <w:numId w:val="46"/>
+          <w:numId w:val="47"/>
         </w:numPr>
-        <w:jc w:val="both"/>
         <w:rPr>
-          <w:rFonts w:ascii="Times New Roman" w:hAnsi="Times New Roman" w:cs="Times New Roman"/>
+          <w:rFonts w:ascii="Arial" w:hAnsi="Arial" w:cs="Arial"/>
+          <w:sz w:val="24"/>
+          <w:szCs w:val="24"/>
         </w:rPr>
       </w:pPr>
       <w:r>
         <w:rPr>
-          <w:rFonts w:ascii="Times New Roman" w:hAnsi="Times New Roman" w:cs="Times New Roman"/>
+          <w:rFonts w:ascii="Arial" w:hAnsi="Arial" w:cs="Arial"/>
+          <w:b/>
+          <w:bCs/>
+          <w:sz w:val="24"/>
+          <w:szCs w:val="24"/>
         </w:rPr>
-        <w:t>Decidimos crear la tabla '</w:t>
+        <w:t>Restricciones</w:t>
       </w:r>
-      <w:proofErr w:type="spellStart"/>
       <w:r>
         <w:rPr>
-          <w:rFonts w:ascii="Times New Roman" w:hAnsi="Times New Roman" w:cs="Times New Roman"/>
+          <w:rFonts w:ascii="Arial" w:hAnsi="Arial" w:cs="Arial"/>
+          <w:b/>
+          <w:bCs/>
+          <w:sz w:val="24"/>
+          <w:szCs w:val="24"/>
         </w:rPr>
-        <w:t>tipo_componentes</w:t>
+        <w:t xml:space="preserve"> de Datos: </w:t>
       </w:r>
-      <w:proofErr w:type="spellEnd"/>
       <w:r>
         <w:rPr>
-          <w:rFonts w:ascii="Times New Roman" w:hAnsi="Times New Roman" w:cs="Times New Roman"/>
+          <w:rFonts w:ascii="Arial" w:hAnsi="Arial" w:cs="Arial"/>
+          <w:sz w:val="24"/>
+          <w:szCs w:val="24"/>
         </w:rPr>
-        <w:t xml:space="preserve">' para poder representar en una sola tabla los tipos de componentes asociados a los </w:t>
+        <w:t>Declaramos la mayoría de campo con NOT NULL para poder asegurar la integridad y la completitud de los datos ajustándose al nuevo modelo del negocio.</w:t>
       </w:r>
-      <w:proofErr w:type="spellStart"/>
       <w:r>
         <w:rPr>
-          <w:rFonts w:ascii="Times New Roman" w:hAnsi="Times New Roman" w:cs="Times New Roman"/>
+          <w:rFonts w:ascii="Arial" w:hAnsi="Arial" w:cs="Arial"/>
+          <w:sz w:val="24"/>
+          <w:szCs w:val="24"/>
         </w:rPr>
-        <w:t>automoviles</w:t>
-      </w:r>
-      <w:proofErr w:type="spellEnd"/>
-      <w:r>
-        <w:rPr>
-          <w:rFonts w:ascii="Times New Roman" w:hAnsi="Times New Roman" w:cs="Times New Roman"/>
-        </w:rPr>
-        <w:t xml:space="preserve"> y no tener que crear una tabla para cada componente.</w:t>
+        <w:br/>
       </w:r>
     </w:p>
     <w:p>
@@ -2457,60 +2561,55 @@
         <w:pStyle w:val="Prrafodelista"/>
         <w:numPr>
           <w:ilvl w:val="0"/>
-          <w:numId w:val="46"/>
+          <w:numId w:val="47"/>
         </w:numPr>
-        <w:jc w:val="both"/>
         <w:rPr>
-          <w:rFonts w:ascii="Times New Roman" w:hAnsi="Times New Roman" w:cs="Times New Roman"/>
+          <w:rFonts w:ascii="Arial" w:hAnsi="Arial" w:cs="Arial"/>
+          <w:sz w:val="24"/>
+          <w:szCs w:val="24"/>
         </w:rPr>
       </w:pPr>
       <w:r>
         <w:rPr>
-          <w:rFonts w:ascii="Times New Roman" w:hAnsi="Times New Roman" w:cs="Times New Roman"/>
+          <w:rFonts w:ascii="Arial" w:hAnsi="Arial" w:cs="Arial"/>
+          <w:b/>
+          <w:bCs/>
+          <w:sz w:val="24"/>
+          <w:szCs w:val="24"/>
         </w:rPr>
-        <w:t xml:space="preserve">Declaración de campos de tipo </w:t>
+        <w:t xml:space="preserve">Tipado de Datos: </w:t>
       </w:r>
-      <w:proofErr w:type="spellStart"/>
       <w:r>
         <w:rPr>
-          <w:rFonts w:ascii="Times New Roman" w:hAnsi="Times New Roman" w:cs="Times New Roman"/>
+          <w:rFonts w:ascii="Arial" w:hAnsi="Arial" w:cs="Arial"/>
+          <w:sz w:val="24"/>
+          <w:szCs w:val="24"/>
         </w:rPr>
-        <w:t>big</w:t>
+        <w:t>Declaramos</w:t>
       </w:r>
-      <w:proofErr w:type="spellEnd"/>
       <w:r>
         <w:rPr>
-          <w:rFonts w:ascii="Times New Roman" w:hAnsi="Times New Roman" w:cs="Times New Roman"/>
+          <w:rFonts w:ascii="Arial" w:hAnsi="Arial" w:cs="Arial"/>
+          <w:sz w:val="24"/>
+          <w:szCs w:val="24"/>
         </w:rPr>
-        <w:t xml:space="preserve"> </w:t>
+        <w:t xml:space="preserve"> tipo de dato BIGINT a los identificadores de las tablas</w:t>
       </w:r>
-      <w:proofErr w:type="spellStart"/>
       <w:r>
         <w:rPr>
-          <w:rFonts w:ascii="Times New Roman" w:hAnsi="Times New Roman" w:cs="Times New Roman"/>
+          <w:rFonts w:ascii="Arial" w:hAnsi="Arial" w:cs="Arial"/>
+          <w:sz w:val="24"/>
+          <w:szCs w:val="24"/>
         </w:rPr>
-        <w:t>int</w:t>
+        <w:t xml:space="preserve"> para ampliar la longitud de la clave primaria</w:t>
       </w:r>
-      <w:proofErr w:type="spellEnd"/>
       <w:r>
         <w:rPr>
-          <w:rFonts w:ascii="Times New Roman" w:hAnsi="Times New Roman" w:cs="Times New Roman"/>
+          <w:rFonts w:ascii="Arial" w:hAnsi="Arial" w:cs="Arial"/>
+          <w:sz w:val="24"/>
+          <w:szCs w:val="24"/>
         </w:rPr>
-        <w:t xml:space="preserve"> para la </w:t>
-      </w:r>
-      <w:proofErr w:type="spellStart"/>
-      <w:r>
-        <w:rPr>
-          <w:rFonts w:ascii="Times New Roman" w:hAnsi="Times New Roman" w:cs="Times New Roman"/>
-        </w:rPr>
-        <w:t>útilización</w:t>
-      </w:r>
-      <w:proofErr w:type="spellEnd"/>
-      <w:r>
-        <w:rPr>
-          <w:rFonts w:ascii="Times New Roman" w:hAnsi="Times New Roman" w:cs="Times New Roman"/>
-        </w:rPr>
-        <w:t xml:space="preserve"> de los identificadores dadas en la tabla maestra.</w:t>
+        <w:br/>
       </w:r>
     </w:p>
     <w:p>
@@ -2518,233 +2617,193 @@
         <w:pStyle w:val="Prrafodelista"/>
         <w:numPr>
           <w:ilvl w:val="0"/>
-          <w:numId w:val="46"/>
+          <w:numId w:val="47"/>
         </w:numPr>
-        <w:jc w:val="both"/>
         <w:rPr>
-          <w:rFonts w:ascii="Times New Roman" w:hAnsi="Times New Roman" w:cs="Times New Roman"/>
+          <w:rFonts w:ascii="Arial" w:hAnsi="Arial" w:cs="Arial"/>
+          <w:sz w:val="24"/>
+          <w:szCs w:val="24"/>
         </w:rPr>
       </w:pPr>
       <w:r>
         <w:rPr>
-          <w:rFonts w:ascii="Times New Roman" w:hAnsi="Times New Roman" w:cs="Times New Roman"/>
+          <w:rFonts w:ascii="Arial" w:hAnsi="Arial" w:cs="Arial"/>
+          <w:b/>
+          <w:bCs/>
+          <w:sz w:val="24"/>
+          <w:szCs w:val="24"/>
         </w:rPr>
-        <w:t xml:space="preserve">Creación de las tablas </w:t>
+        <w:t>Tabla</w:t>
       </w:r>
-      <w:proofErr w:type="spellStart"/>
       <w:r>
         <w:rPr>
-          <w:rFonts w:ascii="Times New Roman" w:hAnsi="Times New Roman" w:cs="Times New Roman"/>
+          <w:rFonts w:ascii="Arial" w:hAnsi="Arial" w:cs="Arial"/>
+          <w:b/>
+          <w:bCs/>
+          <w:sz w:val="24"/>
+          <w:szCs w:val="24"/>
         </w:rPr>
-        <w:t>item_por_factura</w:t>
+        <w:t>s ITEMS</w:t>
       </w:r>
-      <w:proofErr w:type="spellEnd"/>
       <w:r>
         <w:rPr>
-          <w:rFonts w:ascii="Times New Roman" w:hAnsi="Times New Roman" w:cs="Times New Roman"/>
+          <w:rFonts w:ascii="Arial" w:hAnsi="Arial" w:cs="Arial"/>
+          <w:sz w:val="24"/>
+          <w:szCs w:val="24"/>
         </w:rPr>
-        <w:t xml:space="preserve"> e </w:t>
+        <w:t xml:space="preserve">: </w:t>
       </w:r>
-      <w:proofErr w:type="spellStart"/>
       <w:r>
         <w:rPr>
-          <w:rFonts w:ascii="Times New Roman" w:hAnsi="Times New Roman" w:cs="Times New Roman"/>
+          <w:rFonts w:ascii="Arial" w:hAnsi="Arial" w:cs="Arial"/>
+          <w:sz w:val="24"/>
+          <w:szCs w:val="24"/>
         </w:rPr>
-        <w:t>item_por_compra</w:t>
+        <w:t>Creación de las tablas item_por_factura e item_por_compra para poder Normalizar los campos asociados a la facturación</w:t>
       </w:r>
-      <w:proofErr w:type="spellEnd"/>
       <w:r>
         <w:rPr>
-          <w:rFonts w:ascii="Times New Roman" w:hAnsi="Times New Roman" w:cs="Times New Roman"/>
+          <w:rFonts w:ascii="Arial" w:hAnsi="Arial" w:cs="Arial"/>
+          <w:sz w:val="24"/>
+          <w:szCs w:val="24"/>
         </w:rPr>
-        <w:t xml:space="preserve"> para poder Normalizar los campos asociados a la facturación. - La tabla factura tiene datos de cliente para mantener un historial frente a eventuales cambios.</w:t>
+        <w:t xml:space="preserve"> y compra</w:t>
       </w:r>
-    </w:p>
-    <w:p>
-      <w:pPr>
-        <w:jc w:val="both"/>
-        <w:rPr>
-          <w:rFonts w:ascii="Times New Roman" w:hAnsi="Times New Roman" w:cs="Times New Roman"/>
-        </w:rPr>
-      </w:pPr>
-      <w:proofErr w:type="spellStart"/>
       <w:r>
         <w:rPr>
-          <w:rFonts w:ascii="Times New Roman" w:hAnsi="Times New Roman" w:cs="Times New Roman"/>
+          <w:rFonts w:ascii="Arial" w:hAnsi="Arial" w:cs="Arial"/>
+          <w:sz w:val="24"/>
+          <w:szCs w:val="24"/>
         </w:rPr>
-        <w:t>Perfomance</w:t>
+        <w:t>.</w:t>
       </w:r>
-      <w:proofErr w:type="spellEnd"/>
       <w:r>
         <w:rPr>
-          <w:rFonts w:ascii="Times New Roman" w:hAnsi="Times New Roman" w:cs="Times New Roman"/>
+          <w:rFonts w:ascii="Arial" w:hAnsi="Arial" w:cs="Arial"/>
+          <w:sz w:val="24"/>
+          <w:szCs w:val="24"/>
         </w:rPr>
-        <w:t xml:space="preserve"> y Rendimiento</w:t>
+        <w:t xml:space="preserve"> Tablas que usamos para el detalle de </w:t>
       </w:r>
-    </w:p>
-    <w:p>
-      <w:pPr>
-        <w:pStyle w:val="Prrafodelista"/>
-        <w:numPr>
-          <w:ilvl w:val="0"/>
-          <w:numId w:val="46"/>
-        </w:numPr>
-        <w:jc w:val="both"/>
-        <w:rPr>
-          <w:rFonts w:ascii="Times New Roman" w:hAnsi="Times New Roman" w:cs="Times New Roman"/>
-        </w:rPr>
-      </w:pPr>
+      <w:proofErr w:type="gramStart"/>
       <w:r>
         <w:rPr>
-          <w:rFonts w:ascii="Times New Roman" w:hAnsi="Times New Roman" w:cs="Times New Roman"/>
+          <w:rFonts w:ascii="Arial" w:hAnsi="Arial" w:cs="Arial"/>
+          <w:sz w:val="24"/>
+          <w:szCs w:val="24"/>
         </w:rPr>
-        <w:t xml:space="preserve">Dropeamos los </w:t>
+        <w:t>los mismos</w:t>
       </w:r>
-      <w:proofErr w:type="spellStart"/>
+      <w:proofErr w:type="gramEnd"/>
       <w:r>
         <w:rPr>
-          <w:rFonts w:ascii="Times New Roman" w:hAnsi="Times New Roman" w:cs="Times New Roman"/>
-        </w:rPr>
-        <w:t>procedures</w:t>
-      </w:r>
-      <w:proofErr w:type="spellEnd"/>
-      <w:r>
-        <w:rPr>
-          <w:rFonts w:ascii="Times New Roman" w:hAnsi="Times New Roman" w:cs="Times New Roman"/>
-        </w:rPr>
-        <w:t xml:space="preserve"> al final para evitar objetos obsoletos.</w:t>
-      </w:r>
-    </w:p>
-    <w:p>
-      <w:pPr>
-        <w:pStyle w:val="Prrafodelista"/>
-        <w:numPr>
-          <w:ilvl w:val="0"/>
-          <w:numId w:val="46"/>
-        </w:numPr>
-        <w:jc w:val="both"/>
-        <w:rPr>
-          <w:rFonts w:ascii="Times New Roman" w:hAnsi="Times New Roman" w:cs="Times New Roman"/>
-        </w:rPr>
-      </w:pPr>
-      <w:r>
-        <w:rPr>
-          <w:rFonts w:ascii="Times New Roman" w:hAnsi="Times New Roman" w:cs="Times New Roman"/>
-        </w:rPr>
-        <w:t xml:space="preserve">Usamos </w:t>
-      </w:r>
-      <w:proofErr w:type="spellStart"/>
-      <w:r>
-        <w:rPr>
-          <w:rFonts w:ascii="Times New Roman" w:hAnsi="Times New Roman" w:cs="Times New Roman"/>
-        </w:rPr>
-        <w:t>union</w:t>
-      </w:r>
-      <w:proofErr w:type="spellEnd"/>
-      <w:r>
-        <w:rPr>
-          <w:rFonts w:ascii="Times New Roman" w:hAnsi="Times New Roman" w:cs="Times New Roman"/>
-        </w:rPr>
-        <w:t xml:space="preserve"> </w:t>
-      </w:r>
-      <w:proofErr w:type="spellStart"/>
-      <w:r>
-        <w:rPr>
-          <w:rFonts w:ascii="Times New Roman" w:hAnsi="Times New Roman" w:cs="Times New Roman"/>
-        </w:rPr>
-        <w:t>all</w:t>
-      </w:r>
-      <w:proofErr w:type="spellEnd"/>
-      <w:r>
-        <w:rPr>
-          <w:rFonts w:ascii="Times New Roman" w:hAnsi="Times New Roman" w:cs="Times New Roman"/>
-        </w:rPr>
-        <w:t xml:space="preserve"> para mejorar la performance.</w:t>
-      </w:r>
-    </w:p>
-    <w:p>
-      <w:pPr>
-        <w:pStyle w:val="Prrafodelista"/>
-        <w:numPr>
-          <w:ilvl w:val="0"/>
-          <w:numId w:val="46"/>
-        </w:numPr>
-        <w:jc w:val="both"/>
-        <w:rPr>
-          <w:rFonts w:ascii="Times New Roman" w:hAnsi="Times New Roman" w:cs="Times New Roman"/>
-        </w:rPr>
-      </w:pPr>
-      <w:r>
-        <w:rPr>
-          <w:rFonts w:ascii="Times New Roman" w:hAnsi="Times New Roman" w:cs="Times New Roman"/>
-        </w:rPr>
-        <w:t xml:space="preserve">Creación de </w:t>
-      </w:r>
-      <w:proofErr w:type="spellStart"/>
-      <w:r>
-        <w:rPr>
-          <w:rFonts w:ascii="Times New Roman" w:hAnsi="Times New Roman" w:cs="Times New Roman"/>
-        </w:rPr>
-        <w:t>Constraints</w:t>
-      </w:r>
-      <w:proofErr w:type="spellEnd"/>
-      <w:r>
-        <w:rPr>
-          <w:rFonts w:ascii="Times New Roman" w:hAnsi="Times New Roman" w:cs="Times New Roman"/>
-        </w:rPr>
-        <w:t xml:space="preserve"> luego de la creación de las tablas.</w:t>
-      </w:r>
-    </w:p>
-    <w:p>
-      <w:pPr>
-        <w:pStyle w:val="Prrafodelista"/>
-        <w:numPr>
-          <w:ilvl w:val="0"/>
-          <w:numId w:val="46"/>
-        </w:numPr>
-        <w:jc w:val="both"/>
-        <w:rPr>
-          <w:rFonts w:ascii="Times New Roman" w:hAnsi="Times New Roman" w:cs="Times New Roman"/>
-        </w:rPr>
-      </w:pPr>
-      <w:r>
-        <w:rPr>
-          <w:rFonts w:ascii="Times New Roman" w:hAnsi="Times New Roman" w:cs="Times New Roman"/>
-        </w:rPr>
-        <w:t xml:space="preserve">Identificamos los campos únicos en las tablas para poder realizar la menor cantidad de comparación en los </w:t>
-      </w:r>
-      <w:proofErr w:type="spellStart"/>
-      <w:r>
-        <w:rPr>
-          <w:rFonts w:ascii="Times New Roman" w:hAnsi="Times New Roman" w:cs="Times New Roman"/>
-        </w:rPr>
-        <w:t>joins</w:t>
-      </w:r>
-      <w:proofErr w:type="spellEnd"/>
-      <w:r>
-        <w:rPr>
-          <w:rFonts w:ascii="Times New Roman" w:hAnsi="Times New Roman" w:cs="Times New Roman"/>
+          <w:rFonts w:ascii="Arial" w:hAnsi="Arial" w:cs="Arial"/>
+          <w:sz w:val="24"/>
+          <w:szCs w:val="24"/>
         </w:rPr>
         <w:t>.</w:t>
       </w:r>
     </w:p>
     <w:p>
       <w:pPr>
+        <w:rPr>
+          <w:rFonts w:ascii="Arial" w:hAnsi="Arial" w:cs="Arial"/>
+          <w:sz w:val="24"/>
+          <w:szCs w:val="24"/>
+        </w:rPr>
+      </w:pPr>
+    </w:p>
+    <w:p>
+      <w:pPr>
+        <w:spacing w:line="360" w:lineRule="auto"/>
+        <w:rPr>
+          <w:rFonts w:ascii="Arial" w:hAnsi="Arial" w:cs="Arial"/>
+          <w:b/>
+          <w:bCs/>
+          <w:sz w:val="28"/>
+          <w:szCs w:val="28"/>
+          <w:u w:val="single"/>
+        </w:rPr>
+      </w:pPr>
+      <w:r>
+        <w:rPr>
+          <w:rFonts w:ascii="Arial" w:hAnsi="Arial" w:cs="Arial"/>
+          <w:b/>
+          <w:bCs/>
+          <w:sz w:val="28"/>
+          <w:szCs w:val="28"/>
+          <w:u w:val="single"/>
+        </w:rPr>
+        <w:t>Performance</w:t>
+      </w:r>
+      <w:r>
+        <w:rPr>
+          <w:rFonts w:ascii="Arial" w:hAnsi="Arial" w:cs="Arial"/>
+          <w:b/>
+          <w:bCs/>
+          <w:sz w:val="28"/>
+          <w:szCs w:val="28"/>
+          <w:u w:val="single"/>
+        </w:rPr>
+        <w:t xml:space="preserve"> y Optimización</w:t>
+      </w:r>
+    </w:p>
+    <w:p>
+      <w:pPr>
         <w:pStyle w:val="Prrafodelista"/>
         <w:numPr>
           <w:ilvl w:val="0"/>
-          <w:numId w:val="46"/>
+          <w:numId w:val="48"/>
         </w:numPr>
-        <w:jc w:val="both"/>
         <w:rPr>
-          <w:rFonts w:ascii="Times New Roman" w:hAnsi="Times New Roman" w:cs="Times New Roman"/>
+          <w:rFonts w:ascii="Arial" w:hAnsi="Arial" w:cs="Arial"/>
+          <w:sz w:val="24"/>
+          <w:szCs w:val="24"/>
         </w:rPr>
       </w:pPr>
       <w:r>
         <w:rPr>
-          <w:rFonts w:ascii="Times New Roman" w:hAnsi="Times New Roman" w:cs="Times New Roman"/>
+          <w:rFonts w:ascii="Arial" w:hAnsi="Arial" w:cs="Arial"/>
+          <w:b/>
+          <w:bCs/>
+          <w:sz w:val="24"/>
+          <w:szCs w:val="24"/>
         </w:rPr>
-        <w:t>Generación de claves subrogadas en tablas Paramétricas para mejorar el rendimiento de operaciones y poder facilitar la lectura de datos mediante ese único identificador.</w:t>
+        <w:t>Union All:</w:t>
+      </w:r>
+      <w:r>
+        <w:rPr>
+          <w:rFonts w:ascii="Arial" w:hAnsi="Arial" w:cs="Arial"/>
+          <w:sz w:val="24"/>
+          <w:szCs w:val="24"/>
+        </w:rPr>
+        <w:t xml:space="preserve"> Utilizamos union all para la unión de los select ante el insert de las tablas. La utilización </w:t>
+      </w:r>
+      <w:proofErr w:type="spellStart"/>
+      <w:r>
+        <w:rPr>
+          <w:rFonts w:ascii="Arial" w:hAnsi="Arial" w:cs="Arial"/>
+          <w:sz w:val="24"/>
+          <w:szCs w:val="24"/>
+        </w:rPr>
+        <w:t>del</w:t>
+      </w:r>
+      <w:proofErr w:type="spellEnd"/>
+      <w:r>
+        <w:rPr>
+          <w:rFonts w:ascii="Arial" w:hAnsi="Arial" w:cs="Arial"/>
+          <w:sz w:val="24"/>
+          <w:szCs w:val="24"/>
+        </w:rPr>
+        <w:t xml:space="preserve"> los union all, es la performance que tiene, ya que es mucho mas rápido no te realiza la comparación de los registros que te trae cada select, lo cual hace que sea mucho más rápido la unión.</w:t>
+      </w:r>
+      <w:r>
+        <w:rPr>
+          <w:rFonts w:ascii="Arial" w:hAnsi="Arial" w:cs="Arial"/>
+          <w:sz w:val="24"/>
+          <w:szCs w:val="24"/>
+        </w:rPr>
+        <w:br/>
       </w:r>
     </w:p>
     <w:p>
@@ -2752,23 +2811,309 @@
         <w:pStyle w:val="Prrafodelista"/>
         <w:numPr>
           <w:ilvl w:val="0"/>
-          <w:numId w:val="46"/>
+          <w:numId w:val="48"/>
         </w:numPr>
-        <w:jc w:val="both"/>
         <w:rPr>
-          <w:rFonts w:ascii="Times New Roman" w:hAnsi="Times New Roman" w:cs="Times New Roman"/>
+          <w:rFonts w:ascii="Arial" w:hAnsi="Arial" w:cs="Arial"/>
+          <w:sz w:val="24"/>
+          <w:szCs w:val="24"/>
         </w:rPr>
       </w:pPr>
       <w:r>
         <w:rPr>
-          <w:rFonts w:ascii="Times New Roman" w:hAnsi="Times New Roman" w:cs="Times New Roman"/>
+          <w:rFonts w:ascii="Arial" w:hAnsi="Arial" w:cs="Arial"/>
+          <w:b/>
+          <w:bCs/>
+          <w:sz w:val="24"/>
+          <w:szCs w:val="24"/>
         </w:rPr>
-        <w:t>Para la migración de facturas utilizamos tablas temporales para mejorar el rendimiento.</w:t>
+        <w:t>Constraints:</w:t>
+      </w:r>
+      <w:r>
+        <w:rPr>
+          <w:rFonts w:ascii="Arial" w:hAnsi="Arial" w:cs="Arial"/>
+          <w:sz w:val="24"/>
+          <w:szCs w:val="24"/>
+        </w:rPr>
+        <w:t xml:space="preserve"> Declaramos las contraints al final de las creaciones de las tablas para poder agilizar el insert de los datos</w:t>
+      </w:r>
+      <w:r>
+        <w:rPr>
+          <w:rFonts w:ascii="Arial" w:hAnsi="Arial" w:cs="Arial"/>
+          <w:sz w:val="24"/>
+          <w:szCs w:val="24"/>
+        </w:rPr>
+        <w:t>.</w:t>
+      </w:r>
+      <w:r>
+        <w:rPr>
+          <w:rFonts w:ascii="Arial" w:hAnsi="Arial" w:cs="Arial"/>
+          <w:sz w:val="24"/>
+          <w:szCs w:val="24"/>
+        </w:rPr>
+        <w:br/>
+      </w:r>
+    </w:p>
+    <w:p>
+      <w:pPr>
+        <w:pStyle w:val="Prrafodelista"/>
+        <w:numPr>
+          <w:ilvl w:val="0"/>
+          <w:numId w:val="48"/>
+        </w:numPr>
+        <w:rPr>
+          <w:rFonts w:ascii="Arial" w:hAnsi="Arial" w:cs="Arial"/>
+          <w:sz w:val="24"/>
+          <w:szCs w:val="24"/>
+        </w:rPr>
+      </w:pPr>
+      <w:r>
+        <w:rPr>
+          <w:rFonts w:ascii="Arial" w:hAnsi="Arial" w:cs="Arial"/>
+          <w:b/>
+          <w:bCs/>
+          <w:sz w:val="24"/>
+          <w:szCs w:val="24"/>
+        </w:rPr>
+        <w:t>JOINS:</w:t>
+      </w:r>
+      <w:r>
+        <w:rPr>
+          <w:rFonts w:ascii="Arial" w:hAnsi="Arial" w:cs="Arial"/>
+          <w:sz w:val="24"/>
+          <w:szCs w:val="24"/>
+        </w:rPr>
+        <w:t xml:space="preserve"> Identificamos los campos únicos de las tablas para poder realizar la menor comparación en los JOINS. Esto nos evita estar matcheando muchos campos para poder identificar el mismo dato.</w:t>
+      </w:r>
+      <w:r>
+        <w:rPr>
+          <w:rFonts w:ascii="Arial" w:hAnsi="Arial" w:cs="Arial"/>
+          <w:sz w:val="24"/>
+          <w:szCs w:val="24"/>
+        </w:rPr>
+        <w:br/>
+      </w:r>
+    </w:p>
+    <w:p>
+      <w:pPr>
+        <w:pStyle w:val="Prrafodelista"/>
+        <w:numPr>
+          <w:ilvl w:val="0"/>
+          <w:numId w:val="48"/>
+        </w:numPr>
+        <w:rPr>
+          <w:rFonts w:ascii="Arial" w:hAnsi="Arial" w:cs="Arial"/>
+          <w:sz w:val="24"/>
+          <w:szCs w:val="24"/>
+        </w:rPr>
+      </w:pPr>
+      <w:r>
+        <w:rPr>
+          <w:rFonts w:ascii="Arial" w:hAnsi="Arial" w:cs="Arial"/>
+          <w:b/>
+          <w:bCs/>
+          <w:sz w:val="24"/>
+          <w:szCs w:val="24"/>
+        </w:rPr>
+        <w:t>Explain:</w:t>
+      </w:r>
+      <w:r>
+        <w:rPr>
+          <w:rFonts w:ascii="Arial" w:hAnsi="Arial" w:cs="Arial"/>
+          <w:sz w:val="24"/>
+          <w:szCs w:val="24"/>
+        </w:rPr>
+        <w:t xml:space="preserve"> Utilización de </w:t>
+      </w:r>
+      <w:r>
+        <w:rPr>
+          <w:rFonts w:ascii="Arial" w:hAnsi="Arial" w:cs="Arial"/>
+          <w:sz w:val="24"/>
+          <w:szCs w:val="24"/>
+        </w:rPr>
+        <w:t>plan de ejecución</w:t>
+      </w:r>
+      <w:r>
+        <w:rPr>
+          <w:rFonts w:ascii="Arial" w:hAnsi="Arial" w:cs="Arial"/>
+          <w:sz w:val="24"/>
+          <w:szCs w:val="24"/>
+        </w:rPr>
+        <w:t xml:space="preserve"> para poder medir y mejorar el costo de </w:t>
+      </w:r>
+      <w:r>
+        <w:rPr>
+          <w:rFonts w:ascii="Arial" w:hAnsi="Arial" w:cs="Arial"/>
+          <w:sz w:val="24"/>
+          <w:szCs w:val="24"/>
+        </w:rPr>
+        <w:t>las querys</w:t>
+      </w:r>
+      <w:r>
+        <w:rPr>
+          <w:rFonts w:ascii="Arial" w:hAnsi="Arial" w:cs="Arial"/>
+          <w:sz w:val="24"/>
+          <w:szCs w:val="24"/>
+        </w:rPr>
+        <w:t>.</w:t>
+      </w:r>
+      <w:r>
+        <w:rPr>
+          <w:rFonts w:ascii="Arial" w:hAnsi="Arial" w:cs="Arial"/>
+          <w:sz w:val="24"/>
+          <w:szCs w:val="24"/>
+        </w:rPr>
+        <w:br/>
+      </w:r>
+    </w:p>
+    <w:p>
+      <w:pPr>
+        <w:pStyle w:val="Prrafodelista"/>
+        <w:numPr>
+          <w:ilvl w:val="0"/>
+          <w:numId w:val="48"/>
+        </w:numPr>
+        <w:rPr>
+          <w:rFonts w:ascii="Arial" w:hAnsi="Arial" w:cs="Arial"/>
+          <w:sz w:val="24"/>
+          <w:szCs w:val="24"/>
+        </w:rPr>
+      </w:pPr>
+      <w:r>
+        <w:rPr>
+          <w:rFonts w:ascii="Arial" w:hAnsi="Arial" w:cs="Arial"/>
+          <w:b/>
+          <w:bCs/>
+          <w:sz w:val="24"/>
+          <w:szCs w:val="24"/>
+        </w:rPr>
+        <w:t xml:space="preserve">Claves Subrogadas: </w:t>
+      </w:r>
+      <w:r>
+        <w:rPr>
+          <w:rFonts w:ascii="Arial" w:hAnsi="Arial" w:cs="Arial"/>
+          <w:sz w:val="24"/>
+          <w:szCs w:val="24"/>
+        </w:rPr>
+        <w:t xml:space="preserve"> Generación </w:t>
+      </w:r>
+      <w:r>
+        <w:rPr>
+          <w:rFonts w:ascii="Arial" w:hAnsi="Arial" w:cs="Arial"/>
+          <w:sz w:val="24"/>
+          <w:szCs w:val="24"/>
+        </w:rPr>
+        <w:t xml:space="preserve">de claves subrogadas en tablas Paramétricas para mejorar el rendimiento de operaciones y poder </w:t>
+      </w:r>
+      <w:r>
+        <w:rPr>
+          <w:rFonts w:ascii="Arial" w:hAnsi="Arial" w:cs="Arial"/>
+          <w:sz w:val="24"/>
+          <w:szCs w:val="24"/>
+        </w:rPr>
+        <w:lastRenderedPageBreak/>
+        <w:t>facilitar la lectura de datos mediante ese único identificador</w:t>
+      </w:r>
+      <w:r>
+        <w:rPr>
+          <w:rFonts w:ascii="Arial" w:hAnsi="Arial" w:cs="Arial"/>
+          <w:sz w:val="24"/>
+          <w:szCs w:val="24"/>
+        </w:rPr>
+        <w:t>.</w:t>
+      </w:r>
+      <w:r>
+        <w:rPr>
+          <w:rFonts w:ascii="Arial" w:hAnsi="Arial" w:cs="Arial"/>
+          <w:sz w:val="24"/>
+          <w:szCs w:val="24"/>
+        </w:rPr>
+        <w:br/>
+      </w:r>
+    </w:p>
+    <w:p>
+      <w:pPr>
+        <w:pStyle w:val="Prrafodelista"/>
+        <w:numPr>
+          <w:ilvl w:val="0"/>
+          <w:numId w:val="48"/>
+        </w:numPr>
+        <w:rPr>
+          <w:rFonts w:ascii="Arial" w:hAnsi="Arial" w:cs="Arial"/>
+          <w:sz w:val="24"/>
+          <w:szCs w:val="24"/>
+        </w:rPr>
+      </w:pPr>
+      <w:r>
+        <w:rPr>
+          <w:rFonts w:ascii="Arial" w:hAnsi="Arial" w:cs="Arial"/>
+          <w:b/>
+          <w:bCs/>
+          <w:sz w:val="24"/>
+          <w:szCs w:val="24"/>
+        </w:rPr>
+        <w:t xml:space="preserve">Tablas Temporales: </w:t>
+      </w:r>
+      <w:r>
+        <w:rPr>
+          <w:rFonts w:ascii="Arial" w:hAnsi="Arial" w:cs="Arial"/>
+          <w:sz w:val="24"/>
+          <w:szCs w:val="24"/>
+        </w:rPr>
+        <w:t>Utilizamos tablas temporales para mejorar el rendimiento.</w:t>
+      </w:r>
+      <w:r>
+        <w:rPr>
+          <w:rFonts w:ascii="Arial" w:hAnsi="Arial" w:cs="Arial"/>
+          <w:sz w:val="24"/>
+          <w:szCs w:val="24"/>
+        </w:rPr>
+        <w:br/>
+      </w:r>
+    </w:p>
+    <w:p>
+      <w:pPr>
+        <w:pStyle w:val="Prrafodelista"/>
+        <w:numPr>
+          <w:ilvl w:val="0"/>
+          <w:numId w:val="48"/>
+        </w:numPr>
+        <w:rPr>
+          <w:rFonts w:ascii="Arial" w:hAnsi="Arial" w:cs="Arial"/>
+          <w:sz w:val="24"/>
+          <w:szCs w:val="24"/>
+        </w:rPr>
+      </w:pPr>
+      <w:r>
+        <w:rPr>
+          <w:rFonts w:ascii="Arial" w:hAnsi="Arial" w:cs="Arial"/>
+          <w:b/>
+          <w:bCs/>
+          <w:sz w:val="24"/>
+          <w:szCs w:val="24"/>
+        </w:rPr>
+        <w:t>Procedures:</w:t>
+      </w:r>
+      <w:r>
+        <w:rPr>
+          <w:rFonts w:ascii="Arial" w:hAnsi="Arial" w:cs="Arial"/>
+          <w:sz w:val="24"/>
+          <w:szCs w:val="24"/>
+        </w:rPr>
+        <w:t xml:space="preserve"> Creación de Procedures, este nos da seguridad al ejecutar el </w:t>
+      </w:r>
+      <w:r>
+        <w:rPr>
+          <w:rFonts w:ascii="Arial" w:hAnsi="Arial" w:cs="Arial"/>
+          <w:sz w:val="24"/>
+          <w:szCs w:val="24"/>
+        </w:rPr>
+        <w:t>insert de los datos, ya que al estar contenido dentro de un procedure nos asegura que nos va a ejecutar todo o nada, evitando así una tabla con inconsistencia. Por último, realizamos el dropeo de los mismos.</w:t>
       </w:r>
     </w:p>
     <w:sectPr>
-      <w:headerReference w:type="default" r:id="rId10"/>
-      <w:footerReference w:type="default" r:id="rId11"/>
+      <w:headerReference w:type="default" r:id="rId11"/>
+      <w:footerReference w:type="default" r:id="rId12"/>
       <w:pgSz w:w="11906" w:h="16838"/>
       <w:pgMar w:top="1417" w:right="1701" w:bottom="1417" w:left="1701" w:header="708" w:footer="708" w:gutter="0"/>
       <w:pgNumType w:start="0"/>
@@ -4273,6 +4618,92 @@
     </w:lvl>
   </w:abstractNum>
   <w:abstractNum w:abstractNumId="10" w15:restartNumberingAfterBreak="0">
+    <w:nsid w:val="22C46045"/>
+    <w:multiLevelType w:val="hybridMultilevel"/>
+    <w:tmpl w:val="FF60B10A"/>
+    <w:lvl w:ilvl="0" w:tplc="2C0A000F">
+      <w:start w:val="1"/>
+      <w:numFmt w:val="decimal"/>
+      <w:lvlText w:val="%1."/>
+      <w:lvlJc w:val="left"/>
+      <w:pPr>
+        <w:ind w:left="720" w:hanging="360"/>
+      </w:pPr>
+    </w:lvl>
+    <w:lvl w:ilvl="1" w:tplc="2C0A0019" w:tentative="1">
+      <w:start w:val="1"/>
+      <w:numFmt w:val="lowerLetter"/>
+      <w:lvlText w:val="%2."/>
+      <w:lvlJc w:val="left"/>
+      <w:pPr>
+        <w:ind w:left="1440" w:hanging="360"/>
+      </w:pPr>
+    </w:lvl>
+    <w:lvl w:ilvl="2" w:tplc="2C0A001B" w:tentative="1">
+      <w:start w:val="1"/>
+      <w:numFmt w:val="lowerRoman"/>
+      <w:lvlText w:val="%3."/>
+      <w:lvlJc w:val="right"/>
+      <w:pPr>
+        <w:ind w:left="2160" w:hanging="180"/>
+      </w:pPr>
+    </w:lvl>
+    <w:lvl w:ilvl="3" w:tplc="2C0A000F" w:tentative="1">
+      <w:start w:val="1"/>
+      <w:numFmt w:val="decimal"/>
+      <w:lvlText w:val="%4."/>
+      <w:lvlJc w:val="left"/>
+      <w:pPr>
+        <w:ind w:left="2880" w:hanging="360"/>
+      </w:pPr>
+    </w:lvl>
+    <w:lvl w:ilvl="4" w:tplc="2C0A0019" w:tentative="1">
+      <w:start w:val="1"/>
+      <w:numFmt w:val="lowerLetter"/>
+      <w:lvlText w:val="%5."/>
+      <w:lvlJc w:val="left"/>
+      <w:pPr>
+        <w:ind w:left="3600" w:hanging="360"/>
+      </w:pPr>
+    </w:lvl>
+    <w:lvl w:ilvl="5" w:tplc="2C0A001B" w:tentative="1">
+      <w:start w:val="1"/>
+      <w:numFmt w:val="lowerRoman"/>
+      <w:lvlText w:val="%6."/>
+      <w:lvlJc w:val="right"/>
+      <w:pPr>
+        <w:ind w:left="4320" w:hanging="180"/>
+      </w:pPr>
+    </w:lvl>
+    <w:lvl w:ilvl="6" w:tplc="2C0A000F" w:tentative="1">
+      <w:start w:val="1"/>
+      <w:numFmt w:val="decimal"/>
+      <w:lvlText w:val="%7."/>
+      <w:lvlJc w:val="left"/>
+      <w:pPr>
+        <w:ind w:left="5040" w:hanging="360"/>
+      </w:pPr>
+    </w:lvl>
+    <w:lvl w:ilvl="7" w:tplc="2C0A0019" w:tentative="1">
+      <w:start w:val="1"/>
+      <w:numFmt w:val="lowerLetter"/>
+      <w:lvlText w:val="%8."/>
+      <w:lvlJc w:val="left"/>
+      <w:pPr>
+        <w:ind w:left="5760" w:hanging="360"/>
+      </w:pPr>
+    </w:lvl>
+    <w:lvl w:ilvl="8" w:tplc="2C0A001B" w:tentative="1">
+      <w:start w:val="1"/>
+      <w:numFmt w:val="lowerRoman"/>
+      <w:lvlText w:val="%9."/>
+      <w:lvlJc w:val="right"/>
+      <w:pPr>
+        <w:ind w:left="6480" w:hanging="180"/>
+      </w:pPr>
+    </w:lvl>
+  </w:abstractNum>
+  <w:abstractNum w:abstractNumId="11" w15:restartNumberingAfterBreak="0">
     <w:nsid w:val="25295D84"/>
     <w:multiLevelType w:val="hybridMultilevel"/>
     <w:tmpl w:val="B714E954"/>
@@ -4385,7 +4816,7 @@
       </w:rPr>
     </w:lvl>
   </w:abstractNum>
-  <w:abstractNum w:abstractNumId="11" w15:restartNumberingAfterBreak="0">
+  <w:abstractNum w:abstractNumId="12" w15:restartNumberingAfterBreak="0">
     <w:nsid w:val="27EF2979"/>
     <w:multiLevelType w:val="hybridMultilevel"/>
     <w:tmpl w:val="89C4C056"/>
@@ -4498,7 +4929,7 @@
       </w:rPr>
     </w:lvl>
   </w:abstractNum>
-  <w:abstractNum w:abstractNumId="12" w15:restartNumberingAfterBreak="0">
+  <w:abstractNum w:abstractNumId="13" w15:restartNumberingAfterBreak="0">
     <w:nsid w:val="27FC20E6"/>
     <w:multiLevelType w:val="hybridMultilevel"/>
     <w:tmpl w:val="FEF22406"/>
@@ -4587,7 +5018,7 @@
       </w:pPr>
     </w:lvl>
   </w:abstractNum>
-  <w:abstractNum w:abstractNumId="13" w15:restartNumberingAfterBreak="0">
+  <w:abstractNum w:abstractNumId="14" w15:restartNumberingAfterBreak="0">
     <w:nsid w:val="2FD54E0B"/>
     <w:multiLevelType w:val="hybridMultilevel"/>
     <w:tmpl w:val="A1084D4A"/>
@@ -4700,7 +5131,7 @@
       </w:rPr>
     </w:lvl>
   </w:abstractNum>
-  <w:abstractNum w:abstractNumId="14" w15:restartNumberingAfterBreak="0">
+  <w:abstractNum w:abstractNumId="15" w15:restartNumberingAfterBreak="0">
     <w:nsid w:val="30F569D5"/>
     <w:multiLevelType w:val="hybridMultilevel"/>
     <w:tmpl w:val="7C7AC260"/>
@@ -4813,7 +5244,7 @@
       </w:rPr>
     </w:lvl>
   </w:abstractNum>
-  <w:abstractNum w:abstractNumId="15" w15:restartNumberingAfterBreak="0">
+  <w:abstractNum w:abstractNumId="16" w15:restartNumberingAfterBreak="0">
     <w:nsid w:val="3193130C"/>
     <w:multiLevelType w:val="hybridMultilevel"/>
     <w:tmpl w:val="C394A784"/>
@@ -4902,7 +5333,7 @@
       </w:pPr>
     </w:lvl>
   </w:abstractNum>
-  <w:abstractNum w:abstractNumId="16" w15:restartNumberingAfterBreak="0">
+  <w:abstractNum w:abstractNumId="17" w15:restartNumberingAfterBreak="0">
     <w:nsid w:val="33127B17"/>
     <w:multiLevelType w:val="hybridMultilevel"/>
     <w:tmpl w:val="287C779A"/>
@@ -4991,7 +5422,7 @@
       </w:pPr>
     </w:lvl>
   </w:abstractNum>
-  <w:abstractNum w:abstractNumId="17" w15:restartNumberingAfterBreak="0">
+  <w:abstractNum w:abstractNumId="18" w15:restartNumberingAfterBreak="0">
     <w:nsid w:val="35431958"/>
     <w:multiLevelType w:val="hybridMultilevel"/>
     <w:tmpl w:val="B20CFA5C"/>
@@ -5080,7 +5511,7 @@
       </w:pPr>
     </w:lvl>
   </w:abstractNum>
-  <w:abstractNum w:abstractNumId="18" w15:restartNumberingAfterBreak="0">
+  <w:abstractNum w:abstractNumId="19" w15:restartNumberingAfterBreak="0">
     <w:nsid w:val="37EC1A84"/>
     <w:multiLevelType w:val="hybridMultilevel"/>
     <w:tmpl w:val="E90C05CC"/>
@@ -5193,7 +5624,7 @@
       </w:rPr>
     </w:lvl>
   </w:abstractNum>
-  <w:abstractNum w:abstractNumId="19" w15:restartNumberingAfterBreak="0">
+  <w:abstractNum w:abstractNumId="20" w15:restartNumberingAfterBreak="0">
     <w:nsid w:val="3A691D38"/>
     <w:multiLevelType w:val="hybridMultilevel"/>
     <w:tmpl w:val="CA6884DC"/>
@@ -5305,7 +5736,7 @@
       </w:rPr>
     </w:lvl>
   </w:abstractNum>
-  <w:abstractNum w:abstractNumId="20" w15:restartNumberingAfterBreak="0">
+  <w:abstractNum w:abstractNumId="21" w15:restartNumberingAfterBreak="0">
     <w:nsid w:val="3BC1299D"/>
     <w:multiLevelType w:val="hybridMultilevel"/>
     <w:tmpl w:val="6024DFA4"/>
@@ -5418,7 +5849,7 @@
       </w:rPr>
     </w:lvl>
   </w:abstractNum>
-  <w:abstractNum w:abstractNumId="21" w15:restartNumberingAfterBreak="0">
+  <w:abstractNum w:abstractNumId="22" w15:restartNumberingAfterBreak="0">
     <w:nsid w:val="426D1340"/>
     <w:multiLevelType w:val="hybridMultilevel"/>
     <w:tmpl w:val="64DE1A72"/>
@@ -5504,7 +5935,7 @@
       </w:pPr>
     </w:lvl>
   </w:abstractNum>
-  <w:abstractNum w:abstractNumId="22" w15:restartNumberingAfterBreak="0">
+  <w:abstractNum w:abstractNumId="23" w15:restartNumberingAfterBreak="0">
     <w:nsid w:val="4FA53689"/>
     <w:multiLevelType w:val="hybridMultilevel"/>
     <w:tmpl w:val="8328003A"/>
@@ -5593,7 +6024,7 @@
       </w:pPr>
     </w:lvl>
   </w:abstractNum>
-  <w:abstractNum w:abstractNumId="23" w15:restartNumberingAfterBreak="0">
+  <w:abstractNum w:abstractNumId="24" w15:restartNumberingAfterBreak="0">
     <w:nsid w:val="504108CB"/>
     <w:multiLevelType w:val="hybridMultilevel"/>
     <w:tmpl w:val="BB287D0A"/>
@@ -5706,7 +6137,7 @@
       </w:rPr>
     </w:lvl>
   </w:abstractNum>
-  <w:abstractNum w:abstractNumId="24" w15:restartNumberingAfterBreak="0">
+  <w:abstractNum w:abstractNumId="25" w15:restartNumberingAfterBreak="0">
     <w:nsid w:val="51DB0FE2"/>
     <w:multiLevelType w:val="hybridMultilevel"/>
     <w:tmpl w:val="0318F2F6"/>
@@ -5819,7 +6250,7 @@
       </w:rPr>
     </w:lvl>
   </w:abstractNum>
-  <w:abstractNum w:abstractNumId="25" w15:restartNumberingAfterBreak="0">
+  <w:abstractNum w:abstractNumId="26" w15:restartNumberingAfterBreak="0">
     <w:nsid w:val="51F1572F"/>
     <w:multiLevelType w:val="hybridMultilevel"/>
     <w:tmpl w:val="E7987A08"/>
@@ -5905,7 +6336,7 @@
       </w:pPr>
     </w:lvl>
   </w:abstractNum>
-  <w:abstractNum w:abstractNumId="26" w15:restartNumberingAfterBreak="0">
+  <w:abstractNum w:abstractNumId="27" w15:restartNumberingAfterBreak="0">
     <w:nsid w:val="53646452"/>
     <w:multiLevelType w:val="hybridMultilevel"/>
     <w:tmpl w:val="E112E9E0"/>
@@ -6018,7 +6449,7 @@
       </w:rPr>
     </w:lvl>
   </w:abstractNum>
-  <w:abstractNum w:abstractNumId="27" w15:restartNumberingAfterBreak="0">
+  <w:abstractNum w:abstractNumId="28" w15:restartNumberingAfterBreak="0">
     <w:nsid w:val="545A3541"/>
     <w:multiLevelType w:val="multilevel"/>
     <w:tmpl w:val="8626F5D2"/>
@@ -6167,7 +6598,7 @@
       </w:rPr>
     </w:lvl>
   </w:abstractNum>
-  <w:abstractNum w:abstractNumId="28" w15:restartNumberingAfterBreak="0">
+  <w:abstractNum w:abstractNumId="29" w15:restartNumberingAfterBreak="0">
     <w:nsid w:val="57A77B7B"/>
     <w:multiLevelType w:val="hybridMultilevel"/>
     <w:tmpl w:val="6D9C8EB2"/>
@@ -6256,7 +6687,93 @@
       </w:pPr>
     </w:lvl>
   </w:abstractNum>
-  <w:abstractNum w:abstractNumId="29" w15:restartNumberingAfterBreak="0">
+  <w:abstractNum w:abstractNumId="30" w15:restartNumberingAfterBreak="0">
+    <w:nsid w:val="5A2763D9"/>
+    <w:multiLevelType w:val="hybridMultilevel"/>
+    <w:tmpl w:val="88F6D5DE"/>
+    <w:lvl w:ilvl="0" w:tplc="2C0A000F">
+      <w:start w:val="1"/>
+      <w:numFmt w:val="decimal"/>
+      <w:lvlText w:val="%1."/>
+      <w:lvlJc w:val="left"/>
+      <w:pPr>
+        <w:ind w:left="720" w:hanging="360"/>
+      </w:pPr>
+    </w:lvl>
+    <w:lvl w:ilvl="1" w:tplc="2C0A0019" w:tentative="1">
+      <w:start w:val="1"/>
+      <w:numFmt w:val="lowerLetter"/>
+      <w:lvlText w:val="%2."/>
+      <w:lvlJc w:val="left"/>
+      <w:pPr>
+        <w:ind w:left="1440" w:hanging="360"/>
+      </w:pPr>
+    </w:lvl>
+    <w:lvl w:ilvl="2" w:tplc="2C0A001B" w:tentative="1">
+      <w:start w:val="1"/>
+      <w:numFmt w:val="lowerRoman"/>
+      <w:lvlText w:val="%3."/>
+      <w:lvlJc w:val="right"/>
+      <w:pPr>
+        <w:ind w:left="2160" w:hanging="180"/>
+      </w:pPr>
+    </w:lvl>
+    <w:lvl w:ilvl="3" w:tplc="2C0A000F" w:tentative="1">
+      <w:start w:val="1"/>
+      <w:numFmt w:val="decimal"/>
+      <w:lvlText w:val="%4."/>
+      <w:lvlJc w:val="left"/>
+      <w:pPr>
+        <w:ind w:left="2880" w:hanging="360"/>
+      </w:pPr>
+    </w:lvl>
+    <w:lvl w:ilvl="4" w:tplc="2C0A0019" w:tentative="1">
+      <w:start w:val="1"/>
+      <w:numFmt w:val="lowerLetter"/>
+      <w:lvlText w:val="%5."/>
+      <w:lvlJc w:val="left"/>
+      <w:pPr>
+        <w:ind w:left="3600" w:hanging="360"/>
+      </w:pPr>
+    </w:lvl>
+    <w:lvl w:ilvl="5" w:tplc="2C0A001B" w:tentative="1">
+      <w:start w:val="1"/>
+      <w:numFmt w:val="lowerRoman"/>
+      <w:lvlText w:val="%6."/>
+      <w:lvlJc w:val="right"/>
+      <w:pPr>
+        <w:ind w:left="4320" w:hanging="180"/>
+      </w:pPr>
+    </w:lvl>
+    <w:lvl w:ilvl="6" w:tplc="2C0A000F" w:tentative="1">
+      <w:start w:val="1"/>
+      <w:numFmt w:val="decimal"/>
+      <w:lvlText w:val="%7."/>
+      <w:lvlJc w:val="left"/>
+      <w:pPr>
+        <w:ind w:left="5040" w:hanging="360"/>
+      </w:pPr>
+    </w:lvl>
+    <w:lvl w:ilvl="7" w:tplc="2C0A0019" w:tentative="1">
+      <w:start w:val="1"/>
+      <w:numFmt w:val="lowerLetter"/>
+      <w:lvlText w:val="%8."/>
+      <w:lvlJc w:val="left"/>
+      <w:pPr>
+        <w:ind w:left="5760" w:hanging="360"/>
+      </w:pPr>
+    </w:lvl>
+    <w:lvl w:ilvl="8" w:tplc="2C0A001B" w:tentative="1">
+      <w:start w:val="1"/>
+      <w:numFmt w:val="lowerRoman"/>
+      <w:lvlText w:val="%9."/>
+      <w:lvlJc w:val="right"/>
+      <w:pPr>
+        <w:ind w:left="6480" w:hanging="180"/>
+      </w:pPr>
+    </w:lvl>
+  </w:abstractNum>
+  <w:abstractNum w:abstractNumId="31" w15:restartNumberingAfterBreak="0">
     <w:nsid w:val="5BEC3871"/>
     <w:multiLevelType w:val="hybridMultilevel"/>
     <w:tmpl w:val="8A1E2962"/>
@@ -6369,7 +6886,7 @@
       </w:rPr>
     </w:lvl>
   </w:abstractNum>
-  <w:abstractNum w:abstractNumId="30" w15:restartNumberingAfterBreak="0">
+  <w:abstractNum w:abstractNumId="32" w15:restartNumberingAfterBreak="0">
     <w:nsid w:val="5CDA674D"/>
     <w:multiLevelType w:val="hybridMultilevel"/>
     <w:tmpl w:val="A97ECD9E"/>
@@ -6482,7 +6999,7 @@
       </w:rPr>
     </w:lvl>
   </w:abstractNum>
-  <w:abstractNum w:abstractNumId="31" w15:restartNumberingAfterBreak="0">
+  <w:abstractNum w:abstractNumId="33" w15:restartNumberingAfterBreak="0">
     <w:nsid w:val="63811D34"/>
     <w:multiLevelType w:val="hybridMultilevel"/>
     <w:tmpl w:val="0C80EB44"/>
@@ -6595,7 +7112,7 @@
       </w:rPr>
     </w:lvl>
   </w:abstractNum>
-  <w:abstractNum w:abstractNumId="32" w15:restartNumberingAfterBreak="0">
+  <w:abstractNum w:abstractNumId="34" w15:restartNumberingAfterBreak="0">
     <w:nsid w:val="662B5A0B"/>
     <w:multiLevelType w:val="hybridMultilevel"/>
     <w:tmpl w:val="14D23C7C"/>
@@ -6684,7 +7201,7 @@
       </w:pPr>
     </w:lvl>
   </w:abstractNum>
-  <w:abstractNum w:abstractNumId="33" w15:restartNumberingAfterBreak="0">
+  <w:abstractNum w:abstractNumId="35" w15:restartNumberingAfterBreak="0">
     <w:nsid w:val="69250C67"/>
     <w:multiLevelType w:val="hybridMultilevel"/>
     <w:tmpl w:val="1258FE70"/>
@@ -6797,7 +7314,7 @@
       </w:rPr>
     </w:lvl>
   </w:abstractNum>
-  <w:abstractNum w:abstractNumId="34" w15:restartNumberingAfterBreak="0">
+  <w:abstractNum w:abstractNumId="36" w15:restartNumberingAfterBreak="0">
     <w:nsid w:val="69292337"/>
     <w:multiLevelType w:val="hybridMultilevel"/>
     <w:tmpl w:val="46A0E96A"/>
@@ -6910,7 +7427,7 @@
       </w:rPr>
     </w:lvl>
   </w:abstractNum>
-  <w:abstractNum w:abstractNumId="35" w15:restartNumberingAfterBreak="0">
+  <w:abstractNum w:abstractNumId="37" w15:restartNumberingAfterBreak="0">
     <w:nsid w:val="6B711050"/>
     <w:multiLevelType w:val="hybridMultilevel"/>
     <w:tmpl w:val="5A9C6554"/>
@@ -7023,7 +7540,7 @@
       </w:rPr>
     </w:lvl>
   </w:abstractNum>
-  <w:abstractNum w:abstractNumId="36" w15:restartNumberingAfterBreak="0">
+  <w:abstractNum w:abstractNumId="38" w15:restartNumberingAfterBreak="0">
     <w:nsid w:val="73171538"/>
     <w:multiLevelType w:val="hybridMultilevel"/>
     <w:tmpl w:val="8AC632C4"/>
@@ -7136,7 +7653,7 @@
       </w:rPr>
     </w:lvl>
   </w:abstractNum>
-  <w:abstractNum w:abstractNumId="37" w15:restartNumberingAfterBreak="0">
+  <w:abstractNum w:abstractNumId="39" w15:restartNumberingAfterBreak="0">
     <w:nsid w:val="73A97096"/>
     <w:multiLevelType w:val="hybridMultilevel"/>
     <w:tmpl w:val="4A3061AC"/>
@@ -7251,7 +7768,7 @@
       </w:rPr>
     </w:lvl>
   </w:abstractNum>
-  <w:abstractNum w:abstractNumId="38" w15:restartNumberingAfterBreak="0">
+  <w:abstractNum w:abstractNumId="40" w15:restartNumberingAfterBreak="0">
     <w:nsid w:val="75580EA7"/>
     <w:multiLevelType w:val="hybridMultilevel"/>
     <w:tmpl w:val="C560A7AC"/>
@@ -7364,7 +7881,7 @@
       </w:rPr>
     </w:lvl>
   </w:abstractNum>
-  <w:abstractNum w:abstractNumId="39" w15:restartNumberingAfterBreak="0">
+  <w:abstractNum w:abstractNumId="41" w15:restartNumberingAfterBreak="0">
     <w:nsid w:val="78EE0748"/>
     <w:multiLevelType w:val="hybridMultilevel"/>
     <w:tmpl w:val="F2D8E87A"/>
@@ -7477,7 +7994,7 @@
       </w:rPr>
     </w:lvl>
   </w:abstractNum>
-  <w:abstractNum w:abstractNumId="40" w15:restartNumberingAfterBreak="0">
+  <w:abstractNum w:abstractNumId="42" w15:restartNumberingAfterBreak="0">
     <w:nsid w:val="7C4B2DE3"/>
     <w:multiLevelType w:val="hybridMultilevel"/>
     <w:tmpl w:val="2F3448D4"/>
@@ -7590,7 +8107,7 @@
       </w:rPr>
     </w:lvl>
   </w:abstractNum>
-  <w:abstractNum w:abstractNumId="41" w15:restartNumberingAfterBreak="0">
+  <w:abstractNum w:abstractNumId="43" w15:restartNumberingAfterBreak="0">
     <w:nsid w:val="7DFC0AEE"/>
     <w:multiLevelType w:val="hybridMultilevel"/>
     <w:tmpl w:val="C056400E"/>
@@ -7703,7 +8220,7 @@
       </w:rPr>
     </w:lvl>
   </w:abstractNum>
-  <w:abstractNum w:abstractNumId="42" w15:restartNumberingAfterBreak="0">
+  <w:abstractNum w:abstractNumId="44" w15:restartNumberingAfterBreak="0">
     <w:nsid w:val="7E927F8C"/>
     <w:multiLevelType w:val="hybridMultilevel"/>
     <w:tmpl w:val="0400BC8A"/>
@@ -7817,52 +8334,52 @@
     </w:lvl>
   </w:abstractNum>
   <w:num w:numId="1">
-    <w:abstractNumId w:val="15"/>
+    <w:abstractNumId w:val="16"/>
   </w:num>
   <w:num w:numId="2">
     <w:abstractNumId w:val="6"/>
   </w:num>
   <w:num w:numId="3">
-    <w:abstractNumId w:val="11"/>
+    <w:abstractNumId w:val="12"/>
   </w:num>
   <w:num w:numId="4">
-    <w:abstractNumId w:val="35"/>
+    <w:abstractNumId w:val="37"/>
   </w:num>
   <w:num w:numId="5">
-    <w:abstractNumId w:val="34"/>
+    <w:abstractNumId w:val="36"/>
   </w:num>
   <w:num w:numId="6">
-    <w:abstractNumId w:val="24"/>
+    <w:abstractNumId w:val="25"/>
   </w:num>
   <w:num w:numId="7">
-    <w:abstractNumId w:val="41"/>
+    <w:abstractNumId w:val="43"/>
   </w:num>
   <w:num w:numId="8">
     <w:abstractNumId w:val="7"/>
   </w:num>
   <w:num w:numId="9">
-    <w:abstractNumId w:val="12"/>
+    <w:abstractNumId w:val="13"/>
   </w:num>
   <w:num w:numId="10">
-    <w:abstractNumId w:val="22"/>
+    <w:abstractNumId w:val="23"/>
   </w:num>
   <w:num w:numId="11">
-    <w:abstractNumId w:val="29"/>
+    <w:abstractNumId w:val="31"/>
   </w:num>
   <w:num w:numId="12">
-    <w:abstractNumId w:val="17"/>
+    <w:abstractNumId w:val="18"/>
   </w:num>
   <w:num w:numId="13">
     <w:abstractNumId w:val="5"/>
   </w:num>
   <w:num w:numId="14">
-    <w:abstractNumId w:val="16"/>
+    <w:abstractNumId w:val="17"/>
   </w:num>
   <w:num w:numId="15">
-    <w:abstractNumId w:val="32"/>
+    <w:abstractNumId w:val="34"/>
   </w:num>
   <w:num w:numId="16">
-    <w:abstractNumId w:val="28"/>
+    <w:abstractNumId w:val="29"/>
   </w:num>
   <w:num w:numId="17">
     <w:abstractNumId w:val="8"/>
@@ -7871,7 +8388,7 @@
     <w:abstractNumId w:val="2"/>
   </w:num>
   <w:num w:numId="19">
-    <w:abstractNumId w:val="37"/>
+    <w:abstractNumId w:val="39"/>
   </w:num>
   <w:num w:numId="20">
     <w:abstractNumId w:val="3"/>
@@ -7904,13 +8421,13 @@
     </w:lvlOverride>
   </w:num>
   <w:num w:numId="21">
-    <w:abstractNumId w:val="27"/>
+    <w:abstractNumId w:val="28"/>
   </w:num>
   <w:num w:numId="22">
     <w:abstractNumId w:val="0"/>
   </w:num>
   <w:num w:numId="23">
-    <w:abstractNumId w:val="25"/>
+    <w:abstractNumId w:val="26"/>
     <w:lvlOverride w:ilvl="0">
       <w:startOverride w:val="5"/>
     </w:lvlOverride>
@@ -7943,10 +8460,10 @@
     <w:abstractNumId w:val="4"/>
   </w:num>
   <w:num w:numId="25">
-    <w:abstractNumId w:val="13"/>
+    <w:abstractNumId w:val="14"/>
   </w:num>
   <w:num w:numId="26">
-    <w:abstractNumId w:val="21"/>
+    <w:abstractNumId w:val="22"/>
     <w:lvlOverride w:ilvl="0">
       <w:startOverride w:val="8"/>
     </w:lvlOverride>
@@ -7979,31 +8496,31 @@
     <w:abstractNumId w:val="3"/>
   </w:num>
   <w:num w:numId="28">
-    <w:abstractNumId w:val="40"/>
+    <w:abstractNumId w:val="42"/>
   </w:num>
   <w:num w:numId="29">
-    <w:abstractNumId w:val="39"/>
+    <w:abstractNumId w:val="41"/>
   </w:num>
   <w:num w:numId="30">
-    <w:abstractNumId w:val="20"/>
+    <w:abstractNumId w:val="21"/>
   </w:num>
   <w:num w:numId="31">
-    <w:abstractNumId w:val="31"/>
+    <w:abstractNumId w:val="33"/>
   </w:num>
   <w:num w:numId="32">
     <w:abstractNumId w:val="9"/>
   </w:num>
   <w:num w:numId="33">
-    <w:abstractNumId w:val="10"/>
+    <w:abstractNumId w:val="11"/>
   </w:num>
   <w:num w:numId="34">
-    <w:abstractNumId w:val="26"/>
+    <w:abstractNumId w:val="27"/>
   </w:num>
   <w:num w:numId="35">
-    <w:abstractNumId w:val="36"/>
+    <w:abstractNumId w:val="38"/>
   </w:num>
   <w:num w:numId="36">
-    <w:abstractNumId w:val="30"/>
+    <w:abstractNumId w:val="32"/>
   </w:num>
   <w:num w:numId="37">
     <w:abstractNumId w:val="1"/>
@@ -8012,28 +8529,34 @@
     <w:abstractNumId w:val="4"/>
   </w:num>
   <w:num w:numId="39">
-    <w:abstractNumId w:val="13"/>
+    <w:abstractNumId w:val="14"/>
   </w:num>
   <w:num w:numId="40">
-    <w:abstractNumId w:val="18"/>
+    <w:abstractNumId w:val="19"/>
   </w:num>
   <w:num w:numId="41">
-    <w:abstractNumId w:val="38"/>
+    <w:abstractNumId w:val="40"/>
   </w:num>
   <w:num w:numId="42">
-    <w:abstractNumId w:val="42"/>
+    <w:abstractNumId w:val="44"/>
   </w:num>
   <w:num w:numId="43">
-    <w:abstractNumId w:val="33"/>
+    <w:abstractNumId w:val="35"/>
   </w:num>
   <w:num w:numId="44">
-    <w:abstractNumId w:val="23"/>
+    <w:abstractNumId w:val="24"/>
   </w:num>
   <w:num w:numId="45">
-    <w:abstractNumId w:val="14"/>
+    <w:abstractNumId w:val="15"/>
   </w:num>
   <w:num w:numId="46">
-    <w:abstractNumId w:val="19"/>
+    <w:abstractNumId w:val="20"/>
+  </w:num>
+  <w:num w:numId="47">
+    <w:abstractNumId w:val="30"/>
+  </w:num>
+  <w:num w:numId="48">
+    <w:abstractNumId w:val="10"/>
   </w:num>
 </w:numbering>
 </file>

</xml_diff>

<commit_message>
agrego mail de emi a caratula y actualizo pdf
</commit_message>
<xml_diff>
--- a/Estrategia.docx
+++ b/Estrategia.docx
@@ -992,6 +992,16 @@
                         <w:iCs/>
                       </w:rPr>
                     </w:pPr>
+                    <w:hyperlink r:id="rId10" w:history="1">
+                      <w:r>
+                        <w:rPr>
+                          <w:rStyle w:val="Hipervnculo"/>
+                          <w:i/>
+                          <w:iCs/>
+                        </w:rPr>
+                        <w:t>gonzalemi42@gmail.com</w:t>
+                      </w:r>
+                    </w:hyperlink>
                   </w:p>
                 </w:tc>
                 <w:tc>
@@ -2295,7 +2305,7 @@
                     <pic:cNvPicPr/>
                   </pic:nvPicPr>
                   <pic:blipFill>
-                    <a:blip r:embed="rId10" cstate="print">
+                    <a:blip r:embed="rId11" cstate="print">
                       <a:extLst>
                         <a:ext uri="{28A0092B-C50C-407E-A947-70E740481C1C}">
                           <a14:useLocalDpi xmlns:a14="http://schemas.microsoft.com/office/drawing/2010/main" val="0"/>
@@ -2795,7 +2805,43 @@
           <w:sz w:val="24"/>
           <w:szCs w:val="24"/>
         </w:rPr>
-        <w:t xml:space="preserve"> los union all, es la performance que tiene, ya que es mucho mas rápido no te realiza la comparación de los registros que te trae cada select, lo cual hace que sea mucho más rápido la unión.</w:t>
+        <w:t xml:space="preserve"> los </w:t>
+      </w:r>
+      <w:proofErr w:type="spellStart"/>
+      <w:r>
+        <w:rPr>
+          <w:rFonts w:ascii="Arial" w:hAnsi="Arial" w:cs="Arial"/>
+          <w:sz w:val="24"/>
+          <w:szCs w:val="24"/>
+        </w:rPr>
+        <w:t>union</w:t>
+      </w:r>
+      <w:proofErr w:type="spellEnd"/>
+      <w:r>
+        <w:rPr>
+          <w:rFonts w:ascii="Arial" w:hAnsi="Arial" w:cs="Arial"/>
+          <w:sz w:val="24"/>
+          <w:szCs w:val="24"/>
+        </w:rPr>
+        <w:t xml:space="preserve"> </w:t>
+      </w:r>
+      <w:proofErr w:type="spellStart"/>
+      <w:r>
+        <w:rPr>
+          <w:rFonts w:ascii="Arial" w:hAnsi="Arial" w:cs="Arial"/>
+          <w:sz w:val="24"/>
+          <w:szCs w:val="24"/>
+        </w:rPr>
+        <w:t>all</w:t>
+      </w:r>
+      <w:proofErr w:type="spellEnd"/>
+      <w:r>
+        <w:rPr>
+          <w:rFonts w:ascii="Arial" w:hAnsi="Arial" w:cs="Arial"/>
+          <w:sz w:val="24"/>
+          <w:szCs w:val="24"/>
+        </w:rPr>
+        <w:t>, es la performance que tiene, ya que es mucho mas rápido no te realiza la comparación de los registros que te trae cada select, lo cual hace que sea mucho más rápido la unión.</w:t>
       </w:r>
       <w:r>
         <w:rPr>
@@ -3112,8 +3158,8 @@
       </w:r>
     </w:p>
     <w:sectPr>
-      <w:headerReference w:type="default" r:id="rId11"/>
-      <w:footerReference w:type="default" r:id="rId12"/>
+      <w:headerReference w:type="default" r:id="rId12"/>
+      <w:footerReference w:type="default" r:id="rId13"/>
       <w:pgSz w:w="11906" w:h="16838"/>
       <w:pgMar w:top="1417" w:right="1701" w:bottom="1417" w:left="1701" w:header="708" w:footer="708" w:gutter="0"/>
       <w:pgNumType w:start="0"/>

</xml_diff>

<commit_message>
mejoras en la estrategia
</commit_message>
<xml_diff>
--- a/Estrategia.docx
+++ b/Estrategia.docx
@@ -203,7 +203,6 @@
               <w:rFonts w:eastAsiaTheme="majorEastAsia" w:cs="Times New Roman"/>
               <w:sz w:val="80"/>
               <w:szCs w:val="80"/>
-              <w:lang w:eastAsia="en-US"/>
             </w:rPr>
             <w:id w:val="1590890475"/>
             <w:docPartObj>
@@ -213,7 +212,7 @@
           </w:sdtPr>
           <w:sdtEndPr>
             <w:rPr>
-              <w:rFonts w:eastAsiaTheme="minorHAnsi" w:cstheme="minorBidi"/>
+              <w:rFonts w:eastAsiaTheme="minorEastAsia" w:cstheme="minorBidi"/>
               <w:sz w:val="22"/>
               <w:szCs w:val="22"/>
             </w:rPr>
@@ -239,7 +238,6 @@
                       <w:rFonts w:eastAsiaTheme="majorEastAsia" w:cs="Times New Roman"/>
                       <w:sz w:val="80"/>
                       <w:szCs w:val="80"/>
-                      <w:lang w:eastAsia="en-US"/>
                     </w:rPr>
                     <w:alias w:val="Título"/>
                     <w:id w:val="15524250"/>
@@ -251,7 +249,6 @@
                       <w:rFonts w:ascii="Sitka Banner" w:hAnsi="Sitka Banner"/>
                       <w:sz w:val="120"/>
                       <w:szCs w:val="120"/>
-                      <w:lang w:eastAsia="es-AR"/>
                     </w:rPr>
                   </w:sdtEndPr>
                   <w:sdtContent>
@@ -262,7 +259,7 @@
                       </w:tcPr>
                       <w:p>
                         <w:pPr>
-                          <w:pStyle w:val="Sinespaciado"/>
+                          <w:pStyle w:val="NoSpacing"/>
                           <w:jc w:val="center"/>
                           <w:rPr>
                             <w:rFonts w:eastAsiaTheme="majorEastAsia" w:cs="Times New Roman"/>
@@ -275,7 +272,6 @@
                             <w:rFonts w:ascii="Sitka Banner" w:eastAsiaTheme="majorEastAsia" w:hAnsi="Sitka Banner" w:cs="Times New Roman"/>
                             <w:sz w:val="80"/>
                             <w:szCs w:val="80"/>
-                            <w:lang w:eastAsia="en-US"/>
                           </w:rPr>
                           <w:t xml:space="preserve">Trabajo Práctico de </w:t>
                         </w:r>
@@ -284,7 +280,6 @@
                             <w:rFonts w:ascii="Sitka Banner" w:eastAsiaTheme="majorEastAsia" w:hAnsi="Sitka Banner" w:cs="Times New Roman"/>
                             <w:sz w:val="80"/>
                             <w:szCs w:val="80"/>
-                            <w:lang w:eastAsia="en-US"/>
                           </w:rPr>
                           <w:t>Gestión de Datos</w:t>
                         </w:r>
@@ -305,7 +300,7 @@
                   </w:tcPr>
                   <w:p>
                     <w:pPr>
-                      <w:pStyle w:val="Sinespaciado"/>
+                      <w:pStyle w:val="NoSpacing"/>
                       <w:jc w:val="center"/>
                       <w:rPr>
                         <w:rFonts w:ascii="Consolas" w:eastAsiaTheme="majorEastAsia" w:hAnsi="Consolas" w:cstheme="majorBidi"/>
@@ -341,7 +336,7 @@
                   </w:tcPr>
                   <w:p>
                     <w:pPr>
-                      <w:pStyle w:val="Sinespaciado"/>
+                      <w:pStyle w:val="NoSpacing"/>
                     </w:pPr>
                   </w:p>
                 </w:tc>
@@ -349,7 +344,7 @@
             </w:tbl>
             <w:tbl>
               <w:tblPr>
-                <w:tblStyle w:val="Tablaconcuadrcula"/>
+                <w:tblStyle w:val="TableGrid"/>
                 <w:tblW w:w="11316" w:type="dxa"/>
                 <w:tblInd w:w="-1389" w:type="dxa"/>
                 <w:tblLayout w:type="fixed"/>
@@ -407,7 +402,7 @@
                 <w:tc>
                   <w:tcPr>
                     <w:tcW w:w="1319" w:type="dxa"/>
-                    <w:shd w:val="clear" w:color="auto" w:fill="E7E6E6" w:themeFill="background2"/>
+                    <w:shd w:val="clear" w:color="auto" w:fill="ABDAFC" w:themeFill="background2"/>
                     <w:vAlign w:val="center"/>
                   </w:tcPr>
                   <w:p>
@@ -450,7 +445,7 @@
                 <w:tc>
                   <w:tcPr>
                     <w:tcW w:w="1745" w:type="dxa"/>
-                    <w:shd w:val="clear" w:color="auto" w:fill="E7E6E6" w:themeFill="background2"/>
+                    <w:shd w:val="clear" w:color="auto" w:fill="ABDAFC" w:themeFill="background2"/>
                     <w:vAlign w:val="center"/>
                   </w:tcPr>
                   <w:p>
@@ -471,7 +466,7 @@
                 <w:tc>
                   <w:tcPr>
                     <w:tcW w:w="1366" w:type="dxa"/>
-                    <w:shd w:val="clear" w:color="auto" w:fill="E7E6E6" w:themeFill="background2"/>
+                    <w:shd w:val="clear" w:color="auto" w:fill="ABDAFC" w:themeFill="background2"/>
                     <w:vAlign w:val="center"/>
                   </w:tcPr>
                   <w:p>
@@ -492,7 +487,7 @@
                 <w:tc>
                   <w:tcPr>
                     <w:tcW w:w="1186" w:type="dxa"/>
-                    <w:shd w:val="clear" w:color="auto" w:fill="E7E6E6" w:themeFill="background2"/>
+                    <w:shd w:val="clear" w:color="auto" w:fill="ABDAFC" w:themeFill="background2"/>
                     <w:vAlign w:val="center"/>
                   </w:tcPr>
                   <w:p>
@@ -511,7 +506,7 @@
                 <w:tc>
                   <w:tcPr>
                     <w:tcW w:w="3260" w:type="dxa"/>
-                    <w:shd w:val="clear" w:color="auto" w:fill="E7E6E6" w:themeFill="background2"/>
+                    <w:shd w:val="clear" w:color="auto" w:fill="ABDAFC" w:themeFill="background2"/>
                     <w:vAlign w:val="center"/>
                   </w:tcPr>
                   <w:p>
@@ -564,7 +559,7 @@
                     <w:tcW w:w="2616" w:type="dxa"/>
                     <w:gridSpan w:val="2"/>
                     <w:vMerge w:val="restart"/>
-                    <w:shd w:val="clear" w:color="auto" w:fill="E7E6E6" w:themeFill="background2"/>
+                    <w:shd w:val="clear" w:color="auto" w:fill="ABDAFC" w:themeFill="background2"/>
                     <w:vAlign w:val="center"/>
                   </w:tcPr>
                   <w:p>
@@ -682,7 +677,7 @@
                     <w:hyperlink r:id="rId9" w:history="1">
                       <w:r>
                         <w:rPr>
-                          <w:rStyle w:val="Hipervnculo"/>
+                          <w:rStyle w:val="Hyperlink"/>
                           <w:b/>
                           <w:bCs/>
                           <w:i/>
@@ -732,7 +727,7 @@
                     <w:tcW w:w="2616" w:type="dxa"/>
                     <w:gridSpan w:val="2"/>
                     <w:vMerge/>
-                    <w:shd w:val="clear" w:color="auto" w:fill="E7E6E6" w:themeFill="background2"/>
+                    <w:shd w:val="clear" w:color="auto" w:fill="ABDAFC" w:themeFill="background2"/>
                     <w:vAlign w:val="center"/>
                   </w:tcPr>
                   <w:p>
@@ -851,7 +846,7 @@
                       </w:r>
                       <w:r>
                         <w:rPr>
-                          <w:rStyle w:val="Hipervnculo"/>
+                          <w:rStyle w:val="Hyperlink"/>
                           <w:i/>
                           <w:iCs/>
                         </w:rPr>
@@ -897,7 +892,7 @@
                     <w:tcW w:w="2616" w:type="dxa"/>
                     <w:gridSpan w:val="2"/>
                     <w:vMerge/>
-                    <w:shd w:val="clear" w:color="auto" w:fill="E7E6E6" w:themeFill="background2"/>
+                    <w:shd w:val="clear" w:color="auto" w:fill="ABDAFC" w:themeFill="background2"/>
                     <w:vAlign w:val="center"/>
                   </w:tcPr>
                   <w:p>
@@ -995,7 +990,7 @@
                     <w:hyperlink r:id="rId10" w:history="1">
                       <w:r>
                         <w:rPr>
-                          <w:rStyle w:val="Hipervnculo"/>
+                          <w:rStyle w:val="Hyperlink"/>
                           <w:i/>
                           <w:iCs/>
                         </w:rPr>
@@ -1034,7 +1029,7 @@
                     <w:tcW w:w="2616" w:type="dxa"/>
                     <w:gridSpan w:val="2"/>
                     <w:vMerge/>
-                    <w:shd w:val="clear" w:color="auto" w:fill="E7E6E6" w:themeFill="background2"/>
+                    <w:shd w:val="clear" w:color="auto" w:fill="ABDAFC" w:themeFill="background2"/>
                     <w:vAlign w:val="center"/>
                   </w:tcPr>
                   <w:p>
@@ -1065,23 +1060,7 @@
                         <w:i/>
                         <w:iCs/>
                       </w:rPr>
-                      <w:t xml:space="preserve">Paul </w:t>
-                    </w:r>
-                    <w:proofErr w:type="spellStart"/>
-                    <w:r>
-                      <w:rPr>
-                        <w:i/>
-                        <w:iCs/>
-                      </w:rPr>
-                      <w:t>Roussel</w:t>
-                    </w:r>
-                    <w:proofErr w:type="spellEnd"/>
-                    <w:r>
-                      <w:rPr>
-                        <w:i/>
-                        <w:iCs/>
-                      </w:rPr>
-                      <w:t xml:space="preserve"> </w:t>
+                      <w:t xml:space="preserve">Paul Roussel </w:t>
                     </w:r>
                   </w:p>
                 </w:tc>
@@ -1099,7 +1078,6 @@
                         <w:iCs/>
                       </w:rPr>
                     </w:pPr>
-                    <w:proofErr w:type="spellStart"/>
                     <w:r>
                       <w:rPr>
                         <w:i/>
@@ -1107,7 +1085,6 @@
                       </w:rPr>
                       <w:t>Vasquez</w:t>
                     </w:r>
-                    <w:proofErr w:type="spellEnd"/>
                   </w:p>
                 </w:tc>
                 <w:tc>
@@ -1168,7 +1145,7 @@
                     <w:tcW w:w="2616" w:type="dxa"/>
                     <w:gridSpan w:val="2"/>
                     <w:vMerge/>
-                    <w:shd w:val="clear" w:color="auto" w:fill="E7E6E6" w:themeFill="background2"/>
+                    <w:shd w:val="clear" w:color="auto" w:fill="ABDAFC" w:themeFill="background2"/>
                     <w:vAlign w:val="center"/>
                   </w:tcPr>
                   <w:p>
@@ -1264,7 +1241,7 @@
                     <w:tcW w:w="2616" w:type="dxa"/>
                     <w:gridSpan w:val="2"/>
                     <w:vMerge/>
-                    <w:shd w:val="clear" w:color="auto" w:fill="E7E6E6" w:themeFill="background2"/>
+                    <w:shd w:val="clear" w:color="auto" w:fill="ABDAFC" w:themeFill="background2"/>
                     <w:vAlign w:val="center"/>
                   </w:tcPr>
                   <w:p>
@@ -1359,7 +1336,7 @@
                     <w:tcW w:w="2616" w:type="dxa"/>
                     <w:gridSpan w:val="2"/>
                     <w:vMerge/>
-                    <w:shd w:val="clear" w:color="auto" w:fill="E7E6E6" w:themeFill="background2"/>
+                    <w:shd w:val="clear" w:color="auto" w:fill="ABDAFC" w:themeFill="background2"/>
                     <w:vAlign w:val="center"/>
                   </w:tcPr>
                   <w:p>
@@ -1454,7 +1431,7 @@
                     <w:tcW w:w="2616" w:type="dxa"/>
                     <w:gridSpan w:val="2"/>
                     <w:vMerge/>
-                    <w:shd w:val="clear" w:color="auto" w:fill="E7E6E6" w:themeFill="background2"/>
+                    <w:shd w:val="clear" w:color="auto" w:fill="ABDAFC" w:themeFill="background2"/>
                     <w:vAlign w:val="center"/>
                   </w:tcPr>
                   <w:p>
@@ -2108,28 +2085,6 @@
             <w:ind w:left="360"/>
             <w:jc w:val="center"/>
             <w:rPr>
-              <w:rFonts w:ascii="Sitka Banner" w:hAnsi="Sitka Banner" w:cs="Times New Roman"/>
-              <w:sz w:val="48"/>
-              <w:szCs w:val="48"/>
-            </w:rPr>
-          </w:pPr>
-        </w:p>
-        <w:p>
-          <w:pPr>
-            <w:ind w:left="360"/>
-            <w:jc w:val="center"/>
-            <w:rPr>
-              <w:rFonts w:ascii="Sitka Banner" w:hAnsi="Sitka Banner" w:cs="Times New Roman"/>
-              <w:sz w:val="48"/>
-              <w:szCs w:val="48"/>
-            </w:rPr>
-          </w:pPr>
-        </w:p>
-        <w:p>
-          <w:pPr>
-            <w:ind w:left="360"/>
-            <w:jc w:val="center"/>
-            <w:rPr>
               <w:rFonts w:ascii="Arial" w:hAnsi="Arial" w:cs="Arial"/>
               <w:sz w:val="48"/>
               <w:szCs w:val="48"/>
@@ -2137,10 +2092,9 @@
           </w:pPr>
           <w:r>
             <w:rPr>
-              <w:rFonts w:ascii="Arial" w:hAnsi="Arial" w:cs="Arial"/>
-              <w:sz w:val="48"/>
-              <w:szCs w:val="48"/>
+              <w:rStyle w:val="TitleChar"/>
             </w:rPr>
+            <w:lastRenderedPageBreak/>
             <w:t>Índice</w:t>
           </w:r>
         </w:p>
@@ -2148,7 +2102,7 @@
     </w:sdt>
     <w:p>
       <w:pPr>
-        <w:pStyle w:val="Prrafodelista"/>
+        <w:pStyle w:val="ListParagraph"/>
         <w:numPr>
           <w:ilvl w:val="0"/>
           <w:numId w:val="46"/>
@@ -2162,12 +2116,18 @@
         <w:rPr>
           <w:rFonts w:ascii="Arial" w:hAnsi="Arial" w:cs="Arial"/>
         </w:rPr>
-        <w:t>Diagrama de Entidad-Relación ………………………………………… Página 01</w:t>
+        <w:t>Diagrama de Entidad-Relación ………………………………………… Página 0</w:t>
+      </w:r>
+      <w:r>
+        <w:rPr>
+          <w:rFonts w:ascii="Arial" w:hAnsi="Arial" w:cs="Arial"/>
+        </w:rPr>
+        <w:t>2</w:t>
       </w:r>
     </w:p>
     <w:p>
       <w:pPr>
-        <w:pStyle w:val="Prrafodelista"/>
+        <w:pStyle w:val="ListParagraph"/>
         <w:numPr>
           <w:ilvl w:val="0"/>
           <w:numId w:val="46"/>
@@ -2181,22 +2141,66 @@
         <w:rPr>
           <w:rFonts w:ascii="Arial" w:hAnsi="Arial" w:cs="Arial"/>
         </w:rPr>
-        <w:t>Decisiones tomadas</w:t>
-      </w:r>
-      <w:proofErr w:type="gramStart"/>
-      <w:r>
-        <w:rPr>
-          <w:rFonts w:ascii="Arial" w:hAnsi="Arial" w:cs="Arial"/>
-        </w:rPr>
-        <w:t xml:space="preserve"> ….</w:t>
-      </w:r>
-      <w:proofErr w:type="gramEnd"/>
-      <w:r>
-        <w:rPr>
-          <w:rFonts w:ascii="Arial" w:hAnsi="Arial" w:cs="Arial"/>
-        </w:rPr>
-        <w:t>…………………………………………………. Página 02</w:t>
-      </w:r>
+        <w:t>Estrategia – Modelo de datos .</w:t>
+      </w:r>
+      <w:r>
+        <w:rPr>
+          <w:rFonts w:ascii="Arial" w:hAnsi="Arial" w:cs="Arial"/>
+        </w:rPr>
+        <w:t>…………………………………………. Página 0</w:t>
+      </w:r>
+      <w:r>
+        <w:rPr>
+          <w:rFonts w:ascii="Arial" w:hAnsi="Arial" w:cs="Arial"/>
+        </w:rPr>
+        <w:t>3</w:t>
+      </w:r>
+    </w:p>
+    <w:p>
+      <w:pPr>
+        <w:pStyle w:val="ListParagraph"/>
+        <w:numPr>
+          <w:ilvl w:val="0"/>
+          <w:numId w:val="46"/>
+        </w:numPr>
+        <w:jc w:val="both"/>
+        <w:rPr>
+          <w:rFonts w:ascii="Arial" w:hAnsi="Arial" w:cs="Arial"/>
+        </w:rPr>
+      </w:pPr>
+      <w:r>
+        <w:rPr>
+          <w:rFonts w:ascii="Arial" w:hAnsi="Arial" w:cs="Arial"/>
+        </w:rPr>
+        <w:t xml:space="preserve">Estrategia – </w:t>
+      </w:r>
+      <w:r>
+        <w:rPr>
+          <w:rFonts w:ascii="Arial" w:hAnsi="Arial" w:cs="Arial"/>
+        </w:rPr>
+        <w:t>Performance ……</w:t>
+      </w:r>
+      <w:r>
+        <w:rPr>
+          <w:rFonts w:ascii="Arial" w:hAnsi="Arial" w:cs="Arial"/>
+        </w:rPr>
+        <w:t>…………………………………………. Página 0</w:t>
+      </w:r>
+      <w:r>
+        <w:rPr>
+          <w:rFonts w:ascii="Arial" w:hAnsi="Arial" w:cs="Arial"/>
+        </w:rPr>
+        <w:t>4</w:t>
+      </w:r>
+    </w:p>
+    <w:p>
+      <w:pPr>
+        <w:pStyle w:val="ListParagraph"/>
+        <w:jc w:val="both"/>
+        <w:rPr>
+          <w:rFonts w:ascii="Arial" w:hAnsi="Arial" w:cs="Arial"/>
+        </w:rPr>
+      </w:pPr>
     </w:p>
     <w:p>
       <w:pPr>
@@ -2217,52 +2221,22 @@
     </w:p>
     <w:p>
       <w:pPr>
-        <w:jc w:val="center"/>
-        <w:rPr>
-          <w:rFonts w:ascii="Arial" w:hAnsi="Arial" w:cs="Arial"/>
-          <w:sz w:val="30"/>
-          <w:szCs w:val="30"/>
-        </w:rPr>
-      </w:pPr>
-      <w:r>
-        <w:rPr>
-          <w:rFonts w:ascii="Arial" w:hAnsi="Arial" w:cs="Arial"/>
-          <w:sz w:val="30"/>
-          <w:szCs w:val="30"/>
-        </w:rPr>
+        <w:pStyle w:val="Title"/>
+      </w:pPr>
+      <w:r>
         <w:lastRenderedPageBreak/>
         <w:t xml:space="preserve">Diagrama de </w:t>
       </w:r>
       <w:r>
-        <w:rPr>
-          <w:rFonts w:ascii="Arial" w:hAnsi="Arial" w:cs="Arial"/>
-          <w:sz w:val="30"/>
-          <w:szCs w:val="30"/>
-        </w:rPr>
         <w:t>E</w:t>
       </w:r>
       <w:r>
-        <w:rPr>
-          <w:rFonts w:ascii="Arial" w:hAnsi="Arial" w:cs="Arial"/>
-          <w:sz w:val="30"/>
-          <w:szCs w:val="30"/>
-        </w:rPr>
         <w:t>ntidad-</w:t>
       </w:r>
       <w:r>
-        <w:rPr>
-          <w:rFonts w:ascii="Arial" w:hAnsi="Arial" w:cs="Arial"/>
-          <w:sz w:val="30"/>
-          <w:szCs w:val="30"/>
-        </w:rPr>
         <w:t>R</w:t>
       </w:r>
       <w:r>
-        <w:rPr>
-          <w:rFonts w:ascii="Arial" w:hAnsi="Arial" w:cs="Arial"/>
-          <w:sz w:val="30"/>
-          <w:szCs w:val="30"/>
-        </w:rPr>
         <w:t>elación</w:t>
       </w:r>
     </w:p>
@@ -2348,54 +2322,42 @@
     </w:p>
     <w:p>
       <w:pPr>
-        <w:jc w:val="center"/>
-        <w:rPr>
-          <w:rFonts w:ascii="Arial" w:hAnsi="Arial" w:cs="Arial"/>
-          <w:b/>
-          <w:bCs/>
-          <w:sz w:val="30"/>
-          <w:szCs w:val="30"/>
-        </w:rPr>
-      </w:pPr>
-      <w:r>
-        <w:rPr>
-          <w:rFonts w:ascii="Arial" w:hAnsi="Arial" w:cs="Arial"/>
-          <w:b/>
-          <w:bCs/>
-          <w:sz w:val="30"/>
-          <w:szCs w:val="30"/>
-        </w:rPr>
+        <w:pStyle w:val="Title"/>
+      </w:pPr>
+      <w:r>
         <w:lastRenderedPageBreak/>
-        <w:t>ESTRATEGIAS</w:t>
+        <w:t>ESTRATEGIA</w:t>
       </w:r>
     </w:p>
     <w:p>
       <w:pPr>
         <w:spacing w:line="480" w:lineRule="auto"/>
         <w:rPr>
-          <w:rFonts w:ascii="Arial" w:hAnsi="Arial" w:cs="Arial"/>
-          <w:b/>
-          <w:bCs/>
-          <w:sz w:val="28"/>
-          <w:szCs w:val="28"/>
-          <w:u w:val="single"/>
-        </w:rPr>
-      </w:pPr>
-      <w:r>
-        <w:rPr>
-          <w:rFonts w:ascii="Arial" w:hAnsi="Arial" w:cs="Arial"/>
-          <w:b/>
-          <w:bCs/>
-          <w:sz w:val="28"/>
-          <w:szCs w:val="28"/>
-          <w:u w:val="single"/>
-        </w:rPr>
-        <w:t>Modelo De Datos</w:t>
+          <w:rStyle w:val="SubtleReference"/>
+          <w:sz w:val="32"/>
+          <w:szCs w:val="32"/>
+        </w:rPr>
+      </w:pPr>
+      <w:r>
+        <w:rPr>
+          <w:rStyle w:val="SubtleReference"/>
+          <w:sz w:val="32"/>
+          <w:szCs w:val="32"/>
+        </w:rPr>
+        <w:t>Acerca del M</w:t>
+      </w:r>
+      <w:r>
+        <w:rPr>
+          <w:rStyle w:val="SubtleReference"/>
+          <w:sz w:val="32"/>
+          <w:szCs w:val="32"/>
+        </w:rPr>
+        <w:t>odelo De Datos</w:t>
       </w:r>
     </w:p>
     <w:p>
       <w:pPr>
-        <w:pStyle w:val="Prrafodelista"/>
+        <w:pStyle w:val="ListParagraph"/>
         <w:numPr>
           <w:ilvl w:val="0"/>
           <w:numId w:val="47"/>
@@ -2414,15 +2376,17 @@
           <w:sz w:val="24"/>
           <w:szCs w:val="24"/>
         </w:rPr>
-        <w:t>Cliente – Compra:</w:t>
-      </w:r>
-      <w:r>
-        <w:rPr>
-          <w:rFonts w:ascii="Arial" w:hAnsi="Arial" w:cs="Arial"/>
+        <w:t>Tablas ‘Tipo_componentes’ y ‘Componentes’</w:t>
+      </w:r>
+      <w:r>
+        <w:rPr>
+          <w:rFonts w:ascii="Arial" w:hAnsi="Arial" w:cs="Arial"/>
+          <w:b/>
+          <w:bCs/>
           <w:sz w:val="24"/>
           <w:szCs w:val="24"/>
         </w:rPr>
-        <w:t xml:space="preserve">  Realizamos la relación cliente con compra.</w:t>
+        <w:t>:</w:t>
       </w:r>
       <w:r>
         <w:rPr>
@@ -2430,12 +2394,206 @@
           <w:sz w:val="24"/>
           <w:szCs w:val="24"/>
         </w:rPr>
+        <w:t xml:space="preserve"> </w:t>
+      </w:r>
+      <w:r>
+        <w:rPr>
+          <w:rFonts w:ascii="Arial" w:hAnsi="Arial" w:cs="Arial"/>
+          <w:sz w:val="24"/>
+          <w:szCs w:val="24"/>
+        </w:rPr>
+        <w:t xml:space="preserve">considerando </w:t>
+      </w:r>
+      <w:r>
+        <w:rPr>
+          <w:rFonts w:ascii="Arial" w:hAnsi="Arial" w:cs="Arial"/>
+          <w:sz w:val="24"/>
+          <w:szCs w:val="24"/>
+        </w:rPr>
+        <w:t>que</w:t>
+      </w:r>
+      <w:r>
+        <w:rPr>
+          <w:rFonts w:ascii="Arial" w:hAnsi="Arial" w:cs="Arial"/>
+          <w:sz w:val="24"/>
+          <w:szCs w:val="24"/>
+        </w:rPr>
+        <w:t xml:space="preserve"> existe un mismo esquema de definición</w:t>
+      </w:r>
+      <w:r>
+        <w:rPr>
+          <w:rFonts w:ascii="Arial" w:hAnsi="Arial" w:cs="Arial"/>
+          <w:sz w:val="24"/>
+          <w:szCs w:val="24"/>
+        </w:rPr>
+        <w:t xml:space="preserve"> </w:t>
+      </w:r>
+      <w:r>
+        <w:rPr>
+          <w:rFonts w:ascii="Arial" w:hAnsi="Arial" w:cs="Arial"/>
+          <w:sz w:val="24"/>
+          <w:szCs w:val="24"/>
+        </w:rPr>
+        <w:t>para los</w:t>
+      </w:r>
+      <w:r>
+        <w:rPr>
+          <w:rFonts w:ascii="Arial" w:hAnsi="Arial" w:cs="Arial"/>
+          <w:sz w:val="24"/>
+          <w:szCs w:val="24"/>
+        </w:rPr>
+        <w:t xml:space="preserve"> tipos </w:t>
+      </w:r>
+      <w:r>
+        <w:rPr>
+          <w:rFonts w:ascii="Arial" w:hAnsi="Arial" w:cs="Arial"/>
+          <w:sz w:val="24"/>
+          <w:szCs w:val="24"/>
+        </w:rPr>
+        <w:t xml:space="preserve">de </w:t>
+      </w:r>
+      <w:r>
+        <w:rPr>
+          <w:rFonts w:ascii="Arial" w:hAnsi="Arial" w:cs="Arial"/>
+          <w:sz w:val="24"/>
+          <w:szCs w:val="24"/>
+        </w:rPr>
+        <w:t xml:space="preserve">transmisión, caja de cambios y </w:t>
+      </w:r>
+      <w:r>
+        <w:rPr>
+          <w:rFonts w:ascii="Arial" w:hAnsi="Arial" w:cs="Arial"/>
+          <w:sz w:val="24"/>
+          <w:szCs w:val="24"/>
+        </w:rPr>
+        <w:t xml:space="preserve">motor dado por su tipo y descripción decidimos por un lado crear la tabla paramétrica ‘Componentes’ para identificar cada uno estos tipos (por ej: ‘TRANSMISION’, ‘CAJA’ y ‘MOTOR’) y por otro lado almacenar los códigos y descripciones en una segunda tabla llamada </w:t>
+      </w:r>
+      <w:r>
+        <w:rPr>
+          <w:rFonts w:ascii="Arial" w:hAnsi="Arial" w:cs="Arial"/>
+          <w:sz w:val="24"/>
+          <w:szCs w:val="24"/>
+        </w:rPr>
+        <w:t>‘</w:t>
+      </w:r>
+      <w:r>
+        <w:rPr>
+          <w:rFonts w:ascii="Arial" w:hAnsi="Arial" w:cs="Arial"/>
+          <w:sz w:val="24"/>
+          <w:szCs w:val="24"/>
+        </w:rPr>
+        <w:t>T</w:t>
+      </w:r>
+      <w:r>
+        <w:rPr>
+          <w:rFonts w:ascii="Arial" w:hAnsi="Arial" w:cs="Arial"/>
+          <w:sz w:val="24"/>
+          <w:szCs w:val="24"/>
+        </w:rPr>
+        <w:t>ipo_componentes’</w:t>
+      </w:r>
+      <w:r>
+        <w:rPr>
+          <w:rFonts w:ascii="Arial" w:hAnsi="Arial" w:cs="Arial"/>
+          <w:sz w:val="24"/>
+          <w:szCs w:val="24"/>
+        </w:rPr>
+        <w:t xml:space="preserve"> </w:t>
+      </w:r>
+      <w:r>
+        <w:rPr>
+          <w:rFonts w:ascii="Arial" w:hAnsi="Arial" w:cs="Arial"/>
+          <w:sz w:val="24"/>
+          <w:szCs w:val="24"/>
+        </w:rPr>
+        <w:t xml:space="preserve">la cual a través de una FK a la tabla ‘Componentes’ nos permite discriminarlos. El objetivo que perseguimos con esta decisión fue </w:t>
+      </w:r>
+      <w:r>
+        <w:rPr>
+          <w:rFonts w:ascii="Arial" w:hAnsi="Arial" w:cs="Arial"/>
+          <w:sz w:val="24"/>
+          <w:szCs w:val="24"/>
+        </w:rPr>
+        <w:t>e</w:t>
+      </w:r>
+      <w:r>
+        <w:rPr>
+          <w:rFonts w:ascii="Arial" w:hAnsi="Arial" w:cs="Arial"/>
+          <w:sz w:val="24"/>
+          <w:szCs w:val="24"/>
+        </w:rPr>
+        <w:t xml:space="preserve">vitar </w:t>
+      </w:r>
+      <w:r>
+        <w:rPr>
+          <w:rFonts w:ascii="Arial" w:hAnsi="Arial" w:cs="Arial"/>
+          <w:sz w:val="24"/>
+          <w:szCs w:val="24"/>
+        </w:rPr>
+        <w:t xml:space="preserve">crear distintas tablas con estructura y semántica </w:t>
+      </w:r>
+      <w:r>
+        <w:rPr>
+          <w:rFonts w:ascii="Arial" w:hAnsi="Arial" w:cs="Arial"/>
+          <w:sz w:val="24"/>
+          <w:szCs w:val="24"/>
+        </w:rPr>
+        <w:t>repeti</w:t>
+      </w:r>
+      <w:r>
+        <w:rPr>
+          <w:rFonts w:ascii="Arial" w:hAnsi="Arial" w:cs="Arial"/>
+          <w:sz w:val="24"/>
+          <w:szCs w:val="24"/>
+        </w:rPr>
+        <w:t>da</w:t>
+      </w:r>
+      <w:r>
+        <w:rPr>
+          <w:rFonts w:ascii="Arial" w:hAnsi="Arial" w:cs="Arial"/>
+          <w:sz w:val="24"/>
+          <w:szCs w:val="24"/>
+        </w:rPr>
+        <w:t xml:space="preserve">. </w:t>
+      </w:r>
+      <w:r>
+        <w:rPr>
+          <w:rFonts w:ascii="Arial" w:hAnsi="Arial" w:cs="Arial"/>
+          <w:sz w:val="24"/>
+          <w:szCs w:val="24"/>
+        </w:rPr>
         <w:br/>
+      </w:r>
+      <w:r>
+        <w:rPr>
+          <w:rFonts w:ascii="Arial" w:hAnsi="Arial" w:cs="Arial"/>
+          <w:sz w:val="24"/>
+          <w:szCs w:val="24"/>
+        </w:rPr>
+        <w:t>Finalmente, la tabla ‘Modelo_automoviles’ que representa la información asociada a cada modelo de automóvil es la que hace uso de la información de los distintos tipos y para ello posee distintas relaciones con la tabla ‘Tipo_componentes’</w:t>
+      </w:r>
+      <w:r>
+        <w:rPr>
+          <w:rFonts w:ascii="Arial" w:hAnsi="Arial" w:cs="Arial"/>
+          <w:sz w:val="24"/>
+          <w:szCs w:val="24"/>
+        </w:rPr>
+        <w:t>.</w:t>
       </w:r>
     </w:p>
     <w:p>
       <w:pPr>
-        <w:pStyle w:val="Prrafodelista"/>
+        <w:pStyle w:val="ListParagraph"/>
+        <w:rPr>
+          <w:rFonts w:ascii="Arial" w:hAnsi="Arial" w:cs="Arial"/>
+          <w:sz w:val="24"/>
+          <w:szCs w:val="24"/>
+        </w:rPr>
+      </w:pPr>
+    </w:p>
+    <w:p>
+      <w:pPr>
+        <w:pStyle w:val="ListParagraph"/>
         <w:numPr>
           <w:ilvl w:val="0"/>
           <w:numId w:val="47"/>
@@ -2454,7 +2612,15 @@
           <w:sz w:val="24"/>
           <w:szCs w:val="24"/>
         </w:rPr>
-        <w:t>Tabla Paramétrica</w:t>
+        <w:t xml:space="preserve">Restricciones de Datos: </w:t>
+      </w:r>
+      <w:r>
+        <w:rPr>
+          <w:rFonts w:ascii="Arial" w:hAnsi="Arial" w:cs="Arial"/>
+          <w:sz w:val="24"/>
+          <w:szCs w:val="24"/>
+        </w:rPr>
+        <w:t>durante la migración buscamos asegurar la integridad de los datos, para ello priorizamos crear campos NOT NULL en todos los casos donde vimos que fue posible. De esta manera evitamos incurrir en un posible error de inconsistencia de datos frente a un eventual error en el script de migración de datos</w:t>
       </w:r>
       <w:r>
         <w:rPr>
@@ -2464,61 +2630,22 @@
           <w:sz w:val="24"/>
           <w:szCs w:val="24"/>
         </w:rPr>
-        <w:t>:</w:t>
-      </w:r>
-      <w:r>
+        <w:t xml:space="preserve"> </w:t>
+      </w:r>
+    </w:p>
+    <w:p>
+      <w:pPr>
+        <w:pStyle w:val="ListParagraph"/>
         <w:rPr>
           <w:rFonts w:ascii="Arial" w:hAnsi="Arial" w:cs="Arial"/>
           <w:sz w:val="24"/>
           <w:szCs w:val="24"/>
         </w:rPr>
-        <w:t xml:space="preserve"> Creación de una tabla ‘tipo_componentes’</w:t>
-      </w:r>
-      <w:r>
-        <w:rPr>
-          <w:rFonts w:ascii="Arial" w:hAnsi="Arial" w:cs="Arial"/>
-          <w:sz w:val="24"/>
-          <w:szCs w:val="24"/>
-        </w:rPr>
-        <w:t xml:space="preserve"> en la cual persisten todos los tipos de componentes asociados a automóvil en lugar de crear una tabla por cada componente. Este mismo se relaciona con la tabla componentes, el cual identifica que tipo de componente representa. (por ej: ‘TRANSMISION’, ‘CAJA’ y ‘MOTOR’). </w:t>
-      </w:r>
-      <w:r>
-        <w:rPr>
-          <w:rFonts w:ascii="Arial" w:hAnsi="Arial" w:cs="Arial"/>
-          <w:sz w:val="24"/>
-          <w:szCs w:val="24"/>
-        </w:rPr>
-        <w:br/>
-        <w:t>Esto nos ahorra estar creando tabla</w:t>
-      </w:r>
-      <w:r>
-        <w:rPr>
-          <w:rFonts w:ascii="Arial" w:hAnsi="Arial" w:cs="Arial"/>
-          <w:sz w:val="24"/>
-          <w:szCs w:val="24"/>
-        </w:rPr>
-        <w:t>s</w:t>
-      </w:r>
-      <w:r>
-        <w:rPr>
-          <w:rFonts w:ascii="Arial" w:hAnsi="Arial" w:cs="Arial"/>
-          <w:sz w:val="24"/>
-          <w:szCs w:val="24"/>
-        </w:rPr>
-        <w:t xml:space="preserve"> por cada componente que se agregue al automóvil. </w:t>
-      </w:r>
-      <w:r>
-        <w:rPr>
-          <w:rFonts w:ascii="Arial" w:hAnsi="Arial" w:cs="Arial"/>
-          <w:sz w:val="24"/>
-          <w:szCs w:val="24"/>
-        </w:rPr>
-        <w:br/>
-      </w:r>
+      </w:pPr>
     </w:p>
     <w:p>
       <w:pPr>
-        <w:pStyle w:val="Prrafodelista"/>
+        <w:pStyle w:val="ListParagraph"/>
         <w:numPr>
           <w:ilvl w:val="0"/>
           <w:numId w:val="47"/>
@@ -2537,7 +2664,7 @@
           <w:sz w:val="24"/>
           <w:szCs w:val="24"/>
         </w:rPr>
-        <w:t>Restricciones</w:t>
+        <w:t>Tabla</w:t>
       </w:r>
       <w:r>
         <w:rPr>
@@ -2547,15 +2674,17 @@
           <w:sz w:val="24"/>
           <w:szCs w:val="24"/>
         </w:rPr>
-        <w:t xml:space="preserve"> de Datos: </w:t>
-      </w:r>
-      <w:r>
-        <w:rPr>
-          <w:rFonts w:ascii="Arial" w:hAnsi="Arial" w:cs="Arial"/>
+        <w:t xml:space="preserve">s </w:t>
+      </w:r>
+      <w:r>
+        <w:rPr>
+          <w:rFonts w:ascii="Arial" w:hAnsi="Arial" w:cs="Arial"/>
+          <w:b/>
+          <w:bCs/>
           <w:sz w:val="24"/>
           <w:szCs w:val="24"/>
         </w:rPr>
-        <w:t>Declaramos la mayoría de campo con NOT NULL para poder asegurar la integridad y la completitud de los datos ajustándose al nuevo modelo del negocio.</w:t>
+        <w:t>Items</w:t>
       </w:r>
       <w:r>
         <w:rPr>
@@ -2563,12 +2692,78 @@
           <w:sz w:val="24"/>
           <w:szCs w:val="24"/>
         </w:rPr>
-        <w:br/>
+        <w:t xml:space="preserve">: </w:t>
+      </w:r>
+      <w:r>
+        <w:rPr>
+          <w:rFonts w:ascii="Arial" w:hAnsi="Arial" w:cs="Arial"/>
+          <w:sz w:val="24"/>
+          <w:szCs w:val="24"/>
+        </w:rPr>
+        <w:t xml:space="preserve">buscando un modelo normalizado decidimos crear </w:t>
+      </w:r>
+      <w:r>
+        <w:rPr>
+          <w:rFonts w:ascii="Arial" w:hAnsi="Arial" w:cs="Arial"/>
+          <w:sz w:val="24"/>
+          <w:szCs w:val="24"/>
+        </w:rPr>
+        <w:t xml:space="preserve">las tablas </w:t>
+      </w:r>
+      <w:r>
+        <w:rPr>
+          <w:rFonts w:ascii="Arial" w:hAnsi="Arial" w:cs="Arial"/>
+          <w:sz w:val="24"/>
+          <w:szCs w:val="24"/>
+        </w:rPr>
+        <w:t>I</w:t>
+      </w:r>
+      <w:r>
+        <w:rPr>
+          <w:rFonts w:ascii="Arial" w:hAnsi="Arial" w:cs="Arial"/>
+          <w:sz w:val="24"/>
+          <w:szCs w:val="24"/>
+        </w:rPr>
+        <w:t xml:space="preserve">tem_por_factura e </w:t>
+      </w:r>
+      <w:r>
+        <w:rPr>
+          <w:rFonts w:ascii="Arial" w:hAnsi="Arial" w:cs="Arial"/>
+          <w:sz w:val="24"/>
+          <w:szCs w:val="24"/>
+        </w:rPr>
+        <w:t>I</w:t>
+      </w:r>
+      <w:r>
+        <w:rPr>
+          <w:rFonts w:ascii="Arial" w:hAnsi="Arial" w:cs="Arial"/>
+          <w:sz w:val="24"/>
+          <w:szCs w:val="24"/>
+        </w:rPr>
+        <w:t xml:space="preserve">tem_por_compra </w:t>
+      </w:r>
+      <w:r>
+        <w:rPr>
+          <w:rFonts w:ascii="Arial" w:hAnsi="Arial" w:cs="Arial"/>
+          <w:sz w:val="24"/>
+          <w:szCs w:val="24"/>
+        </w:rPr>
+        <w:t>que modelan los elementos asociados, siguiendo una estrategia cabecera-detalle.</w:t>
       </w:r>
     </w:p>
     <w:p>
       <w:pPr>
-        <w:pStyle w:val="Prrafodelista"/>
+        <w:pStyle w:val="ListParagraph"/>
+        <w:rPr>
+          <w:rFonts w:ascii="Arial" w:hAnsi="Arial" w:cs="Arial"/>
+          <w:sz w:val="24"/>
+          <w:szCs w:val="24"/>
+        </w:rPr>
+      </w:pPr>
+    </w:p>
+    <w:p>
+      <w:pPr>
+        <w:pStyle w:val="ListParagraph"/>
         <w:numPr>
           <w:ilvl w:val="0"/>
           <w:numId w:val="47"/>
@@ -2587,15 +2782,17 @@
           <w:sz w:val="24"/>
           <w:szCs w:val="24"/>
         </w:rPr>
-        <w:t xml:space="preserve">Tipado de Datos: </w:t>
-      </w:r>
-      <w:r>
-        <w:rPr>
-          <w:rFonts w:ascii="Arial" w:hAnsi="Arial" w:cs="Arial"/>
+        <w:t xml:space="preserve">Relación </w:t>
+      </w:r>
+      <w:r>
+        <w:rPr>
+          <w:rFonts w:ascii="Arial" w:hAnsi="Arial" w:cs="Arial"/>
+          <w:b/>
+          <w:bCs/>
           <w:sz w:val="24"/>
           <w:szCs w:val="24"/>
         </w:rPr>
-        <w:t>Declaramos</w:t>
+        <w:t>Cliente – Compra:</w:t>
       </w:r>
       <w:r>
         <w:rPr>
@@ -2603,7 +2800,7 @@
           <w:sz w:val="24"/>
           <w:szCs w:val="24"/>
         </w:rPr>
-        <w:t xml:space="preserve"> tipo de dato BIGINT a los identificadores de las tablas</w:t>
+        <w:t xml:space="preserve">  luego de </w:t>
       </w:r>
       <w:r>
         <w:rPr>
@@ -2611,20 +2808,22 @@
           <w:sz w:val="24"/>
           <w:szCs w:val="24"/>
         </w:rPr>
-        <w:t xml:space="preserve"> para ampliar la longitud de la clave primaria</w:t>
-      </w:r>
-      <w:r>
+        <w:t xml:space="preserve">validar el modelo de datos con nuestros ayudantes decidimos agregar una relación entre Cliente y Compra para tener registro del Cliente que hizo la compra a través de la sucursal. </w:t>
+      </w:r>
+    </w:p>
+    <w:p>
+      <w:pPr>
+        <w:pStyle w:val="ListParagraph"/>
         <w:rPr>
           <w:rFonts w:ascii="Arial" w:hAnsi="Arial" w:cs="Arial"/>
           <w:sz w:val="24"/>
           <w:szCs w:val="24"/>
         </w:rPr>
-        <w:br/>
-      </w:r>
+      </w:pPr>
     </w:p>
     <w:p>
       <w:pPr>
-        <w:pStyle w:val="Prrafodelista"/>
+        <w:pStyle w:val="ListParagraph"/>
         <w:numPr>
           <w:ilvl w:val="0"/>
           <w:numId w:val="47"/>
@@ -2643,8 +2842,103 @@
           <w:sz w:val="24"/>
           <w:szCs w:val="24"/>
         </w:rPr>
-        <w:t>Tabla</w:t>
-      </w:r>
+        <w:t>Uso de Stored Procedures:</w:t>
+      </w:r>
+      <w:r>
+        <w:rPr>
+          <w:rFonts w:ascii="Arial" w:hAnsi="Arial" w:cs="Arial"/>
+          <w:sz w:val="24"/>
+          <w:szCs w:val="24"/>
+        </w:rPr>
+        <w:t xml:space="preserve"> buscando una alta cohesión en nuestro script de migración utilizamos distintos Stored Procedures para agrupar y encapsular la lógica migración de las distintas tablas. Esto también nos permite asegurar la consistencia de los datos.</w:t>
+      </w:r>
+    </w:p>
+    <w:p>
+      <w:pPr>
+        <w:pStyle w:val="ListParagraph"/>
+        <w:rPr>
+          <w:rFonts w:ascii="Arial" w:hAnsi="Arial" w:cs="Arial"/>
+          <w:sz w:val="24"/>
+          <w:szCs w:val="24"/>
+        </w:rPr>
+      </w:pPr>
+      <w:r>
+        <w:rPr>
+          <w:rFonts w:ascii="Arial" w:hAnsi="Arial" w:cs="Arial"/>
+          <w:sz w:val="24"/>
+          <w:szCs w:val="24"/>
+        </w:rPr>
+        <w:t>Por último, realizamos el dropeo de los mismos</w:t>
+      </w:r>
+      <w:r>
+        <w:rPr>
+          <w:rFonts w:ascii="Arial" w:hAnsi="Arial" w:cs="Arial"/>
+          <w:sz w:val="24"/>
+          <w:szCs w:val="24"/>
+        </w:rPr>
+        <w:t xml:space="preserve"> luego de finalizar la migración ya que no van a necesitar utilizarse en futuras ejecuciones.</w:t>
+      </w:r>
+    </w:p>
+    <w:p>
+      <w:pPr>
+        <w:pStyle w:val="ListParagraph"/>
+        <w:rPr>
+          <w:rFonts w:ascii="Arial" w:hAnsi="Arial" w:cs="Arial"/>
+          <w:sz w:val="24"/>
+          <w:szCs w:val="24"/>
+        </w:rPr>
+      </w:pPr>
+    </w:p>
+    <w:p>
+      <w:pPr>
+        <w:pStyle w:val="ListParagraph"/>
+        <w:rPr>
+          <w:rFonts w:ascii="Arial" w:hAnsi="Arial" w:cs="Arial"/>
+          <w:sz w:val="24"/>
+          <w:szCs w:val="24"/>
+        </w:rPr>
+      </w:pPr>
+    </w:p>
+    <w:p>
+      <w:pPr>
+        <w:spacing w:line="360" w:lineRule="auto"/>
+        <w:rPr>
+          <w:rStyle w:val="SubtleReference"/>
+          <w:sz w:val="32"/>
+          <w:szCs w:val="32"/>
+        </w:rPr>
+      </w:pPr>
+      <w:r>
+        <w:rPr>
+          <w:rStyle w:val="SubtleReference"/>
+          <w:sz w:val="32"/>
+          <w:szCs w:val="32"/>
+        </w:rPr>
+        <w:lastRenderedPageBreak/>
+        <w:t>Performance</w:t>
+      </w:r>
+      <w:r>
+        <w:rPr>
+          <w:rStyle w:val="SubtleReference"/>
+          <w:sz w:val="32"/>
+          <w:szCs w:val="32"/>
+        </w:rPr>
+        <w:t xml:space="preserve"> y Optimización</w:t>
+      </w:r>
+    </w:p>
+    <w:p>
+      <w:pPr>
+        <w:pStyle w:val="ListParagraph"/>
+        <w:numPr>
+          <w:ilvl w:val="0"/>
+          <w:numId w:val="48"/>
+        </w:numPr>
+        <w:rPr>
+          <w:rFonts w:ascii="Arial" w:hAnsi="Arial" w:cs="Arial"/>
+          <w:sz w:val="24"/>
+          <w:szCs w:val="24"/>
+        </w:rPr>
+      </w:pPr>
       <w:r>
         <w:rPr>
           <w:rFonts w:ascii="Arial" w:hAnsi="Arial" w:cs="Arial"/>
@@ -2653,15 +2947,17 @@
           <w:sz w:val="24"/>
           <w:szCs w:val="24"/>
         </w:rPr>
-        <w:t>s ITEMS</w:t>
-      </w:r>
-      <w:r>
-        <w:rPr>
-          <w:rFonts w:ascii="Arial" w:hAnsi="Arial" w:cs="Arial"/>
+        <w:t xml:space="preserve">Uso de </w:t>
+      </w:r>
+      <w:r>
+        <w:rPr>
+          <w:rFonts w:ascii="Arial" w:hAnsi="Arial" w:cs="Arial"/>
+          <w:b/>
+          <w:bCs/>
           <w:sz w:val="24"/>
           <w:szCs w:val="24"/>
         </w:rPr>
-        <w:t xml:space="preserve">: </w:t>
+        <w:t>Union All:</w:t>
       </w:r>
       <w:r>
         <w:rPr>
@@ -2669,7 +2965,7 @@
           <w:sz w:val="24"/>
           <w:szCs w:val="24"/>
         </w:rPr>
-        <w:t>Creación de las tablas item_por_factura e item_por_compra para poder Normalizar los campos asociados a la facturación</w:t>
+        <w:t xml:space="preserve"> </w:t>
       </w:r>
       <w:r>
         <w:rPr>
@@ -2677,7 +2973,7 @@
           <w:sz w:val="24"/>
           <w:szCs w:val="24"/>
         </w:rPr>
-        <w:t xml:space="preserve"> y compra</w:t>
+        <w:t>para mejorar el rendimiento de la migración de las tablas Clientes, Facturas, Tipo_componentes las cuales utilizan subselects</w:t>
       </w:r>
       <w:r>
         <w:rPr>
@@ -2685,7 +2981,7 @@
           <w:sz w:val="24"/>
           <w:szCs w:val="24"/>
         </w:rPr>
-        <w:t>.</w:t>
+        <w:t>, u</w:t>
       </w:r>
       <w:r>
         <w:rPr>
@@ -2693,29 +2989,44 @@
           <w:sz w:val="24"/>
           <w:szCs w:val="24"/>
         </w:rPr>
-        <w:t xml:space="preserve"> Tablas que usamos para el detalle de </w:t>
-      </w:r>
-      <w:proofErr w:type="gramStart"/>
+        <w:t xml:space="preserve">tilizamos </w:t>
+      </w:r>
       <w:r>
         <w:rPr>
           <w:rFonts w:ascii="Arial" w:hAnsi="Arial" w:cs="Arial"/>
           <w:sz w:val="24"/>
           <w:szCs w:val="24"/>
         </w:rPr>
-        <w:t>los mismos</w:t>
-      </w:r>
-      <w:proofErr w:type="gramEnd"/>
+        <w:t>la instrucción UNION ALL</w:t>
+      </w:r>
       <w:r>
         <w:rPr>
           <w:rFonts w:ascii="Arial" w:hAnsi="Arial" w:cs="Arial"/>
           <w:sz w:val="24"/>
           <w:szCs w:val="24"/>
         </w:rPr>
-        <w:t>.</w:t>
+        <w:t xml:space="preserve"> para la unión de </w:t>
+      </w:r>
+      <w:r>
+        <w:rPr>
+          <w:rFonts w:ascii="Arial" w:hAnsi="Arial" w:cs="Arial"/>
+          <w:sz w:val="24"/>
+          <w:szCs w:val="24"/>
+        </w:rPr>
+        <w:t>dichos subselects la cuál es más rápida que la instrucción UNION dado que no</w:t>
+      </w:r>
+      <w:r>
+        <w:rPr>
+          <w:rFonts w:ascii="Arial" w:hAnsi="Arial" w:cs="Arial"/>
+          <w:sz w:val="24"/>
+          <w:szCs w:val="24"/>
+        </w:rPr>
+        <w:t xml:space="preserve"> discrimina datos repetidos. Esta decisión la tomamos luego de validar que el conjunto de datos asociado a cada subselect es excluyente. </w:t>
       </w:r>
     </w:p>
     <w:p>
       <w:pPr>
+        <w:pStyle w:val="ListParagraph"/>
         <w:rPr>
           <w:rFonts w:ascii="Arial" w:hAnsi="Arial" w:cs="Arial"/>
           <w:sz w:val="24"/>
@@ -2725,42 +3036,7 @@
     </w:p>
     <w:p>
       <w:pPr>
-        <w:spacing w:line="360" w:lineRule="auto"/>
-        <w:rPr>
-          <w:rFonts w:ascii="Arial" w:hAnsi="Arial" w:cs="Arial"/>
-          <w:b/>
-          <w:bCs/>
-          <w:sz w:val="28"/>
-          <w:szCs w:val="28"/>
-          <w:u w:val="single"/>
-        </w:rPr>
-      </w:pPr>
-      <w:r>
-        <w:rPr>
-          <w:rFonts w:ascii="Arial" w:hAnsi="Arial" w:cs="Arial"/>
-          <w:b/>
-          <w:bCs/>
-          <w:sz w:val="28"/>
-          <w:szCs w:val="28"/>
-          <w:u w:val="single"/>
-        </w:rPr>
-        <w:t>Performance</w:t>
-      </w:r>
-      <w:r>
-        <w:rPr>
-          <w:rFonts w:ascii="Arial" w:hAnsi="Arial" w:cs="Arial"/>
-          <w:b/>
-          <w:bCs/>
-          <w:sz w:val="28"/>
-          <w:szCs w:val="28"/>
-          <w:u w:val="single"/>
-        </w:rPr>
-        <w:t xml:space="preserve"> y Optimización</w:t>
-      </w:r>
-    </w:p>
-    <w:p>
-      <w:pPr>
-        <w:pStyle w:val="Prrafodelista"/>
+        <w:pStyle w:val="ListParagraph"/>
         <w:numPr>
           <w:ilvl w:val="0"/>
           <w:numId w:val="48"/>
@@ -2779,69 +3055,65 @@
           <w:sz w:val="24"/>
           <w:szCs w:val="24"/>
         </w:rPr>
-        <w:t>Union All:</w:t>
-      </w:r>
-      <w:r>
-        <w:rPr>
-          <w:rFonts w:ascii="Arial" w:hAnsi="Arial" w:cs="Arial"/>
+        <w:t xml:space="preserve">Acerca de las </w:t>
+      </w:r>
+      <w:r>
+        <w:rPr>
+          <w:rFonts w:ascii="Arial" w:hAnsi="Arial" w:cs="Arial"/>
+          <w:b/>
+          <w:bCs/>
           <w:sz w:val="24"/>
           <w:szCs w:val="24"/>
         </w:rPr>
-        <w:t xml:space="preserve"> Utilizamos union all para la unión de los select ante el insert de las tablas. La utilización </w:t>
-      </w:r>
-      <w:proofErr w:type="spellStart"/>
+        <w:t>Constraints:</w:t>
+      </w:r>
       <w:r>
         <w:rPr>
           <w:rFonts w:ascii="Arial" w:hAnsi="Arial" w:cs="Arial"/>
           <w:sz w:val="24"/>
           <w:szCs w:val="24"/>
         </w:rPr>
-        <w:t>del</w:t>
-      </w:r>
-      <w:proofErr w:type="spellEnd"/>
+        <w:t xml:space="preserve"> </w:t>
+      </w:r>
       <w:r>
         <w:rPr>
           <w:rFonts w:ascii="Arial" w:hAnsi="Arial" w:cs="Arial"/>
           <w:sz w:val="24"/>
           <w:szCs w:val="24"/>
         </w:rPr>
-        <w:t xml:space="preserve"> los </w:t>
-      </w:r>
-      <w:proofErr w:type="spellStart"/>
+        <w:t>realizamos la declaración de</w:t>
+      </w:r>
       <w:r>
         <w:rPr>
           <w:rFonts w:ascii="Arial" w:hAnsi="Arial" w:cs="Arial"/>
           <w:sz w:val="24"/>
           <w:szCs w:val="24"/>
         </w:rPr>
-        <w:t>union</w:t>
-      </w:r>
-      <w:proofErr w:type="spellEnd"/>
+        <w:t xml:space="preserve"> las contraints al final de las creaciones de las tablas </w:t>
+      </w:r>
       <w:r>
         <w:rPr>
           <w:rFonts w:ascii="Arial" w:hAnsi="Arial" w:cs="Arial"/>
           <w:sz w:val="24"/>
           <w:szCs w:val="24"/>
         </w:rPr>
-        <w:t xml:space="preserve"> </w:t>
-      </w:r>
-      <w:proofErr w:type="spellStart"/>
+        <w:t xml:space="preserve">a través de la instrucción ALTER TABLE </w:t>
+      </w:r>
       <w:r>
         <w:rPr>
           <w:rFonts w:ascii="Arial" w:hAnsi="Arial" w:cs="Arial"/>
           <w:sz w:val="24"/>
           <w:szCs w:val="24"/>
         </w:rPr>
-        <w:t>all</w:t>
-      </w:r>
-      <w:proofErr w:type="spellEnd"/>
+        <w:t>para poder agilizar el insert de los datos</w:t>
+      </w:r>
       <w:r>
         <w:rPr>
           <w:rFonts w:ascii="Arial" w:hAnsi="Arial" w:cs="Arial"/>
           <w:sz w:val="24"/>
           <w:szCs w:val="24"/>
         </w:rPr>
-        <w:t>, es la performance que tiene, ya que es mucho mas rápido no te realiza la comparación de los registros que te trae cada select, lo cual hace que sea mucho más rápido la unión.</w:t>
+        <w:t>.</w:t>
       </w:r>
       <w:r>
         <w:rPr>
@@ -2854,7 +3126,7 @@
     </w:p>
     <w:p>
       <w:pPr>
-        <w:pStyle w:val="Prrafodelista"/>
+        <w:pStyle w:val="ListParagraph"/>
         <w:numPr>
           <w:ilvl w:val="0"/>
           <w:numId w:val="48"/>
@@ -2873,7 +3145,7 @@
           <w:sz w:val="24"/>
           <w:szCs w:val="24"/>
         </w:rPr>
-        <w:t>Constraints:</w:t>
+        <w:t>JOINS:</w:t>
       </w:r>
       <w:r>
         <w:rPr>
@@ -2881,7 +3153,7 @@
           <w:sz w:val="24"/>
           <w:szCs w:val="24"/>
         </w:rPr>
-        <w:t xml:space="preserve"> Declaramos las contraints al final de las creaciones de las tablas para poder agilizar el insert de los datos</w:t>
+        <w:t xml:space="preserve"> Identificamos los campos únicos de las tablas para poder realizar la menor comparación en los JOINS. Esto nos evita estar matcheando muchos campos para poder identificar el mismo dato.</w:t>
       </w:r>
       <w:r>
         <w:rPr>
@@ -2889,20 +3161,12 @@
           <w:sz w:val="24"/>
           <w:szCs w:val="24"/>
         </w:rPr>
-        <w:t>.</w:t>
-      </w:r>
-      <w:r>
-        <w:rPr>
-          <w:rFonts w:ascii="Arial" w:hAnsi="Arial" w:cs="Arial"/>
-          <w:sz w:val="24"/>
-          <w:szCs w:val="24"/>
-        </w:rPr>
         <w:br/>
       </w:r>
     </w:p>
     <w:p>
       <w:pPr>
-        <w:pStyle w:val="Prrafodelista"/>
+        <w:pStyle w:val="ListParagraph"/>
         <w:numPr>
           <w:ilvl w:val="0"/>
           <w:numId w:val="48"/>
@@ -2921,7 +3185,7 @@
           <w:sz w:val="24"/>
           <w:szCs w:val="24"/>
         </w:rPr>
-        <w:t>JOINS:</w:t>
+        <w:t xml:space="preserve">Claves subrogadas: </w:t>
       </w:r>
       <w:r>
         <w:rPr>
@@ -2929,20 +3193,38 @@
           <w:sz w:val="24"/>
           <w:szCs w:val="24"/>
         </w:rPr>
-        <w:t xml:space="preserve"> Identificamos los campos únicos de las tablas para poder realizar la menor comparación en los JOINS. Esto nos evita estar matcheando muchos campos para poder identificar el mismo dato.</w:t>
-      </w:r>
-      <w:r>
-        <w:rPr>
-          <w:rFonts w:ascii="Arial" w:hAnsi="Arial" w:cs="Arial"/>
+        <w:t>para simplificar la relación entre las distintas tablas decidimos utilizar claves subrogadas de tipo</w:t>
+      </w:r>
+      <w:r>
+        <w:rPr>
+          <w:rFonts w:ascii="Arial" w:hAnsi="Arial" w:cs="Arial"/>
+          <w:b/>
+          <w:bCs/>
           <w:sz w:val="24"/>
           <w:szCs w:val="24"/>
         </w:rPr>
+        <w:t xml:space="preserve"> </w:t>
+      </w:r>
+      <w:r>
+        <w:rPr>
+          <w:rFonts w:ascii="Arial" w:hAnsi="Arial" w:cs="Arial"/>
+          <w:sz w:val="24"/>
+          <w:szCs w:val="24"/>
+        </w:rPr>
+        <w:t>BIGINT, esto nos permitió por ejemplo en la tabla Clientes evitar usar claves compuestas teniendo en cuenta que el DNI se repetía. Otras tablas con este tipo de claves son Automóvil, Cliente, Fabricantes, Tipo_Componentes, Sucursales, Ciudades y Categoría.</w:t>
+      </w:r>
+      <w:r>
+        <w:rPr>
+          <w:rFonts w:ascii="Arial" w:hAnsi="Arial" w:cs="Arial"/>
+          <w:sz w:val="24"/>
+          <w:szCs w:val="24"/>
+        </w:rPr>
         <w:br/>
       </w:r>
     </w:p>
     <w:p>
       <w:pPr>
-        <w:pStyle w:val="Prrafodelista"/>
+        <w:pStyle w:val="ListParagraph"/>
         <w:numPr>
           <w:ilvl w:val="0"/>
           <w:numId w:val="48"/>
@@ -2961,7 +3243,7 @@
           <w:sz w:val="24"/>
           <w:szCs w:val="24"/>
         </w:rPr>
-        <w:t>Explain:</w:t>
+        <w:t xml:space="preserve">Tablas Temporales: </w:t>
       </w:r>
       <w:r>
         <w:rPr>
@@ -2969,7 +3251,7 @@
           <w:sz w:val="24"/>
           <w:szCs w:val="24"/>
         </w:rPr>
-        <w:t xml:space="preserve"> Utilización de </w:t>
+        <w:t>Utilizamos tablas temporales para mejorar el rendimiento</w:t>
       </w:r>
       <w:r>
         <w:rPr>
@@ -2977,7 +3259,7 @@
           <w:sz w:val="24"/>
           <w:szCs w:val="24"/>
         </w:rPr>
-        <w:t>plan de ejecución</w:t>
+        <w:t>, esto puede observarse en la migración de los datos asociados a las facturas e ítems donde realizamos una única consulta a la tabla Maestra para luego operar con el resultado de esa búsqueda.</w:t>
       </w:r>
       <w:r>
         <w:rPr>
@@ -2985,36 +3267,12 @@
           <w:sz w:val="24"/>
           <w:szCs w:val="24"/>
         </w:rPr>
-        <w:t xml:space="preserve"> para poder medir y mejorar el costo de </w:t>
-      </w:r>
-      <w:r>
-        <w:rPr>
-          <w:rFonts w:ascii="Arial" w:hAnsi="Arial" w:cs="Arial"/>
-          <w:sz w:val="24"/>
-          <w:szCs w:val="24"/>
-        </w:rPr>
-        <w:t>las querys</w:t>
-      </w:r>
-      <w:r>
-        <w:rPr>
-          <w:rFonts w:ascii="Arial" w:hAnsi="Arial" w:cs="Arial"/>
-          <w:sz w:val="24"/>
-          <w:szCs w:val="24"/>
-        </w:rPr>
-        <w:t>.</w:t>
-      </w:r>
-      <w:r>
-        <w:rPr>
-          <w:rFonts w:ascii="Arial" w:hAnsi="Arial" w:cs="Arial"/>
-          <w:sz w:val="24"/>
-          <w:szCs w:val="24"/>
-        </w:rPr>
         <w:br/>
       </w:r>
     </w:p>
     <w:p>
       <w:pPr>
-        <w:pStyle w:val="Prrafodelista"/>
+        <w:pStyle w:val="ListParagraph"/>
         <w:numPr>
           <w:ilvl w:val="0"/>
           <w:numId w:val="48"/>
@@ -3033,7 +3291,7 @@
           <w:sz w:val="24"/>
           <w:szCs w:val="24"/>
         </w:rPr>
-        <w:t xml:space="preserve">Claves Subrogadas: </w:t>
+        <w:t>Execution Plan:</w:t>
       </w:r>
       <w:r>
         <w:rPr>
@@ -3041,7 +3299,7 @@
           <w:sz w:val="24"/>
           <w:szCs w:val="24"/>
         </w:rPr>
-        <w:t xml:space="preserve"> Generación </w:t>
+        <w:t xml:space="preserve"> en diferentes oportunidades revisamos el plan de ejecución para poder medir y mejorar el costo de las queries.</w:t>
       </w:r>
       <w:r>
         <w:rPr>
@@ -3049,113 +3307,17 @@
           <w:sz w:val="24"/>
           <w:szCs w:val="24"/>
         </w:rPr>
-        <w:t xml:space="preserve">de claves subrogadas en tablas Paramétricas para mejorar el rendimiento de operaciones y poder </w:t>
-      </w:r>
-      <w:r>
+        <w:br/>
+      </w:r>
+    </w:p>
+    <w:p>
+      <w:pPr>
         <w:rPr>
           <w:rFonts w:ascii="Arial" w:hAnsi="Arial" w:cs="Arial"/>
           <w:sz w:val="24"/>
           <w:szCs w:val="24"/>
         </w:rPr>
-        <w:lastRenderedPageBreak/>
-        <w:t>facilitar la lectura de datos mediante ese único identificador</w:t>
-      </w:r>
-      <w:r>
-        <w:rPr>
-          <w:rFonts w:ascii="Arial" w:hAnsi="Arial" w:cs="Arial"/>
-          <w:sz w:val="24"/>
-          <w:szCs w:val="24"/>
-        </w:rPr>
-        <w:t>.</w:t>
-      </w:r>
-      <w:r>
-        <w:rPr>
-          <w:rFonts w:ascii="Arial" w:hAnsi="Arial" w:cs="Arial"/>
-          <w:sz w:val="24"/>
-          <w:szCs w:val="24"/>
-        </w:rPr>
-        <w:br/>
-      </w:r>
-    </w:p>
-    <w:p>
-      <w:pPr>
-        <w:pStyle w:val="Prrafodelista"/>
-        <w:numPr>
-          <w:ilvl w:val="0"/>
-          <w:numId w:val="48"/>
-        </w:numPr>
-        <w:rPr>
-          <w:rFonts w:ascii="Arial" w:hAnsi="Arial" w:cs="Arial"/>
-          <w:sz w:val="24"/>
-          <w:szCs w:val="24"/>
-        </w:rPr>
-      </w:pPr>
-      <w:r>
-        <w:rPr>
-          <w:rFonts w:ascii="Arial" w:hAnsi="Arial" w:cs="Arial"/>
-          <w:b/>
-          <w:bCs/>
-          <w:sz w:val="24"/>
-          <w:szCs w:val="24"/>
-        </w:rPr>
-        <w:t xml:space="preserve">Tablas Temporales: </w:t>
-      </w:r>
-      <w:r>
-        <w:rPr>
-          <w:rFonts w:ascii="Arial" w:hAnsi="Arial" w:cs="Arial"/>
-          <w:sz w:val="24"/>
-          <w:szCs w:val="24"/>
-        </w:rPr>
-        <w:t>Utilizamos tablas temporales para mejorar el rendimiento.</w:t>
-      </w:r>
-      <w:r>
-        <w:rPr>
-          <w:rFonts w:ascii="Arial" w:hAnsi="Arial" w:cs="Arial"/>
-          <w:sz w:val="24"/>
-          <w:szCs w:val="24"/>
-        </w:rPr>
-        <w:br/>
-      </w:r>
-    </w:p>
-    <w:p>
-      <w:pPr>
-        <w:pStyle w:val="Prrafodelista"/>
-        <w:numPr>
-          <w:ilvl w:val="0"/>
-          <w:numId w:val="48"/>
-        </w:numPr>
-        <w:rPr>
-          <w:rFonts w:ascii="Arial" w:hAnsi="Arial" w:cs="Arial"/>
-          <w:sz w:val="24"/>
-          <w:szCs w:val="24"/>
-        </w:rPr>
-      </w:pPr>
-      <w:r>
-        <w:rPr>
-          <w:rFonts w:ascii="Arial" w:hAnsi="Arial" w:cs="Arial"/>
-          <w:b/>
-          <w:bCs/>
-          <w:sz w:val="24"/>
-          <w:szCs w:val="24"/>
-        </w:rPr>
-        <w:t>Procedures:</w:t>
-      </w:r>
-      <w:r>
-        <w:rPr>
-          <w:rFonts w:ascii="Arial" w:hAnsi="Arial" w:cs="Arial"/>
-          <w:sz w:val="24"/>
-          <w:szCs w:val="24"/>
-        </w:rPr>
-        <w:t xml:space="preserve"> Creación de Procedures, este nos da seguridad al ejecutar el </w:t>
-      </w:r>
-      <w:r>
-        <w:rPr>
-          <w:rFonts w:ascii="Arial" w:hAnsi="Arial" w:cs="Arial"/>
-          <w:sz w:val="24"/>
-          <w:szCs w:val="24"/>
-        </w:rPr>
-        <w:t>insert de los datos, ya que al estar contenido dentro de un procedure nos asegura que nos va a ejecutar todo o nada, evitando así una tabla con inconsistencia. Por último, realizamos el dropeo de los mismos.</w:t>
-      </w:r>
+      </w:pPr>
     </w:p>
     <w:sectPr>
       <w:headerReference w:type="default" r:id="rId12"/>
@@ -3210,12 +3372,12 @@
     <w:sdtContent>
       <w:p>
         <w:pPr>
-          <w:pStyle w:val="Piedepgina"/>
+          <w:pStyle w:val="Footer"/>
         </w:pPr>
       </w:p>
       <w:p>
         <w:pPr>
-          <w:pStyle w:val="Piedepgina"/>
+          <w:pStyle w:val="Footer"/>
         </w:pPr>
         <w:r>
           <w:rPr>
@@ -3467,7 +3629,7 @@
 <w:hdr xmlns:wpc="http://schemas.microsoft.com/office/word/2010/wordprocessingCanvas" xmlns:cx="http://schemas.microsoft.com/office/drawing/2014/chartex" xmlns:cx1="http://schemas.microsoft.com/office/drawing/2015/9/8/chartex" xmlns:cx2="http://schemas.microsoft.com/office/drawing/2015/10/21/chartex" xmlns:cx3="http://schemas.microsoft.com/office/drawing/2016/5/9/chartex" xmlns:cx4="http://schemas.microsoft.com/office/drawing/2016/5/10/chartex" xmlns:cx5="http://schemas.microsoft.com/office/drawing/2016/5/11/chartex" xmlns:cx6="http://schemas.microsoft.com/office/drawing/2016/5/12/chartex" xmlns:cx7="http://schemas.microsoft.com/office/drawing/2016/5/13/chartex" xmlns:cx8="http://schemas.microsoft.com/office/drawing/2016/5/14/chartex" xmlns:mc="http://schemas.openxmlformats.org/markup-compatibility/2006" xmlns:aink="http://schemas.microsoft.com/office/drawing/2016/ink" xmlns:am3d="http://schemas.microsoft.com/office/drawing/2017/model3d" xmlns:o="urn:schemas-microsoft-com:office:office" xmlns:r="http://schemas.openxmlformats.org/officeDocument/2006/relationships" xmlns:m="http://schemas.openxmlformats.org/officeDocument/2006/math" xmlns:v="urn:schemas-microsoft-com:vml" xmlns:wp14="http://schemas.microsoft.com/office/word/2010/wordprocessingDrawing" xmlns:wp="http://schemas.openxmlformats.org/drawingml/2006/wordprocessingDrawing" xmlns:w10="urn:schemas-microsoft-com:office:word" xmlns:w="http://schemas.openxmlformats.org/wordprocessingml/2006/main" xmlns:w14="http://schemas.microsoft.com/office/word/2010/wordml" xmlns:w15="http://schemas.microsoft.com/office/word/2012/wordml" xmlns:w16cex="http://schemas.microsoft.com/office/word/2018/wordml/cex" xmlns:w16cid="http://schemas.microsoft.com/office/word/2016/wordml/cid" xmlns:w16="http://schemas.microsoft.com/office/word/2018/wordml" xmlns:w16se="http://schemas.microsoft.com/office/word/2015/wordml/symex" xmlns:wpg="http://schemas.microsoft.com/office/word/2010/wordprocessingGroup" xmlns:wpi="http://schemas.microsoft.com/office/word/2010/wordprocessingInk" xmlns:wne="http://schemas.microsoft.com/office/word/2006/wordml" xmlns:wps="http://schemas.microsoft.com/office/word/2010/wordprocessingShape" mc:Ignorable="w14 w15 w16se w16cid w16 w16cex wp14">
   <w:p>
     <w:pPr>
-      <w:pStyle w:val="Encabezado"/>
+      <w:pStyle w:val="Header"/>
       <w:rPr>
         <w:b/>
         <w:sz w:val="18"/>
@@ -8612,7 +8774,7 @@
   <w:docDefaults>
     <w:rPrDefault>
       <w:rPr>
-        <w:rFonts w:asciiTheme="minorHAnsi" w:eastAsiaTheme="minorHAnsi" w:hAnsiTheme="minorHAnsi" w:cstheme="minorBidi"/>
+        <w:rFonts w:asciiTheme="minorHAnsi" w:eastAsiaTheme="minorEastAsia" w:hAnsiTheme="minorHAnsi" w:cstheme="minorBidi"/>
         <w:sz w:val="22"/>
         <w:szCs w:val="22"/>
         <w:lang w:val="es-AR" w:eastAsia="en-US" w:bidi="ar-SA"/>
@@ -8620,14 +8782,14 @@
     </w:rPrDefault>
     <w:pPrDefault>
       <w:pPr>
-        <w:spacing w:after="160" w:line="259" w:lineRule="auto"/>
+        <w:spacing w:after="200" w:line="276" w:lineRule="auto"/>
       </w:pPr>
     </w:pPrDefault>
   </w:docDefaults>
   <w:latentStyles w:defLockedState="0" w:defUIPriority="99" w:defSemiHidden="0" w:defUnhideWhenUsed="0" w:defQFormat="0" w:count="376">
     <w:lsdException w:name="Normal" w:uiPriority="0" w:qFormat="1"/>
-    <w:lsdException w:name="heading 1" w:uiPriority="0" w:qFormat="1"/>
-    <w:lsdException w:name="heading 2" w:semiHidden="1" w:uiPriority="0" w:unhideWhenUsed="1" w:qFormat="1"/>
+    <w:lsdException w:name="heading 1" w:uiPriority="9" w:qFormat="1"/>
+    <w:lsdException w:name="heading 2" w:semiHidden="1" w:uiPriority="9" w:unhideWhenUsed="1" w:qFormat="1"/>
     <w:lsdException w:name="heading 3" w:semiHidden="1" w:uiPriority="9" w:unhideWhenUsed="1" w:qFormat="1"/>
     <w:lsdException w:name="heading 4" w:semiHidden="1" w:uiPriority="9" w:unhideWhenUsed="1" w:qFormat="1"/>
     <w:lsdException w:name="heading 5" w:semiHidden="1" w:uiPriority="9" w:unhideWhenUsed="1" w:qFormat="1"/>
@@ -8712,7 +8874,7 @@
     <w:lsdException w:name="Block Text" w:semiHidden="1" w:unhideWhenUsed="1"/>
     <w:lsdException w:name="Hyperlink" w:semiHidden="1" w:unhideWhenUsed="1"/>
     <w:lsdException w:name="FollowedHyperlink" w:semiHidden="1" w:unhideWhenUsed="1"/>
-    <w:lsdException w:name="Strong" w:uiPriority="0" w:qFormat="1"/>
+    <w:lsdException w:name="Strong" w:uiPriority="22" w:qFormat="1"/>
     <w:lsdException w:name="Emphasis" w:uiPriority="20" w:qFormat="1"/>
     <w:lsdException w:name="Document Map" w:semiHidden="1" w:unhideWhenUsed="1"/>
     <w:lsdException w:name="Plain Text" w:semiHidden="1" w:unhideWhenUsed="1"/>
@@ -9005,84 +9167,225 @@
   <w:style w:type="paragraph" w:default="1" w:styleId="Normal">
     <w:name w:val="Normal"/>
     <w:qFormat/>
+    <w:rsid w:val="00DD4AB4"/>
   </w:style>
-  <w:style w:type="paragraph" w:styleId="Ttulo1">
+  <w:style w:type="paragraph" w:styleId="Heading1">
     <w:name w:val="heading 1"/>
     <w:basedOn w:val="Normal"/>
     <w:next w:val="Normal"/>
-    <w:link w:val="Ttulo1Car"/>
+    <w:link w:val="Heading1Char"/>
+    <w:uiPriority w:val="9"/>
     <w:qFormat/>
-    <w:rsid w:val="00A55EBE"/>
+    <w:rsid w:val="00DD4AB4"/>
     <w:pPr>
       <w:keepNext/>
-      <w:spacing w:after="0" w:line="240" w:lineRule="auto"/>
+      <w:keepLines/>
+      <w:spacing w:before="480" w:after="0"/>
       <w:outlineLvl w:val="0"/>
     </w:pPr>
     <w:rPr>
-      <w:rFonts w:ascii="Arial" w:eastAsia="Times New Roman" w:hAnsi="Arial" w:cs="Arial"/>
+      <w:rFonts w:asciiTheme="majorHAnsi" w:eastAsiaTheme="majorEastAsia" w:hAnsiTheme="majorHAnsi" w:cstheme="majorBidi"/>
       <w:b/>
       <w:bCs/>
-      <w:sz w:val="24"/>
-      <w:szCs w:val="24"/>
-      <w:lang w:val="es-ES" w:eastAsia="es-ES"/>
+      <w:color w:val="77972F" w:themeColor="accent1" w:themeShade="BF"/>
+      <w:sz w:val="28"/>
+      <w:szCs w:val="28"/>
     </w:rPr>
   </w:style>
-  <w:style w:type="paragraph" w:styleId="Ttulo2">
+  <w:style w:type="paragraph" w:styleId="Heading2">
     <w:name w:val="heading 2"/>
     <w:basedOn w:val="Normal"/>
     <w:next w:val="Normal"/>
-    <w:link w:val="Ttulo2Car"/>
+    <w:link w:val="Heading2Char"/>
+    <w:uiPriority w:val="9"/>
+    <w:unhideWhenUsed/>
+    <w:qFormat/>
+    <w:rsid w:val="00DD4AB4"/>
+    <w:pPr>
+      <w:keepNext/>
+      <w:keepLines/>
+      <w:spacing w:before="200" w:after="0"/>
+      <w:outlineLvl w:val="1"/>
+    </w:pPr>
+    <w:rPr>
+      <w:rFonts w:asciiTheme="majorHAnsi" w:eastAsiaTheme="majorEastAsia" w:hAnsiTheme="majorHAnsi" w:cstheme="majorBidi"/>
+      <w:b/>
+      <w:bCs/>
+      <w:color w:val="9EC544" w:themeColor="accent1"/>
+      <w:sz w:val="26"/>
+      <w:szCs w:val="26"/>
+    </w:rPr>
+  </w:style>
+  <w:style w:type="paragraph" w:styleId="Heading3">
+    <w:name w:val="heading 3"/>
+    <w:basedOn w:val="Normal"/>
+    <w:next w:val="Normal"/>
+    <w:link w:val="Heading3Char"/>
+    <w:uiPriority w:val="9"/>
     <w:semiHidden/>
     <w:unhideWhenUsed/>
     <w:qFormat/>
-    <w:rsid w:val="00A55EBE"/>
+    <w:rsid w:val="00DD4AB4"/>
     <w:pPr>
       <w:keepNext/>
-      <w:spacing w:before="240" w:after="60" w:line="240" w:lineRule="auto"/>
-      <w:outlineLvl w:val="1"/>
+      <w:keepLines/>
+      <w:spacing w:before="200" w:after="0"/>
+      <w:outlineLvl w:val="2"/>
     </w:pPr>
     <w:rPr>
-      <w:rFonts w:ascii="Arial" w:eastAsia="Batang" w:hAnsi="Arial" w:cs="Arial"/>
+      <w:rFonts w:asciiTheme="majorHAnsi" w:eastAsiaTheme="majorEastAsia" w:hAnsiTheme="majorHAnsi" w:cstheme="majorBidi"/>
+      <w:b/>
+      <w:bCs/>
+      <w:color w:val="9EC544" w:themeColor="accent1"/>
+    </w:rPr>
+  </w:style>
+  <w:style w:type="paragraph" w:styleId="Heading4">
+    <w:name w:val="heading 4"/>
+    <w:basedOn w:val="Normal"/>
+    <w:next w:val="Normal"/>
+    <w:link w:val="Heading4Char"/>
+    <w:uiPriority w:val="9"/>
+    <w:semiHidden/>
+    <w:unhideWhenUsed/>
+    <w:qFormat/>
+    <w:rsid w:val="00DD4AB4"/>
+    <w:pPr>
+      <w:keepNext/>
+      <w:keepLines/>
+      <w:spacing w:before="200" w:after="0"/>
+      <w:outlineLvl w:val="3"/>
+    </w:pPr>
+    <w:rPr>
+      <w:rFonts w:asciiTheme="majorHAnsi" w:eastAsiaTheme="majorEastAsia" w:hAnsiTheme="majorHAnsi" w:cstheme="majorBidi"/>
       <w:b/>
       <w:bCs/>
       <w:i/>
       <w:iCs/>
-      <w:sz w:val="28"/>
-      <w:szCs w:val="28"/>
-      <w:lang w:val="es-ES" w:eastAsia="es-ES"/>
+      <w:color w:val="9EC544" w:themeColor="accent1"/>
     </w:rPr>
   </w:style>
-  <w:style w:type="paragraph" w:styleId="Ttulo3">
-    <w:name w:val="heading 3"/>
+  <w:style w:type="paragraph" w:styleId="Heading5">
+    <w:name w:val="heading 5"/>
     <w:basedOn w:val="Normal"/>
     <w:next w:val="Normal"/>
-    <w:link w:val="Ttulo3Car"/>
+    <w:link w:val="Heading5Char"/>
     <w:uiPriority w:val="9"/>
     <w:semiHidden/>
     <w:unhideWhenUsed/>
     <w:qFormat/>
-    <w:rsid w:val="00A55EBE"/>
+    <w:rsid w:val="00DD4AB4"/>
     <w:pPr>
       <w:keepNext/>
-      <w:spacing w:before="240" w:after="60" w:line="240" w:lineRule="auto"/>
-      <w:outlineLvl w:val="2"/>
+      <w:keepLines/>
+      <w:spacing w:before="200" w:after="0"/>
+      <w:outlineLvl w:val="4"/>
     </w:pPr>
     <w:rPr>
-      <w:rFonts w:ascii="Cambria" w:eastAsia="Times New Roman" w:hAnsi="Cambria" w:cs="Times New Roman"/>
-      <w:b/>
-      <w:bCs/>
-      <w:sz w:val="26"/>
-      <w:szCs w:val="26"/>
-      <w:lang w:val="es-ES" w:eastAsia="es-ES"/>
+      <w:rFonts w:asciiTheme="majorHAnsi" w:eastAsiaTheme="majorEastAsia" w:hAnsiTheme="majorHAnsi" w:cstheme="majorBidi"/>
+      <w:color w:val="4F641F" w:themeColor="accent1" w:themeShade="7F"/>
     </w:rPr>
   </w:style>
-  <w:style w:type="character" w:default="1" w:styleId="Fuentedeprrafopredeter">
+  <w:style w:type="paragraph" w:styleId="Heading6">
+    <w:name w:val="heading 6"/>
+    <w:basedOn w:val="Normal"/>
+    <w:next w:val="Normal"/>
+    <w:link w:val="Heading6Char"/>
+    <w:uiPriority w:val="9"/>
+    <w:semiHidden/>
+    <w:unhideWhenUsed/>
+    <w:qFormat/>
+    <w:rsid w:val="00DD4AB4"/>
+    <w:pPr>
+      <w:keepNext/>
+      <w:keepLines/>
+      <w:spacing w:before="200" w:after="0"/>
+      <w:outlineLvl w:val="5"/>
+    </w:pPr>
+    <w:rPr>
+      <w:rFonts w:asciiTheme="majorHAnsi" w:eastAsiaTheme="majorEastAsia" w:hAnsiTheme="majorHAnsi" w:cstheme="majorBidi"/>
+      <w:i/>
+      <w:iCs/>
+      <w:color w:val="4F641F" w:themeColor="accent1" w:themeShade="7F"/>
+    </w:rPr>
+  </w:style>
+  <w:style w:type="paragraph" w:styleId="Heading7">
+    <w:name w:val="heading 7"/>
+    <w:basedOn w:val="Normal"/>
+    <w:next w:val="Normal"/>
+    <w:link w:val="Heading7Char"/>
+    <w:uiPriority w:val="9"/>
+    <w:semiHidden/>
+    <w:unhideWhenUsed/>
+    <w:qFormat/>
+    <w:rsid w:val="00DD4AB4"/>
+    <w:pPr>
+      <w:keepNext/>
+      <w:keepLines/>
+      <w:spacing w:before="200" w:after="0"/>
+      <w:outlineLvl w:val="6"/>
+    </w:pPr>
+    <w:rPr>
+      <w:rFonts w:asciiTheme="majorHAnsi" w:eastAsiaTheme="majorEastAsia" w:hAnsiTheme="majorHAnsi" w:cstheme="majorBidi"/>
+      <w:i/>
+      <w:iCs/>
+      <w:color w:val="404040" w:themeColor="text1" w:themeTint="BF"/>
+    </w:rPr>
+  </w:style>
+  <w:style w:type="paragraph" w:styleId="Heading8">
+    <w:name w:val="heading 8"/>
+    <w:basedOn w:val="Normal"/>
+    <w:next w:val="Normal"/>
+    <w:link w:val="Heading8Char"/>
+    <w:uiPriority w:val="9"/>
+    <w:semiHidden/>
+    <w:unhideWhenUsed/>
+    <w:qFormat/>
+    <w:rsid w:val="00DD4AB4"/>
+    <w:pPr>
+      <w:keepNext/>
+      <w:keepLines/>
+      <w:spacing w:before="200" w:after="0"/>
+      <w:outlineLvl w:val="7"/>
+    </w:pPr>
+    <w:rPr>
+      <w:rFonts w:asciiTheme="majorHAnsi" w:eastAsiaTheme="majorEastAsia" w:hAnsiTheme="majorHAnsi" w:cstheme="majorBidi"/>
+      <w:color w:val="9EC544" w:themeColor="accent1"/>
+      <w:sz w:val="20"/>
+      <w:szCs w:val="20"/>
+    </w:rPr>
+  </w:style>
+  <w:style w:type="paragraph" w:styleId="Heading9">
+    <w:name w:val="heading 9"/>
+    <w:basedOn w:val="Normal"/>
+    <w:next w:val="Normal"/>
+    <w:link w:val="Heading9Char"/>
+    <w:uiPriority w:val="9"/>
+    <w:semiHidden/>
+    <w:unhideWhenUsed/>
+    <w:qFormat/>
+    <w:rsid w:val="00DD4AB4"/>
+    <w:pPr>
+      <w:keepNext/>
+      <w:keepLines/>
+      <w:spacing w:before="200" w:after="0"/>
+      <w:outlineLvl w:val="8"/>
+    </w:pPr>
+    <w:rPr>
+      <w:rFonts w:asciiTheme="majorHAnsi" w:eastAsiaTheme="majorEastAsia" w:hAnsiTheme="majorHAnsi" w:cstheme="majorBidi"/>
+      <w:i/>
+      <w:iCs/>
+      <w:color w:val="404040" w:themeColor="text1" w:themeTint="BF"/>
+      <w:sz w:val="20"/>
+      <w:szCs w:val="20"/>
+    </w:rPr>
+  </w:style>
+  <w:style w:type="character" w:default="1" w:styleId="DefaultParagraphFont">
     <w:name w:val="Default Paragraph Font"/>
     <w:uiPriority w:val="1"/>
     <w:semiHidden/>
     <w:unhideWhenUsed/>
   </w:style>
-  <w:style w:type="table" w:default="1" w:styleId="Tablanormal">
+  <w:style w:type="table" w:default="1" w:styleId="TableNormal">
     <w:name w:val="Normal Table"/>
     <w:uiPriority w:val="99"/>
     <w:semiHidden/>
@@ -9097,27 +9400,27 @@
       </w:tblCellMar>
     </w:tblPr>
   </w:style>
-  <w:style w:type="numbering" w:default="1" w:styleId="Sinlista">
+  <w:style w:type="numbering" w:default="1" w:styleId="NoList">
     <w:name w:val="No List"/>
     <w:uiPriority w:val="99"/>
     <w:semiHidden/>
     <w:unhideWhenUsed/>
   </w:style>
-  <w:style w:type="paragraph" w:styleId="Prrafodelista">
+  <w:style w:type="paragraph" w:styleId="ListParagraph">
     <w:name w:val="List Paragraph"/>
     <w:basedOn w:val="Normal"/>
     <w:uiPriority w:val="34"/>
     <w:qFormat/>
-    <w:rsid w:val="00572B75"/>
+    <w:rsid w:val="00DD4AB4"/>
     <w:pPr>
       <w:ind w:left="720"/>
       <w:contextualSpacing/>
     </w:pPr>
   </w:style>
-  <w:style w:type="paragraph" w:styleId="Textodeglobo">
+  <w:style w:type="paragraph" w:styleId="BalloonText">
     <w:name w:val="Balloon Text"/>
     <w:basedOn w:val="Normal"/>
-    <w:link w:val="TextodegloboCar"/>
+    <w:link w:val="BalloonTextChar"/>
     <w:uiPriority w:val="99"/>
     <w:semiHidden/>
     <w:unhideWhenUsed/>
@@ -9131,10 +9434,10 @@
       <w:szCs w:val="18"/>
     </w:rPr>
   </w:style>
-  <w:style w:type="character" w:customStyle="1" w:styleId="TextodegloboCar">
-    <w:name w:val="Texto de globo Car"/>
-    <w:basedOn w:val="Fuentedeprrafopredeter"/>
-    <w:link w:val="Textodeglobo"/>
+  <w:style w:type="character" w:customStyle="1" w:styleId="BalloonTextChar">
+    <w:name w:val="Balloon Text Char"/>
+    <w:basedOn w:val="DefaultParagraphFont"/>
+    <w:link w:val="BalloonText"/>
     <w:uiPriority w:val="99"/>
     <w:semiHidden/>
     <w:rsid w:val="00F9559D"/>
@@ -9144,9 +9447,9 @@
       <w:szCs w:val="18"/>
     </w:rPr>
   </w:style>
-  <w:style w:type="table" w:styleId="Tablaconcuadrcula">
+  <w:style w:type="table" w:styleId="TableGrid">
     <w:name w:val="Table Grid"/>
-    <w:basedOn w:val="Tablanormal"/>
+    <w:basedOn w:val="TableNormal"/>
     <w:uiPriority w:val="59"/>
     <w:rsid w:val="008B2B1F"/>
     <w:pPr>
@@ -9163,9 +9466,9 @@
       </w:tblBorders>
     </w:tblPr>
   </w:style>
-  <w:style w:type="table" w:styleId="Tablanormal3">
+  <w:style w:type="table" w:styleId="PlainTable3">
     <w:name w:val="Plain Table 3"/>
-    <w:basedOn w:val="Tablanormal"/>
+    <w:basedOn w:val="TableNormal"/>
     <w:uiPriority w:val="43"/>
     <w:rsid w:val="00E41967"/>
     <w:pPr>
@@ -9256,35 +9559,27 @@
       </w:tcPr>
     </w:tblStylePr>
   </w:style>
-  <w:style w:type="paragraph" w:styleId="Sinespaciado">
+  <w:style w:type="paragraph" w:styleId="NoSpacing">
     <w:name w:val="No Spacing"/>
-    <w:link w:val="SinespaciadoCar"/>
+    <w:link w:val="NoSpacingChar"/>
     <w:uiPriority w:val="1"/>
     <w:qFormat/>
-    <w:rsid w:val="00D84745"/>
+    <w:rsid w:val="00DD4AB4"/>
     <w:pPr>
       <w:spacing w:after="0" w:line="240" w:lineRule="auto"/>
     </w:pPr>
-    <w:rPr>
-      <w:rFonts w:eastAsiaTheme="minorEastAsia"/>
-      <w:lang w:eastAsia="es-AR"/>
-    </w:rPr>
   </w:style>
-  <w:style w:type="character" w:customStyle="1" w:styleId="SinespaciadoCar">
-    <w:name w:val="Sin espaciado Car"/>
-    <w:basedOn w:val="Fuentedeprrafopredeter"/>
-    <w:link w:val="Sinespaciado"/>
+  <w:style w:type="character" w:customStyle="1" w:styleId="NoSpacingChar">
+    <w:name w:val="No Spacing Char"/>
+    <w:basedOn w:val="DefaultParagraphFont"/>
+    <w:link w:val="NoSpacing"/>
     <w:uiPriority w:val="1"/>
     <w:rsid w:val="00D84745"/>
-    <w:rPr>
-      <w:rFonts w:eastAsiaTheme="minorEastAsia"/>
-      <w:lang w:eastAsia="es-AR"/>
-    </w:rPr>
   </w:style>
-  <w:style w:type="paragraph" w:styleId="Encabezado">
+  <w:style w:type="paragraph" w:styleId="Header">
     <w:name w:val="header"/>
     <w:basedOn w:val="Normal"/>
-    <w:link w:val="EncabezadoCar"/>
+    <w:link w:val="HeaderChar"/>
     <w:uiPriority w:val="99"/>
     <w:unhideWhenUsed/>
     <w:rsid w:val="00354612"/>
@@ -9296,17 +9591,17 @@
       <w:spacing w:after="0" w:line="240" w:lineRule="auto"/>
     </w:pPr>
   </w:style>
-  <w:style w:type="character" w:customStyle="1" w:styleId="EncabezadoCar">
-    <w:name w:val="Encabezado Car"/>
-    <w:basedOn w:val="Fuentedeprrafopredeter"/>
-    <w:link w:val="Encabezado"/>
+  <w:style w:type="character" w:customStyle="1" w:styleId="HeaderChar">
+    <w:name w:val="Header Char"/>
+    <w:basedOn w:val="DefaultParagraphFont"/>
+    <w:link w:val="Header"/>
     <w:uiPriority w:val="99"/>
     <w:rsid w:val="00354612"/>
   </w:style>
-  <w:style w:type="paragraph" w:styleId="Piedepgina">
+  <w:style w:type="paragraph" w:styleId="Footer">
     <w:name w:val="footer"/>
     <w:basedOn w:val="Normal"/>
-    <w:link w:val="PiedepginaCar"/>
+    <w:link w:val="FooterChar"/>
     <w:uiPriority w:val="99"/>
     <w:unhideWhenUsed/>
     <w:rsid w:val="00354612"/>
@@ -9318,27 +9613,27 @@
       <w:spacing w:after="0" w:line="240" w:lineRule="auto"/>
     </w:pPr>
   </w:style>
-  <w:style w:type="character" w:customStyle="1" w:styleId="PiedepginaCar">
-    <w:name w:val="Pie de página Car"/>
-    <w:basedOn w:val="Fuentedeprrafopredeter"/>
-    <w:link w:val="Piedepgina"/>
+  <w:style w:type="character" w:customStyle="1" w:styleId="FooterChar">
+    <w:name w:val="Footer Char"/>
+    <w:basedOn w:val="DefaultParagraphFont"/>
+    <w:link w:val="Footer"/>
     <w:uiPriority w:val="99"/>
     <w:rsid w:val="00354612"/>
   </w:style>
-  <w:style w:type="character" w:styleId="Hipervnculo">
+  <w:style w:type="character" w:styleId="Hyperlink">
     <w:name w:val="Hyperlink"/>
-    <w:basedOn w:val="Fuentedeprrafopredeter"/>
+    <w:basedOn w:val="DefaultParagraphFont"/>
     <w:uiPriority w:val="99"/>
     <w:unhideWhenUsed/>
     <w:rsid w:val="00C02507"/>
     <w:rPr>
-      <w:color w:val="0563C1" w:themeColor="hyperlink"/>
+      <w:color w:val="6BA9DA" w:themeColor="hyperlink"/>
       <w:u w:val="single"/>
     </w:rPr>
   </w:style>
   <w:style w:type="character" w:customStyle="1" w:styleId="Mencinsinresolver1">
     <w:name w:val="Mención sin resolver1"/>
-    <w:basedOn w:val="Fuentedeprrafopredeter"/>
+    <w:basedOn w:val="DefaultParagraphFont"/>
     <w:uiPriority w:val="99"/>
     <w:semiHidden/>
     <w:unhideWhenUsed/>
@@ -9348,51 +9643,48 @@
       <w:shd w:val="clear" w:color="auto" w:fill="E1DFDD"/>
     </w:rPr>
   </w:style>
-  <w:style w:type="character" w:customStyle="1" w:styleId="Ttulo1Car">
-    <w:name w:val="Título 1 Car"/>
-    <w:basedOn w:val="Fuentedeprrafopredeter"/>
-    <w:link w:val="Ttulo1"/>
-    <w:rsid w:val="00A55EBE"/>
+  <w:style w:type="character" w:customStyle="1" w:styleId="Heading1Char">
+    <w:name w:val="Heading 1 Char"/>
+    <w:basedOn w:val="DefaultParagraphFont"/>
+    <w:link w:val="Heading1"/>
+    <w:uiPriority w:val="9"/>
+    <w:rsid w:val="00DD4AB4"/>
     <w:rPr>
-      <w:rFonts w:ascii="Arial" w:eastAsia="Times New Roman" w:hAnsi="Arial" w:cs="Arial"/>
+      <w:rFonts w:asciiTheme="majorHAnsi" w:eastAsiaTheme="majorEastAsia" w:hAnsiTheme="majorHAnsi" w:cstheme="majorBidi"/>
       <w:b/>
       <w:bCs/>
-      <w:sz w:val="24"/>
-      <w:szCs w:val="24"/>
-      <w:lang w:val="es-ES" w:eastAsia="es-ES"/>
+      <w:color w:val="77972F" w:themeColor="accent1" w:themeShade="BF"/>
+      <w:sz w:val="28"/>
+      <w:szCs w:val="28"/>
     </w:rPr>
   </w:style>
-  <w:style w:type="character" w:customStyle="1" w:styleId="Ttulo2Car">
-    <w:name w:val="Título 2 Car"/>
-    <w:basedOn w:val="Fuentedeprrafopredeter"/>
-    <w:link w:val="Ttulo2"/>
-    <w:semiHidden/>
-    <w:rsid w:val="00A55EBE"/>
+  <w:style w:type="character" w:customStyle="1" w:styleId="Heading2Char">
+    <w:name w:val="Heading 2 Char"/>
+    <w:basedOn w:val="DefaultParagraphFont"/>
+    <w:link w:val="Heading2"/>
+    <w:uiPriority w:val="9"/>
+    <w:rsid w:val="00DD4AB4"/>
     <w:rPr>
-      <w:rFonts w:ascii="Arial" w:eastAsia="Batang" w:hAnsi="Arial" w:cs="Arial"/>
+      <w:rFonts w:asciiTheme="majorHAnsi" w:eastAsiaTheme="majorEastAsia" w:hAnsiTheme="majorHAnsi" w:cstheme="majorBidi"/>
       <w:b/>
       <w:bCs/>
-      <w:i/>
-      <w:iCs/>
-      <w:sz w:val="28"/>
-      <w:szCs w:val="28"/>
-      <w:lang w:val="es-ES" w:eastAsia="es-ES"/>
+      <w:color w:val="9EC544" w:themeColor="accent1"/>
+      <w:sz w:val="26"/>
+      <w:szCs w:val="26"/>
     </w:rPr>
   </w:style>
-  <w:style w:type="character" w:customStyle="1" w:styleId="Ttulo3Car">
-    <w:name w:val="Título 3 Car"/>
-    <w:basedOn w:val="Fuentedeprrafopredeter"/>
-    <w:link w:val="Ttulo3"/>
+  <w:style w:type="character" w:customStyle="1" w:styleId="Heading3Char">
+    <w:name w:val="Heading 3 Char"/>
+    <w:basedOn w:val="DefaultParagraphFont"/>
+    <w:link w:val="Heading3"/>
     <w:uiPriority w:val="9"/>
     <w:semiHidden/>
-    <w:rsid w:val="00A55EBE"/>
+    <w:rsid w:val="00DD4AB4"/>
     <w:rPr>
-      <w:rFonts w:ascii="Cambria" w:eastAsia="Times New Roman" w:hAnsi="Cambria" w:cs="Times New Roman"/>
+      <w:rFonts w:asciiTheme="majorHAnsi" w:eastAsiaTheme="majorEastAsia" w:hAnsiTheme="majorHAnsi" w:cstheme="majorBidi"/>
       <w:b/>
       <w:bCs/>
-      <w:sz w:val="26"/>
-      <w:szCs w:val="26"/>
-      <w:lang w:val="es-ES" w:eastAsia="es-ES"/>
+      <w:color w:val="9EC544" w:themeColor="accent1"/>
     </w:rPr>
   </w:style>
   <w:style w:type="paragraph" w:styleId="NormalWeb">
@@ -9486,19 +9778,20 @@
       <w:szCs w:val="11"/>
     </w:rPr>
   </w:style>
-  <w:style w:type="character" w:styleId="Textoennegrita">
+  <w:style w:type="character" w:styleId="Strong">
     <w:name w:val="Strong"/>
-    <w:basedOn w:val="Fuentedeprrafopredeter"/>
+    <w:basedOn w:val="DefaultParagraphFont"/>
+    <w:uiPriority w:val="22"/>
     <w:qFormat/>
-    <w:rsid w:val="00A55EBE"/>
+    <w:rsid w:val="00DD4AB4"/>
     <w:rPr>
       <w:b/>
       <w:bCs/>
     </w:rPr>
   </w:style>
-  <w:style w:type="character" w:styleId="Mencinsinresolver">
+  <w:style w:type="character" w:styleId="UnresolvedMention">
     <w:name w:val="Unresolved Mention"/>
-    <w:basedOn w:val="Fuentedeprrafopredeter"/>
+    <w:basedOn w:val="DefaultParagraphFont"/>
     <w:uiPriority w:val="99"/>
     <w:semiHidden/>
     <w:unhideWhenUsed/>
@@ -9508,9 +9801,9 @@
       <w:shd w:val="clear" w:color="auto" w:fill="E1DFDD"/>
     </w:rPr>
   </w:style>
-  <w:style w:type="table" w:styleId="Tabladecuadrcula4">
+  <w:style w:type="table" w:styleId="GridTable4">
     <w:name w:val="Grid Table 4"/>
-    <w:basedOn w:val="Tablanormal"/>
+    <w:basedOn w:val="TableNormal"/>
     <w:uiPriority w:val="49"/>
     <w:rsid w:val="00981BD7"/>
     <w:pPr>
@@ -9584,25 +9877,360 @@
       </w:tcPr>
     </w:tblStylePr>
   </w:style>
-  <w:style w:type="character" w:styleId="Hipervnculovisitado">
+  <w:style w:type="character" w:styleId="FollowedHyperlink">
     <w:name w:val="FollowedHyperlink"/>
-    <w:basedOn w:val="Fuentedeprrafopredeter"/>
+    <w:basedOn w:val="DefaultParagraphFont"/>
     <w:uiPriority w:val="99"/>
     <w:semiHidden/>
     <w:unhideWhenUsed/>
     <w:rsid w:val="004C127C"/>
     <w:rPr>
-      <w:color w:val="954F72" w:themeColor="followedHyperlink"/>
+      <w:color w:val="A0BCD3" w:themeColor="followedHyperlink"/>
       <w:u w:val="single"/>
     </w:rPr>
+  </w:style>
+  <w:style w:type="character" w:customStyle="1" w:styleId="Heading4Char">
+    <w:name w:val="Heading 4 Char"/>
+    <w:basedOn w:val="DefaultParagraphFont"/>
+    <w:link w:val="Heading4"/>
+    <w:uiPriority w:val="9"/>
+    <w:semiHidden/>
+    <w:rsid w:val="00DD4AB4"/>
+    <w:rPr>
+      <w:rFonts w:asciiTheme="majorHAnsi" w:eastAsiaTheme="majorEastAsia" w:hAnsiTheme="majorHAnsi" w:cstheme="majorBidi"/>
+      <w:b/>
+      <w:bCs/>
+      <w:i/>
+      <w:iCs/>
+      <w:color w:val="9EC544" w:themeColor="accent1"/>
+    </w:rPr>
+  </w:style>
+  <w:style w:type="character" w:customStyle="1" w:styleId="Heading5Char">
+    <w:name w:val="Heading 5 Char"/>
+    <w:basedOn w:val="DefaultParagraphFont"/>
+    <w:link w:val="Heading5"/>
+    <w:uiPriority w:val="9"/>
+    <w:semiHidden/>
+    <w:rsid w:val="00DD4AB4"/>
+    <w:rPr>
+      <w:rFonts w:asciiTheme="majorHAnsi" w:eastAsiaTheme="majorEastAsia" w:hAnsiTheme="majorHAnsi" w:cstheme="majorBidi"/>
+      <w:color w:val="4F641F" w:themeColor="accent1" w:themeShade="7F"/>
+    </w:rPr>
+  </w:style>
+  <w:style w:type="character" w:customStyle="1" w:styleId="Heading6Char">
+    <w:name w:val="Heading 6 Char"/>
+    <w:basedOn w:val="DefaultParagraphFont"/>
+    <w:link w:val="Heading6"/>
+    <w:uiPriority w:val="9"/>
+    <w:semiHidden/>
+    <w:rsid w:val="00DD4AB4"/>
+    <w:rPr>
+      <w:rFonts w:asciiTheme="majorHAnsi" w:eastAsiaTheme="majorEastAsia" w:hAnsiTheme="majorHAnsi" w:cstheme="majorBidi"/>
+      <w:i/>
+      <w:iCs/>
+      <w:color w:val="4F641F" w:themeColor="accent1" w:themeShade="7F"/>
+    </w:rPr>
+  </w:style>
+  <w:style w:type="character" w:customStyle="1" w:styleId="Heading7Char">
+    <w:name w:val="Heading 7 Char"/>
+    <w:basedOn w:val="DefaultParagraphFont"/>
+    <w:link w:val="Heading7"/>
+    <w:uiPriority w:val="9"/>
+    <w:semiHidden/>
+    <w:rsid w:val="00DD4AB4"/>
+    <w:rPr>
+      <w:rFonts w:asciiTheme="majorHAnsi" w:eastAsiaTheme="majorEastAsia" w:hAnsiTheme="majorHAnsi" w:cstheme="majorBidi"/>
+      <w:i/>
+      <w:iCs/>
+      <w:color w:val="404040" w:themeColor="text1" w:themeTint="BF"/>
+    </w:rPr>
+  </w:style>
+  <w:style w:type="character" w:customStyle="1" w:styleId="Heading8Char">
+    <w:name w:val="Heading 8 Char"/>
+    <w:basedOn w:val="DefaultParagraphFont"/>
+    <w:link w:val="Heading8"/>
+    <w:uiPriority w:val="9"/>
+    <w:semiHidden/>
+    <w:rsid w:val="00DD4AB4"/>
+    <w:rPr>
+      <w:rFonts w:asciiTheme="majorHAnsi" w:eastAsiaTheme="majorEastAsia" w:hAnsiTheme="majorHAnsi" w:cstheme="majorBidi"/>
+      <w:color w:val="9EC544" w:themeColor="accent1"/>
+      <w:sz w:val="20"/>
+      <w:szCs w:val="20"/>
+    </w:rPr>
+  </w:style>
+  <w:style w:type="character" w:customStyle="1" w:styleId="Heading9Char">
+    <w:name w:val="Heading 9 Char"/>
+    <w:basedOn w:val="DefaultParagraphFont"/>
+    <w:link w:val="Heading9"/>
+    <w:uiPriority w:val="9"/>
+    <w:semiHidden/>
+    <w:rsid w:val="00DD4AB4"/>
+    <w:rPr>
+      <w:rFonts w:asciiTheme="majorHAnsi" w:eastAsiaTheme="majorEastAsia" w:hAnsiTheme="majorHAnsi" w:cstheme="majorBidi"/>
+      <w:i/>
+      <w:iCs/>
+      <w:color w:val="404040" w:themeColor="text1" w:themeTint="BF"/>
+      <w:sz w:val="20"/>
+      <w:szCs w:val="20"/>
+    </w:rPr>
+  </w:style>
+  <w:style w:type="paragraph" w:styleId="Caption">
+    <w:name w:val="caption"/>
+    <w:basedOn w:val="Normal"/>
+    <w:next w:val="Normal"/>
+    <w:uiPriority w:val="35"/>
+    <w:semiHidden/>
+    <w:unhideWhenUsed/>
+    <w:qFormat/>
+    <w:rsid w:val="00DD4AB4"/>
+    <w:pPr>
+      <w:spacing w:line="240" w:lineRule="auto"/>
+    </w:pPr>
+    <w:rPr>
+      <w:b/>
+      <w:bCs/>
+      <w:color w:val="9EC544" w:themeColor="accent1"/>
+      <w:sz w:val="18"/>
+      <w:szCs w:val="18"/>
+    </w:rPr>
+  </w:style>
+  <w:style w:type="paragraph" w:styleId="Title">
+    <w:name w:val="Title"/>
+    <w:basedOn w:val="Normal"/>
+    <w:next w:val="Normal"/>
+    <w:link w:val="TitleChar"/>
+    <w:uiPriority w:val="10"/>
+    <w:qFormat/>
+    <w:rsid w:val="00DD4AB4"/>
+    <w:pPr>
+      <w:pBdr>
+        <w:bottom w:val="single" w:sz="8" w:space="4" w:color="9EC544" w:themeColor="accent1"/>
+      </w:pBdr>
+      <w:spacing w:after="300" w:line="240" w:lineRule="auto"/>
+      <w:contextualSpacing/>
+    </w:pPr>
+    <w:rPr>
+      <w:rFonts w:asciiTheme="majorHAnsi" w:eastAsiaTheme="majorEastAsia" w:hAnsiTheme="majorHAnsi" w:cstheme="majorBidi"/>
+      <w:color w:val="1F445E" w:themeColor="text2" w:themeShade="BF"/>
+      <w:spacing w:val="5"/>
+      <w:sz w:val="52"/>
+      <w:szCs w:val="52"/>
+    </w:rPr>
+  </w:style>
+  <w:style w:type="character" w:customStyle="1" w:styleId="TitleChar">
+    <w:name w:val="Title Char"/>
+    <w:basedOn w:val="DefaultParagraphFont"/>
+    <w:link w:val="Title"/>
+    <w:uiPriority w:val="10"/>
+    <w:rsid w:val="00DD4AB4"/>
+    <w:rPr>
+      <w:rFonts w:asciiTheme="majorHAnsi" w:eastAsiaTheme="majorEastAsia" w:hAnsiTheme="majorHAnsi" w:cstheme="majorBidi"/>
+      <w:color w:val="1F445E" w:themeColor="text2" w:themeShade="BF"/>
+      <w:spacing w:val="5"/>
+      <w:sz w:val="52"/>
+      <w:szCs w:val="52"/>
+    </w:rPr>
+  </w:style>
+  <w:style w:type="paragraph" w:styleId="Subtitle">
+    <w:name w:val="Subtitle"/>
+    <w:basedOn w:val="Normal"/>
+    <w:next w:val="Normal"/>
+    <w:link w:val="SubtitleChar"/>
+    <w:uiPriority w:val="11"/>
+    <w:qFormat/>
+    <w:rsid w:val="00DD4AB4"/>
+    <w:pPr>
+      <w:numPr>
+        <w:ilvl w:val="1"/>
+      </w:numPr>
+    </w:pPr>
+    <w:rPr>
+      <w:rFonts w:asciiTheme="majorHAnsi" w:eastAsiaTheme="majorEastAsia" w:hAnsiTheme="majorHAnsi" w:cstheme="majorBidi"/>
+      <w:i/>
+      <w:iCs/>
+      <w:color w:val="9EC544" w:themeColor="accent1"/>
+      <w:spacing w:val="15"/>
+      <w:sz w:val="24"/>
+      <w:szCs w:val="24"/>
+    </w:rPr>
+  </w:style>
+  <w:style w:type="character" w:customStyle="1" w:styleId="SubtitleChar">
+    <w:name w:val="Subtitle Char"/>
+    <w:basedOn w:val="DefaultParagraphFont"/>
+    <w:link w:val="Subtitle"/>
+    <w:uiPriority w:val="11"/>
+    <w:rsid w:val="00DD4AB4"/>
+    <w:rPr>
+      <w:rFonts w:asciiTheme="majorHAnsi" w:eastAsiaTheme="majorEastAsia" w:hAnsiTheme="majorHAnsi" w:cstheme="majorBidi"/>
+      <w:i/>
+      <w:iCs/>
+      <w:color w:val="9EC544" w:themeColor="accent1"/>
+      <w:spacing w:val="15"/>
+      <w:sz w:val="24"/>
+      <w:szCs w:val="24"/>
+    </w:rPr>
+  </w:style>
+  <w:style w:type="character" w:styleId="Emphasis">
+    <w:name w:val="Emphasis"/>
+    <w:basedOn w:val="DefaultParagraphFont"/>
+    <w:uiPriority w:val="20"/>
+    <w:qFormat/>
+    <w:rsid w:val="00DD4AB4"/>
+    <w:rPr>
+      <w:i/>
+      <w:iCs/>
+    </w:rPr>
+  </w:style>
+  <w:style w:type="paragraph" w:styleId="Quote">
+    <w:name w:val="Quote"/>
+    <w:basedOn w:val="Normal"/>
+    <w:next w:val="Normal"/>
+    <w:link w:val="QuoteChar"/>
+    <w:uiPriority w:val="29"/>
+    <w:qFormat/>
+    <w:rsid w:val="00DD4AB4"/>
+    <w:rPr>
+      <w:i/>
+      <w:iCs/>
+      <w:color w:val="000000" w:themeColor="text1"/>
+    </w:rPr>
+  </w:style>
+  <w:style w:type="character" w:customStyle="1" w:styleId="QuoteChar">
+    <w:name w:val="Quote Char"/>
+    <w:basedOn w:val="DefaultParagraphFont"/>
+    <w:link w:val="Quote"/>
+    <w:uiPriority w:val="29"/>
+    <w:rsid w:val="00DD4AB4"/>
+    <w:rPr>
+      <w:i/>
+      <w:iCs/>
+      <w:color w:val="000000" w:themeColor="text1"/>
+    </w:rPr>
+  </w:style>
+  <w:style w:type="paragraph" w:styleId="IntenseQuote">
+    <w:name w:val="Intense Quote"/>
+    <w:basedOn w:val="Normal"/>
+    <w:next w:val="Normal"/>
+    <w:link w:val="IntenseQuoteChar"/>
+    <w:uiPriority w:val="30"/>
+    <w:qFormat/>
+    <w:rsid w:val="00DD4AB4"/>
+    <w:pPr>
+      <w:pBdr>
+        <w:bottom w:val="single" w:sz="4" w:space="4" w:color="9EC544" w:themeColor="accent1"/>
+      </w:pBdr>
+      <w:spacing w:before="200" w:after="280"/>
+      <w:ind w:left="936" w:right="936"/>
+    </w:pPr>
+    <w:rPr>
+      <w:b/>
+      <w:bCs/>
+      <w:i/>
+      <w:iCs/>
+      <w:color w:val="9EC544" w:themeColor="accent1"/>
+    </w:rPr>
+  </w:style>
+  <w:style w:type="character" w:customStyle="1" w:styleId="IntenseQuoteChar">
+    <w:name w:val="Intense Quote Char"/>
+    <w:basedOn w:val="DefaultParagraphFont"/>
+    <w:link w:val="IntenseQuote"/>
+    <w:uiPriority w:val="30"/>
+    <w:rsid w:val="00DD4AB4"/>
+    <w:rPr>
+      <w:b/>
+      <w:bCs/>
+      <w:i/>
+      <w:iCs/>
+      <w:color w:val="9EC544" w:themeColor="accent1"/>
+    </w:rPr>
+  </w:style>
+  <w:style w:type="character" w:styleId="SubtleEmphasis">
+    <w:name w:val="Subtle Emphasis"/>
+    <w:basedOn w:val="DefaultParagraphFont"/>
+    <w:uiPriority w:val="19"/>
+    <w:qFormat/>
+    <w:rsid w:val="00DD4AB4"/>
+    <w:rPr>
+      <w:i/>
+      <w:iCs/>
+      <w:color w:val="808080" w:themeColor="text1" w:themeTint="7F"/>
+    </w:rPr>
+  </w:style>
+  <w:style w:type="character" w:styleId="IntenseEmphasis">
+    <w:name w:val="Intense Emphasis"/>
+    <w:basedOn w:val="DefaultParagraphFont"/>
+    <w:uiPriority w:val="21"/>
+    <w:qFormat/>
+    <w:rsid w:val="00DD4AB4"/>
+    <w:rPr>
+      <w:b/>
+      <w:bCs/>
+      <w:i/>
+      <w:iCs/>
+      <w:color w:val="9EC544" w:themeColor="accent1"/>
+    </w:rPr>
+  </w:style>
+  <w:style w:type="character" w:styleId="SubtleReference">
+    <w:name w:val="Subtle Reference"/>
+    <w:basedOn w:val="DefaultParagraphFont"/>
+    <w:uiPriority w:val="31"/>
+    <w:qFormat/>
+    <w:rsid w:val="00DD4AB4"/>
+    <w:rPr>
+      <w:smallCaps/>
+      <w:color w:val="50BEA3" w:themeColor="accent2"/>
+      <w:u w:val="single"/>
+    </w:rPr>
+  </w:style>
+  <w:style w:type="character" w:styleId="IntenseReference">
+    <w:name w:val="Intense Reference"/>
+    <w:basedOn w:val="DefaultParagraphFont"/>
+    <w:uiPriority w:val="32"/>
+    <w:qFormat/>
+    <w:rsid w:val="00DD4AB4"/>
+    <w:rPr>
+      <w:b/>
+      <w:bCs/>
+      <w:smallCaps/>
+      <w:color w:val="50BEA3" w:themeColor="accent2"/>
+      <w:spacing w:val="5"/>
+      <w:u w:val="single"/>
+    </w:rPr>
+  </w:style>
+  <w:style w:type="character" w:styleId="BookTitle">
+    <w:name w:val="Book Title"/>
+    <w:basedOn w:val="DefaultParagraphFont"/>
+    <w:uiPriority w:val="33"/>
+    <w:qFormat/>
+    <w:rsid w:val="00DD4AB4"/>
+    <w:rPr>
+      <w:b/>
+      <w:bCs/>
+      <w:smallCaps/>
+      <w:spacing w:val="5"/>
+    </w:rPr>
+  </w:style>
+  <w:style w:type="paragraph" w:styleId="TOCHeading">
+    <w:name w:val="TOC Heading"/>
+    <w:basedOn w:val="Heading1"/>
+    <w:next w:val="Normal"/>
+    <w:uiPriority w:val="39"/>
+    <w:semiHidden/>
+    <w:unhideWhenUsed/>
+    <w:qFormat/>
+    <w:rsid w:val="00DD4AB4"/>
+    <w:pPr>
+      <w:outlineLvl w:val="9"/>
+    </w:pPr>
   </w:style>
 </w:styles>
 </file>
 
 <file path=word/theme/theme1.xml><?xml version="1.0" encoding="utf-8"?>
-<a:theme xmlns:a="http://schemas.openxmlformats.org/drawingml/2006/main" name="Tema de Office">
+<a:theme xmlns:a="http://schemas.openxmlformats.org/drawingml/2006/main" name="Damask">
   <a:themeElements>
-    <a:clrScheme name="Office">
+    <a:clrScheme name="Damask">
       <a:dk1>
         <a:sysClr val="windowText" lastClr="000000"/>
       </a:dk1>
@@ -9610,44 +10238,44 @@
         <a:sysClr val="window" lastClr="FFFFFF"/>
       </a:lt1>
       <a:dk2>
-        <a:srgbClr val="44546A"/>
+        <a:srgbClr val="2A5B7F"/>
       </a:dk2>
       <a:lt2>
-        <a:srgbClr val="E7E6E6"/>
+        <a:srgbClr val="ABDAFC"/>
       </a:lt2>
       <a:accent1>
-        <a:srgbClr val="4472C4"/>
+        <a:srgbClr val="9EC544"/>
       </a:accent1>
       <a:accent2>
-        <a:srgbClr val="ED7D31"/>
+        <a:srgbClr val="50BEA3"/>
       </a:accent2>
       <a:accent3>
-        <a:srgbClr val="A5A5A5"/>
+        <a:srgbClr val="4A9CCC"/>
       </a:accent3>
       <a:accent4>
-        <a:srgbClr val="FFC000"/>
+        <a:srgbClr val="9A66CA"/>
       </a:accent4>
       <a:accent5>
-        <a:srgbClr val="5B9BD5"/>
+        <a:srgbClr val="C54F71"/>
       </a:accent5>
       <a:accent6>
-        <a:srgbClr val="70AD47"/>
+        <a:srgbClr val="DE9C3C"/>
       </a:accent6>
       <a:hlink>
-        <a:srgbClr val="0563C1"/>
+        <a:srgbClr val="6BA9DA"/>
       </a:hlink>
       <a:folHlink>
-        <a:srgbClr val="954F72"/>
+        <a:srgbClr val="A0BCD3"/>
       </a:folHlink>
     </a:clrScheme>
-    <a:fontScheme name="Office">
+    <a:fontScheme name="Damask">
       <a:majorFont>
-        <a:latin typeface="Calibri Light" panose="020F0302020204030204"/>
+        <a:latin typeface="Bookman Old Style" panose="02050604050505020204"/>
         <a:ea typeface=""/>
         <a:cs typeface=""/>
-        <a:font script="Jpan" typeface="游ゴシック Light"/>
+        <a:font script="Jpan" typeface="ＭＳ Ｐゴシック"/>
         <a:font script="Hang" typeface="맑은 고딕"/>
-        <a:font script="Hans" typeface="等线 Light"/>
+        <a:font script="Hans" typeface="宋体"/>
         <a:font script="Hant" typeface="新細明體"/>
         <a:font script="Arab" typeface="Times New Roman"/>
         <a:font script="Hebr" typeface="Times New Roman"/>
@@ -9675,31 +10303,14 @@
         <a:font script="Viet" typeface="Times New Roman"/>
         <a:font script="Uigh" typeface="Microsoft Uighur"/>
         <a:font script="Geor" typeface="Sylfaen"/>
-        <a:font script="Armn" typeface="Arial"/>
-        <a:font script="Bugi" typeface="Leelawadee UI"/>
-        <a:font script="Bopo" typeface="Microsoft JhengHei"/>
-        <a:font script="Java" typeface="Javanese Text"/>
-        <a:font script="Lisu" typeface="Segoe UI"/>
-        <a:font script="Mymr" typeface="Myanmar Text"/>
-        <a:font script="Nkoo" typeface="Ebrima"/>
-        <a:font script="Olck" typeface="Nirmala UI"/>
-        <a:font script="Osma" typeface="Ebrima"/>
-        <a:font script="Phag" typeface="Phagspa"/>
-        <a:font script="Syrn" typeface="Estrangelo Edessa"/>
-        <a:font script="Syrj" typeface="Estrangelo Edessa"/>
-        <a:font script="Syre" typeface="Estrangelo Edessa"/>
-        <a:font script="Sora" typeface="Nirmala UI"/>
-        <a:font script="Tale" typeface="Microsoft Tai Le"/>
-        <a:font script="Talu" typeface="Microsoft New Tai Lue"/>
-        <a:font script="Tfng" typeface="Ebrima"/>
       </a:majorFont>
       <a:minorFont>
-        <a:latin typeface="Calibri" panose="020F0502020204030204"/>
+        <a:latin typeface="Rockwell" panose="02060603020205020403"/>
         <a:ea typeface=""/>
         <a:cs typeface=""/>
-        <a:font script="Jpan" typeface="游明朝"/>
+        <a:font script="Jpan" typeface="ＭＳ Ｐゴシック"/>
         <a:font script="Hang" typeface="맑은 고딕"/>
-        <a:font script="Hans" typeface="等线"/>
+        <a:font script="Hans" typeface="宋体"/>
         <a:font script="Hant" typeface="新細明體"/>
         <a:font script="Arab" typeface="Arial"/>
         <a:font script="Hebr" typeface="Arial"/>
@@ -9727,26 +10338,9 @@
         <a:font script="Viet" typeface="Arial"/>
         <a:font script="Uigh" typeface="Microsoft Uighur"/>
         <a:font script="Geor" typeface="Sylfaen"/>
-        <a:font script="Armn" typeface="Arial"/>
-        <a:font script="Bugi" typeface="Leelawadee UI"/>
-        <a:font script="Bopo" typeface="Microsoft JhengHei"/>
-        <a:font script="Java" typeface="Javanese Text"/>
-        <a:font script="Lisu" typeface="Segoe UI"/>
-        <a:font script="Mymr" typeface="Myanmar Text"/>
-        <a:font script="Nkoo" typeface="Ebrima"/>
-        <a:font script="Olck" typeface="Nirmala UI"/>
-        <a:font script="Osma" typeface="Ebrima"/>
-        <a:font script="Phag" typeface="Phagspa"/>
-        <a:font script="Syrn" typeface="Estrangelo Edessa"/>
-        <a:font script="Syrj" typeface="Estrangelo Edessa"/>
-        <a:font script="Syre" typeface="Estrangelo Edessa"/>
-        <a:font script="Sora" typeface="Nirmala UI"/>
-        <a:font script="Tale" typeface="Microsoft Tai Le"/>
-        <a:font script="Talu" typeface="Microsoft New Tai Lue"/>
-        <a:font script="Tfng" typeface="Ebrima"/>
       </a:minorFont>
     </a:fontScheme>
-    <a:fmtScheme name="Office">
+    <a:fmtScheme name="Damask">
       <a:fillStyleLst>
         <a:solidFill>
           <a:schemeClr val="phClr"/>
@@ -9755,23 +10349,16 @@
           <a:gsLst>
             <a:gs pos="0">
               <a:schemeClr val="phClr">
+                <a:tint val="48000"/>
+                <a:satMod val="105000"/>
                 <a:lumMod val="110000"/>
-                <a:satMod val="105000"/>
-                <a:tint val="67000"/>
-              </a:schemeClr>
-            </a:gs>
-            <a:gs pos="50000">
-              <a:schemeClr val="phClr">
-                <a:lumMod val="105000"/>
-                <a:satMod val="103000"/>
-                <a:tint val="73000"/>
               </a:schemeClr>
             </a:gs>
             <a:gs pos="100000">
               <a:schemeClr val="phClr">
-                <a:lumMod val="105000"/>
+                <a:tint val="78000"/>
                 <a:satMod val="109000"/>
-                <a:tint val="81000"/>
+                <a:lumMod val="100000"/>
               </a:schemeClr>
             </a:gs>
           </a:gsLst>
@@ -9781,23 +10368,23 @@
           <a:gsLst>
             <a:gs pos="0">
               <a:schemeClr val="phClr">
-                <a:satMod val="103000"/>
-                <a:lumMod val="102000"/>
                 <a:tint val="94000"/>
+                <a:satMod val="100000"/>
+                <a:lumMod val="104000"/>
               </a:schemeClr>
             </a:gs>
-            <a:gs pos="50000">
+            <a:gs pos="69000">
               <a:schemeClr val="phClr">
-                <a:satMod val="110000"/>
-                <a:lumMod val="100000"/>
-                <a:shade val="100000"/>
+                <a:shade val="86000"/>
+                <a:satMod val="130000"/>
+                <a:lumMod val="102000"/>
               </a:schemeClr>
             </a:gs>
             <a:gs pos="100000">
               <a:schemeClr val="phClr">
-                <a:lumMod val="99000"/>
-                <a:satMod val="120000"/>
-                <a:shade val="78000"/>
+                <a:shade val="72000"/>
+                <a:satMod val="130000"/>
+                <a:lumMod val="100000"/>
               </a:schemeClr>
             </a:gs>
           </a:gsLst>
@@ -9805,26 +10392,23 @@
         </a:gradFill>
       </a:fillStyleLst>
       <a:lnStyleLst>
-        <a:ln w="6350" cap="flat" cmpd="sng" algn="ctr">
-          <a:solidFill>
-            <a:schemeClr val="phClr"/>
-          </a:solidFill>
-          <a:prstDash val="solid"/>
-          <a:miter lim="800000"/>
-        </a:ln>
         <a:ln w="12700" cap="flat" cmpd="sng" algn="ctr">
           <a:solidFill>
             <a:schemeClr val="phClr"/>
           </a:solidFill>
           <a:prstDash val="solid"/>
-          <a:miter lim="800000"/>
         </a:ln>
         <a:ln w="19050" cap="flat" cmpd="sng" algn="ctr">
           <a:solidFill>
             <a:schemeClr val="phClr"/>
           </a:solidFill>
           <a:prstDash val="solid"/>
-          <a:miter lim="800000"/>
+        </a:ln>
+        <a:ln w="25400" cap="flat" cmpd="sng" algn="ctr">
+          <a:solidFill>
+            <a:schemeClr val="phClr"/>
+          </a:solidFill>
+          <a:prstDash val="solid"/>
         </a:ln>
       </a:lnStyleLst>
       <a:effectStyleLst>
@@ -9832,16 +10416,31 @@
           <a:effectLst/>
         </a:effectStyle>
         <a:effectStyle>
-          <a:effectLst/>
+          <a:effectLst>
+            <a:outerShdw blurRad="50800" dist="38100" dir="5400000" sy="96000" rotWithShape="0">
+              <a:srgbClr val="000000">
+                <a:alpha val="54000"/>
+              </a:srgbClr>
+            </a:outerShdw>
+          </a:effectLst>
         </a:effectStyle>
         <a:effectStyle>
           <a:effectLst>
-            <a:outerShdw blurRad="57150" dist="19050" dir="5400000" algn="ctr" rotWithShape="0">
+            <a:outerShdw blurRad="76200" dist="38100" dir="5400000" algn="ctr" rotWithShape="0">
               <a:srgbClr val="000000">
-                <a:alpha val="63000"/>
+                <a:alpha val="76000"/>
               </a:srgbClr>
             </a:outerShdw>
           </a:effectLst>
+          <a:scene3d>
+            <a:camera prst="orthographicFront">
+              <a:rot lat="0" lon="0" rev="0"/>
+            </a:camera>
+            <a:lightRig rig="balanced" dir="t"/>
+          </a:scene3d>
+          <a:sp3d prstMaterial="matte">
+            <a:bevelT w="25400" h="25400" prst="relaxedInset"/>
+          </a:sp3d>
         </a:effectStyle>
       </a:effectStyleLst>
       <a:bgFillStyleLst>
@@ -9854,33 +10453,23 @@
             <a:satMod val="170000"/>
           </a:schemeClr>
         </a:solidFill>
-        <a:gradFill rotWithShape="1">
-          <a:gsLst>
-            <a:gs pos="0">
+        <a:blipFill rotWithShape="1">
+          <a:blip xmlns:r="http://schemas.openxmlformats.org/officeDocument/2006/relationships" r:embed="rId1">
+            <a:duotone>
               <a:schemeClr val="phClr">
-                <a:tint val="93000"/>
-                <a:satMod val="150000"/>
-                <a:shade val="98000"/>
-                <a:lumMod val="102000"/>
+                <a:shade val="18000"/>
+                <a:satMod val="160000"/>
+                <a:lumMod val="28000"/>
               </a:schemeClr>
-            </a:gs>
-            <a:gs pos="50000">
               <a:schemeClr val="phClr">
-                <a:tint val="98000"/>
-                <a:satMod val="130000"/>
-                <a:shade val="90000"/>
-                <a:lumMod val="103000"/>
+                <a:tint val="95000"/>
+                <a:satMod val="160000"/>
+                <a:lumMod val="116000"/>
               </a:schemeClr>
-            </a:gs>
-            <a:gs pos="100000">
-              <a:schemeClr val="phClr">
-                <a:shade val="63000"/>
-                <a:satMod val="120000"/>
-              </a:schemeClr>
-            </a:gs>
-          </a:gsLst>
-          <a:lin ang="5400000" scaled="0"/>
-        </a:gradFill>
+            </a:duotone>
+          </a:blip>
+          <a:stretch/>
+        </a:blipFill>
       </a:bgFillStyleLst>
     </a:fmtScheme>
   </a:themeElements>
@@ -9888,7 +10477,7 @@
   <a:extraClrSchemeLst/>
   <a:extLst>
     <a:ext uri="{05A4C25C-085E-4340-85A3-A5531E510DB2}">
-      <thm15:themeFamily xmlns:thm15="http://schemas.microsoft.com/office/thememl/2012/main" name="Office Theme" id="{62F939B6-93AF-4DB8-9C6B-D6C7DFDC589F}" vid="{4A3C46E8-61CC-4603-A589-7422A47A8E4A}"/>
+      <thm15:themeFamily xmlns:thm15="http://schemas.microsoft.com/office/thememl/2012/main" name="Damask" id="{F9A299A0-33D0-4E0F-9F3F-7163E3744208}" vid="{746EEEEA-FB6A-406B-B510-531588D54811}"/>
     </a:ext>
   </a:extLst>
 </a:theme>

</xml_diff>

<commit_message>
estrategia + remuevo al ladri
</commit_message>
<xml_diff>
--- a/Estrategia.docx
+++ b/Estrategia.docx
@@ -1049,19 +1049,11 @@
                   </w:tcPr>
                   <w:p>
                     <w:pPr>
-                      <w:jc w:val="center"/>
                       <w:rPr>
                         <w:i/>
                         <w:iCs/>
                       </w:rPr>
                     </w:pPr>
-                    <w:r>
-                      <w:rPr>
-                        <w:i/>
-                        <w:iCs/>
-                      </w:rPr>
-                      <w:t xml:space="preserve">Paul Roussel </w:t>
-                    </w:r>
                   </w:p>
                 </w:tc>
                 <w:tc>
@@ -1072,19 +1064,11 @@
                   </w:tcPr>
                   <w:p>
                     <w:pPr>
-                      <w:jc w:val="center"/>
                       <w:rPr>
                         <w:i/>
                         <w:iCs/>
                       </w:rPr>
                     </w:pPr>
-                    <w:r>
-                      <w:rPr>
-                        <w:i/>
-                        <w:iCs/>
-                      </w:rPr>
-                      <w:t>Vasquez</w:t>
-                    </w:r>
                   </w:p>
                 </w:tc>
                 <w:tc>
@@ -1095,19 +1079,11 @@
                   </w:tcPr>
                   <w:p>
                     <w:pPr>
-                      <w:jc w:val="center"/>
                       <w:rPr>
                         <w:i/>
                         <w:iCs/>
                       </w:rPr>
                     </w:pPr>
-                    <w:r>
-                      <w:rPr>
-                        <w:i/>
-                        <w:iCs/>
-                      </w:rPr>
-                      <w:t>160.602-5</w:t>
-                    </w:r>
                   </w:p>
                 </w:tc>
                 <w:tc>
@@ -2141,13 +2117,19 @@
         <w:rPr>
           <w:rFonts w:ascii="Arial" w:hAnsi="Arial" w:cs="Arial"/>
         </w:rPr>
-        <w:t>Estrategia – Modelo de datos .</w:t>
-      </w:r>
-      <w:r>
-        <w:rPr>
-          <w:rFonts w:ascii="Arial" w:hAnsi="Arial" w:cs="Arial"/>
-        </w:rPr>
-        <w:t>…………………………………………. Página 0</w:t>
+        <w:t xml:space="preserve">Entrega 2 - </w:t>
+      </w:r>
+      <w:r>
+        <w:rPr>
+          <w:rFonts w:ascii="Arial" w:hAnsi="Arial" w:cs="Arial"/>
+        </w:rPr>
+        <w:t xml:space="preserve">Estrategia – Modelo de datos </w:t>
+      </w:r>
+      <w:r>
+        <w:rPr>
+          <w:rFonts w:ascii="Arial" w:hAnsi="Arial" w:cs="Arial"/>
+        </w:rPr>
+        <w:t>……………………………. Página 0</w:t>
       </w:r>
       <w:r>
         <w:rPr>
@@ -2172,19 +2154,31 @@
         <w:rPr>
           <w:rFonts w:ascii="Arial" w:hAnsi="Arial" w:cs="Arial"/>
         </w:rPr>
-        <w:t xml:space="preserve">Estrategia – </w:t>
-      </w:r>
-      <w:r>
-        <w:rPr>
-          <w:rFonts w:ascii="Arial" w:hAnsi="Arial" w:cs="Arial"/>
-        </w:rPr>
-        <w:t>Performance ……</w:t>
-      </w:r>
-      <w:r>
-        <w:rPr>
-          <w:rFonts w:ascii="Arial" w:hAnsi="Arial" w:cs="Arial"/>
-        </w:rPr>
-        <w:t>…………………………………………. Página 0</w:t>
+        <w:t xml:space="preserve">Entrega 2 </w:t>
+      </w:r>
+      <w:r>
+        <w:rPr>
+          <w:rFonts w:ascii="Arial" w:hAnsi="Arial" w:cs="Arial"/>
+        </w:rPr>
+        <w:t xml:space="preserve">- </w:t>
+      </w:r>
+      <w:r>
+        <w:rPr>
+          <w:rFonts w:ascii="Arial" w:hAnsi="Arial" w:cs="Arial"/>
+        </w:rPr>
+        <w:t xml:space="preserve">Estrategia – Performance </w:t>
+      </w:r>
+      <w:r>
+        <w:rPr>
+          <w:rFonts w:ascii="Arial" w:hAnsi="Arial" w:cs="Arial"/>
+        </w:rPr>
+        <w:t>...</w:t>
+      </w:r>
+      <w:r>
+        <w:rPr>
+          <w:rFonts w:ascii="Arial" w:hAnsi="Arial" w:cs="Arial"/>
+        </w:rPr>
+        <w:t>………………………………. Página 0</w:t>
       </w:r>
       <w:r>
         <w:rPr>
@@ -2192,6 +2186,215 @@
         </w:rPr>
         <w:t>4</w:t>
       </w:r>
+    </w:p>
+    <w:p>
+      <w:pPr>
+        <w:pStyle w:val="ListParagraph"/>
+        <w:numPr>
+          <w:ilvl w:val="0"/>
+          <w:numId w:val="46"/>
+        </w:numPr>
+        <w:jc w:val="both"/>
+        <w:rPr>
+          <w:rFonts w:ascii="Arial" w:hAnsi="Arial" w:cs="Arial"/>
+        </w:rPr>
+      </w:pPr>
+      <w:r>
+        <w:rPr>
+          <w:rFonts w:ascii="Arial" w:hAnsi="Arial" w:cs="Arial"/>
+        </w:rPr>
+        <w:t xml:space="preserve">Entrega </w:t>
+      </w:r>
+      <w:r>
+        <w:rPr>
+          <w:rFonts w:ascii="Arial" w:hAnsi="Arial" w:cs="Arial"/>
+        </w:rPr>
+        <w:t xml:space="preserve">3 - </w:t>
+      </w:r>
+      <w:r>
+        <w:rPr>
+          <w:rFonts w:ascii="Arial" w:hAnsi="Arial" w:cs="Arial"/>
+        </w:rPr>
+        <w:t xml:space="preserve">Busineess Intelligence  </w:t>
+      </w:r>
+      <w:r>
+        <w:rPr>
+          <w:rFonts w:ascii="Arial" w:hAnsi="Arial" w:cs="Arial"/>
+        </w:rPr>
+        <w:t xml:space="preserve">- Estructuras </w:t>
+      </w:r>
+      <w:r>
+        <w:rPr>
+          <w:rFonts w:ascii="Arial" w:hAnsi="Arial" w:cs="Arial"/>
+        </w:rPr>
+        <w:t xml:space="preserve"> …………….. .</w:t>
+      </w:r>
+      <w:r>
+        <w:rPr>
+          <w:rFonts w:ascii="Arial" w:hAnsi="Arial" w:cs="Arial"/>
+        </w:rPr>
+        <w:t>…… Página 0</w:t>
+      </w:r>
+      <w:r>
+        <w:rPr>
+          <w:rFonts w:ascii="Arial" w:hAnsi="Arial" w:cs="Arial"/>
+        </w:rPr>
+        <w:t>5</w:t>
+      </w:r>
+    </w:p>
+    <w:p>
+      <w:pPr>
+        <w:pStyle w:val="ListParagraph"/>
+        <w:numPr>
+          <w:ilvl w:val="0"/>
+          <w:numId w:val="46"/>
+        </w:numPr>
+        <w:jc w:val="both"/>
+        <w:rPr>
+          <w:rFonts w:ascii="Arial" w:hAnsi="Arial" w:cs="Arial"/>
+        </w:rPr>
+      </w:pPr>
+      <w:r>
+        <w:rPr>
+          <w:rFonts w:ascii="Arial" w:hAnsi="Arial" w:cs="Arial"/>
+        </w:rPr>
+        <w:t xml:space="preserve">Entrega 3 </w:t>
+      </w:r>
+      <w:r>
+        <w:rPr>
+          <w:rFonts w:ascii="Arial" w:hAnsi="Arial" w:cs="Arial"/>
+        </w:rPr>
+        <w:t>-</w:t>
+      </w:r>
+      <w:r>
+        <w:rPr>
+          <w:rFonts w:ascii="Arial" w:hAnsi="Arial" w:cs="Arial"/>
+        </w:rPr>
+        <w:t xml:space="preserve"> Busineess </w:t>
+      </w:r>
+      <w:r>
+        <w:rPr>
+          <w:rFonts w:ascii="Arial" w:hAnsi="Arial" w:cs="Arial"/>
+        </w:rPr>
+        <w:t>Intelligence – Decisiones de Diseño</w:t>
+      </w:r>
+      <w:r>
+        <w:rPr>
+          <w:rFonts w:ascii="Arial" w:hAnsi="Arial" w:cs="Arial"/>
+        </w:rPr>
+        <w:t xml:space="preserve"> …..……. </w:t>
+      </w:r>
+      <w:r>
+        <w:rPr>
+          <w:rFonts w:ascii="Arial" w:hAnsi="Arial" w:cs="Arial"/>
+        </w:rPr>
+        <w:t>Página 0</w:t>
+      </w:r>
+      <w:r>
+        <w:rPr>
+          <w:rFonts w:ascii="Arial" w:hAnsi="Arial" w:cs="Arial"/>
+        </w:rPr>
+        <w:t>6</w:t>
+      </w:r>
+    </w:p>
+    <w:p>
+      <w:pPr>
+        <w:pStyle w:val="ListParagraph"/>
+        <w:numPr>
+          <w:ilvl w:val="0"/>
+          <w:numId w:val="46"/>
+        </w:numPr>
+        <w:jc w:val="both"/>
+        <w:rPr>
+          <w:rFonts w:ascii="Arial" w:hAnsi="Arial" w:cs="Arial"/>
+        </w:rPr>
+      </w:pPr>
+      <w:r>
+        <w:rPr>
+          <w:rFonts w:ascii="Arial" w:hAnsi="Arial" w:cs="Arial"/>
+        </w:rPr>
+        <w:t xml:space="preserve">Entrega 3 </w:t>
+      </w:r>
+      <w:r>
+        <w:rPr>
+          <w:rFonts w:ascii="Arial" w:hAnsi="Arial" w:cs="Arial"/>
+        </w:rPr>
+        <w:t xml:space="preserve">- </w:t>
+      </w:r>
+      <w:r>
+        <w:rPr>
+          <w:rFonts w:ascii="Arial" w:hAnsi="Arial" w:cs="Arial"/>
+        </w:rPr>
+        <w:t xml:space="preserve">Busineess Intelligence </w:t>
+      </w:r>
+      <w:r>
+        <w:rPr>
+          <w:rFonts w:ascii="Arial" w:hAnsi="Arial" w:cs="Arial"/>
+        </w:rPr>
+        <w:t>–</w:t>
+      </w:r>
+      <w:r>
+        <w:rPr>
+          <w:rFonts w:ascii="Arial" w:hAnsi="Arial" w:cs="Arial"/>
+        </w:rPr>
+        <w:t xml:space="preserve"> </w:t>
+      </w:r>
+      <w:r>
+        <w:rPr>
+          <w:rFonts w:ascii="Arial" w:hAnsi="Arial" w:cs="Arial"/>
+        </w:rPr>
+        <w:t xml:space="preserve">Vistas </w:t>
+      </w:r>
+      <w:r>
+        <w:rPr>
+          <w:rFonts w:ascii="Arial" w:hAnsi="Arial" w:cs="Arial"/>
+        </w:rPr>
+        <w:t xml:space="preserve">… </w:t>
+      </w:r>
+      <w:r>
+        <w:rPr>
+          <w:rFonts w:ascii="Arial" w:hAnsi="Arial" w:cs="Arial"/>
+        </w:rPr>
+        <w:t>……</w:t>
+      </w:r>
+      <w:r>
+        <w:rPr>
+          <w:rFonts w:ascii="Arial" w:hAnsi="Arial" w:cs="Arial"/>
+        </w:rPr>
+        <w:t>..</w:t>
+      </w:r>
+      <w:r>
+        <w:rPr>
+          <w:rFonts w:ascii="Arial" w:hAnsi="Arial" w:cs="Arial"/>
+        </w:rPr>
+        <w:t>………………… Página 0</w:t>
+      </w:r>
+      <w:r>
+        <w:rPr>
+          <w:rFonts w:ascii="Arial" w:hAnsi="Arial" w:cs="Arial"/>
+        </w:rPr>
+        <w:t>7</w:t>
+      </w:r>
+    </w:p>
+    <w:p>
+      <w:pPr>
+        <w:pStyle w:val="ListParagraph"/>
+        <w:jc w:val="both"/>
+        <w:rPr>
+          <w:rFonts w:ascii="Arial" w:hAnsi="Arial" w:cs="Arial"/>
+        </w:rPr>
+      </w:pPr>
+    </w:p>
+    <w:p>
+      <w:pPr>
+        <w:pStyle w:val="ListParagraph"/>
+        <w:jc w:val="both"/>
+        <w:rPr>
+          <w:rFonts w:ascii="Arial" w:hAnsi="Arial" w:cs="Arial"/>
+          <w:sz w:val="40"/>
+          <w:szCs w:val="40"/>
+        </w:rPr>
+      </w:pPr>
     </w:p>
     <w:p>
       <w:pPr>
@@ -2256,18 +2459,10 @@
           <w:szCs w:val="48"/>
         </w:rPr>
         <w:drawing>
-          <wp:anchor distT="0" distB="0" distL="114300" distR="114300" simplePos="0" relativeHeight="251662336" behindDoc="0" locked="0" layoutInCell="1" allowOverlap="1" wp14:anchorId="2EE18523" wp14:editId="12611EDB">
-            <wp:simplePos x="0" y="0"/>
-            <wp:positionH relativeFrom="margin">
-              <wp:posOffset>-432435</wp:posOffset>
-            </wp:positionH>
-            <wp:positionV relativeFrom="paragraph">
-              <wp:posOffset>454025</wp:posOffset>
-            </wp:positionV>
-            <wp:extent cx="6336665" cy="5200650"/>
-            <wp:effectExtent l="0" t="0" r="6985" b="0"/>
-            <wp:wrapSquare wrapText="bothSides"/>
-            <wp:docPr id="2" name="Imagen 2" descr="Diagrama, Esquemático&#10;&#10;Descripción generada automáticamente"/>
+          <wp:inline distT="0" distB="0" distL="0" distR="0" wp14:anchorId="07EDA539" wp14:editId="7378C1CD">
+            <wp:extent cx="5400040" cy="2428875"/>
+            <wp:effectExtent l="0" t="0" r="0" b="0"/>
+            <wp:docPr id="5" name="Picture 5"/>
             <wp:cNvGraphicFramePr>
               <a:graphicFrameLocks xmlns:a="http://schemas.openxmlformats.org/drawingml/2006/main" noChangeAspect="1"/>
             </wp:cNvGraphicFramePr>
@@ -2275,8 +2470,10 @@
               <a:graphicData uri="http://schemas.openxmlformats.org/drawingml/2006/picture">
                 <pic:pic xmlns:pic="http://schemas.openxmlformats.org/drawingml/2006/picture">
                   <pic:nvPicPr>
-                    <pic:cNvPr id="2" name="Imagen 2" descr="Diagrama, Esquemático&#10;&#10;Descripción generada automáticamente"/>
-                    <pic:cNvPicPr/>
+                    <pic:cNvPr id="0" name="Picture 1"/>
+                    <pic:cNvPicPr>
+                      <a:picLocks noChangeAspect="1" noChangeArrowheads="1"/>
+                    </pic:cNvPicPr>
                   </pic:nvPicPr>
                   <pic:blipFill>
                     <a:blip r:embed="rId11" cstate="print">
@@ -2286,29 +2483,28 @@
                         </a:ext>
                       </a:extLst>
                     </a:blip>
+                    <a:srcRect/>
                     <a:stretch>
                       <a:fillRect/>
                     </a:stretch>
                   </pic:blipFill>
-                  <pic:spPr>
+                  <pic:spPr bwMode="auto">
                     <a:xfrm>
                       <a:off x="0" y="0"/>
-                      <a:ext cx="6336665" cy="5200650"/>
+                      <a:ext cx="5400040" cy="2428875"/>
                     </a:xfrm>
                     <a:prstGeom prst="rect">
                       <a:avLst/>
                     </a:prstGeom>
+                    <a:noFill/>
+                    <a:ln>
+                      <a:noFill/>
+                    </a:ln>
                   </pic:spPr>
                 </pic:pic>
               </a:graphicData>
             </a:graphic>
-            <wp14:sizeRelH relativeFrom="margin">
-              <wp14:pctWidth>0</wp14:pctWidth>
-            </wp14:sizeRelH>
-            <wp14:sizeRelV relativeFrom="margin">
-              <wp14:pctHeight>0</wp14:pctHeight>
-            </wp14:sizeRelV>
-          </wp:anchor>
+          </wp:inline>
         </w:drawing>
       </w:r>
       <w:r>
@@ -2466,7 +2662,23 @@
           <w:sz w:val="24"/>
           <w:szCs w:val="24"/>
         </w:rPr>
-        <w:t xml:space="preserve">motor dado por su tipo y descripción decidimos por un lado crear la tabla paramétrica ‘Componentes’ para identificar cada uno estos tipos (por ej: ‘TRANSMISION’, ‘CAJA’ y ‘MOTOR’) y por otro lado almacenar los códigos y descripciones en una segunda tabla llamada </w:t>
+        <w:t xml:space="preserve">motor dado por su tipo y descripción decidimos por un lado crear la tabla paramétrica ‘Componentes’ para identificar cada uno estos tipos (por </w:t>
+      </w:r>
+      <w:r>
+        <w:rPr>
+          <w:rFonts w:ascii="Arial" w:hAnsi="Arial" w:cs="Arial"/>
+          <w:sz w:val="24"/>
+          <w:szCs w:val="24"/>
+        </w:rPr>
+        <w:t>ej.</w:t>
+      </w:r>
+      <w:r>
+        <w:rPr>
+          <w:rFonts w:ascii="Arial" w:hAnsi="Arial" w:cs="Arial"/>
+          <w:sz w:val="24"/>
+          <w:szCs w:val="24"/>
+        </w:rPr>
+        <w:t xml:space="preserve">: ‘TRANSMISION’, ‘CAJA’ y ‘MOTOR’) y por otro lado almacenar los códigos y descripciones en una segunda tabla llamada </w:t>
       </w:r>
       <w:r>
         <w:rPr>
@@ -3308,6 +3520,1616 @@
           <w:szCs w:val="24"/>
         </w:rPr>
         <w:br/>
+      </w:r>
+    </w:p>
+    <w:p>
+      <w:pPr>
+        <w:rPr>
+          <w:rFonts w:ascii="Arial" w:hAnsi="Arial" w:cs="Arial"/>
+          <w:sz w:val="24"/>
+          <w:szCs w:val="24"/>
+        </w:rPr>
+      </w:pPr>
+    </w:p>
+    <w:p>
+      <w:pPr>
+        <w:rPr>
+          <w:rFonts w:ascii="Arial" w:hAnsi="Arial" w:cs="Arial"/>
+          <w:sz w:val="24"/>
+          <w:szCs w:val="24"/>
+        </w:rPr>
+      </w:pPr>
+    </w:p>
+    <w:p>
+      <w:pPr>
+        <w:rPr>
+          <w:rFonts w:ascii="Arial" w:hAnsi="Arial" w:cs="Arial"/>
+          <w:sz w:val="24"/>
+          <w:szCs w:val="24"/>
+        </w:rPr>
+      </w:pPr>
+    </w:p>
+    <w:p>
+      <w:pPr>
+        <w:rPr>
+          <w:rFonts w:ascii="Arial" w:hAnsi="Arial" w:cs="Arial"/>
+          <w:sz w:val="24"/>
+          <w:szCs w:val="24"/>
+        </w:rPr>
+      </w:pPr>
+    </w:p>
+    <w:p>
+      <w:pPr>
+        <w:rPr>
+          <w:rFonts w:ascii="Arial" w:hAnsi="Arial" w:cs="Arial"/>
+          <w:sz w:val="24"/>
+          <w:szCs w:val="24"/>
+        </w:rPr>
+      </w:pPr>
+    </w:p>
+    <w:p>
+      <w:pPr>
+        <w:rPr>
+          <w:rFonts w:ascii="Arial" w:hAnsi="Arial" w:cs="Arial"/>
+          <w:sz w:val="24"/>
+          <w:szCs w:val="24"/>
+        </w:rPr>
+      </w:pPr>
+    </w:p>
+    <w:p>
+      <w:pPr>
+        <w:rPr>
+          <w:rFonts w:ascii="Arial" w:hAnsi="Arial" w:cs="Arial"/>
+          <w:sz w:val="24"/>
+          <w:szCs w:val="24"/>
+        </w:rPr>
+      </w:pPr>
+    </w:p>
+    <w:p>
+      <w:pPr>
+        <w:pStyle w:val="Title"/>
+        <w:rPr>
+          <w:lang w:val="en-US"/>
+        </w:rPr>
+      </w:pPr>
+      <w:r>
+        <w:rPr>
+          <w:lang w:val="en-US"/>
+        </w:rPr>
+        <w:lastRenderedPageBreak/>
+        <w:t>BUSINES INTELLIGENCE</w:t>
+      </w:r>
+    </w:p>
+    <w:p>
+      <w:pPr>
+        <w:spacing w:line="360" w:lineRule="auto"/>
+        <w:rPr>
+          <w:rStyle w:val="SubtleReference"/>
+          <w:sz w:val="32"/>
+          <w:szCs w:val="32"/>
+          <w:lang w:val="en-US"/>
+        </w:rPr>
+      </w:pPr>
+      <w:r>
+        <w:rPr>
+          <w:rStyle w:val="SubtleReference"/>
+          <w:sz w:val="32"/>
+          <w:szCs w:val="32"/>
+          <w:lang w:val="en-US"/>
+        </w:rPr>
+        <w:t xml:space="preserve">Business </w:t>
+      </w:r>
+      <w:proofErr w:type="gramStart"/>
+      <w:r>
+        <w:rPr>
+          <w:rStyle w:val="SubtleReference"/>
+          <w:sz w:val="32"/>
+          <w:szCs w:val="32"/>
+          <w:lang w:val="en-US"/>
+        </w:rPr>
+        <w:t>Intelligence</w:t>
+      </w:r>
+      <w:r>
+        <w:rPr>
+          <w:rStyle w:val="SubtleReference"/>
+          <w:sz w:val="32"/>
+          <w:szCs w:val="32"/>
+          <w:lang w:val="en-US"/>
+        </w:rPr>
+        <w:t xml:space="preserve">  -</w:t>
+      </w:r>
+      <w:proofErr w:type="gramEnd"/>
+      <w:r>
+        <w:rPr>
+          <w:rStyle w:val="SubtleReference"/>
+          <w:sz w:val="32"/>
+          <w:szCs w:val="32"/>
+          <w:lang w:val="en-US"/>
+        </w:rPr>
+        <w:t xml:space="preserve"> Estructuras</w:t>
+      </w:r>
+    </w:p>
+    <w:p>
+      <w:pPr>
+        <w:spacing w:line="360" w:lineRule="auto"/>
+        <w:rPr>
+          <w:rFonts w:ascii="Arial" w:hAnsi="Arial" w:cs="Arial"/>
+          <w:sz w:val="24"/>
+          <w:szCs w:val="24"/>
+        </w:rPr>
+      </w:pPr>
+      <w:r>
+        <w:rPr>
+          <w:rFonts w:ascii="Arial" w:hAnsi="Arial" w:cs="Arial"/>
+          <w:b/>
+          <w:bCs/>
+          <w:sz w:val="32"/>
+          <w:szCs w:val="32"/>
+        </w:rPr>
+        <w:t>Tablas de hechos</w:t>
+      </w:r>
+      <w:r>
+        <w:rPr>
+          <w:rFonts w:ascii="Arial" w:hAnsi="Arial" w:cs="Arial"/>
+          <w:b/>
+          <w:bCs/>
+          <w:sz w:val="32"/>
+          <w:szCs w:val="32"/>
+        </w:rPr>
+        <w:t>:</w:t>
+      </w:r>
+      <w:r>
+        <w:rPr>
+          <w:rFonts w:ascii="Arial" w:hAnsi="Arial" w:cs="Arial"/>
+          <w:sz w:val="24"/>
+          <w:szCs w:val="24"/>
+        </w:rPr>
+        <w:t xml:space="preserve"> </w:t>
+      </w:r>
+      <w:r>
+        <w:rPr>
+          <w:rFonts w:ascii="Arial" w:hAnsi="Arial" w:cs="Arial"/>
+          <w:sz w:val="24"/>
+          <w:szCs w:val="24"/>
+        </w:rPr>
+        <w:br/>
+      </w:r>
+      <w:r>
+        <w:rPr>
+          <w:rFonts w:ascii="Arial" w:hAnsi="Arial" w:cs="Arial"/>
+          <w:b/>
+          <w:bCs/>
+          <w:sz w:val="24"/>
+          <w:szCs w:val="24"/>
+        </w:rPr>
+        <w:t>BI_Estadisticas_Clientes</w:t>
+      </w:r>
+      <w:r>
+        <w:rPr>
+          <w:rFonts w:ascii="Arial" w:hAnsi="Arial" w:cs="Arial"/>
+          <w:sz w:val="24"/>
+          <w:szCs w:val="24"/>
+        </w:rPr>
+        <w:t xml:space="preserve">: contiene información </w:t>
+      </w:r>
+      <w:r>
+        <w:rPr>
+          <w:rFonts w:ascii="Arial" w:hAnsi="Arial" w:cs="Arial"/>
+          <w:sz w:val="24"/>
+          <w:szCs w:val="24"/>
+        </w:rPr>
+        <w:t xml:space="preserve">sobre la cantidad de clientes existentes según </w:t>
+      </w:r>
+      <w:r>
+        <w:rPr>
+          <w:rFonts w:ascii="Arial" w:hAnsi="Arial" w:cs="Arial"/>
+          <w:sz w:val="24"/>
+          <w:szCs w:val="24"/>
+        </w:rPr>
+        <w:t>rango de edad, sucursal donde realizaron operaciones</w:t>
+      </w:r>
+    </w:p>
+    <w:p>
+      <w:pPr>
+        <w:spacing w:line="360" w:lineRule="auto"/>
+        <w:rPr>
+          <w:rFonts w:ascii="Arial" w:hAnsi="Arial" w:cs="Arial"/>
+          <w:sz w:val="24"/>
+          <w:szCs w:val="24"/>
+        </w:rPr>
+      </w:pPr>
+      <w:r>
+        <w:rPr>
+          <w:rFonts w:ascii="Arial" w:hAnsi="Arial" w:cs="Arial"/>
+          <w:b/>
+          <w:bCs/>
+          <w:sz w:val="24"/>
+          <w:szCs w:val="24"/>
+        </w:rPr>
+        <w:t>Bi_Operaciones_automoviles</w:t>
+      </w:r>
+      <w:r>
+        <w:rPr>
+          <w:rFonts w:ascii="Arial" w:hAnsi="Arial" w:cs="Arial"/>
+          <w:sz w:val="24"/>
+          <w:szCs w:val="24"/>
+        </w:rPr>
+        <w:t xml:space="preserve">: contiene información de </w:t>
+      </w:r>
+      <w:r>
+        <w:rPr>
+          <w:rFonts w:ascii="Arial" w:hAnsi="Arial" w:cs="Arial"/>
+          <w:sz w:val="24"/>
+          <w:szCs w:val="24"/>
+        </w:rPr>
+        <w:t>la cantidad de</w:t>
+      </w:r>
+      <w:r>
+        <w:rPr>
+          <w:rFonts w:ascii="Arial" w:hAnsi="Arial" w:cs="Arial"/>
+          <w:sz w:val="24"/>
+          <w:szCs w:val="24"/>
+        </w:rPr>
+        <w:t xml:space="preserve"> operaciones de compra y venta de automóviles, modelo del auto, sucursal y precios de compra y venta respectivamente.</w:t>
+      </w:r>
+      <w:r>
+        <w:rPr>
+          <w:rFonts w:ascii="Arial" w:hAnsi="Arial" w:cs="Arial"/>
+          <w:sz w:val="24"/>
+          <w:szCs w:val="24"/>
+        </w:rPr>
+        <w:t xml:space="preserve"> Se utiliza para calcular la ganancias, promedios de precio y promedio de tiempo en stock.</w:t>
+      </w:r>
+    </w:p>
+    <w:p>
+      <w:pPr>
+        <w:spacing w:line="360" w:lineRule="auto"/>
+        <w:rPr>
+          <w:rFonts w:ascii="Arial" w:hAnsi="Arial" w:cs="Arial"/>
+          <w:sz w:val="24"/>
+          <w:szCs w:val="24"/>
+        </w:rPr>
+      </w:pPr>
+      <w:r>
+        <w:rPr>
+          <w:rFonts w:ascii="Arial" w:hAnsi="Arial" w:cs="Arial"/>
+          <w:b/>
+          <w:bCs/>
+          <w:sz w:val="24"/>
+          <w:szCs w:val="24"/>
+        </w:rPr>
+        <w:t>Bi_Operaciones_autopartes</w:t>
+      </w:r>
+      <w:r>
+        <w:rPr>
+          <w:rFonts w:ascii="Arial" w:hAnsi="Arial" w:cs="Arial"/>
+          <w:sz w:val="24"/>
+          <w:szCs w:val="24"/>
+        </w:rPr>
+        <w:t xml:space="preserve">: contiene información de </w:t>
+      </w:r>
+      <w:r>
+        <w:rPr>
+          <w:rFonts w:ascii="Arial" w:hAnsi="Arial" w:cs="Arial"/>
+          <w:sz w:val="24"/>
+          <w:szCs w:val="24"/>
+        </w:rPr>
+        <w:t xml:space="preserve">la cantidad de </w:t>
+      </w:r>
+      <w:r>
+        <w:rPr>
+          <w:rFonts w:ascii="Arial" w:hAnsi="Arial" w:cs="Arial"/>
+          <w:sz w:val="24"/>
+          <w:szCs w:val="24"/>
+        </w:rPr>
+        <w:t>distintas operaciones de autopartes similar a automóviles con el agregado del calculo de stock, frabricante y rubro</w:t>
+      </w:r>
+      <w:r>
+        <w:rPr>
+          <w:rFonts w:ascii="Arial" w:hAnsi="Arial" w:cs="Arial"/>
+          <w:sz w:val="24"/>
+          <w:szCs w:val="24"/>
+        </w:rPr>
+        <w:t xml:space="preserve">. </w:t>
+      </w:r>
+      <w:r>
+        <w:rPr>
+          <w:rFonts w:ascii="Arial" w:hAnsi="Arial" w:cs="Arial"/>
+          <w:sz w:val="24"/>
+          <w:szCs w:val="24"/>
+        </w:rPr>
+        <w:t>Se utiliza para calcular la gananci</w:t>
+      </w:r>
+      <w:r>
+        <w:rPr>
+          <w:rFonts w:ascii="Arial" w:hAnsi="Arial" w:cs="Arial"/>
+          <w:sz w:val="24"/>
+          <w:szCs w:val="24"/>
+        </w:rPr>
+        <w:t>as</w:t>
+      </w:r>
+      <w:r>
+        <w:rPr>
+          <w:rFonts w:ascii="Arial" w:hAnsi="Arial" w:cs="Arial"/>
+          <w:sz w:val="24"/>
+          <w:szCs w:val="24"/>
+        </w:rPr>
+        <w:t>.</w:t>
+      </w:r>
+    </w:p>
+    <w:p>
+      <w:pPr>
+        <w:spacing w:line="360" w:lineRule="auto"/>
+        <w:rPr>
+          <w:rFonts w:ascii="Arial" w:hAnsi="Arial" w:cs="Arial"/>
+          <w:sz w:val="24"/>
+          <w:szCs w:val="24"/>
+        </w:rPr>
+      </w:pPr>
+      <w:r>
+        <w:rPr>
+          <w:rFonts w:ascii="Arial" w:hAnsi="Arial" w:cs="Arial"/>
+          <w:b/>
+          <w:bCs/>
+          <w:sz w:val="24"/>
+          <w:szCs w:val="24"/>
+        </w:rPr>
+        <w:t>BI_Stock_Maximo</w:t>
+      </w:r>
+      <w:r>
+        <w:rPr>
+          <w:rFonts w:ascii="Arial" w:hAnsi="Arial" w:cs="Arial"/>
+          <w:sz w:val="24"/>
+          <w:szCs w:val="24"/>
+        </w:rPr>
+        <w:t>: contiene información sobre la cantidad stock por sucursal, autoparte e instante de tiempo.</w:t>
+      </w:r>
+    </w:p>
+    <w:p>
+      <w:pPr>
+        <w:spacing w:line="360" w:lineRule="auto"/>
+        <w:rPr>
+          <w:rFonts w:ascii="Arial" w:hAnsi="Arial" w:cs="Arial"/>
+          <w:sz w:val="32"/>
+          <w:szCs w:val="32"/>
+        </w:rPr>
+      </w:pPr>
+      <w:r>
+        <w:rPr>
+          <w:rFonts w:ascii="Arial" w:hAnsi="Arial" w:cs="Arial"/>
+          <w:b/>
+          <w:bCs/>
+          <w:sz w:val="32"/>
+          <w:szCs w:val="32"/>
+        </w:rPr>
+        <w:t>Dimensiones</w:t>
+      </w:r>
+      <w:r>
+        <w:rPr>
+          <w:rFonts w:ascii="Arial" w:hAnsi="Arial" w:cs="Arial"/>
+          <w:sz w:val="32"/>
+          <w:szCs w:val="32"/>
+        </w:rPr>
+        <w:t>:</w:t>
+      </w:r>
+    </w:p>
+    <w:p>
+      <w:pPr>
+        <w:spacing w:line="360" w:lineRule="auto"/>
+        <w:rPr>
+          <w:rFonts w:ascii="Arial" w:hAnsi="Arial" w:cs="Arial"/>
+          <w:sz w:val="24"/>
+          <w:szCs w:val="24"/>
+        </w:rPr>
+      </w:pPr>
+      <w:r>
+        <w:rPr>
+          <w:rFonts w:ascii="Arial" w:hAnsi="Arial" w:cs="Arial"/>
+          <w:b/>
+          <w:bCs/>
+          <w:sz w:val="24"/>
+          <w:szCs w:val="24"/>
+        </w:rPr>
+        <w:t>Bi_Instantes</w:t>
+      </w:r>
+      <w:r>
+        <w:rPr>
+          <w:rFonts w:ascii="Arial" w:hAnsi="Arial" w:cs="Arial"/>
+          <w:b/>
+          <w:bCs/>
+          <w:sz w:val="24"/>
+          <w:szCs w:val="24"/>
+        </w:rPr>
+        <w:t>:</w:t>
+      </w:r>
+      <w:r>
+        <w:rPr>
+          <w:rFonts w:ascii="Arial" w:hAnsi="Arial" w:cs="Arial"/>
+          <w:sz w:val="24"/>
+          <w:szCs w:val="24"/>
+        </w:rPr>
+        <w:t xml:space="preserve"> un instante es un conjunto formado por un mes y un año. Esta tabla nos permite manejar la dimensión del tiempo.</w:t>
+      </w:r>
+    </w:p>
+    <w:p>
+      <w:pPr>
+        <w:spacing w:line="360" w:lineRule="auto"/>
+        <w:rPr>
+          <w:rFonts w:ascii="Arial" w:hAnsi="Arial" w:cs="Arial"/>
+          <w:sz w:val="24"/>
+          <w:szCs w:val="24"/>
+        </w:rPr>
+      </w:pPr>
+      <w:r>
+        <w:rPr>
+          <w:rFonts w:ascii="Arial" w:hAnsi="Arial" w:cs="Arial"/>
+          <w:b/>
+          <w:bCs/>
+          <w:sz w:val="24"/>
+          <w:szCs w:val="24"/>
+        </w:rPr>
+        <w:t>Bi_rangos_edades</w:t>
+      </w:r>
+      <w:r>
+        <w:rPr>
+          <w:rFonts w:ascii="Arial" w:hAnsi="Arial" w:cs="Arial"/>
+          <w:b/>
+          <w:bCs/>
+          <w:sz w:val="24"/>
+          <w:szCs w:val="24"/>
+        </w:rPr>
+        <w:t>:</w:t>
+      </w:r>
+      <w:r>
+        <w:rPr>
+          <w:rFonts w:ascii="Arial" w:hAnsi="Arial" w:cs="Arial"/>
+          <w:sz w:val="24"/>
+          <w:szCs w:val="24"/>
+        </w:rPr>
+        <w:t xml:space="preserve"> esta tabla contiene los distintos rangos de edades que nos interesan analizar</w:t>
+      </w:r>
+    </w:p>
+    <w:p>
+      <w:pPr>
+        <w:spacing w:line="360" w:lineRule="auto"/>
+        <w:rPr>
+          <w:rFonts w:ascii="Arial" w:hAnsi="Arial" w:cs="Arial"/>
+          <w:sz w:val="24"/>
+          <w:szCs w:val="24"/>
+        </w:rPr>
+      </w:pPr>
+      <w:r>
+        <w:rPr>
+          <w:rFonts w:ascii="Arial" w:hAnsi="Arial" w:cs="Arial"/>
+          <w:b/>
+          <w:bCs/>
+          <w:sz w:val="24"/>
+          <w:szCs w:val="24"/>
+        </w:rPr>
+        <w:t>Bi_rangos_potencias</w:t>
+      </w:r>
+      <w:r>
+        <w:rPr>
+          <w:rFonts w:ascii="Arial" w:hAnsi="Arial" w:cs="Arial"/>
+          <w:b/>
+          <w:bCs/>
+          <w:sz w:val="24"/>
+          <w:szCs w:val="24"/>
+        </w:rPr>
+        <w:t>:</w:t>
+      </w:r>
+      <w:r>
+        <w:rPr>
+          <w:rFonts w:ascii="Arial" w:hAnsi="Arial" w:cs="Arial"/>
+          <w:sz w:val="24"/>
+          <w:szCs w:val="24"/>
+        </w:rPr>
+        <w:t xml:space="preserve"> </w:t>
+      </w:r>
+      <w:r>
+        <w:rPr>
+          <w:rFonts w:ascii="Arial" w:hAnsi="Arial" w:cs="Arial"/>
+          <w:sz w:val="24"/>
+          <w:szCs w:val="24"/>
+        </w:rPr>
+        <w:t xml:space="preserve">esta tabla contiene los distintos rangos de </w:t>
+      </w:r>
+      <w:r>
+        <w:rPr>
+          <w:rFonts w:ascii="Arial" w:hAnsi="Arial" w:cs="Arial"/>
+          <w:sz w:val="24"/>
+          <w:szCs w:val="24"/>
+        </w:rPr>
+        <w:t>motores</w:t>
+      </w:r>
+      <w:r>
+        <w:rPr>
+          <w:rFonts w:ascii="Arial" w:hAnsi="Arial" w:cs="Arial"/>
+          <w:sz w:val="24"/>
+          <w:szCs w:val="24"/>
+        </w:rPr>
+        <w:t xml:space="preserve"> que nos interesan analizar</w:t>
+      </w:r>
+    </w:p>
+    <w:p>
+      <w:pPr>
+        <w:spacing w:line="360" w:lineRule="auto"/>
+        <w:rPr>
+          <w:rFonts w:ascii="Arial" w:hAnsi="Arial" w:cs="Arial"/>
+          <w:sz w:val="24"/>
+          <w:szCs w:val="24"/>
+        </w:rPr>
+      </w:pPr>
+    </w:p>
+    <w:p>
+      <w:pPr>
+        <w:spacing w:line="360" w:lineRule="auto"/>
+        <w:rPr>
+          <w:rFonts w:ascii="Arial" w:hAnsi="Arial" w:cs="Arial"/>
+          <w:sz w:val="24"/>
+          <w:szCs w:val="24"/>
+        </w:rPr>
+      </w:pPr>
+    </w:p>
+    <w:p>
+      <w:pPr>
+        <w:spacing w:line="360" w:lineRule="auto"/>
+        <w:rPr>
+          <w:rFonts w:ascii="Arial" w:hAnsi="Arial" w:cs="Arial"/>
+          <w:sz w:val="24"/>
+          <w:szCs w:val="24"/>
+        </w:rPr>
+      </w:pPr>
+    </w:p>
+    <w:p>
+      <w:pPr>
+        <w:spacing w:line="360" w:lineRule="auto"/>
+        <w:rPr>
+          <w:rFonts w:ascii="Arial" w:hAnsi="Arial" w:cs="Arial"/>
+          <w:sz w:val="24"/>
+          <w:szCs w:val="24"/>
+        </w:rPr>
+      </w:pPr>
+    </w:p>
+    <w:p>
+      <w:pPr>
+        <w:spacing w:line="360" w:lineRule="auto"/>
+        <w:rPr>
+          <w:rFonts w:ascii="Arial" w:hAnsi="Arial" w:cs="Arial"/>
+          <w:sz w:val="24"/>
+          <w:szCs w:val="24"/>
+        </w:rPr>
+      </w:pPr>
+    </w:p>
+    <w:p>
+      <w:pPr>
+        <w:spacing w:line="360" w:lineRule="auto"/>
+        <w:rPr>
+          <w:rStyle w:val="SubtleReference"/>
+          <w:sz w:val="32"/>
+          <w:szCs w:val="32"/>
+        </w:rPr>
+      </w:pPr>
+      <w:r>
+        <w:rPr>
+          <w:rStyle w:val="SubtleReference"/>
+          <w:sz w:val="32"/>
+          <w:szCs w:val="32"/>
+        </w:rPr>
+        <w:t xml:space="preserve">Business Intelligence  - </w:t>
+      </w:r>
+      <w:r>
+        <w:rPr>
+          <w:rStyle w:val="SubtleReference"/>
+          <w:sz w:val="32"/>
+          <w:szCs w:val="32"/>
+        </w:rPr>
+        <w:t>DECISIONES DE DISEÑO</w:t>
+      </w:r>
+    </w:p>
+    <w:p>
+      <w:pPr>
+        <w:numPr>
+          <w:ilvl w:val="0"/>
+          <w:numId w:val="49"/>
+        </w:numPr>
+        <w:spacing w:after="0" w:line="240" w:lineRule="auto"/>
+        <w:textAlignment w:val="center"/>
+        <w:rPr>
+          <w:rFonts w:ascii="Arial" w:eastAsia="Times New Roman" w:hAnsi="Arial" w:cs="Arial"/>
+          <w:sz w:val="24"/>
+          <w:szCs w:val="24"/>
+          <w:lang w:val="es-US" w:eastAsia="es-AR"/>
+        </w:rPr>
+      </w:pPr>
+      <w:r>
+        <w:rPr>
+          <w:rFonts w:ascii="Arial" w:eastAsia="Times New Roman" w:hAnsi="Arial" w:cs="Arial"/>
+          <w:sz w:val="24"/>
+          <w:szCs w:val="24"/>
+          <w:lang w:val="es-US" w:eastAsia="es-AR"/>
+        </w:rPr>
+        <w:t>Comenzamos</w:t>
+      </w:r>
+      <w:r>
+        <w:rPr>
+          <w:rFonts w:ascii="Arial" w:eastAsia="Times New Roman" w:hAnsi="Arial" w:cs="Arial"/>
+          <w:sz w:val="24"/>
+          <w:szCs w:val="24"/>
+          <w:lang w:val="es-US" w:eastAsia="es-AR"/>
+        </w:rPr>
+        <w:t xml:space="preserve"> </w:t>
+      </w:r>
+      <w:r>
+        <w:rPr>
+          <w:rFonts w:ascii="Arial" w:eastAsia="Times New Roman" w:hAnsi="Arial" w:cs="Arial"/>
+          <w:sz w:val="24"/>
+          <w:szCs w:val="24"/>
+          <w:lang w:val="es-US" w:eastAsia="es-AR"/>
+        </w:rPr>
+        <w:t>utilizando</w:t>
+      </w:r>
+      <w:r>
+        <w:rPr>
+          <w:rFonts w:ascii="Arial" w:eastAsia="Times New Roman" w:hAnsi="Arial" w:cs="Arial"/>
+          <w:sz w:val="24"/>
+          <w:szCs w:val="24"/>
+          <w:lang w:val="es-US" w:eastAsia="es-AR"/>
+        </w:rPr>
+        <w:t xml:space="preserve"> </w:t>
+      </w:r>
+      <w:r>
+        <w:rPr>
+          <w:rFonts w:ascii="Arial" w:eastAsia="Times New Roman" w:hAnsi="Arial" w:cs="Arial"/>
+          <w:sz w:val="24"/>
+          <w:szCs w:val="24"/>
+          <w:lang w:val="es-US" w:eastAsia="es-AR"/>
+        </w:rPr>
+        <w:t>la información almacenada en las tablas de modelo creadas durante la entrega dos</w:t>
+      </w:r>
+      <w:r>
+        <w:rPr>
+          <w:rFonts w:ascii="Arial" w:eastAsia="Times New Roman" w:hAnsi="Arial" w:cs="Arial"/>
+          <w:sz w:val="24"/>
+          <w:szCs w:val="24"/>
+          <w:lang w:val="es-US" w:eastAsia="es-AR"/>
+        </w:rPr>
+        <w:t>, teniendo modelo, cant</w:t>
+      </w:r>
+      <w:r>
+        <w:rPr>
+          <w:rFonts w:ascii="Arial" w:eastAsia="Times New Roman" w:hAnsi="Arial" w:cs="Arial"/>
+          <w:sz w:val="24"/>
+          <w:szCs w:val="24"/>
+          <w:lang w:val="es-US" w:eastAsia="es-AR"/>
+        </w:rPr>
+        <w:t xml:space="preserve">idad </w:t>
+      </w:r>
+      <w:r>
+        <w:rPr>
+          <w:rFonts w:ascii="Arial" w:eastAsia="Times New Roman" w:hAnsi="Arial" w:cs="Arial"/>
+          <w:sz w:val="24"/>
+          <w:szCs w:val="24"/>
+          <w:lang w:val="es-US" w:eastAsia="es-AR"/>
+        </w:rPr>
+        <w:t xml:space="preserve">comprada, vendida y precios por instante y sucursal, lo cual nos dimos cuenta </w:t>
+      </w:r>
+      <w:r>
+        <w:rPr>
+          <w:rFonts w:ascii="Arial" w:eastAsia="Times New Roman" w:hAnsi="Arial" w:cs="Arial"/>
+          <w:sz w:val="24"/>
+          <w:szCs w:val="24"/>
+          <w:lang w:val="es-US" w:eastAsia="es-AR"/>
+        </w:rPr>
+        <w:t>de que</w:t>
+      </w:r>
+      <w:r>
+        <w:rPr>
+          <w:rFonts w:ascii="Arial" w:eastAsia="Times New Roman" w:hAnsi="Arial" w:cs="Arial"/>
+          <w:sz w:val="24"/>
+          <w:szCs w:val="24"/>
+          <w:lang w:val="es-US" w:eastAsia="es-AR"/>
+        </w:rPr>
+        <w:t xml:space="preserve"> no fue lo mejor para las vistas, sumado a que nos percatamos que la sucu</w:t>
+      </w:r>
+      <w:r>
+        <w:rPr>
+          <w:rFonts w:ascii="Arial" w:eastAsia="Times New Roman" w:hAnsi="Arial" w:cs="Arial"/>
+          <w:sz w:val="24"/>
+          <w:szCs w:val="24"/>
+          <w:lang w:val="es-US" w:eastAsia="es-AR"/>
+        </w:rPr>
+        <w:t>rsal</w:t>
+      </w:r>
+      <w:r>
+        <w:rPr>
+          <w:rFonts w:ascii="Arial" w:eastAsia="Times New Roman" w:hAnsi="Arial" w:cs="Arial"/>
+          <w:sz w:val="24"/>
+          <w:szCs w:val="24"/>
+          <w:lang w:val="es-US" w:eastAsia="es-AR"/>
+        </w:rPr>
+        <w:t xml:space="preserve"> que compra no siempre es la misma que vende.</w:t>
+      </w:r>
+      <w:r>
+        <w:rPr>
+          <w:rFonts w:ascii="Arial" w:eastAsia="Times New Roman" w:hAnsi="Arial" w:cs="Arial"/>
+          <w:sz w:val="24"/>
+          <w:szCs w:val="24"/>
+          <w:lang w:val="es-US" w:eastAsia="es-AR"/>
+        </w:rPr>
+        <w:t xml:space="preserve"> </w:t>
+      </w:r>
+    </w:p>
+    <w:p>
+      <w:pPr>
+        <w:spacing w:after="0" w:line="240" w:lineRule="auto"/>
+        <w:ind w:left="720"/>
+        <w:textAlignment w:val="center"/>
+        <w:rPr>
+          <w:rFonts w:ascii="Arial" w:eastAsia="Times New Roman" w:hAnsi="Arial" w:cs="Arial"/>
+          <w:sz w:val="24"/>
+          <w:szCs w:val="24"/>
+          <w:lang w:val="es-US" w:eastAsia="es-AR"/>
+        </w:rPr>
+      </w:pPr>
+      <w:r>
+        <w:rPr>
+          <w:rFonts w:ascii="Arial" w:eastAsia="Times New Roman" w:hAnsi="Arial" w:cs="Arial"/>
+          <w:sz w:val="24"/>
+          <w:szCs w:val="24"/>
+          <w:lang w:val="es-US" w:eastAsia="es-AR"/>
+        </w:rPr>
+        <w:t xml:space="preserve">En un principio optamos por la estrategia </w:t>
+      </w:r>
+      <w:r>
+        <w:rPr>
+          <w:rFonts w:ascii="Arial" w:eastAsia="Times New Roman" w:hAnsi="Arial" w:cs="Arial"/>
+          <w:sz w:val="24"/>
+          <w:szCs w:val="24"/>
+          <w:lang w:val="es-US" w:eastAsia="es-AR"/>
+        </w:rPr>
+        <w:t xml:space="preserve">de herencia </w:t>
+      </w:r>
+      <w:r>
+        <w:rPr>
+          <w:rFonts w:ascii="Arial" w:eastAsia="Times New Roman" w:hAnsi="Arial" w:cs="Arial"/>
+          <w:sz w:val="24"/>
+          <w:szCs w:val="24"/>
+          <w:lang w:val="es-US" w:eastAsia="es-AR"/>
+        </w:rPr>
+        <w:t xml:space="preserve">single table, juntando compras y ventas en </w:t>
+      </w:r>
+      <w:r>
+        <w:rPr>
+          <w:rFonts w:ascii="Arial" w:eastAsia="Times New Roman" w:hAnsi="Arial" w:cs="Arial"/>
+          <w:sz w:val="24"/>
+          <w:szCs w:val="24"/>
+          <w:lang w:val="es-US" w:eastAsia="es-AR"/>
+        </w:rPr>
+        <w:t>una</w:t>
+      </w:r>
+      <w:r>
+        <w:rPr>
+          <w:rFonts w:ascii="Arial" w:eastAsia="Times New Roman" w:hAnsi="Arial" w:cs="Arial"/>
+          <w:sz w:val="24"/>
+          <w:szCs w:val="24"/>
+          <w:lang w:val="es-US" w:eastAsia="es-AR"/>
+        </w:rPr>
+        <w:t xml:space="preserve"> misma tabla con un campo discriminador, de modo que </w:t>
+      </w:r>
+      <w:r>
+        <w:rPr>
+          <w:rFonts w:ascii="Arial" w:eastAsia="Times New Roman" w:hAnsi="Arial" w:cs="Arial"/>
+          <w:sz w:val="24"/>
+          <w:szCs w:val="24"/>
+          <w:lang w:val="es-US" w:eastAsia="es-AR"/>
+        </w:rPr>
+        <w:t>l</w:t>
+      </w:r>
+      <w:r>
+        <w:rPr>
+          <w:rFonts w:ascii="Arial" w:eastAsia="Times New Roman" w:hAnsi="Arial" w:cs="Arial"/>
+          <w:sz w:val="24"/>
+          <w:szCs w:val="24"/>
+          <w:lang w:val="es-US" w:eastAsia="es-AR"/>
+        </w:rPr>
+        <w:t xml:space="preserve">a tabla de operaciones </w:t>
+      </w:r>
+      <w:r>
+        <w:rPr>
+          <w:rFonts w:ascii="Arial" w:eastAsia="Times New Roman" w:hAnsi="Arial" w:cs="Arial"/>
+          <w:sz w:val="24"/>
+          <w:szCs w:val="24"/>
+          <w:lang w:val="es-US" w:eastAsia="es-AR"/>
+        </w:rPr>
+        <w:t>automóviles</w:t>
+      </w:r>
+      <w:r>
+        <w:rPr>
+          <w:rFonts w:ascii="Arial" w:eastAsia="Times New Roman" w:hAnsi="Arial" w:cs="Arial"/>
+          <w:sz w:val="24"/>
+          <w:szCs w:val="24"/>
+          <w:lang w:val="es-US" w:eastAsia="es-AR"/>
+        </w:rPr>
+        <w:t xml:space="preserve"> paso a contener las operaciones individuales para guardar el registro de la entrada y la salida de cada uno. </w:t>
+      </w:r>
+    </w:p>
+    <w:p>
+      <w:pPr>
+        <w:spacing w:after="0" w:line="240" w:lineRule="auto"/>
+        <w:ind w:left="720"/>
+        <w:textAlignment w:val="center"/>
+        <w:rPr>
+          <w:rFonts w:ascii="Arial" w:eastAsia="Times New Roman" w:hAnsi="Arial" w:cs="Arial"/>
+          <w:sz w:val="24"/>
+          <w:szCs w:val="24"/>
+          <w:lang w:val="es-US" w:eastAsia="es-AR"/>
+        </w:rPr>
+      </w:pPr>
+      <w:r>
+        <w:rPr>
+          <w:rFonts w:ascii="Arial" w:eastAsia="Times New Roman" w:hAnsi="Arial" w:cs="Arial"/>
+          <w:sz w:val="24"/>
+          <w:szCs w:val="24"/>
+          <w:lang w:val="es-US" w:eastAsia="es-AR"/>
+        </w:rPr>
+        <w:t xml:space="preserve">Finalmente decidimos </w:t>
+      </w:r>
+      <w:r>
+        <w:rPr>
+          <w:rFonts w:ascii="Arial" w:eastAsia="Times New Roman" w:hAnsi="Arial" w:cs="Arial"/>
+          <w:sz w:val="24"/>
+          <w:szCs w:val="24"/>
+          <w:lang w:val="es-US" w:eastAsia="es-AR"/>
+        </w:rPr>
+        <w:t xml:space="preserve">almacenar la información de </w:t>
+      </w:r>
+      <w:r>
+        <w:rPr>
+          <w:rFonts w:ascii="Arial" w:eastAsia="Times New Roman" w:hAnsi="Arial" w:cs="Arial"/>
+          <w:sz w:val="24"/>
+          <w:szCs w:val="24"/>
+          <w:lang w:val="es-US" w:eastAsia="es-AR"/>
+        </w:rPr>
+        <w:t xml:space="preserve">compra y venta del </w:t>
+      </w:r>
+      <w:r>
+        <w:rPr>
+          <w:rFonts w:ascii="Arial" w:eastAsia="Times New Roman" w:hAnsi="Arial" w:cs="Arial"/>
+          <w:sz w:val="24"/>
+          <w:szCs w:val="24"/>
+          <w:lang w:val="es-US" w:eastAsia="es-AR"/>
+        </w:rPr>
+        <w:t>automóvil</w:t>
+      </w:r>
+      <w:r>
+        <w:rPr>
+          <w:rFonts w:ascii="Arial" w:eastAsia="Times New Roman" w:hAnsi="Arial" w:cs="Arial"/>
+          <w:sz w:val="24"/>
+          <w:szCs w:val="24"/>
+          <w:lang w:val="es-US" w:eastAsia="es-AR"/>
+        </w:rPr>
+        <w:t xml:space="preserve"> en la misma fila, lo cual si bien dificulto un poco la </w:t>
+      </w:r>
+      <w:r>
+        <w:rPr>
+          <w:rFonts w:ascii="Arial" w:eastAsia="Times New Roman" w:hAnsi="Arial" w:cs="Arial"/>
+          <w:sz w:val="24"/>
+          <w:szCs w:val="24"/>
+          <w:lang w:val="es-US" w:eastAsia="es-AR"/>
+        </w:rPr>
+        <w:t>migración</w:t>
+      </w:r>
+      <w:r>
+        <w:rPr>
+          <w:rFonts w:ascii="Arial" w:eastAsia="Times New Roman" w:hAnsi="Arial" w:cs="Arial"/>
+          <w:sz w:val="24"/>
+          <w:szCs w:val="24"/>
+          <w:lang w:val="es-US" w:eastAsia="es-AR"/>
+        </w:rPr>
+        <w:t xml:space="preserve"> (debiendo hacer updates), simplifico considerablemente las vistas, reduciendo las decisiones y varios joins</w:t>
+      </w:r>
+      <w:r>
+        <w:rPr>
+          <w:rFonts w:ascii="Arial" w:eastAsia="Times New Roman" w:hAnsi="Arial" w:cs="Arial"/>
+          <w:sz w:val="24"/>
+          <w:szCs w:val="24"/>
+          <w:lang w:val="es-US" w:eastAsia="es-AR"/>
+        </w:rPr>
+        <w:t>.</w:t>
+      </w:r>
+      <w:r>
+        <w:rPr>
+          <w:rFonts w:ascii="Arial" w:eastAsia="Times New Roman" w:hAnsi="Arial" w:cs="Arial"/>
+          <w:sz w:val="24"/>
+          <w:szCs w:val="24"/>
+          <w:lang w:val="es-US" w:eastAsia="es-AR"/>
+        </w:rPr>
+        <w:br/>
+      </w:r>
+    </w:p>
+    <w:p>
+      <w:pPr>
+        <w:numPr>
+          <w:ilvl w:val="0"/>
+          <w:numId w:val="49"/>
+        </w:numPr>
+        <w:spacing w:after="0" w:line="240" w:lineRule="auto"/>
+        <w:textAlignment w:val="center"/>
+        <w:rPr>
+          <w:rFonts w:ascii="Arial" w:eastAsia="Times New Roman" w:hAnsi="Arial" w:cs="Arial"/>
+          <w:sz w:val="24"/>
+          <w:szCs w:val="24"/>
+          <w:lang w:val="es-US" w:eastAsia="es-AR"/>
+        </w:rPr>
+      </w:pPr>
+      <w:r>
+        <w:rPr>
+          <w:rFonts w:ascii="Arial" w:eastAsia="Times New Roman" w:hAnsi="Arial" w:cs="Arial"/>
+          <w:sz w:val="24"/>
+          <w:szCs w:val="24"/>
+          <w:lang w:val="es-US" w:eastAsia="es-AR"/>
+        </w:rPr>
+        <w:t xml:space="preserve">Para las autopartes, guardamos algunos datos individuales tales como el fabricante (si bien vimos que es </w:t>
+      </w:r>
+      <w:r>
+        <w:rPr>
+          <w:rFonts w:ascii="Arial" w:eastAsia="Times New Roman" w:hAnsi="Arial" w:cs="Arial"/>
+          <w:sz w:val="24"/>
+          <w:szCs w:val="24"/>
+          <w:lang w:val="es-US" w:eastAsia="es-AR"/>
+        </w:rPr>
+        <w:t>único</w:t>
+      </w:r>
+      <w:r>
+        <w:rPr>
+          <w:rFonts w:ascii="Arial" w:eastAsia="Times New Roman" w:hAnsi="Arial" w:cs="Arial"/>
+          <w:sz w:val="24"/>
+          <w:szCs w:val="24"/>
+          <w:lang w:val="es-US" w:eastAsia="es-AR"/>
+        </w:rPr>
+        <w:t xml:space="preserve">, consideramos que no necesariamente </w:t>
+      </w:r>
+      <w:r>
+        <w:rPr>
+          <w:rFonts w:ascii="Arial" w:eastAsia="Times New Roman" w:hAnsi="Arial" w:cs="Arial"/>
+          <w:sz w:val="24"/>
+          <w:szCs w:val="24"/>
+          <w:lang w:val="es-US" w:eastAsia="es-AR"/>
+        </w:rPr>
+        <w:t>será</w:t>
+      </w:r>
+      <w:r>
+        <w:rPr>
+          <w:rFonts w:ascii="Arial" w:eastAsia="Times New Roman" w:hAnsi="Arial" w:cs="Arial"/>
+          <w:sz w:val="24"/>
+          <w:szCs w:val="24"/>
+          <w:lang w:val="es-US" w:eastAsia="es-AR"/>
+        </w:rPr>
+        <w:t xml:space="preserve"> </w:t>
+      </w:r>
+      <w:r>
+        <w:rPr>
+          <w:rFonts w:ascii="Arial" w:eastAsia="Times New Roman" w:hAnsi="Arial" w:cs="Arial"/>
+          <w:sz w:val="24"/>
+          <w:szCs w:val="24"/>
+          <w:lang w:val="es-US" w:eastAsia="es-AR"/>
+        </w:rPr>
+        <w:t>así</w:t>
+      </w:r>
+      <w:r>
+        <w:rPr>
+          <w:rFonts w:ascii="Arial" w:eastAsia="Times New Roman" w:hAnsi="Arial" w:cs="Arial"/>
+          <w:sz w:val="24"/>
+          <w:szCs w:val="24"/>
+          <w:lang w:val="es-US" w:eastAsia="es-AR"/>
+        </w:rPr>
+        <w:t xml:space="preserve"> en el futuro) </w:t>
+      </w:r>
+    </w:p>
+    <w:p>
+      <w:pPr>
+        <w:spacing w:after="0" w:line="240" w:lineRule="auto"/>
+        <w:textAlignment w:val="center"/>
+        <w:rPr>
+          <w:rFonts w:ascii="Arial" w:eastAsia="Times New Roman" w:hAnsi="Arial" w:cs="Arial"/>
+          <w:sz w:val="24"/>
+          <w:szCs w:val="24"/>
+          <w:lang w:val="es-US" w:eastAsia="es-AR"/>
+        </w:rPr>
+      </w:pPr>
+    </w:p>
+    <w:p>
+      <w:pPr>
+        <w:pStyle w:val="ListParagraph"/>
+        <w:numPr>
+          <w:ilvl w:val="0"/>
+          <w:numId w:val="49"/>
+        </w:numPr>
+        <w:spacing w:after="0" w:line="240" w:lineRule="auto"/>
+        <w:textAlignment w:val="center"/>
+        <w:rPr>
+          <w:rFonts w:ascii="Arial" w:eastAsia="Times New Roman" w:hAnsi="Arial" w:cs="Arial"/>
+          <w:sz w:val="24"/>
+          <w:szCs w:val="24"/>
+          <w:lang w:val="es-US" w:eastAsia="es-AR"/>
+        </w:rPr>
+      </w:pPr>
+      <w:r>
+        <w:rPr>
+          <w:rFonts w:ascii="Arial" w:eastAsia="Times New Roman" w:hAnsi="Arial" w:cs="Arial"/>
+          <w:sz w:val="24"/>
+          <w:szCs w:val="24"/>
+          <w:lang w:val="es-US" w:eastAsia="es-AR"/>
+        </w:rPr>
+        <w:t>Tomamos la decisión de registrar ganancias negativas para aquellas sucursales que realizaron compras pero no registraron ventas.</w:t>
+      </w:r>
+    </w:p>
+    <w:p>
+      <w:pPr>
+        <w:spacing w:after="0" w:line="240" w:lineRule="auto"/>
+        <w:textAlignment w:val="center"/>
+        <w:rPr>
+          <w:rFonts w:ascii="Arial" w:eastAsia="Times New Roman" w:hAnsi="Arial" w:cs="Arial"/>
+          <w:sz w:val="24"/>
+          <w:szCs w:val="24"/>
+          <w:lang w:val="es-US" w:eastAsia="es-AR"/>
+        </w:rPr>
+      </w:pPr>
+    </w:p>
+    <w:p>
+      <w:pPr>
+        <w:spacing w:line="360" w:lineRule="auto"/>
+        <w:rPr>
+          <w:rStyle w:val="SubtleReference"/>
+          <w:sz w:val="32"/>
+          <w:szCs w:val="32"/>
+          <w:lang w:val="es-US"/>
+        </w:rPr>
+      </w:pPr>
+    </w:p>
+    <w:p>
+      <w:pPr>
+        <w:spacing w:line="360" w:lineRule="auto"/>
+        <w:rPr>
+          <w:rStyle w:val="SubtleReference"/>
+          <w:sz w:val="32"/>
+          <w:szCs w:val="32"/>
+        </w:rPr>
+      </w:pPr>
+    </w:p>
+    <w:p>
+      <w:pPr>
+        <w:spacing w:line="360" w:lineRule="auto"/>
+        <w:rPr>
+          <w:rStyle w:val="SubtleReference"/>
+          <w:sz w:val="32"/>
+          <w:szCs w:val="32"/>
+        </w:rPr>
+      </w:pPr>
+    </w:p>
+    <w:p>
+      <w:pPr>
+        <w:spacing w:line="360" w:lineRule="auto"/>
+        <w:rPr>
+          <w:rStyle w:val="SubtleReference"/>
+          <w:sz w:val="32"/>
+          <w:szCs w:val="32"/>
+        </w:rPr>
+      </w:pPr>
+    </w:p>
+    <w:p>
+      <w:pPr>
+        <w:spacing w:line="360" w:lineRule="auto"/>
+        <w:rPr>
+          <w:rStyle w:val="SubtleReference"/>
+          <w:sz w:val="32"/>
+          <w:szCs w:val="32"/>
+        </w:rPr>
+      </w:pPr>
+    </w:p>
+    <w:p>
+      <w:pPr>
+        <w:spacing w:line="360" w:lineRule="auto"/>
+        <w:rPr>
+          <w:rStyle w:val="SubtleReference"/>
+          <w:sz w:val="32"/>
+          <w:szCs w:val="32"/>
+        </w:rPr>
+      </w:pPr>
+    </w:p>
+    <w:p>
+      <w:pPr>
+        <w:spacing w:line="360" w:lineRule="auto"/>
+        <w:rPr>
+          <w:rStyle w:val="SubtleReference"/>
+          <w:sz w:val="32"/>
+          <w:szCs w:val="32"/>
+        </w:rPr>
+      </w:pPr>
+    </w:p>
+    <w:p>
+      <w:pPr>
+        <w:spacing w:line="360" w:lineRule="auto"/>
+        <w:rPr>
+          <w:rStyle w:val="SubtleReference"/>
+          <w:sz w:val="32"/>
+          <w:szCs w:val="32"/>
+        </w:rPr>
+      </w:pPr>
+    </w:p>
+    <w:p>
+      <w:pPr>
+        <w:spacing w:line="360" w:lineRule="auto"/>
+        <w:rPr>
+          <w:rStyle w:val="SubtleReference"/>
+          <w:sz w:val="32"/>
+          <w:szCs w:val="32"/>
+        </w:rPr>
+      </w:pPr>
+    </w:p>
+    <w:p>
+      <w:pPr>
+        <w:spacing w:line="360" w:lineRule="auto"/>
+        <w:rPr>
+          <w:rStyle w:val="SubtleReference"/>
+          <w:sz w:val="32"/>
+          <w:szCs w:val="32"/>
+        </w:rPr>
+      </w:pPr>
+      <w:r>
+        <w:rPr>
+          <w:rStyle w:val="SubtleReference"/>
+          <w:sz w:val="32"/>
+          <w:szCs w:val="32"/>
+        </w:rPr>
+        <w:t xml:space="preserve">Business Intelligence  </w:t>
+      </w:r>
+      <w:r>
+        <w:rPr>
+          <w:rStyle w:val="SubtleReference"/>
+          <w:sz w:val="32"/>
+          <w:szCs w:val="32"/>
+        </w:rPr>
+        <w:t xml:space="preserve">- </w:t>
+      </w:r>
+      <w:r>
+        <w:rPr>
+          <w:rStyle w:val="SubtleReference"/>
+          <w:sz w:val="32"/>
+          <w:szCs w:val="32"/>
+        </w:rPr>
+        <w:t>VISTAS</w:t>
+      </w:r>
+    </w:p>
+    <w:p>
+      <w:pPr>
+        <w:spacing w:line="360" w:lineRule="auto"/>
+        <w:rPr>
+          <w:rFonts w:ascii="Arial" w:hAnsi="Arial" w:cs="Arial"/>
+          <w:sz w:val="24"/>
+          <w:szCs w:val="24"/>
+        </w:rPr>
+      </w:pPr>
+      <w:r>
+        <w:rPr>
+          <w:rFonts w:ascii="Arial" w:hAnsi="Arial" w:cs="Arial"/>
+          <w:b/>
+          <w:bCs/>
+          <w:sz w:val="24"/>
+          <w:szCs w:val="24"/>
+        </w:rPr>
+        <w:t>Compraventa_mensual_automoviles</w:t>
+      </w:r>
+      <w:r>
+        <w:rPr>
+          <w:rFonts w:ascii="Arial" w:hAnsi="Arial" w:cs="Arial"/>
+          <w:sz w:val="24"/>
+          <w:szCs w:val="24"/>
+        </w:rPr>
+        <w:t xml:space="preserve">: </w:t>
+      </w:r>
+      <w:r>
+        <w:rPr>
+          <w:rFonts w:ascii="Arial" w:hAnsi="Arial" w:cs="Arial"/>
+          <w:sz w:val="24"/>
+          <w:szCs w:val="24"/>
+        </w:rPr>
+        <w:t xml:space="preserve">muestra </w:t>
+      </w:r>
+      <w:r>
+        <w:rPr>
+          <w:rFonts w:ascii="Arial" w:hAnsi="Arial" w:cs="Arial"/>
+          <w:sz w:val="24"/>
+          <w:szCs w:val="24"/>
+        </w:rPr>
+        <w:t>la cantidad comprada y vendida de automóviles</w:t>
+      </w:r>
+      <w:r>
+        <w:rPr>
+          <w:rFonts w:ascii="Arial" w:hAnsi="Arial" w:cs="Arial"/>
+          <w:sz w:val="24"/>
+          <w:szCs w:val="24"/>
+        </w:rPr>
+        <w:t xml:space="preserve"> por cada </w:t>
+      </w:r>
+      <w:r>
+        <w:rPr>
+          <w:rFonts w:ascii="Arial" w:hAnsi="Arial" w:cs="Arial"/>
+          <w:sz w:val="24"/>
+          <w:szCs w:val="24"/>
+        </w:rPr>
+        <w:t xml:space="preserve">instante </w:t>
+      </w:r>
+      <w:r>
+        <w:rPr>
+          <w:rFonts w:ascii="Arial" w:hAnsi="Arial" w:cs="Arial"/>
+          <w:sz w:val="24"/>
+          <w:szCs w:val="24"/>
+        </w:rPr>
+        <w:t xml:space="preserve">de tiempo </w:t>
+      </w:r>
+      <w:r>
+        <w:rPr>
+          <w:rFonts w:ascii="Arial" w:hAnsi="Arial" w:cs="Arial"/>
+          <w:sz w:val="24"/>
+          <w:szCs w:val="24"/>
+        </w:rPr>
+        <w:t>(año y mes) y una sucursal</w:t>
+      </w:r>
+    </w:p>
+    <w:p>
+      <w:pPr>
+        <w:spacing w:line="360" w:lineRule="auto"/>
+        <w:rPr>
+          <w:rFonts w:ascii="Arial" w:hAnsi="Arial" w:cs="Arial"/>
+          <w:sz w:val="24"/>
+          <w:szCs w:val="24"/>
+        </w:rPr>
+      </w:pPr>
+      <w:r>
+        <w:rPr>
+          <w:rFonts w:ascii="Arial" w:hAnsi="Arial" w:cs="Arial"/>
+          <w:b/>
+          <w:bCs/>
+          <w:sz w:val="24"/>
+          <w:szCs w:val="24"/>
+        </w:rPr>
+        <w:t>Precio_promedio_automoviles</w:t>
+      </w:r>
+      <w:r>
+        <w:rPr>
+          <w:rFonts w:ascii="Arial" w:hAnsi="Arial" w:cs="Arial"/>
+          <w:b/>
+          <w:bCs/>
+          <w:sz w:val="24"/>
+          <w:szCs w:val="24"/>
+        </w:rPr>
+        <w:t xml:space="preserve">: </w:t>
+      </w:r>
+      <w:r>
+        <w:rPr>
+          <w:rFonts w:ascii="Arial" w:hAnsi="Arial" w:cs="Arial"/>
+          <w:sz w:val="24"/>
+          <w:szCs w:val="24"/>
+        </w:rPr>
+        <w:t xml:space="preserve">muestra </w:t>
+      </w:r>
+      <w:r>
+        <w:rPr>
+          <w:rFonts w:ascii="Arial" w:hAnsi="Arial" w:cs="Arial"/>
+          <w:sz w:val="24"/>
+          <w:szCs w:val="24"/>
+        </w:rPr>
+        <w:t xml:space="preserve">el precio promedio de compra y venta de un automóvil por cada instante de tiempo (año y mes) y una </w:t>
+      </w:r>
+      <w:r>
+        <w:rPr>
+          <w:rFonts w:ascii="Arial" w:hAnsi="Arial" w:cs="Arial"/>
+          <w:sz w:val="24"/>
+          <w:szCs w:val="24"/>
+        </w:rPr>
+        <w:t>sucursal</w:t>
+      </w:r>
+    </w:p>
+    <w:p>
+      <w:pPr>
+        <w:spacing w:line="360" w:lineRule="auto"/>
+        <w:rPr>
+          <w:rFonts w:ascii="Arial" w:hAnsi="Arial" w:cs="Arial"/>
+          <w:b/>
+          <w:bCs/>
+          <w:sz w:val="24"/>
+          <w:szCs w:val="24"/>
+        </w:rPr>
+      </w:pPr>
+      <w:r>
+        <w:rPr>
+          <w:rFonts w:ascii="Arial" w:hAnsi="Arial" w:cs="Arial"/>
+          <w:b/>
+          <w:bCs/>
+          <w:sz w:val="24"/>
+          <w:szCs w:val="24"/>
+        </w:rPr>
+        <w:t>Ganancias_mensuales_automoviles</w:t>
+      </w:r>
+      <w:r>
+        <w:rPr>
+          <w:rFonts w:ascii="Arial" w:hAnsi="Arial" w:cs="Arial"/>
+          <w:b/>
+          <w:bCs/>
+          <w:sz w:val="24"/>
+          <w:szCs w:val="24"/>
+        </w:rPr>
+        <w:t>:</w:t>
+      </w:r>
+      <w:r>
+        <w:rPr>
+          <w:rFonts w:ascii="Arial" w:hAnsi="Arial" w:cs="Arial"/>
+          <w:b/>
+          <w:bCs/>
+          <w:sz w:val="24"/>
+          <w:szCs w:val="24"/>
+        </w:rPr>
+        <w:t xml:space="preserve"> </w:t>
+      </w:r>
+      <w:r>
+        <w:rPr>
+          <w:rFonts w:ascii="Arial" w:hAnsi="Arial" w:cs="Arial"/>
+          <w:sz w:val="24"/>
+          <w:szCs w:val="24"/>
+        </w:rPr>
+        <w:t xml:space="preserve">muestra </w:t>
+      </w:r>
+      <w:r>
+        <w:rPr>
+          <w:rFonts w:ascii="Arial" w:hAnsi="Arial" w:cs="Arial"/>
+          <w:sz w:val="24"/>
+          <w:szCs w:val="24"/>
+        </w:rPr>
+        <w:t>la ganancia (Calculada como la diferencia entre ventas y compras) de cada modelo de automóvil por cada instante de tiempo (año y mes) y una sucursal</w:t>
+      </w:r>
+    </w:p>
+    <w:p>
+      <w:pPr>
+        <w:spacing w:line="360" w:lineRule="auto"/>
+        <w:rPr>
+          <w:rFonts w:ascii="Arial" w:hAnsi="Arial" w:cs="Arial"/>
+          <w:b/>
+          <w:bCs/>
+          <w:sz w:val="24"/>
+          <w:szCs w:val="24"/>
+        </w:rPr>
+      </w:pPr>
+      <w:r>
+        <w:rPr>
+          <w:rFonts w:ascii="Arial" w:hAnsi="Arial" w:cs="Arial"/>
+          <w:b/>
+          <w:bCs/>
+          <w:sz w:val="24"/>
+          <w:szCs w:val="24"/>
+        </w:rPr>
+        <w:t>Tiempo_promedio_en_stock_automoviles</w:t>
+      </w:r>
+      <w:r>
+        <w:rPr>
+          <w:rFonts w:ascii="Arial" w:hAnsi="Arial" w:cs="Arial"/>
+          <w:b/>
+          <w:bCs/>
+          <w:sz w:val="24"/>
+          <w:szCs w:val="24"/>
+        </w:rPr>
+        <w:t>:</w:t>
+      </w:r>
+      <w:r>
+        <w:rPr>
+          <w:rFonts w:ascii="Arial" w:hAnsi="Arial" w:cs="Arial"/>
+          <w:b/>
+          <w:bCs/>
+          <w:sz w:val="24"/>
+          <w:szCs w:val="24"/>
+        </w:rPr>
+        <w:t xml:space="preserve"> </w:t>
+      </w:r>
+      <w:r>
+        <w:rPr>
+          <w:rFonts w:ascii="Arial" w:hAnsi="Arial" w:cs="Arial"/>
+          <w:sz w:val="24"/>
+          <w:szCs w:val="24"/>
+        </w:rPr>
+        <w:t>muestra el promedio en stock de un modelo de automóvil</w:t>
+      </w:r>
+    </w:p>
+    <w:p>
+      <w:pPr>
+        <w:spacing w:line="360" w:lineRule="auto"/>
+        <w:rPr>
+          <w:rFonts w:ascii="Arial" w:hAnsi="Arial" w:cs="Arial"/>
+          <w:b/>
+          <w:bCs/>
+          <w:sz w:val="24"/>
+          <w:szCs w:val="24"/>
+        </w:rPr>
+      </w:pPr>
+      <w:r>
+        <w:rPr>
+          <w:rFonts w:ascii="Arial" w:hAnsi="Arial" w:cs="Arial"/>
+          <w:b/>
+          <w:bCs/>
+          <w:sz w:val="24"/>
+          <w:szCs w:val="24"/>
+        </w:rPr>
+        <w:t>ganancias_mensuales_autopartes</w:t>
+      </w:r>
+      <w:r>
+        <w:rPr>
+          <w:rFonts w:ascii="Arial" w:hAnsi="Arial" w:cs="Arial"/>
+          <w:b/>
+          <w:bCs/>
+          <w:sz w:val="24"/>
+          <w:szCs w:val="24"/>
+        </w:rPr>
+        <w:t>:</w:t>
+      </w:r>
+      <w:r>
+        <w:rPr>
+          <w:rFonts w:ascii="Arial" w:hAnsi="Arial" w:cs="Arial"/>
+          <w:b/>
+          <w:bCs/>
+          <w:sz w:val="24"/>
+          <w:szCs w:val="24"/>
+        </w:rPr>
+        <w:t xml:space="preserve"> </w:t>
+      </w:r>
+      <w:r>
+        <w:rPr>
+          <w:rFonts w:ascii="Arial" w:hAnsi="Arial" w:cs="Arial"/>
+          <w:sz w:val="24"/>
+          <w:szCs w:val="24"/>
+        </w:rPr>
+        <w:t>muestra la ganancia (Calculada como la diferencia entre ventas y compras) de cada modelo de automóvil por cada instante de tiempo (año y mes) y una sucursal</w:t>
+      </w:r>
+    </w:p>
+    <w:p>
+      <w:pPr>
+        <w:spacing w:line="360" w:lineRule="auto"/>
+        <w:rPr>
+          <w:rFonts w:ascii="Arial" w:hAnsi="Arial" w:cs="Arial"/>
+          <w:sz w:val="24"/>
+          <w:szCs w:val="24"/>
+        </w:rPr>
+      </w:pPr>
+      <w:r>
+        <w:rPr>
+          <w:rFonts w:ascii="Arial" w:hAnsi="Arial" w:cs="Arial"/>
+          <w:b/>
+          <w:bCs/>
+          <w:sz w:val="24"/>
+          <w:szCs w:val="24"/>
+        </w:rPr>
+        <w:t>Maxima_cantidad_stock_por_sucursal</w:t>
+      </w:r>
+      <w:r>
+        <w:rPr>
+          <w:rFonts w:ascii="Arial" w:hAnsi="Arial" w:cs="Arial"/>
+          <w:sz w:val="24"/>
+          <w:szCs w:val="24"/>
+        </w:rPr>
+        <w:t>:</w:t>
+      </w:r>
+      <w:r>
+        <w:rPr>
+          <w:rFonts w:ascii="Arial" w:hAnsi="Arial" w:cs="Arial"/>
+          <w:sz w:val="24"/>
+          <w:szCs w:val="24"/>
+        </w:rPr>
+        <w:t xml:space="preserve"> muestra el stock máximo de una sucursal por año.</w:t>
+      </w:r>
+    </w:p>
+    <w:p>
+      <w:pPr>
+        <w:spacing w:line="360" w:lineRule="auto"/>
+        <w:rPr>
+          <w:rFonts w:ascii="Arial" w:hAnsi="Arial" w:cs="Arial"/>
+          <w:sz w:val="24"/>
+          <w:szCs w:val="24"/>
+        </w:rPr>
+      </w:pPr>
+      <w:r>
+        <w:rPr>
+          <w:rFonts w:ascii="Arial" w:hAnsi="Arial" w:cs="Arial"/>
+          <w:b/>
+          <w:bCs/>
+          <w:sz w:val="24"/>
+          <w:szCs w:val="24"/>
+        </w:rPr>
+        <w:t>Precio_promedio_autopartes</w:t>
+      </w:r>
+      <w:r>
+        <w:rPr>
+          <w:rFonts w:ascii="Arial" w:hAnsi="Arial" w:cs="Arial"/>
+          <w:b/>
+          <w:bCs/>
+          <w:sz w:val="24"/>
+          <w:szCs w:val="24"/>
+        </w:rPr>
+        <w:t>:</w:t>
+      </w:r>
+      <w:r>
+        <w:rPr>
+          <w:rFonts w:ascii="Arial" w:hAnsi="Arial" w:cs="Arial"/>
+          <w:b/>
+          <w:bCs/>
+          <w:sz w:val="24"/>
+          <w:szCs w:val="24"/>
+        </w:rPr>
+        <w:t xml:space="preserve"> </w:t>
+      </w:r>
+      <w:r>
+        <w:rPr>
+          <w:rFonts w:ascii="Arial" w:hAnsi="Arial" w:cs="Arial"/>
+          <w:sz w:val="24"/>
+          <w:szCs w:val="24"/>
+        </w:rPr>
+        <w:t xml:space="preserve">muestra el precio promedio de compra y venta de un </w:t>
+      </w:r>
+      <w:r>
+        <w:rPr>
+          <w:rFonts w:ascii="Arial" w:hAnsi="Arial" w:cs="Arial"/>
+          <w:sz w:val="24"/>
+          <w:szCs w:val="24"/>
+        </w:rPr>
+        <w:t>autopartes</w:t>
+      </w:r>
+      <w:r>
+        <w:rPr>
+          <w:rFonts w:ascii="Arial" w:hAnsi="Arial" w:cs="Arial"/>
+          <w:sz w:val="24"/>
+          <w:szCs w:val="24"/>
+        </w:rPr>
+        <w:t xml:space="preserve"> por cada instante de tiempo (año y mes) y una sucursal</w:t>
+      </w:r>
+    </w:p>
+    <w:p>
+      <w:pPr>
+        <w:spacing w:line="360" w:lineRule="auto"/>
+        <w:rPr>
+          <w:rStyle w:val="SubtleReference"/>
+          <w:rFonts w:ascii="Arial" w:hAnsi="Arial" w:cs="Arial"/>
+          <w:b/>
+          <w:bCs/>
+          <w:smallCaps w:val="0"/>
+          <w:color w:val="auto"/>
+          <w:sz w:val="24"/>
+          <w:szCs w:val="24"/>
+          <w:u w:val="none"/>
+        </w:rPr>
+      </w:pPr>
+      <w:r>
+        <w:rPr>
+          <w:rFonts w:ascii="Arial" w:hAnsi="Arial" w:cs="Arial"/>
+          <w:b/>
+          <w:bCs/>
+          <w:sz w:val="24"/>
+          <w:szCs w:val="24"/>
+        </w:rPr>
+        <w:t>Promedio de tiempo en stock de autopartes</w:t>
+      </w:r>
+      <w:r>
+        <w:rPr>
+          <w:rFonts w:ascii="Arial" w:hAnsi="Arial" w:cs="Arial"/>
+          <w:sz w:val="24"/>
+          <w:szCs w:val="24"/>
+        </w:rPr>
+        <w:t xml:space="preserve">: </w:t>
+      </w:r>
+      <w:r>
+        <w:rPr>
+          <w:rFonts w:ascii="Arial" w:hAnsi="Arial" w:cs="Arial"/>
+          <w:sz w:val="24"/>
+          <w:szCs w:val="24"/>
+        </w:rPr>
+        <w:t>esta vista la excluimos del alcance del TP como nos indicaron los ayudantes por el grupo de e-mail.</w:t>
       </w:r>
     </w:p>
     <w:p>
@@ -5227,6 +7049,20 @@
     </w:lvl>
   </w:abstractNum>
   <w:abstractNum w:abstractNumId="14" w15:restartNumberingAfterBreak="0">
+    <w:nsid w:val="29C22377"/>
+    <w:multiLevelType w:val="singleLevel"/>
+    <w:tmpl w:val="2C0A000F"/>
+    <w:lvl w:ilvl="0">
+      <w:start w:val="1"/>
+      <w:numFmt w:val="decimal"/>
+      <w:lvlText w:val="%1."/>
+      <w:lvlJc w:val="left"/>
+      <w:pPr>
+        <w:ind w:left="720" w:hanging="360"/>
+      </w:pPr>
+    </w:lvl>
+  </w:abstractNum>
+  <w:abstractNum w:abstractNumId="15" w15:restartNumberingAfterBreak="0">
     <w:nsid w:val="2FD54E0B"/>
     <w:multiLevelType w:val="hybridMultilevel"/>
     <w:tmpl w:val="A1084D4A"/>
@@ -5339,7 +7175,7 @@
       </w:rPr>
     </w:lvl>
   </w:abstractNum>
-  <w:abstractNum w:abstractNumId="15" w15:restartNumberingAfterBreak="0">
+  <w:abstractNum w:abstractNumId="16" w15:restartNumberingAfterBreak="0">
     <w:nsid w:val="30F569D5"/>
     <w:multiLevelType w:val="hybridMultilevel"/>
     <w:tmpl w:val="7C7AC260"/>
@@ -5452,7 +7288,7 @@
       </w:rPr>
     </w:lvl>
   </w:abstractNum>
-  <w:abstractNum w:abstractNumId="16" w15:restartNumberingAfterBreak="0">
+  <w:abstractNum w:abstractNumId="17" w15:restartNumberingAfterBreak="0">
     <w:nsid w:val="3193130C"/>
     <w:multiLevelType w:val="hybridMultilevel"/>
     <w:tmpl w:val="C394A784"/>
@@ -5541,7 +7377,7 @@
       </w:pPr>
     </w:lvl>
   </w:abstractNum>
-  <w:abstractNum w:abstractNumId="17" w15:restartNumberingAfterBreak="0">
+  <w:abstractNum w:abstractNumId="18" w15:restartNumberingAfterBreak="0">
     <w:nsid w:val="33127B17"/>
     <w:multiLevelType w:val="hybridMultilevel"/>
     <w:tmpl w:val="287C779A"/>
@@ -5630,7 +7466,7 @@
       </w:pPr>
     </w:lvl>
   </w:abstractNum>
-  <w:abstractNum w:abstractNumId="18" w15:restartNumberingAfterBreak="0">
+  <w:abstractNum w:abstractNumId="19" w15:restartNumberingAfterBreak="0">
     <w:nsid w:val="35431958"/>
     <w:multiLevelType w:val="hybridMultilevel"/>
     <w:tmpl w:val="B20CFA5C"/>
@@ -5719,7 +7555,7 @@
       </w:pPr>
     </w:lvl>
   </w:abstractNum>
-  <w:abstractNum w:abstractNumId="19" w15:restartNumberingAfterBreak="0">
+  <w:abstractNum w:abstractNumId="20" w15:restartNumberingAfterBreak="0">
     <w:nsid w:val="37EC1A84"/>
     <w:multiLevelType w:val="hybridMultilevel"/>
     <w:tmpl w:val="E90C05CC"/>
@@ -5832,7 +7668,7 @@
       </w:rPr>
     </w:lvl>
   </w:abstractNum>
-  <w:abstractNum w:abstractNumId="20" w15:restartNumberingAfterBreak="0">
+  <w:abstractNum w:abstractNumId="21" w15:restartNumberingAfterBreak="0">
     <w:nsid w:val="3A691D38"/>
     <w:multiLevelType w:val="hybridMultilevel"/>
     <w:tmpl w:val="CA6884DC"/>
@@ -5944,7 +7780,7 @@
       </w:rPr>
     </w:lvl>
   </w:abstractNum>
-  <w:abstractNum w:abstractNumId="21" w15:restartNumberingAfterBreak="0">
+  <w:abstractNum w:abstractNumId="22" w15:restartNumberingAfterBreak="0">
     <w:nsid w:val="3BC1299D"/>
     <w:multiLevelType w:val="hybridMultilevel"/>
     <w:tmpl w:val="6024DFA4"/>
@@ -6057,7 +7893,7 @@
       </w:rPr>
     </w:lvl>
   </w:abstractNum>
-  <w:abstractNum w:abstractNumId="22" w15:restartNumberingAfterBreak="0">
+  <w:abstractNum w:abstractNumId="23" w15:restartNumberingAfterBreak="0">
     <w:nsid w:val="426D1340"/>
     <w:multiLevelType w:val="hybridMultilevel"/>
     <w:tmpl w:val="64DE1A72"/>
@@ -6143,7 +7979,7 @@
       </w:pPr>
     </w:lvl>
   </w:abstractNum>
-  <w:abstractNum w:abstractNumId="23" w15:restartNumberingAfterBreak="0">
+  <w:abstractNum w:abstractNumId="24" w15:restartNumberingAfterBreak="0">
     <w:nsid w:val="4FA53689"/>
     <w:multiLevelType w:val="hybridMultilevel"/>
     <w:tmpl w:val="8328003A"/>
@@ -6232,7 +8068,7 @@
       </w:pPr>
     </w:lvl>
   </w:abstractNum>
-  <w:abstractNum w:abstractNumId="24" w15:restartNumberingAfterBreak="0">
+  <w:abstractNum w:abstractNumId="25" w15:restartNumberingAfterBreak="0">
     <w:nsid w:val="504108CB"/>
     <w:multiLevelType w:val="hybridMultilevel"/>
     <w:tmpl w:val="BB287D0A"/>
@@ -6345,7 +8181,7 @@
       </w:rPr>
     </w:lvl>
   </w:abstractNum>
-  <w:abstractNum w:abstractNumId="25" w15:restartNumberingAfterBreak="0">
+  <w:abstractNum w:abstractNumId="26" w15:restartNumberingAfterBreak="0">
     <w:nsid w:val="51DB0FE2"/>
     <w:multiLevelType w:val="hybridMultilevel"/>
     <w:tmpl w:val="0318F2F6"/>
@@ -6458,7 +8294,7 @@
       </w:rPr>
     </w:lvl>
   </w:abstractNum>
-  <w:abstractNum w:abstractNumId="26" w15:restartNumberingAfterBreak="0">
+  <w:abstractNum w:abstractNumId="27" w15:restartNumberingAfterBreak="0">
     <w:nsid w:val="51F1572F"/>
     <w:multiLevelType w:val="hybridMultilevel"/>
     <w:tmpl w:val="E7987A08"/>
@@ -6544,7 +8380,7 @@
       </w:pPr>
     </w:lvl>
   </w:abstractNum>
-  <w:abstractNum w:abstractNumId="27" w15:restartNumberingAfterBreak="0">
+  <w:abstractNum w:abstractNumId="28" w15:restartNumberingAfterBreak="0">
     <w:nsid w:val="53646452"/>
     <w:multiLevelType w:val="hybridMultilevel"/>
     <w:tmpl w:val="E112E9E0"/>
@@ -6657,7 +8493,7 @@
       </w:rPr>
     </w:lvl>
   </w:abstractNum>
-  <w:abstractNum w:abstractNumId="28" w15:restartNumberingAfterBreak="0">
+  <w:abstractNum w:abstractNumId="29" w15:restartNumberingAfterBreak="0">
     <w:nsid w:val="545A3541"/>
     <w:multiLevelType w:val="multilevel"/>
     <w:tmpl w:val="8626F5D2"/>
@@ -6806,7 +8642,7 @@
       </w:rPr>
     </w:lvl>
   </w:abstractNum>
-  <w:abstractNum w:abstractNumId="29" w15:restartNumberingAfterBreak="0">
+  <w:abstractNum w:abstractNumId="30" w15:restartNumberingAfterBreak="0">
     <w:nsid w:val="57A77B7B"/>
     <w:multiLevelType w:val="hybridMultilevel"/>
     <w:tmpl w:val="6D9C8EB2"/>
@@ -6895,11 +8731,11 @@
       </w:pPr>
     </w:lvl>
   </w:abstractNum>
-  <w:abstractNum w:abstractNumId="30" w15:restartNumberingAfterBreak="0">
+  <w:abstractNum w:abstractNumId="31" w15:restartNumberingAfterBreak="0">
     <w:nsid w:val="5A2763D9"/>
     <w:multiLevelType w:val="hybridMultilevel"/>
     <w:tmpl w:val="88F6D5DE"/>
-    <w:lvl w:ilvl="0" w:tplc="2C0A000F">
+    <w:lvl w:ilvl="0">
       <w:start w:val="1"/>
       <w:numFmt w:val="decimal"/>
       <w:lvlText w:val="%1."/>
@@ -6908,7 +8744,7 @@
         <w:ind w:left="720" w:hanging="360"/>
       </w:pPr>
     </w:lvl>
-    <w:lvl w:ilvl="1" w:tplc="2C0A0019" w:tentative="1">
+    <w:lvl w:ilvl="1" w:tentative="1">
       <w:start w:val="1"/>
       <w:numFmt w:val="lowerLetter"/>
       <w:lvlText w:val="%2."/>
@@ -6917,7 +8753,7 @@
         <w:ind w:left="1440" w:hanging="360"/>
       </w:pPr>
     </w:lvl>
-    <w:lvl w:ilvl="2" w:tplc="2C0A001B" w:tentative="1">
+    <w:lvl w:ilvl="2" w:tentative="1">
       <w:start w:val="1"/>
       <w:numFmt w:val="lowerRoman"/>
       <w:lvlText w:val="%3."/>
@@ -6926,7 +8762,7 @@
         <w:ind w:left="2160" w:hanging="180"/>
       </w:pPr>
     </w:lvl>
-    <w:lvl w:ilvl="3" w:tplc="2C0A000F" w:tentative="1">
+    <w:lvl w:ilvl="3" w:tentative="1">
       <w:start w:val="1"/>
       <w:numFmt w:val="decimal"/>
       <w:lvlText w:val="%4."/>
@@ -6935,7 +8771,7 @@
         <w:ind w:left="2880" w:hanging="360"/>
       </w:pPr>
     </w:lvl>
-    <w:lvl w:ilvl="4" w:tplc="2C0A0019" w:tentative="1">
+    <w:lvl w:ilvl="4" w:tentative="1">
       <w:start w:val="1"/>
       <w:numFmt w:val="lowerLetter"/>
       <w:lvlText w:val="%5."/>
@@ -6944,7 +8780,7 @@
         <w:ind w:left="3600" w:hanging="360"/>
       </w:pPr>
     </w:lvl>
-    <w:lvl w:ilvl="5" w:tplc="2C0A001B" w:tentative="1">
+    <w:lvl w:ilvl="5" w:tentative="1">
       <w:start w:val="1"/>
       <w:numFmt w:val="lowerRoman"/>
       <w:lvlText w:val="%6."/>
@@ -6953,7 +8789,7 @@
         <w:ind w:left="4320" w:hanging="180"/>
       </w:pPr>
     </w:lvl>
-    <w:lvl w:ilvl="6" w:tplc="2C0A000F" w:tentative="1">
+    <w:lvl w:ilvl="6" w:tentative="1">
       <w:start w:val="1"/>
       <w:numFmt w:val="decimal"/>
       <w:lvlText w:val="%7."/>
@@ -6962,7 +8798,7 @@
         <w:ind w:left="5040" w:hanging="360"/>
       </w:pPr>
     </w:lvl>
-    <w:lvl w:ilvl="7" w:tplc="2C0A0019" w:tentative="1">
+    <w:lvl w:ilvl="7" w:tentative="1">
       <w:start w:val="1"/>
       <w:numFmt w:val="lowerLetter"/>
       <w:lvlText w:val="%8."/>
@@ -6971,7 +8807,7 @@
         <w:ind w:left="5760" w:hanging="360"/>
       </w:pPr>
     </w:lvl>
-    <w:lvl w:ilvl="8" w:tplc="2C0A001B" w:tentative="1">
+    <w:lvl w:ilvl="8" w:tentative="1">
       <w:start w:val="1"/>
       <w:numFmt w:val="lowerRoman"/>
       <w:lvlText w:val="%9."/>
@@ -6981,11 +8817,11 @@
       </w:pPr>
     </w:lvl>
   </w:abstractNum>
-  <w:abstractNum w:abstractNumId="31" w15:restartNumberingAfterBreak="0">
+  <w:abstractNum w:abstractNumId="32" w15:restartNumberingAfterBreak="0">
     <w:nsid w:val="5BEC3871"/>
     <w:multiLevelType w:val="hybridMultilevel"/>
     <w:tmpl w:val="8A1E2962"/>
-    <w:lvl w:ilvl="0" w:tplc="2C0A0001">
+    <w:lvl w:ilvl="0" w:tplc="2C0A000F">
       <w:start w:val="1"/>
       <w:numFmt w:val="bullet"/>
       <w:lvlText w:val=""/>
@@ -6997,7 +8833,7 @@
         <w:rFonts w:ascii="Symbol" w:hAnsi="Symbol" w:hint="default"/>
       </w:rPr>
     </w:lvl>
-    <w:lvl w:ilvl="1" w:tplc="2C0A0003" w:tentative="1">
+    <w:lvl w:ilvl="1" w:tplc="2C0A0019" w:tentative="1">
       <w:start w:val="1"/>
       <w:numFmt w:val="bullet"/>
       <w:lvlText w:val="o"/>
@@ -7009,7 +8845,7 @@
         <w:rFonts w:ascii="Courier New" w:hAnsi="Courier New" w:cs="Courier New" w:hint="default"/>
       </w:rPr>
     </w:lvl>
-    <w:lvl w:ilvl="2" w:tplc="2C0A0005" w:tentative="1">
+    <w:lvl w:ilvl="2" w:tplc="2C0A001B" w:tentative="1">
       <w:start w:val="1"/>
       <w:numFmt w:val="bullet"/>
       <w:lvlText w:val=""/>
@@ -7021,7 +8857,7 @@
         <w:rFonts w:ascii="Wingdings" w:hAnsi="Wingdings" w:hint="default"/>
       </w:rPr>
     </w:lvl>
-    <w:lvl w:ilvl="3" w:tplc="2C0A0001" w:tentative="1">
+    <w:lvl w:ilvl="3" w:tplc="2C0A000F" w:tentative="1">
       <w:start w:val="1"/>
       <w:numFmt w:val="bullet"/>
       <w:lvlText w:val=""/>
@@ -7033,7 +8869,7 @@
         <w:rFonts w:ascii="Symbol" w:hAnsi="Symbol" w:hint="default"/>
       </w:rPr>
     </w:lvl>
-    <w:lvl w:ilvl="4" w:tplc="2C0A0003" w:tentative="1">
+    <w:lvl w:ilvl="4" w:tplc="2C0A0019" w:tentative="1">
       <w:start w:val="1"/>
       <w:numFmt w:val="bullet"/>
       <w:lvlText w:val="o"/>
@@ -7045,7 +8881,7 @@
         <w:rFonts w:ascii="Courier New" w:hAnsi="Courier New" w:cs="Courier New" w:hint="default"/>
       </w:rPr>
     </w:lvl>
-    <w:lvl w:ilvl="5" w:tplc="2C0A0005" w:tentative="1">
+    <w:lvl w:ilvl="5" w:tplc="2C0A001B" w:tentative="1">
       <w:start w:val="1"/>
       <w:numFmt w:val="bullet"/>
       <w:lvlText w:val=""/>
@@ -7057,7 +8893,7 @@
         <w:rFonts w:ascii="Wingdings" w:hAnsi="Wingdings" w:hint="default"/>
       </w:rPr>
     </w:lvl>
-    <w:lvl w:ilvl="6" w:tplc="2C0A0001" w:tentative="1">
+    <w:lvl w:ilvl="6" w:tplc="2C0A000F" w:tentative="1">
       <w:start w:val="1"/>
       <w:numFmt w:val="bullet"/>
       <w:lvlText w:val=""/>
@@ -7069,7 +8905,7 @@
         <w:rFonts w:ascii="Symbol" w:hAnsi="Symbol" w:hint="default"/>
       </w:rPr>
     </w:lvl>
-    <w:lvl w:ilvl="7" w:tplc="2C0A0003" w:tentative="1">
+    <w:lvl w:ilvl="7" w:tplc="2C0A0019" w:tentative="1">
       <w:start w:val="1"/>
       <w:numFmt w:val="bullet"/>
       <w:lvlText w:val="o"/>
@@ -7081,7 +8917,7 @@
         <w:rFonts w:ascii="Courier New" w:hAnsi="Courier New" w:cs="Courier New" w:hint="default"/>
       </w:rPr>
     </w:lvl>
-    <w:lvl w:ilvl="8" w:tplc="2C0A0005" w:tentative="1">
+    <w:lvl w:ilvl="8" w:tplc="2C0A001B" w:tentative="1">
       <w:start w:val="1"/>
       <w:numFmt w:val="bullet"/>
       <w:lvlText w:val=""/>
@@ -7094,7 +8930,7 @@
       </w:rPr>
     </w:lvl>
   </w:abstractNum>
-  <w:abstractNum w:abstractNumId="32" w15:restartNumberingAfterBreak="0">
+  <w:abstractNum w:abstractNumId="33" w15:restartNumberingAfterBreak="0">
     <w:nsid w:val="5CDA674D"/>
     <w:multiLevelType w:val="hybridMultilevel"/>
     <w:tmpl w:val="A97ECD9E"/>
@@ -7207,7 +9043,7 @@
       </w:rPr>
     </w:lvl>
   </w:abstractNum>
-  <w:abstractNum w:abstractNumId="33" w15:restartNumberingAfterBreak="0">
+  <w:abstractNum w:abstractNumId="34" w15:restartNumberingAfterBreak="0">
     <w:nsid w:val="63811D34"/>
     <w:multiLevelType w:val="hybridMultilevel"/>
     <w:tmpl w:val="0C80EB44"/>
@@ -7320,11 +9156,11 @@
       </w:rPr>
     </w:lvl>
   </w:abstractNum>
-  <w:abstractNum w:abstractNumId="34" w15:restartNumberingAfterBreak="0">
+  <w:abstractNum w:abstractNumId="35" w15:restartNumberingAfterBreak="0">
     <w:nsid w:val="662B5A0B"/>
     <w:multiLevelType w:val="hybridMultilevel"/>
     <w:tmpl w:val="14D23C7C"/>
-    <w:lvl w:ilvl="0" w:tplc="2C0A0011">
+    <w:lvl w:ilvl="0" w:tplc="2C0A0001">
       <w:start w:val="7"/>
       <w:numFmt w:val="decimal"/>
       <w:lvlText w:val="%1)"/>
@@ -7336,7 +9172,7 @@
         <w:rFonts w:hint="default"/>
       </w:rPr>
     </w:lvl>
-    <w:lvl w:ilvl="1" w:tplc="2C0A0019" w:tentative="1">
+    <w:lvl w:ilvl="1" w:tplc="2C0A0003" w:tentative="1">
       <w:start w:val="1"/>
       <w:numFmt w:val="lowerLetter"/>
       <w:lvlText w:val="%2."/>
@@ -7345,7 +9181,7 @@
         <w:ind w:left="1440" w:hanging="360"/>
       </w:pPr>
     </w:lvl>
-    <w:lvl w:ilvl="2" w:tplc="2C0A001B" w:tentative="1">
+    <w:lvl w:ilvl="2" w:tplc="2C0A0005" w:tentative="1">
       <w:start w:val="1"/>
       <w:numFmt w:val="lowerRoman"/>
       <w:lvlText w:val="%3."/>
@@ -7354,7 +9190,7 @@
         <w:ind w:left="2160" w:hanging="180"/>
       </w:pPr>
     </w:lvl>
-    <w:lvl w:ilvl="3" w:tplc="2C0A000F" w:tentative="1">
+    <w:lvl w:ilvl="3" w:tplc="2C0A0001" w:tentative="1">
       <w:start w:val="1"/>
       <w:numFmt w:val="decimal"/>
       <w:lvlText w:val="%4."/>
@@ -7363,7 +9199,7 @@
         <w:ind w:left="2880" w:hanging="360"/>
       </w:pPr>
     </w:lvl>
-    <w:lvl w:ilvl="4" w:tplc="2C0A0019" w:tentative="1">
+    <w:lvl w:ilvl="4" w:tplc="2C0A0003" w:tentative="1">
       <w:start w:val="1"/>
       <w:numFmt w:val="lowerLetter"/>
       <w:lvlText w:val="%5."/>
@@ -7372,7 +9208,7 @@
         <w:ind w:left="3600" w:hanging="360"/>
       </w:pPr>
     </w:lvl>
-    <w:lvl w:ilvl="5" w:tplc="2C0A001B" w:tentative="1">
+    <w:lvl w:ilvl="5" w:tplc="2C0A0005" w:tentative="1">
       <w:start w:val="1"/>
       <w:numFmt w:val="lowerRoman"/>
       <w:lvlText w:val="%6."/>
@@ -7381,7 +9217,7 @@
         <w:ind w:left="4320" w:hanging="180"/>
       </w:pPr>
     </w:lvl>
-    <w:lvl w:ilvl="6" w:tplc="2C0A000F" w:tentative="1">
+    <w:lvl w:ilvl="6" w:tplc="2C0A0001" w:tentative="1">
       <w:start w:val="1"/>
       <w:numFmt w:val="decimal"/>
       <w:lvlText w:val="%7."/>
@@ -7390,7 +9226,7 @@
         <w:ind w:left="5040" w:hanging="360"/>
       </w:pPr>
     </w:lvl>
-    <w:lvl w:ilvl="7" w:tplc="2C0A0019" w:tentative="1">
+    <w:lvl w:ilvl="7" w:tplc="2C0A0003" w:tentative="1">
       <w:start w:val="1"/>
       <w:numFmt w:val="lowerLetter"/>
       <w:lvlText w:val="%8."/>
@@ -7399,7 +9235,7 @@
         <w:ind w:left="5760" w:hanging="360"/>
       </w:pPr>
     </w:lvl>
-    <w:lvl w:ilvl="8" w:tplc="2C0A001B" w:tentative="1">
+    <w:lvl w:ilvl="8" w:tplc="2C0A0005" w:tentative="1">
       <w:start w:val="1"/>
       <w:numFmt w:val="lowerRoman"/>
       <w:lvlText w:val="%9."/>
@@ -7409,11 +9245,11 @@
       </w:pPr>
     </w:lvl>
   </w:abstractNum>
-  <w:abstractNum w:abstractNumId="35" w15:restartNumberingAfterBreak="0">
+  <w:abstractNum w:abstractNumId="36" w15:restartNumberingAfterBreak="0">
     <w:nsid w:val="69250C67"/>
     <w:multiLevelType w:val="hybridMultilevel"/>
     <w:tmpl w:val="1258FE70"/>
-    <w:lvl w:ilvl="0" w:tplc="2C0A0001">
+    <w:lvl w:ilvl="0" w:tplc="2C0A0011">
       <w:start w:val="1"/>
       <w:numFmt w:val="bullet"/>
       <w:lvlText w:val=""/>
@@ -7425,7 +9261,7 @@
         <w:rFonts w:ascii="Symbol" w:hAnsi="Symbol" w:cs="Symbol" w:hint="default"/>
       </w:rPr>
     </w:lvl>
-    <w:lvl w:ilvl="1" w:tplc="2C0A0003" w:tentative="1">
+    <w:lvl w:ilvl="1" w:tplc="2C0A0019" w:tentative="1">
       <w:start w:val="1"/>
       <w:numFmt w:val="bullet"/>
       <w:lvlText w:val="o"/>
@@ -7437,7 +9273,7 @@
         <w:rFonts w:ascii="Courier New" w:hAnsi="Courier New" w:cs="Courier New" w:hint="default"/>
       </w:rPr>
     </w:lvl>
-    <w:lvl w:ilvl="2" w:tplc="2C0A0005" w:tentative="1">
+    <w:lvl w:ilvl="2" w:tplc="2C0A001B" w:tentative="1">
       <w:start w:val="1"/>
       <w:numFmt w:val="bullet"/>
       <w:lvlText w:val=""/>
@@ -7449,7 +9285,7 @@
         <w:rFonts w:ascii="Wingdings" w:hAnsi="Wingdings" w:cs="Wingdings" w:hint="default"/>
       </w:rPr>
     </w:lvl>
-    <w:lvl w:ilvl="3" w:tplc="2C0A0001" w:tentative="1">
+    <w:lvl w:ilvl="3" w:tplc="2C0A000F" w:tentative="1">
       <w:start w:val="1"/>
       <w:numFmt w:val="bullet"/>
       <w:lvlText w:val=""/>
@@ -7461,7 +9297,7 @@
         <w:rFonts w:ascii="Symbol" w:hAnsi="Symbol" w:cs="Symbol" w:hint="default"/>
       </w:rPr>
     </w:lvl>
-    <w:lvl w:ilvl="4" w:tplc="2C0A0003" w:tentative="1">
+    <w:lvl w:ilvl="4" w:tplc="2C0A0019" w:tentative="1">
       <w:start w:val="1"/>
       <w:numFmt w:val="bullet"/>
       <w:lvlText w:val="o"/>
@@ -7473,7 +9309,7 @@
         <w:rFonts w:ascii="Courier New" w:hAnsi="Courier New" w:cs="Courier New" w:hint="default"/>
       </w:rPr>
     </w:lvl>
-    <w:lvl w:ilvl="5" w:tplc="2C0A0005" w:tentative="1">
+    <w:lvl w:ilvl="5" w:tplc="2C0A001B" w:tentative="1">
       <w:start w:val="1"/>
       <w:numFmt w:val="bullet"/>
       <w:lvlText w:val=""/>
@@ -7485,7 +9321,7 @@
         <w:rFonts w:ascii="Wingdings" w:hAnsi="Wingdings" w:cs="Wingdings" w:hint="default"/>
       </w:rPr>
     </w:lvl>
-    <w:lvl w:ilvl="6" w:tplc="2C0A0001" w:tentative="1">
+    <w:lvl w:ilvl="6" w:tplc="2C0A000F" w:tentative="1">
       <w:start w:val="1"/>
       <w:numFmt w:val="bullet"/>
       <w:lvlText w:val=""/>
@@ -7497,7 +9333,7 @@
         <w:rFonts w:ascii="Symbol" w:hAnsi="Symbol" w:cs="Symbol" w:hint="default"/>
       </w:rPr>
     </w:lvl>
-    <w:lvl w:ilvl="7" w:tplc="2C0A0003" w:tentative="1">
+    <w:lvl w:ilvl="7" w:tplc="2C0A0019" w:tentative="1">
       <w:start w:val="1"/>
       <w:numFmt w:val="bullet"/>
       <w:lvlText w:val="o"/>
@@ -7509,7 +9345,7 @@
         <w:rFonts w:ascii="Courier New" w:hAnsi="Courier New" w:cs="Courier New" w:hint="default"/>
       </w:rPr>
     </w:lvl>
-    <w:lvl w:ilvl="8" w:tplc="2C0A0005" w:tentative="1">
+    <w:lvl w:ilvl="8" w:tplc="2C0A001B" w:tentative="1">
       <w:start w:val="1"/>
       <w:numFmt w:val="bullet"/>
       <w:lvlText w:val=""/>
@@ -7522,7 +9358,7 @@
       </w:rPr>
     </w:lvl>
   </w:abstractNum>
-  <w:abstractNum w:abstractNumId="36" w15:restartNumberingAfterBreak="0">
+  <w:abstractNum w:abstractNumId="37" w15:restartNumberingAfterBreak="0">
     <w:nsid w:val="69292337"/>
     <w:multiLevelType w:val="hybridMultilevel"/>
     <w:tmpl w:val="46A0E96A"/>
@@ -7635,7 +9471,7 @@
       </w:rPr>
     </w:lvl>
   </w:abstractNum>
-  <w:abstractNum w:abstractNumId="37" w15:restartNumberingAfterBreak="0">
+  <w:abstractNum w:abstractNumId="38" w15:restartNumberingAfterBreak="0">
     <w:nsid w:val="6B711050"/>
     <w:multiLevelType w:val="hybridMultilevel"/>
     <w:tmpl w:val="5A9C6554"/>
@@ -7651,7 +9487,7 @@
         <w:rFonts w:ascii="Symbol" w:hAnsi="Symbol" w:hint="default"/>
       </w:rPr>
     </w:lvl>
-    <w:lvl w:ilvl="1" w:tplc="2C0A000B">
+    <w:lvl w:ilvl="1" w:tplc="2C0A0003">
       <w:start w:val="1"/>
       <w:numFmt w:val="bullet"/>
       <w:lvlText w:val=""/>
@@ -7748,7 +9584,7 @@
       </w:rPr>
     </w:lvl>
   </w:abstractNum>
-  <w:abstractNum w:abstractNumId="38" w15:restartNumberingAfterBreak="0">
+  <w:abstractNum w:abstractNumId="39" w15:restartNumberingAfterBreak="0">
     <w:nsid w:val="73171538"/>
     <w:multiLevelType w:val="hybridMultilevel"/>
     <w:tmpl w:val="8AC632C4"/>
@@ -7764,7 +9600,7 @@
         <w:rFonts w:ascii="Symbol" w:hAnsi="Symbol" w:hint="default"/>
       </w:rPr>
     </w:lvl>
-    <w:lvl w:ilvl="1" w:tplc="2C0A0003" w:tentative="1">
+    <w:lvl w:ilvl="1" w:tplc="2C0A000B" w:tentative="1">
       <w:start w:val="1"/>
       <w:numFmt w:val="bullet"/>
       <w:lvlText w:val="o"/>
@@ -7861,11 +9697,11 @@
       </w:rPr>
     </w:lvl>
   </w:abstractNum>
-  <w:abstractNum w:abstractNumId="39" w15:restartNumberingAfterBreak="0">
+  <w:abstractNum w:abstractNumId="40" w15:restartNumberingAfterBreak="0">
     <w:nsid w:val="73A97096"/>
     <w:multiLevelType w:val="hybridMultilevel"/>
     <w:tmpl w:val="4A3061AC"/>
-    <w:lvl w:ilvl="0" w:tplc="626EA99C">
+    <w:lvl w:ilvl="0" w:tplc="2C0A0001">
       <w:start w:val="1"/>
       <w:numFmt w:val="bullet"/>
       <w:lvlText w:val=""/>
@@ -7976,11 +9812,11 @@
       </w:rPr>
     </w:lvl>
   </w:abstractNum>
-  <w:abstractNum w:abstractNumId="40" w15:restartNumberingAfterBreak="0">
+  <w:abstractNum w:abstractNumId="41" w15:restartNumberingAfterBreak="0">
     <w:nsid w:val="75580EA7"/>
     <w:multiLevelType w:val="hybridMultilevel"/>
     <w:tmpl w:val="C560A7AC"/>
-    <w:lvl w:ilvl="0" w:tplc="2C0A0001">
+    <w:lvl w:ilvl="0" w:tplc="626EA99C">
       <w:start w:val="1"/>
       <w:numFmt w:val="bullet"/>
       <w:lvlText w:val=""/>
@@ -8089,7 +9925,7 @@
       </w:rPr>
     </w:lvl>
   </w:abstractNum>
-  <w:abstractNum w:abstractNumId="41" w15:restartNumberingAfterBreak="0">
+  <w:abstractNum w:abstractNumId="42" w15:restartNumberingAfterBreak="0">
     <w:nsid w:val="78EE0748"/>
     <w:multiLevelType w:val="hybridMultilevel"/>
     <w:tmpl w:val="F2D8E87A"/>
@@ -8202,7 +10038,7 @@
       </w:rPr>
     </w:lvl>
   </w:abstractNum>
-  <w:abstractNum w:abstractNumId="42" w15:restartNumberingAfterBreak="0">
+  <w:abstractNum w:abstractNumId="43" w15:restartNumberingAfterBreak="0">
     <w:nsid w:val="7C4B2DE3"/>
     <w:multiLevelType w:val="hybridMultilevel"/>
     <w:tmpl w:val="2F3448D4"/>
@@ -8315,7 +10151,7 @@
       </w:rPr>
     </w:lvl>
   </w:abstractNum>
-  <w:abstractNum w:abstractNumId="43" w15:restartNumberingAfterBreak="0">
+  <w:abstractNum w:abstractNumId="44" w15:restartNumberingAfterBreak="0">
     <w:nsid w:val="7DFC0AEE"/>
     <w:multiLevelType w:val="hybridMultilevel"/>
     <w:tmpl w:val="C056400E"/>
@@ -8428,7 +10264,7 @@
       </w:rPr>
     </w:lvl>
   </w:abstractNum>
-  <w:abstractNum w:abstractNumId="44" w15:restartNumberingAfterBreak="0">
+  <w:abstractNum w:abstractNumId="45" w15:restartNumberingAfterBreak="0">
     <w:nsid w:val="7E927F8C"/>
     <w:multiLevelType w:val="hybridMultilevel"/>
     <w:tmpl w:val="0400BC8A"/>
@@ -8542,7 +10378,7 @@
     </w:lvl>
   </w:abstractNum>
   <w:num w:numId="1">
-    <w:abstractNumId w:val="16"/>
+    <w:abstractNumId w:val="17"/>
   </w:num>
   <w:num w:numId="2">
     <w:abstractNumId w:val="6"/>
@@ -8551,16 +10387,16 @@
     <w:abstractNumId w:val="12"/>
   </w:num>
   <w:num w:numId="4">
+    <w:abstractNumId w:val="38"/>
+  </w:num>
+  <w:num w:numId="5">
     <w:abstractNumId w:val="37"/>
   </w:num>
-  <w:num w:numId="5">
-    <w:abstractNumId w:val="36"/>
-  </w:num>
   <w:num w:numId="6">
-    <w:abstractNumId w:val="25"/>
+    <w:abstractNumId w:val="26"/>
   </w:num>
   <w:num w:numId="7">
-    <w:abstractNumId w:val="43"/>
+    <w:abstractNumId w:val="44"/>
   </w:num>
   <w:num w:numId="8">
     <w:abstractNumId w:val="7"/>
@@ -8569,25 +10405,25 @@
     <w:abstractNumId w:val="13"/>
   </w:num>
   <w:num w:numId="10">
-    <w:abstractNumId w:val="23"/>
+    <w:abstractNumId w:val="24"/>
   </w:num>
   <w:num w:numId="11">
-    <w:abstractNumId w:val="31"/>
+    <w:abstractNumId w:val="32"/>
   </w:num>
   <w:num w:numId="12">
-    <w:abstractNumId w:val="18"/>
+    <w:abstractNumId w:val="19"/>
   </w:num>
   <w:num w:numId="13">
     <w:abstractNumId w:val="5"/>
   </w:num>
   <w:num w:numId="14">
-    <w:abstractNumId w:val="17"/>
+    <w:abstractNumId w:val="18"/>
   </w:num>
   <w:num w:numId="15">
-    <w:abstractNumId w:val="34"/>
+    <w:abstractNumId w:val="35"/>
   </w:num>
   <w:num w:numId="16">
-    <w:abstractNumId w:val="29"/>
+    <w:abstractNumId w:val="30"/>
   </w:num>
   <w:num w:numId="17">
     <w:abstractNumId w:val="8"/>
@@ -8596,7 +10432,7 @@
     <w:abstractNumId w:val="2"/>
   </w:num>
   <w:num w:numId="19">
-    <w:abstractNumId w:val="39"/>
+    <w:abstractNumId w:val="40"/>
   </w:num>
   <w:num w:numId="20">
     <w:abstractNumId w:val="3"/>
@@ -8629,13 +10465,13 @@
     </w:lvlOverride>
   </w:num>
   <w:num w:numId="21">
-    <w:abstractNumId w:val="28"/>
+    <w:abstractNumId w:val="29"/>
   </w:num>
   <w:num w:numId="22">
     <w:abstractNumId w:val="0"/>
   </w:num>
   <w:num w:numId="23">
-    <w:abstractNumId w:val="26"/>
+    <w:abstractNumId w:val="27"/>
     <w:lvlOverride w:ilvl="0">
       <w:startOverride w:val="5"/>
     </w:lvlOverride>
@@ -8668,10 +10504,10 @@
     <w:abstractNumId w:val="4"/>
   </w:num>
   <w:num w:numId="25">
-    <w:abstractNumId w:val="14"/>
+    <w:abstractNumId w:val="15"/>
   </w:num>
   <w:num w:numId="26">
-    <w:abstractNumId w:val="22"/>
+    <w:abstractNumId w:val="23"/>
     <w:lvlOverride w:ilvl="0">
       <w:startOverride w:val="8"/>
     </w:lvlOverride>
@@ -8704,16 +10540,16 @@
     <w:abstractNumId w:val="3"/>
   </w:num>
   <w:num w:numId="28">
+    <w:abstractNumId w:val="43"/>
+  </w:num>
+  <w:num w:numId="29">
     <w:abstractNumId w:val="42"/>
   </w:num>
-  <w:num w:numId="29">
-    <w:abstractNumId w:val="41"/>
-  </w:num>
   <w:num w:numId="30">
-    <w:abstractNumId w:val="21"/>
+    <w:abstractNumId w:val="22"/>
   </w:num>
   <w:num w:numId="31">
-    <w:abstractNumId w:val="33"/>
+    <w:abstractNumId w:val="34"/>
   </w:num>
   <w:num w:numId="32">
     <w:abstractNumId w:val="9"/>
@@ -8722,13 +10558,13 @@
     <w:abstractNumId w:val="11"/>
   </w:num>
   <w:num w:numId="34">
-    <w:abstractNumId w:val="27"/>
+    <w:abstractNumId w:val="28"/>
   </w:num>
   <w:num w:numId="35">
-    <w:abstractNumId w:val="38"/>
+    <w:abstractNumId w:val="39"/>
   </w:num>
   <w:num w:numId="36">
-    <w:abstractNumId w:val="32"/>
+    <w:abstractNumId w:val="33"/>
   </w:num>
   <w:num w:numId="37">
     <w:abstractNumId w:val="1"/>
@@ -8737,34 +10573,37 @@
     <w:abstractNumId w:val="4"/>
   </w:num>
   <w:num w:numId="39">
-    <w:abstractNumId w:val="14"/>
+    <w:abstractNumId w:val="15"/>
   </w:num>
   <w:num w:numId="40">
-    <w:abstractNumId w:val="19"/>
+    <w:abstractNumId w:val="20"/>
   </w:num>
   <w:num w:numId="41">
-    <w:abstractNumId w:val="40"/>
+    <w:abstractNumId w:val="41"/>
   </w:num>
   <w:num w:numId="42">
-    <w:abstractNumId w:val="44"/>
+    <w:abstractNumId w:val="45"/>
   </w:num>
   <w:num w:numId="43">
-    <w:abstractNumId w:val="35"/>
+    <w:abstractNumId w:val="36"/>
   </w:num>
   <w:num w:numId="44">
-    <w:abstractNumId w:val="24"/>
+    <w:abstractNumId w:val="25"/>
   </w:num>
   <w:num w:numId="45">
-    <w:abstractNumId w:val="15"/>
+    <w:abstractNumId w:val="16"/>
   </w:num>
   <w:num w:numId="46">
-    <w:abstractNumId w:val="20"/>
+    <w:abstractNumId w:val="21"/>
   </w:num>
   <w:num w:numId="47">
-    <w:abstractNumId w:val="30"/>
+    <w:abstractNumId w:val="31"/>
   </w:num>
   <w:num w:numId="48">
     <w:abstractNumId w:val="10"/>
+  </w:num>
+  <w:num w:numId="49">
+    <w:abstractNumId w:val="14"/>
   </w:num>
 </w:numbering>
 </file>

</xml_diff>

<commit_message>
actualizamos diagrama y estrategia
</commit_message>
<xml_diff>
--- a/Estrategia.docx
+++ b/Estrategia.docx
@@ -627,8 +627,19 @@
                         <w:i/>
                         <w:iCs/>
                       </w:rPr>
-                      <w:t>Chero Pomaleque</w:t>
+                      <w:t xml:space="preserve">Chero </w:t>
                     </w:r>
+                    <w:proofErr w:type="spellStart"/>
+                    <w:r>
+                      <w:rPr>
+                        <w:b/>
+                        <w:bCs/>
+                        <w:i/>
+                        <w:iCs/>
+                      </w:rPr>
+                      <w:t>Pomaleque</w:t>
+                    </w:r>
+                    <w:proofErr w:type="spellEnd"/>
                   </w:p>
                 </w:tc>
                 <w:tc>
@@ -776,6 +787,7 @@
                         <w:iCs/>
                       </w:rPr>
                     </w:pPr>
+                    <w:proofErr w:type="spellStart"/>
                     <w:r>
                       <w:rPr>
                         <w:i/>
@@ -783,6 +795,7 @@
                       </w:rPr>
                       <w:t>Anzorandía</w:t>
                     </w:r>
+                    <w:proofErr w:type="spellEnd"/>
                   </w:p>
                 </w:tc>
                 <w:tc>
@@ -2092,7 +2105,25 @@
         <w:rPr>
           <w:rFonts w:ascii="Arial" w:hAnsi="Arial" w:cs="Arial"/>
         </w:rPr>
-        <w:t>Diagrama de Entidad-Relación ………………………………………… Página 0</w:t>
+        <w:t xml:space="preserve">Entrega 2 - </w:t>
+      </w:r>
+      <w:r>
+        <w:rPr>
+          <w:rFonts w:ascii="Arial" w:hAnsi="Arial" w:cs="Arial"/>
+        </w:rPr>
+        <w:t xml:space="preserve">Diagrama de Entidad-Relación </w:t>
+      </w:r>
+      <w:r>
+        <w:rPr>
+          <w:rFonts w:ascii="Arial" w:hAnsi="Arial" w:cs="Arial"/>
+        </w:rPr>
+        <w:t>...</w:t>
+      </w:r>
+      <w:r>
+        <w:rPr>
+          <w:rFonts w:ascii="Arial" w:hAnsi="Arial" w:cs="Arial"/>
+        </w:rPr>
+        <w:t>………………………… Página 0</w:t>
       </w:r>
       <w:r>
         <w:rPr>
@@ -2129,7 +2160,19 @@
         <w:rPr>
           <w:rFonts w:ascii="Arial" w:hAnsi="Arial" w:cs="Arial"/>
         </w:rPr>
-        <w:t>……………………………. Página 0</w:t>
+        <w:t xml:space="preserve">……………………………. </w:t>
+      </w:r>
+      <w:r>
+        <w:rPr>
+          <w:rFonts w:ascii="Arial" w:hAnsi="Arial" w:cs="Arial"/>
+        </w:rPr>
+        <w:t xml:space="preserve"> </w:t>
+      </w:r>
+      <w:r>
+        <w:rPr>
+          <w:rFonts w:ascii="Arial" w:hAnsi="Arial" w:cs="Arial"/>
+        </w:rPr>
+        <w:t>Página 0</w:t>
       </w:r>
       <w:r>
         <w:rPr>
@@ -2154,13 +2197,7 @@
         <w:rPr>
           <w:rFonts w:ascii="Arial" w:hAnsi="Arial" w:cs="Arial"/>
         </w:rPr>
-        <w:t xml:space="preserve">Entrega 2 </w:t>
-      </w:r>
-      <w:r>
-        <w:rPr>
-          <w:rFonts w:ascii="Arial" w:hAnsi="Arial" w:cs="Arial"/>
-        </w:rPr>
-        <w:t xml:space="preserve">- </w:t>
+        <w:t xml:space="preserve">Entrega 2 - </w:t>
       </w:r>
       <w:r>
         <w:rPr>
@@ -2203,43 +2240,25 @@
         <w:rPr>
           <w:rFonts w:ascii="Arial" w:hAnsi="Arial" w:cs="Arial"/>
         </w:rPr>
-        <w:t xml:space="preserve">Entrega </w:t>
-      </w:r>
-      <w:r>
-        <w:rPr>
-          <w:rFonts w:ascii="Arial" w:hAnsi="Arial" w:cs="Arial"/>
-        </w:rPr>
-        <w:t xml:space="preserve">3 - </w:t>
-      </w:r>
-      <w:r>
-        <w:rPr>
-          <w:rFonts w:ascii="Arial" w:hAnsi="Arial" w:cs="Arial"/>
-        </w:rPr>
-        <w:t xml:space="preserve">Busineess Intelligence  </w:t>
-      </w:r>
-      <w:r>
-        <w:rPr>
-          <w:rFonts w:ascii="Arial" w:hAnsi="Arial" w:cs="Arial"/>
-        </w:rPr>
-        <w:t xml:space="preserve">- Estructuras </w:t>
-      </w:r>
-      <w:r>
-        <w:rPr>
-          <w:rFonts w:ascii="Arial" w:hAnsi="Arial" w:cs="Arial"/>
-        </w:rPr>
-        <w:t xml:space="preserve"> …………….. .</w:t>
-      </w:r>
-      <w:r>
-        <w:rPr>
-          <w:rFonts w:ascii="Arial" w:hAnsi="Arial" w:cs="Arial"/>
-        </w:rPr>
-        <w:t>…… Página 0</w:t>
-      </w:r>
-      <w:r>
-        <w:rPr>
-          <w:rFonts w:ascii="Arial" w:hAnsi="Arial" w:cs="Arial"/>
-        </w:rPr>
-        <w:t>5</w:t>
+        <w:t>Entrega 3 -</w:t>
+      </w:r>
+      <w:r>
+        <w:rPr>
+          <w:rFonts w:ascii="Arial" w:hAnsi="Arial" w:cs="Arial"/>
+        </w:rPr>
+        <w:t xml:space="preserve"> </w:t>
+      </w:r>
+      <w:r>
+        <w:rPr>
+          <w:rFonts w:ascii="Arial" w:hAnsi="Arial" w:cs="Arial"/>
+        </w:rPr>
+        <w:t>Diagrama de Entidad-Relación</w:t>
+      </w:r>
+      <w:r>
+        <w:rPr>
+          <w:rFonts w:ascii="Arial" w:hAnsi="Arial" w:cs="Arial"/>
+        </w:rPr>
+        <w:t xml:space="preserve"> …………………………… Página 05</w:t>
       </w:r>
     </w:p>
     <w:p>
@@ -2258,37 +2277,53 @@
         <w:rPr>
           <w:rFonts w:ascii="Arial" w:hAnsi="Arial" w:cs="Arial"/>
         </w:rPr>
-        <w:t xml:space="preserve">Entrega 3 </w:t>
-      </w:r>
-      <w:r>
-        <w:rPr>
-          <w:rFonts w:ascii="Arial" w:hAnsi="Arial" w:cs="Arial"/>
-        </w:rPr>
-        <w:t>-</w:t>
-      </w:r>
-      <w:r>
-        <w:rPr>
-          <w:rFonts w:ascii="Arial" w:hAnsi="Arial" w:cs="Arial"/>
-        </w:rPr>
-        <w:t xml:space="preserve"> Busineess </w:t>
-      </w:r>
-      <w:r>
-        <w:rPr>
-          <w:rFonts w:ascii="Arial" w:hAnsi="Arial" w:cs="Arial"/>
-        </w:rPr>
-        <w:t>Intelligence – Decisiones de Diseño</w:t>
-      </w:r>
-      <w:r>
-        <w:rPr>
-          <w:rFonts w:ascii="Arial" w:hAnsi="Arial" w:cs="Arial"/>
-        </w:rPr>
-        <w:t xml:space="preserve"> …..……. </w:t>
-      </w:r>
-      <w:r>
-        <w:rPr>
-          <w:rFonts w:ascii="Arial" w:hAnsi="Arial" w:cs="Arial"/>
-        </w:rPr>
-        <w:t>Página 0</w:t>
+        <w:t xml:space="preserve">Entrega 3 - </w:t>
+      </w:r>
+      <w:proofErr w:type="spellStart"/>
+      <w:r>
+        <w:rPr>
+          <w:rFonts w:ascii="Arial" w:hAnsi="Arial" w:cs="Arial"/>
+        </w:rPr>
+        <w:t>Busineess</w:t>
+      </w:r>
+      <w:proofErr w:type="spellEnd"/>
+      <w:r>
+        <w:rPr>
+          <w:rFonts w:ascii="Arial" w:hAnsi="Arial" w:cs="Arial"/>
+        </w:rPr>
+        <w:t xml:space="preserve"> </w:t>
+      </w:r>
+      <w:proofErr w:type="spellStart"/>
+      <w:r>
+        <w:rPr>
+          <w:rFonts w:ascii="Arial" w:hAnsi="Arial" w:cs="Arial"/>
+        </w:rPr>
+        <w:t>Intelligence</w:t>
+      </w:r>
+      <w:proofErr w:type="spellEnd"/>
+      <w:r>
+        <w:rPr>
+          <w:rFonts w:ascii="Arial" w:hAnsi="Arial" w:cs="Arial"/>
+        </w:rPr>
+        <w:t xml:space="preserve">  </w:t>
+      </w:r>
+      <w:r>
+        <w:rPr>
+          <w:rFonts w:ascii="Arial" w:hAnsi="Arial" w:cs="Arial"/>
+        </w:rPr>
+        <w:t xml:space="preserve">- Estructuras </w:t>
+      </w:r>
+      <w:r>
+        <w:rPr>
+          <w:rFonts w:ascii="Arial" w:hAnsi="Arial" w:cs="Arial"/>
+        </w:rPr>
+        <w:t xml:space="preserve"> …………….. .</w:t>
+      </w:r>
+      <w:r>
+        <w:rPr>
+          <w:rFonts w:ascii="Arial" w:hAnsi="Arial" w:cs="Arial"/>
+        </w:rPr>
+        <w:t>…… Página 0</w:t>
       </w:r>
       <w:r>
         <w:rPr>
@@ -2313,19 +2348,106 @@
         <w:rPr>
           <w:rFonts w:ascii="Arial" w:hAnsi="Arial" w:cs="Arial"/>
         </w:rPr>
-        <w:t xml:space="preserve">Entrega 3 </w:t>
-      </w:r>
-      <w:r>
-        <w:rPr>
-          <w:rFonts w:ascii="Arial" w:hAnsi="Arial" w:cs="Arial"/>
-        </w:rPr>
-        <w:t xml:space="preserve">- </w:t>
-      </w:r>
-      <w:r>
-        <w:rPr>
-          <w:rFonts w:ascii="Arial" w:hAnsi="Arial" w:cs="Arial"/>
-        </w:rPr>
-        <w:t xml:space="preserve">Busineess Intelligence </w:t>
+        <w:t>Entrega 3 -</w:t>
+      </w:r>
+      <w:r>
+        <w:rPr>
+          <w:rFonts w:ascii="Arial" w:hAnsi="Arial" w:cs="Arial"/>
+        </w:rPr>
+        <w:t xml:space="preserve"> </w:t>
+      </w:r>
+      <w:proofErr w:type="spellStart"/>
+      <w:r>
+        <w:rPr>
+          <w:rFonts w:ascii="Arial" w:hAnsi="Arial" w:cs="Arial"/>
+        </w:rPr>
+        <w:t>Busineess</w:t>
+      </w:r>
+      <w:proofErr w:type="spellEnd"/>
+      <w:r>
+        <w:rPr>
+          <w:rFonts w:ascii="Arial" w:hAnsi="Arial" w:cs="Arial"/>
+        </w:rPr>
+        <w:t xml:space="preserve"> </w:t>
+      </w:r>
+      <w:proofErr w:type="spellStart"/>
+      <w:r>
+        <w:rPr>
+          <w:rFonts w:ascii="Arial" w:hAnsi="Arial" w:cs="Arial"/>
+        </w:rPr>
+        <w:t>Intelligence</w:t>
+      </w:r>
+      <w:proofErr w:type="spellEnd"/>
+      <w:r>
+        <w:rPr>
+          <w:rFonts w:ascii="Arial" w:hAnsi="Arial" w:cs="Arial"/>
+        </w:rPr>
+        <w:t xml:space="preserve"> – Decisiones de Diseño</w:t>
+      </w:r>
+      <w:r>
+        <w:rPr>
+          <w:rFonts w:ascii="Arial" w:hAnsi="Arial" w:cs="Arial"/>
+        </w:rPr>
+        <w:t xml:space="preserve"> …..……. </w:t>
+      </w:r>
+      <w:r>
+        <w:rPr>
+          <w:rFonts w:ascii="Arial" w:hAnsi="Arial" w:cs="Arial"/>
+        </w:rPr>
+        <w:t>Página 0</w:t>
+      </w:r>
+      <w:r>
+        <w:rPr>
+          <w:rFonts w:ascii="Arial" w:hAnsi="Arial" w:cs="Arial"/>
+        </w:rPr>
+        <w:t>7</w:t>
+      </w:r>
+    </w:p>
+    <w:p>
+      <w:pPr>
+        <w:pStyle w:val="ListParagraph"/>
+        <w:numPr>
+          <w:ilvl w:val="0"/>
+          <w:numId w:val="46"/>
+        </w:numPr>
+        <w:jc w:val="both"/>
+        <w:rPr>
+          <w:rFonts w:ascii="Arial" w:hAnsi="Arial" w:cs="Arial"/>
+        </w:rPr>
+      </w:pPr>
+      <w:r>
+        <w:rPr>
+          <w:rFonts w:ascii="Arial" w:hAnsi="Arial" w:cs="Arial"/>
+        </w:rPr>
+        <w:t xml:space="preserve">Entrega 3 - </w:t>
+      </w:r>
+      <w:proofErr w:type="spellStart"/>
+      <w:r>
+        <w:rPr>
+          <w:rFonts w:ascii="Arial" w:hAnsi="Arial" w:cs="Arial"/>
+        </w:rPr>
+        <w:t>Busineess</w:t>
+      </w:r>
+      <w:proofErr w:type="spellEnd"/>
+      <w:r>
+        <w:rPr>
+          <w:rFonts w:ascii="Arial" w:hAnsi="Arial" w:cs="Arial"/>
+        </w:rPr>
+        <w:t xml:space="preserve"> </w:t>
+      </w:r>
+      <w:proofErr w:type="spellStart"/>
+      <w:r>
+        <w:rPr>
+          <w:rFonts w:ascii="Arial" w:hAnsi="Arial" w:cs="Arial"/>
+        </w:rPr>
+        <w:t>Intelligence</w:t>
+      </w:r>
+      <w:proofErr w:type="spellEnd"/>
+      <w:r>
+        <w:rPr>
+          <w:rFonts w:ascii="Arial" w:hAnsi="Arial" w:cs="Arial"/>
+        </w:rPr>
+        <w:t xml:space="preserve"> </w:t>
       </w:r>
       <w:r>
         <w:rPr>
@@ -2337,13 +2459,7 @@
         <w:rPr>
           <w:rFonts w:ascii="Arial" w:hAnsi="Arial" w:cs="Arial"/>
         </w:rPr>
-        <w:t xml:space="preserve"> </w:t>
-      </w:r>
-      <w:r>
-        <w:rPr>
-          <w:rFonts w:ascii="Arial" w:hAnsi="Arial" w:cs="Arial"/>
-        </w:rPr>
-        <w:t xml:space="preserve">Vistas </w:t>
+        <w:t xml:space="preserve"> Vistas </w:t>
       </w:r>
       <w:r>
         <w:rPr>
@@ -2373,7 +2489,7 @@
         <w:rPr>
           <w:rFonts w:ascii="Arial" w:hAnsi="Arial" w:cs="Arial"/>
         </w:rPr>
-        <w:t>7</w:t>
+        <w:t>8</w:t>
       </w:r>
     </w:p>
     <w:p>
@@ -2453,16 +2569,1612 @@
       </w:pPr>
       <w:r>
         <w:rPr>
+          <w:noProof/>
+        </w:rPr>
+        <w:drawing>
+          <wp:inline distT="0" distB="0" distL="0" distR="0" wp14:anchorId="0A4DA025" wp14:editId="5F055D44">
+            <wp:extent cx="5400040" cy="4431665"/>
+            <wp:effectExtent l="0" t="0" r="0" b="6985"/>
+            <wp:docPr id="2" name="Imagen 2" descr="Diagrama, Esquemático&#10;&#10;Descripción generada automáticamente"/>
+            <wp:cNvGraphicFramePr/>
+            <a:graphic xmlns:a="http://schemas.openxmlformats.org/drawingml/2006/main">
+              <a:graphicData uri="http://schemas.openxmlformats.org/drawingml/2006/picture">
+                <pic:pic xmlns:pic="http://schemas.openxmlformats.org/drawingml/2006/picture">
+                  <pic:nvPicPr>
+                    <pic:cNvPr id="2" name="Imagen 2" descr="Diagrama, Esquemático&#10;&#10;Descripción generada automáticamente"/>
+                    <pic:cNvPicPr/>
+                  </pic:nvPicPr>
+                  <pic:blipFill>
+                    <a:blip r:embed="rId11" cstate="print">
+                      <a:extLst>
+                        <a:ext uri="{28A0092B-C50C-407E-A947-70E740481C1C}">
+                          <a14:useLocalDpi xmlns:a14="http://schemas.microsoft.com/office/drawing/2010/main" val="0"/>
+                        </a:ext>
+                      </a:extLst>
+                    </a:blip>
+                    <a:stretch>
+                      <a:fillRect/>
+                    </a:stretch>
+                  </pic:blipFill>
+                  <pic:spPr>
+                    <a:xfrm>
+                      <a:off x="0" y="0"/>
+                      <a:ext cx="5400040" cy="4431665"/>
+                    </a:xfrm>
+                    <a:prstGeom prst="rect">
+                      <a:avLst/>
+                    </a:prstGeom>
+                  </pic:spPr>
+                </pic:pic>
+              </a:graphicData>
+            </a:graphic>
+          </wp:inline>
+        </w:drawing>
+      </w:r>
+      <w:r>
+        <w:rPr>
           <w:rFonts w:ascii="Impact" w:hAnsi="Impact" w:cs="Times New Roman"/>
-          <w:noProof/>
           <w:sz w:val="48"/>
           <w:szCs w:val="48"/>
         </w:rPr>
+        <w:t xml:space="preserve"> </w:t>
+      </w:r>
+      <w:r>
+        <w:rPr>
+          <w:rFonts w:ascii="Impact" w:hAnsi="Impact" w:cs="Times New Roman"/>
+          <w:sz w:val="48"/>
+          <w:szCs w:val="48"/>
+        </w:rPr>
+        <w:br w:type="page"/>
+      </w:r>
+    </w:p>
+    <w:p>
+      <w:pPr>
+        <w:pStyle w:val="Title"/>
+      </w:pPr>
+      <w:r>
+        <w:lastRenderedPageBreak/>
+        <w:t>ESTRATEGIA</w:t>
+      </w:r>
+    </w:p>
+    <w:p>
+      <w:pPr>
+        <w:spacing w:line="480" w:lineRule="auto"/>
+        <w:rPr>
+          <w:rStyle w:val="SubtleReference"/>
+          <w:sz w:val="32"/>
+          <w:szCs w:val="32"/>
+        </w:rPr>
+      </w:pPr>
+      <w:r>
+        <w:rPr>
+          <w:rStyle w:val="SubtleReference"/>
+          <w:sz w:val="32"/>
+          <w:szCs w:val="32"/>
+        </w:rPr>
+        <w:t>Acerca del M</w:t>
+      </w:r>
+      <w:r>
+        <w:rPr>
+          <w:rStyle w:val="SubtleReference"/>
+          <w:sz w:val="32"/>
+          <w:szCs w:val="32"/>
+        </w:rPr>
+        <w:t>odelo De Datos</w:t>
+      </w:r>
+    </w:p>
+    <w:p>
+      <w:pPr>
+        <w:pStyle w:val="ListParagraph"/>
+        <w:numPr>
+          <w:ilvl w:val="0"/>
+          <w:numId w:val="47"/>
+        </w:numPr>
+        <w:rPr>
+          <w:rFonts w:ascii="Arial" w:hAnsi="Arial" w:cs="Arial"/>
+          <w:sz w:val="24"/>
+          <w:szCs w:val="24"/>
+        </w:rPr>
+      </w:pPr>
+      <w:r>
+        <w:rPr>
+          <w:rFonts w:ascii="Arial" w:hAnsi="Arial" w:cs="Arial"/>
+          <w:b/>
+          <w:bCs/>
+          <w:sz w:val="24"/>
+          <w:szCs w:val="24"/>
+        </w:rPr>
+        <w:t>Tablas ‘</w:t>
+      </w:r>
+      <w:proofErr w:type="spellStart"/>
+      <w:r>
+        <w:rPr>
+          <w:rFonts w:ascii="Arial" w:hAnsi="Arial" w:cs="Arial"/>
+          <w:b/>
+          <w:bCs/>
+          <w:sz w:val="24"/>
+          <w:szCs w:val="24"/>
+        </w:rPr>
+        <w:t>Tipo_componentes</w:t>
+      </w:r>
+      <w:proofErr w:type="spellEnd"/>
+      <w:r>
+        <w:rPr>
+          <w:rFonts w:ascii="Arial" w:hAnsi="Arial" w:cs="Arial"/>
+          <w:b/>
+          <w:bCs/>
+          <w:sz w:val="24"/>
+          <w:szCs w:val="24"/>
+        </w:rPr>
+        <w:t>’ y ‘Componentes’</w:t>
+      </w:r>
+      <w:r>
+        <w:rPr>
+          <w:rFonts w:ascii="Arial" w:hAnsi="Arial" w:cs="Arial"/>
+          <w:b/>
+          <w:bCs/>
+          <w:sz w:val="24"/>
+          <w:szCs w:val="24"/>
+        </w:rPr>
+        <w:t>:</w:t>
+      </w:r>
+      <w:r>
+        <w:rPr>
+          <w:rFonts w:ascii="Arial" w:hAnsi="Arial" w:cs="Arial"/>
+          <w:sz w:val="24"/>
+          <w:szCs w:val="24"/>
+        </w:rPr>
+        <w:t xml:space="preserve"> </w:t>
+      </w:r>
+      <w:r>
+        <w:rPr>
+          <w:rFonts w:ascii="Arial" w:hAnsi="Arial" w:cs="Arial"/>
+          <w:sz w:val="24"/>
+          <w:szCs w:val="24"/>
+        </w:rPr>
+        <w:t xml:space="preserve">considerando </w:t>
+      </w:r>
+      <w:r>
+        <w:rPr>
+          <w:rFonts w:ascii="Arial" w:hAnsi="Arial" w:cs="Arial"/>
+          <w:sz w:val="24"/>
+          <w:szCs w:val="24"/>
+        </w:rPr>
+        <w:t>que</w:t>
+      </w:r>
+      <w:r>
+        <w:rPr>
+          <w:rFonts w:ascii="Arial" w:hAnsi="Arial" w:cs="Arial"/>
+          <w:sz w:val="24"/>
+          <w:szCs w:val="24"/>
+        </w:rPr>
+        <w:t xml:space="preserve"> existe un mismo esquema de definición</w:t>
+      </w:r>
+      <w:r>
+        <w:rPr>
+          <w:rFonts w:ascii="Arial" w:hAnsi="Arial" w:cs="Arial"/>
+          <w:sz w:val="24"/>
+          <w:szCs w:val="24"/>
+        </w:rPr>
+        <w:t xml:space="preserve"> </w:t>
+      </w:r>
+      <w:r>
+        <w:rPr>
+          <w:rFonts w:ascii="Arial" w:hAnsi="Arial" w:cs="Arial"/>
+          <w:sz w:val="24"/>
+          <w:szCs w:val="24"/>
+        </w:rPr>
+        <w:t>para los</w:t>
+      </w:r>
+      <w:r>
+        <w:rPr>
+          <w:rFonts w:ascii="Arial" w:hAnsi="Arial" w:cs="Arial"/>
+          <w:sz w:val="24"/>
+          <w:szCs w:val="24"/>
+        </w:rPr>
+        <w:t xml:space="preserve"> tipos </w:t>
+      </w:r>
+      <w:r>
+        <w:rPr>
+          <w:rFonts w:ascii="Arial" w:hAnsi="Arial" w:cs="Arial"/>
+          <w:sz w:val="24"/>
+          <w:szCs w:val="24"/>
+        </w:rPr>
+        <w:t xml:space="preserve">de </w:t>
+      </w:r>
+      <w:r>
+        <w:rPr>
+          <w:rFonts w:ascii="Arial" w:hAnsi="Arial" w:cs="Arial"/>
+          <w:sz w:val="24"/>
+          <w:szCs w:val="24"/>
+        </w:rPr>
+        <w:t xml:space="preserve">transmisión, caja de cambios y </w:t>
+      </w:r>
+      <w:r>
+        <w:rPr>
+          <w:rFonts w:ascii="Arial" w:hAnsi="Arial" w:cs="Arial"/>
+          <w:sz w:val="24"/>
+          <w:szCs w:val="24"/>
+        </w:rPr>
+        <w:t xml:space="preserve">motor dado por su tipo y descripción decidimos por un lado crear la tabla paramétrica ‘Componentes’ para identificar cada uno estos tipos (por </w:t>
+      </w:r>
+      <w:r>
+        <w:rPr>
+          <w:rFonts w:ascii="Arial" w:hAnsi="Arial" w:cs="Arial"/>
+          <w:sz w:val="24"/>
+          <w:szCs w:val="24"/>
+        </w:rPr>
+        <w:t>ej.</w:t>
+      </w:r>
+      <w:r>
+        <w:rPr>
+          <w:rFonts w:ascii="Arial" w:hAnsi="Arial" w:cs="Arial"/>
+          <w:sz w:val="24"/>
+          <w:szCs w:val="24"/>
+        </w:rPr>
+        <w:t xml:space="preserve">: ‘TRANSMISION’, ‘CAJA’ y ‘MOTOR’) y por otro lado almacenar los códigos y descripciones en una segunda tabla llamada </w:t>
+      </w:r>
+      <w:r>
+        <w:rPr>
+          <w:rFonts w:ascii="Arial" w:hAnsi="Arial" w:cs="Arial"/>
+          <w:sz w:val="24"/>
+          <w:szCs w:val="24"/>
+        </w:rPr>
+        <w:t>‘</w:t>
+      </w:r>
+      <w:proofErr w:type="spellStart"/>
+      <w:r>
+        <w:rPr>
+          <w:rFonts w:ascii="Arial" w:hAnsi="Arial" w:cs="Arial"/>
+          <w:sz w:val="24"/>
+          <w:szCs w:val="24"/>
+        </w:rPr>
+        <w:t>T</w:t>
+      </w:r>
+      <w:r>
+        <w:rPr>
+          <w:rFonts w:ascii="Arial" w:hAnsi="Arial" w:cs="Arial"/>
+          <w:sz w:val="24"/>
+          <w:szCs w:val="24"/>
+        </w:rPr>
+        <w:t>ipo_componentes</w:t>
+      </w:r>
+      <w:proofErr w:type="spellEnd"/>
+      <w:r>
+        <w:rPr>
+          <w:rFonts w:ascii="Arial" w:hAnsi="Arial" w:cs="Arial"/>
+          <w:sz w:val="24"/>
+          <w:szCs w:val="24"/>
+        </w:rPr>
+        <w:t>’</w:t>
+      </w:r>
+      <w:r>
+        <w:rPr>
+          <w:rFonts w:ascii="Arial" w:hAnsi="Arial" w:cs="Arial"/>
+          <w:sz w:val="24"/>
+          <w:szCs w:val="24"/>
+        </w:rPr>
+        <w:t xml:space="preserve"> </w:t>
+      </w:r>
+      <w:r>
+        <w:rPr>
+          <w:rFonts w:ascii="Arial" w:hAnsi="Arial" w:cs="Arial"/>
+          <w:sz w:val="24"/>
+          <w:szCs w:val="24"/>
+        </w:rPr>
+        <w:t xml:space="preserve">la cual a través de una FK a la tabla ‘Componentes’ nos permite discriminarlos. El objetivo que perseguimos con esta decisión fue </w:t>
+      </w:r>
+      <w:r>
+        <w:rPr>
+          <w:rFonts w:ascii="Arial" w:hAnsi="Arial" w:cs="Arial"/>
+          <w:sz w:val="24"/>
+          <w:szCs w:val="24"/>
+        </w:rPr>
+        <w:t>e</w:t>
+      </w:r>
+      <w:r>
+        <w:rPr>
+          <w:rFonts w:ascii="Arial" w:hAnsi="Arial" w:cs="Arial"/>
+          <w:sz w:val="24"/>
+          <w:szCs w:val="24"/>
+        </w:rPr>
+        <w:t xml:space="preserve">vitar </w:t>
+      </w:r>
+      <w:r>
+        <w:rPr>
+          <w:rFonts w:ascii="Arial" w:hAnsi="Arial" w:cs="Arial"/>
+          <w:sz w:val="24"/>
+          <w:szCs w:val="24"/>
+        </w:rPr>
+        <w:t xml:space="preserve">crear distintas tablas con estructura y semántica </w:t>
+      </w:r>
+      <w:r>
+        <w:rPr>
+          <w:rFonts w:ascii="Arial" w:hAnsi="Arial" w:cs="Arial"/>
+          <w:sz w:val="24"/>
+          <w:szCs w:val="24"/>
+        </w:rPr>
+        <w:t>repeti</w:t>
+      </w:r>
+      <w:r>
+        <w:rPr>
+          <w:rFonts w:ascii="Arial" w:hAnsi="Arial" w:cs="Arial"/>
+          <w:sz w:val="24"/>
+          <w:szCs w:val="24"/>
+        </w:rPr>
+        <w:t>da</w:t>
+      </w:r>
+      <w:r>
+        <w:rPr>
+          <w:rFonts w:ascii="Arial" w:hAnsi="Arial" w:cs="Arial"/>
+          <w:sz w:val="24"/>
+          <w:szCs w:val="24"/>
+        </w:rPr>
+        <w:t xml:space="preserve">. </w:t>
+      </w:r>
+      <w:r>
+        <w:rPr>
+          <w:rFonts w:ascii="Arial" w:hAnsi="Arial" w:cs="Arial"/>
+          <w:sz w:val="24"/>
+          <w:szCs w:val="24"/>
+        </w:rPr>
+        <w:br/>
+      </w:r>
+      <w:r>
+        <w:rPr>
+          <w:rFonts w:ascii="Arial" w:hAnsi="Arial" w:cs="Arial"/>
+          <w:sz w:val="24"/>
+          <w:szCs w:val="24"/>
+        </w:rPr>
+        <w:t>Finalmente, la tabla ‘</w:t>
+      </w:r>
+      <w:proofErr w:type="spellStart"/>
+      <w:r>
+        <w:rPr>
+          <w:rFonts w:ascii="Arial" w:hAnsi="Arial" w:cs="Arial"/>
+          <w:sz w:val="24"/>
+          <w:szCs w:val="24"/>
+        </w:rPr>
+        <w:t>Modelo_automoviles</w:t>
+      </w:r>
+      <w:proofErr w:type="spellEnd"/>
+      <w:r>
+        <w:rPr>
+          <w:rFonts w:ascii="Arial" w:hAnsi="Arial" w:cs="Arial"/>
+          <w:sz w:val="24"/>
+          <w:szCs w:val="24"/>
+        </w:rPr>
+        <w:t>’ que representa la información asociada a cada modelo de automóvil es la que hace uso de la información de los distintos tipos y para ello posee distintas relaciones con la tabla ‘</w:t>
+      </w:r>
+      <w:proofErr w:type="spellStart"/>
+      <w:r>
+        <w:rPr>
+          <w:rFonts w:ascii="Arial" w:hAnsi="Arial" w:cs="Arial"/>
+          <w:sz w:val="24"/>
+          <w:szCs w:val="24"/>
+        </w:rPr>
+        <w:t>Tipo_componentes</w:t>
+      </w:r>
+      <w:proofErr w:type="spellEnd"/>
+      <w:r>
+        <w:rPr>
+          <w:rFonts w:ascii="Arial" w:hAnsi="Arial" w:cs="Arial"/>
+          <w:sz w:val="24"/>
+          <w:szCs w:val="24"/>
+        </w:rPr>
+        <w:t>’</w:t>
+      </w:r>
+      <w:r>
+        <w:rPr>
+          <w:rFonts w:ascii="Arial" w:hAnsi="Arial" w:cs="Arial"/>
+          <w:sz w:val="24"/>
+          <w:szCs w:val="24"/>
+        </w:rPr>
+        <w:t>.</w:t>
+      </w:r>
+    </w:p>
+    <w:p>
+      <w:pPr>
+        <w:pStyle w:val="ListParagraph"/>
+        <w:rPr>
+          <w:rFonts w:ascii="Arial" w:hAnsi="Arial" w:cs="Arial"/>
+          <w:sz w:val="24"/>
+          <w:szCs w:val="24"/>
+        </w:rPr>
+      </w:pPr>
+    </w:p>
+    <w:p>
+      <w:pPr>
+        <w:pStyle w:val="ListParagraph"/>
+        <w:numPr>
+          <w:ilvl w:val="0"/>
+          <w:numId w:val="47"/>
+        </w:numPr>
+        <w:rPr>
+          <w:rFonts w:ascii="Arial" w:hAnsi="Arial" w:cs="Arial"/>
+          <w:sz w:val="24"/>
+          <w:szCs w:val="24"/>
+        </w:rPr>
+      </w:pPr>
+      <w:r>
+        <w:rPr>
+          <w:rFonts w:ascii="Arial" w:hAnsi="Arial" w:cs="Arial"/>
+          <w:b/>
+          <w:bCs/>
+          <w:sz w:val="24"/>
+          <w:szCs w:val="24"/>
+        </w:rPr>
+        <w:t xml:space="preserve">Restricciones de Datos: </w:t>
+      </w:r>
+      <w:r>
+        <w:rPr>
+          <w:rFonts w:ascii="Arial" w:hAnsi="Arial" w:cs="Arial"/>
+          <w:sz w:val="24"/>
+          <w:szCs w:val="24"/>
+        </w:rPr>
+        <w:t>durante la migración buscamos asegurar la integridad de los datos, para ello priorizamos crear campos NOT NULL en todos los casos donde vimos que fue posible. De esta manera evitamos incurrir en un posible error de inconsistencia de datos frente a un eventual error en el script de migración de datos</w:t>
+      </w:r>
+      <w:r>
+        <w:rPr>
+          <w:rFonts w:ascii="Arial" w:hAnsi="Arial" w:cs="Arial"/>
+          <w:b/>
+          <w:bCs/>
+          <w:sz w:val="24"/>
+          <w:szCs w:val="24"/>
+        </w:rPr>
+        <w:t xml:space="preserve"> </w:t>
+      </w:r>
+    </w:p>
+    <w:p>
+      <w:pPr>
+        <w:pStyle w:val="ListParagraph"/>
+        <w:rPr>
+          <w:rFonts w:ascii="Arial" w:hAnsi="Arial" w:cs="Arial"/>
+          <w:sz w:val="24"/>
+          <w:szCs w:val="24"/>
+        </w:rPr>
+      </w:pPr>
+    </w:p>
+    <w:p>
+      <w:pPr>
+        <w:pStyle w:val="ListParagraph"/>
+        <w:numPr>
+          <w:ilvl w:val="0"/>
+          <w:numId w:val="47"/>
+        </w:numPr>
+        <w:rPr>
+          <w:rFonts w:ascii="Arial" w:hAnsi="Arial" w:cs="Arial"/>
+          <w:sz w:val="24"/>
+          <w:szCs w:val="24"/>
+        </w:rPr>
+      </w:pPr>
+      <w:r>
+        <w:rPr>
+          <w:rFonts w:ascii="Arial" w:hAnsi="Arial" w:cs="Arial"/>
+          <w:b/>
+          <w:bCs/>
+          <w:sz w:val="24"/>
+          <w:szCs w:val="24"/>
+        </w:rPr>
+        <w:t>Tabla</w:t>
+      </w:r>
+      <w:r>
+        <w:rPr>
+          <w:rFonts w:ascii="Arial" w:hAnsi="Arial" w:cs="Arial"/>
+          <w:b/>
+          <w:bCs/>
+          <w:sz w:val="24"/>
+          <w:szCs w:val="24"/>
+        </w:rPr>
+        <w:t xml:space="preserve">s </w:t>
+      </w:r>
+      <w:proofErr w:type="spellStart"/>
+      <w:r>
+        <w:rPr>
+          <w:rFonts w:ascii="Arial" w:hAnsi="Arial" w:cs="Arial"/>
+          <w:b/>
+          <w:bCs/>
+          <w:sz w:val="24"/>
+          <w:szCs w:val="24"/>
+        </w:rPr>
+        <w:t>Items</w:t>
+      </w:r>
+      <w:proofErr w:type="spellEnd"/>
+      <w:r>
+        <w:rPr>
+          <w:rFonts w:ascii="Arial" w:hAnsi="Arial" w:cs="Arial"/>
+          <w:sz w:val="24"/>
+          <w:szCs w:val="24"/>
+        </w:rPr>
+        <w:t xml:space="preserve">: </w:t>
+      </w:r>
+      <w:r>
+        <w:rPr>
+          <w:rFonts w:ascii="Arial" w:hAnsi="Arial" w:cs="Arial"/>
+          <w:sz w:val="24"/>
+          <w:szCs w:val="24"/>
+        </w:rPr>
+        <w:t xml:space="preserve">buscando un modelo normalizado decidimos crear </w:t>
+      </w:r>
+      <w:r>
+        <w:rPr>
+          <w:rFonts w:ascii="Arial" w:hAnsi="Arial" w:cs="Arial"/>
+          <w:sz w:val="24"/>
+          <w:szCs w:val="24"/>
+        </w:rPr>
+        <w:t xml:space="preserve">las tablas </w:t>
+      </w:r>
+      <w:proofErr w:type="spellStart"/>
+      <w:r>
+        <w:rPr>
+          <w:rFonts w:ascii="Arial" w:hAnsi="Arial" w:cs="Arial"/>
+          <w:sz w:val="24"/>
+          <w:szCs w:val="24"/>
+        </w:rPr>
+        <w:t>I</w:t>
+      </w:r>
+      <w:r>
+        <w:rPr>
+          <w:rFonts w:ascii="Arial" w:hAnsi="Arial" w:cs="Arial"/>
+          <w:sz w:val="24"/>
+          <w:szCs w:val="24"/>
+        </w:rPr>
+        <w:t>tem_por_factura</w:t>
+      </w:r>
+      <w:proofErr w:type="spellEnd"/>
+      <w:r>
+        <w:rPr>
+          <w:rFonts w:ascii="Arial" w:hAnsi="Arial" w:cs="Arial"/>
+          <w:sz w:val="24"/>
+          <w:szCs w:val="24"/>
+        </w:rPr>
+        <w:t xml:space="preserve"> e </w:t>
+      </w:r>
+      <w:proofErr w:type="spellStart"/>
+      <w:r>
+        <w:rPr>
+          <w:rFonts w:ascii="Arial" w:hAnsi="Arial" w:cs="Arial"/>
+          <w:sz w:val="24"/>
+          <w:szCs w:val="24"/>
+        </w:rPr>
+        <w:t>I</w:t>
+      </w:r>
+      <w:r>
+        <w:rPr>
+          <w:rFonts w:ascii="Arial" w:hAnsi="Arial" w:cs="Arial"/>
+          <w:sz w:val="24"/>
+          <w:szCs w:val="24"/>
+        </w:rPr>
+        <w:t>tem_por_compra</w:t>
+      </w:r>
+      <w:proofErr w:type="spellEnd"/>
+      <w:r>
+        <w:rPr>
+          <w:rFonts w:ascii="Arial" w:hAnsi="Arial" w:cs="Arial"/>
+          <w:sz w:val="24"/>
+          <w:szCs w:val="24"/>
+        </w:rPr>
+        <w:t xml:space="preserve"> </w:t>
+      </w:r>
+      <w:r>
+        <w:rPr>
+          <w:rFonts w:ascii="Arial" w:hAnsi="Arial" w:cs="Arial"/>
+          <w:sz w:val="24"/>
+          <w:szCs w:val="24"/>
+        </w:rPr>
+        <w:t>que modelan los elementos asociados, siguiendo una estrategia cabecera-detalle.</w:t>
+      </w:r>
+    </w:p>
+    <w:p>
+      <w:pPr>
+        <w:pStyle w:val="ListParagraph"/>
+        <w:rPr>
+          <w:rFonts w:ascii="Arial" w:hAnsi="Arial" w:cs="Arial"/>
+          <w:sz w:val="24"/>
+          <w:szCs w:val="24"/>
+        </w:rPr>
+      </w:pPr>
+    </w:p>
+    <w:p>
+      <w:pPr>
+        <w:pStyle w:val="ListParagraph"/>
+        <w:numPr>
+          <w:ilvl w:val="0"/>
+          <w:numId w:val="47"/>
+        </w:numPr>
+        <w:rPr>
+          <w:rFonts w:ascii="Arial" w:hAnsi="Arial" w:cs="Arial"/>
+          <w:sz w:val="24"/>
+          <w:szCs w:val="24"/>
+        </w:rPr>
+      </w:pPr>
+      <w:r>
+        <w:rPr>
+          <w:rFonts w:ascii="Arial" w:hAnsi="Arial" w:cs="Arial"/>
+          <w:b/>
+          <w:bCs/>
+          <w:sz w:val="24"/>
+          <w:szCs w:val="24"/>
+        </w:rPr>
+        <w:t xml:space="preserve">Relación </w:t>
+      </w:r>
+      <w:r>
+        <w:rPr>
+          <w:rFonts w:ascii="Arial" w:hAnsi="Arial" w:cs="Arial"/>
+          <w:b/>
+          <w:bCs/>
+          <w:sz w:val="24"/>
+          <w:szCs w:val="24"/>
+        </w:rPr>
+        <w:t>Cliente – Compra:</w:t>
+      </w:r>
+      <w:r>
+        <w:rPr>
+          <w:rFonts w:ascii="Arial" w:hAnsi="Arial" w:cs="Arial"/>
+          <w:sz w:val="24"/>
+          <w:szCs w:val="24"/>
+        </w:rPr>
+        <w:t xml:space="preserve">  luego de </w:t>
+      </w:r>
+      <w:r>
+        <w:rPr>
+          <w:rFonts w:ascii="Arial" w:hAnsi="Arial" w:cs="Arial"/>
+          <w:sz w:val="24"/>
+          <w:szCs w:val="24"/>
+        </w:rPr>
+        <w:t xml:space="preserve">validar el modelo de datos con nuestros ayudantes decidimos agregar una relación entre Cliente y Compra para tener registro del Cliente que hizo la compra a través de la sucursal. </w:t>
+      </w:r>
+    </w:p>
+    <w:p>
+      <w:pPr>
+        <w:pStyle w:val="ListParagraph"/>
+        <w:rPr>
+          <w:rFonts w:ascii="Arial" w:hAnsi="Arial" w:cs="Arial"/>
+          <w:sz w:val="24"/>
+          <w:szCs w:val="24"/>
+        </w:rPr>
+      </w:pPr>
+    </w:p>
+    <w:p>
+      <w:pPr>
+        <w:pStyle w:val="ListParagraph"/>
+        <w:numPr>
+          <w:ilvl w:val="0"/>
+          <w:numId w:val="47"/>
+        </w:numPr>
+        <w:rPr>
+          <w:rFonts w:ascii="Arial" w:hAnsi="Arial" w:cs="Arial"/>
+          <w:sz w:val="24"/>
+          <w:szCs w:val="24"/>
+        </w:rPr>
+      </w:pPr>
+      <w:r>
+        <w:rPr>
+          <w:rFonts w:ascii="Arial" w:hAnsi="Arial" w:cs="Arial"/>
+          <w:b/>
+          <w:bCs/>
+          <w:sz w:val="24"/>
+          <w:szCs w:val="24"/>
+        </w:rPr>
+        <w:t xml:space="preserve">Uso de </w:t>
+      </w:r>
+      <w:proofErr w:type="spellStart"/>
+      <w:r>
+        <w:rPr>
+          <w:rFonts w:ascii="Arial" w:hAnsi="Arial" w:cs="Arial"/>
+          <w:b/>
+          <w:bCs/>
+          <w:sz w:val="24"/>
+          <w:szCs w:val="24"/>
+        </w:rPr>
+        <w:t>Stored</w:t>
+      </w:r>
+      <w:proofErr w:type="spellEnd"/>
+      <w:r>
+        <w:rPr>
+          <w:rFonts w:ascii="Arial" w:hAnsi="Arial" w:cs="Arial"/>
+          <w:b/>
+          <w:bCs/>
+          <w:sz w:val="24"/>
+          <w:szCs w:val="24"/>
+        </w:rPr>
+        <w:t xml:space="preserve"> </w:t>
+      </w:r>
+      <w:proofErr w:type="spellStart"/>
+      <w:r>
+        <w:rPr>
+          <w:rFonts w:ascii="Arial" w:hAnsi="Arial" w:cs="Arial"/>
+          <w:b/>
+          <w:bCs/>
+          <w:sz w:val="24"/>
+          <w:szCs w:val="24"/>
+        </w:rPr>
+        <w:t>Procedures</w:t>
+      </w:r>
+      <w:proofErr w:type="spellEnd"/>
+      <w:r>
+        <w:rPr>
+          <w:rFonts w:ascii="Arial" w:hAnsi="Arial" w:cs="Arial"/>
+          <w:b/>
+          <w:bCs/>
+          <w:sz w:val="24"/>
+          <w:szCs w:val="24"/>
+        </w:rPr>
+        <w:t>:</w:t>
+      </w:r>
+      <w:r>
+        <w:rPr>
+          <w:rFonts w:ascii="Arial" w:hAnsi="Arial" w:cs="Arial"/>
+          <w:sz w:val="24"/>
+          <w:szCs w:val="24"/>
+        </w:rPr>
+        <w:t xml:space="preserve"> buscando una alta cohesión en nuestro script de migración utilizamos distintos </w:t>
+      </w:r>
+      <w:proofErr w:type="spellStart"/>
+      <w:r>
+        <w:rPr>
+          <w:rFonts w:ascii="Arial" w:hAnsi="Arial" w:cs="Arial"/>
+          <w:sz w:val="24"/>
+          <w:szCs w:val="24"/>
+        </w:rPr>
+        <w:t>Stored</w:t>
+      </w:r>
+      <w:proofErr w:type="spellEnd"/>
+      <w:r>
+        <w:rPr>
+          <w:rFonts w:ascii="Arial" w:hAnsi="Arial" w:cs="Arial"/>
+          <w:sz w:val="24"/>
+          <w:szCs w:val="24"/>
+        </w:rPr>
+        <w:t xml:space="preserve"> </w:t>
+      </w:r>
+      <w:proofErr w:type="spellStart"/>
+      <w:r>
+        <w:rPr>
+          <w:rFonts w:ascii="Arial" w:hAnsi="Arial" w:cs="Arial"/>
+          <w:sz w:val="24"/>
+          <w:szCs w:val="24"/>
+        </w:rPr>
+        <w:t>Procedures</w:t>
+      </w:r>
+      <w:proofErr w:type="spellEnd"/>
+      <w:r>
+        <w:rPr>
+          <w:rFonts w:ascii="Arial" w:hAnsi="Arial" w:cs="Arial"/>
+          <w:sz w:val="24"/>
+          <w:szCs w:val="24"/>
+        </w:rPr>
+        <w:t xml:space="preserve"> para agrupar y encapsular la lógica migración de las distintas tablas. Esto también nos permite asegurar la consistencia de los datos.</w:t>
+      </w:r>
+    </w:p>
+    <w:p>
+      <w:pPr>
+        <w:pStyle w:val="ListParagraph"/>
+        <w:rPr>
+          <w:rFonts w:ascii="Arial" w:hAnsi="Arial" w:cs="Arial"/>
+          <w:sz w:val="24"/>
+          <w:szCs w:val="24"/>
+        </w:rPr>
+      </w:pPr>
+      <w:r>
+        <w:rPr>
+          <w:rFonts w:ascii="Arial" w:hAnsi="Arial" w:cs="Arial"/>
+          <w:sz w:val="24"/>
+          <w:szCs w:val="24"/>
+        </w:rPr>
+        <w:t>Por último, realizamos el dropeo de los mismos</w:t>
+      </w:r>
+      <w:r>
+        <w:rPr>
+          <w:rFonts w:ascii="Arial" w:hAnsi="Arial" w:cs="Arial"/>
+          <w:sz w:val="24"/>
+          <w:szCs w:val="24"/>
+        </w:rPr>
+        <w:t xml:space="preserve"> luego de finalizar la migración ya que no van a necesitar utilizarse en futuras ejecuciones.</w:t>
+      </w:r>
+    </w:p>
+    <w:p>
+      <w:pPr>
+        <w:pStyle w:val="ListParagraph"/>
+        <w:rPr>
+          <w:rFonts w:ascii="Arial" w:hAnsi="Arial" w:cs="Arial"/>
+          <w:sz w:val="24"/>
+          <w:szCs w:val="24"/>
+        </w:rPr>
+      </w:pPr>
+    </w:p>
+    <w:p>
+      <w:pPr>
+        <w:pStyle w:val="ListParagraph"/>
+        <w:rPr>
+          <w:rFonts w:ascii="Arial" w:hAnsi="Arial" w:cs="Arial"/>
+          <w:sz w:val="24"/>
+          <w:szCs w:val="24"/>
+        </w:rPr>
+      </w:pPr>
+    </w:p>
+    <w:p>
+      <w:pPr>
+        <w:spacing w:line="360" w:lineRule="auto"/>
+        <w:rPr>
+          <w:rStyle w:val="SubtleReference"/>
+          <w:sz w:val="32"/>
+          <w:szCs w:val="32"/>
+        </w:rPr>
+      </w:pPr>
+      <w:r>
+        <w:rPr>
+          <w:rStyle w:val="SubtleReference"/>
+          <w:sz w:val="32"/>
+          <w:szCs w:val="32"/>
+        </w:rPr>
+        <w:lastRenderedPageBreak/>
+        <w:t>Performance</w:t>
+      </w:r>
+      <w:r>
+        <w:rPr>
+          <w:rStyle w:val="SubtleReference"/>
+          <w:sz w:val="32"/>
+          <w:szCs w:val="32"/>
+        </w:rPr>
+        <w:t xml:space="preserve"> y Optimización</w:t>
+      </w:r>
+    </w:p>
+    <w:p>
+      <w:pPr>
+        <w:pStyle w:val="ListParagraph"/>
+        <w:numPr>
+          <w:ilvl w:val="0"/>
+          <w:numId w:val="48"/>
+        </w:numPr>
+        <w:rPr>
+          <w:rFonts w:ascii="Arial" w:hAnsi="Arial" w:cs="Arial"/>
+          <w:sz w:val="24"/>
+          <w:szCs w:val="24"/>
+        </w:rPr>
+      </w:pPr>
+      <w:r>
+        <w:rPr>
+          <w:rFonts w:ascii="Arial" w:hAnsi="Arial" w:cs="Arial"/>
+          <w:b/>
+          <w:bCs/>
+          <w:sz w:val="24"/>
+          <w:szCs w:val="24"/>
+        </w:rPr>
+        <w:t xml:space="preserve">Uso de </w:t>
+      </w:r>
+      <w:proofErr w:type="spellStart"/>
+      <w:r>
+        <w:rPr>
+          <w:rFonts w:ascii="Arial" w:hAnsi="Arial" w:cs="Arial"/>
+          <w:b/>
+          <w:bCs/>
+          <w:sz w:val="24"/>
+          <w:szCs w:val="24"/>
+        </w:rPr>
+        <w:t>Union</w:t>
+      </w:r>
+      <w:proofErr w:type="spellEnd"/>
+      <w:r>
+        <w:rPr>
+          <w:rFonts w:ascii="Arial" w:hAnsi="Arial" w:cs="Arial"/>
+          <w:b/>
+          <w:bCs/>
+          <w:sz w:val="24"/>
+          <w:szCs w:val="24"/>
+        </w:rPr>
+        <w:t xml:space="preserve"> </w:t>
+      </w:r>
+      <w:proofErr w:type="spellStart"/>
+      <w:r>
+        <w:rPr>
+          <w:rFonts w:ascii="Arial" w:hAnsi="Arial" w:cs="Arial"/>
+          <w:b/>
+          <w:bCs/>
+          <w:sz w:val="24"/>
+          <w:szCs w:val="24"/>
+        </w:rPr>
+        <w:t>All</w:t>
+      </w:r>
+      <w:proofErr w:type="spellEnd"/>
+      <w:r>
+        <w:rPr>
+          <w:rFonts w:ascii="Arial" w:hAnsi="Arial" w:cs="Arial"/>
+          <w:b/>
+          <w:bCs/>
+          <w:sz w:val="24"/>
+          <w:szCs w:val="24"/>
+        </w:rPr>
+        <w:t>:</w:t>
+      </w:r>
+      <w:r>
+        <w:rPr>
+          <w:rFonts w:ascii="Arial" w:hAnsi="Arial" w:cs="Arial"/>
+          <w:sz w:val="24"/>
+          <w:szCs w:val="24"/>
+        </w:rPr>
+        <w:t xml:space="preserve"> </w:t>
+      </w:r>
+      <w:r>
+        <w:rPr>
+          <w:rFonts w:ascii="Arial" w:hAnsi="Arial" w:cs="Arial"/>
+          <w:sz w:val="24"/>
+          <w:szCs w:val="24"/>
+        </w:rPr>
+        <w:t xml:space="preserve">para mejorar el rendimiento de la migración de las tablas Clientes, Facturas, </w:t>
+      </w:r>
+      <w:proofErr w:type="spellStart"/>
+      <w:r>
+        <w:rPr>
+          <w:rFonts w:ascii="Arial" w:hAnsi="Arial" w:cs="Arial"/>
+          <w:sz w:val="24"/>
+          <w:szCs w:val="24"/>
+        </w:rPr>
+        <w:t>Tipo_componentes</w:t>
+      </w:r>
+      <w:proofErr w:type="spellEnd"/>
+      <w:r>
+        <w:rPr>
+          <w:rFonts w:ascii="Arial" w:hAnsi="Arial" w:cs="Arial"/>
+          <w:sz w:val="24"/>
+          <w:szCs w:val="24"/>
+        </w:rPr>
+        <w:t xml:space="preserve"> las cuales utilizan </w:t>
+      </w:r>
+      <w:proofErr w:type="spellStart"/>
+      <w:r>
+        <w:rPr>
+          <w:rFonts w:ascii="Arial" w:hAnsi="Arial" w:cs="Arial"/>
+          <w:sz w:val="24"/>
+          <w:szCs w:val="24"/>
+        </w:rPr>
+        <w:t>subselects</w:t>
+      </w:r>
+      <w:proofErr w:type="spellEnd"/>
+      <w:r>
+        <w:rPr>
+          <w:rFonts w:ascii="Arial" w:hAnsi="Arial" w:cs="Arial"/>
+          <w:sz w:val="24"/>
+          <w:szCs w:val="24"/>
+        </w:rPr>
+        <w:t>, u</w:t>
+      </w:r>
+      <w:r>
+        <w:rPr>
+          <w:rFonts w:ascii="Arial" w:hAnsi="Arial" w:cs="Arial"/>
+          <w:sz w:val="24"/>
+          <w:szCs w:val="24"/>
+        </w:rPr>
+        <w:t xml:space="preserve">tilizamos </w:t>
+      </w:r>
+      <w:r>
+        <w:rPr>
+          <w:rFonts w:ascii="Arial" w:hAnsi="Arial" w:cs="Arial"/>
+          <w:sz w:val="24"/>
+          <w:szCs w:val="24"/>
+        </w:rPr>
+        <w:t>la instrucción UNION ALL</w:t>
+      </w:r>
+      <w:r>
+        <w:rPr>
+          <w:rFonts w:ascii="Arial" w:hAnsi="Arial" w:cs="Arial"/>
+          <w:sz w:val="24"/>
+          <w:szCs w:val="24"/>
+        </w:rPr>
+        <w:t xml:space="preserve"> para la unión de </w:t>
+      </w:r>
+      <w:r>
+        <w:rPr>
+          <w:rFonts w:ascii="Arial" w:hAnsi="Arial" w:cs="Arial"/>
+          <w:sz w:val="24"/>
+          <w:szCs w:val="24"/>
+        </w:rPr>
+        <w:t xml:space="preserve">dichos </w:t>
+      </w:r>
+      <w:proofErr w:type="spellStart"/>
+      <w:r>
+        <w:rPr>
+          <w:rFonts w:ascii="Arial" w:hAnsi="Arial" w:cs="Arial"/>
+          <w:sz w:val="24"/>
+          <w:szCs w:val="24"/>
+        </w:rPr>
+        <w:t>subselects</w:t>
+      </w:r>
+      <w:proofErr w:type="spellEnd"/>
+      <w:r>
+        <w:rPr>
+          <w:rFonts w:ascii="Arial" w:hAnsi="Arial" w:cs="Arial"/>
+          <w:sz w:val="24"/>
+          <w:szCs w:val="24"/>
+        </w:rPr>
+        <w:t xml:space="preserve"> la cuál es más rápida que la instrucción UNION dado que no</w:t>
+      </w:r>
+      <w:r>
+        <w:rPr>
+          <w:rFonts w:ascii="Arial" w:hAnsi="Arial" w:cs="Arial"/>
+          <w:sz w:val="24"/>
+          <w:szCs w:val="24"/>
+        </w:rPr>
+        <w:t xml:space="preserve"> discrimina datos repetidos. Esta decisión la tomamos luego de validar que el conjunto de datos asociado a cada </w:t>
+      </w:r>
+      <w:proofErr w:type="spellStart"/>
+      <w:r>
+        <w:rPr>
+          <w:rFonts w:ascii="Arial" w:hAnsi="Arial" w:cs="Arial"/>
+          <w:sz w:val="24"/>
+          <w:szCs w:val="24"/>
+        </w:rPr>
+        <w:t>subselect</w:t>
+      </w:r>
+      <w:proofErr w:type="spellEnd"/>
+      <w:r>
+        <w:rPr>
+          <w:rFonts w:ascii="Arial" w:hAnsi="Arial" w:cs="Arial"/>
+          <w:sz w:val="24"/>
+          <w:szCs w:val="24"/>
+        </w:rPr>
+        <w:t xml:space="preserve"> es excluyente. </w:t>
+      </w:r>
+    </w:p>
+    <w:p>
+      <w:pPr>
+        <w:pStyle w:val="ListParagraph"/>
+        <w:rPr>
+          <w:rFonts w:ascii="Arial" w:hAnsi="Arial" w:cs="Arial"/>
+          <w:sz w:val="24"/>
+          <w:szCs w:val="24"/>
+        </w:rPr>
+      </w:pPr>
+    </w:p>
+    <w:p>
+      <w:pPr>
+        <w:pStyle w:val="ListParagraph"/>
+        <w:numPr>
+          <w:ilvl w:val="0"/>
+          <w:numId w:val="48"/>
+        </w:numPr>
+        <w:rPr>
+          <w:rFonts w:ascii="Arial" w:hAnsi="Arial" w:cs="Arial"/>
+          <w:sz w:val="24"/>
+          <w:szCs w:val="24"/>
+        </w:rPr>
+      </w:pPr>
+      <w:r>
+        <w:rPr>
+          <w:rFonts w:ascii="Arial" w:hAnsi="Arial" w:cs="Arial"/>
+          <w:b/>
+          <w:bCs/>
+          <w:sz w:val="24"/>
+          <w:szCs w:val="24"/>
+        </w:rPr>
+        <w:t xml:space="preserve">Acerca de las </w:t>
+      </w:r>
+      <w:proofErr w:type="spellStart"/>
+      <w:r>
+        <w:rPr>
+          <w:rFonts w:ascii="Arial" w:hAnsi="Arial" w:cs="Arial"/>
+          <w:b/>
+          <w:bCs/>
+          <w:sz w:val="24"/>
+          <w:szCs w:val="24"/>
+        </w:rPr>
+        <w:t>Constraints</w:t>
+      </w:r>
+      <w:proofErr w:type="spellEnd"/>
+      <w:r>
+        <w:rPr>
+          <w:rFonts w:ascii="Arial" w:hAnsi="Arial" w:cs="Arial"/>
+          <w:b/>
+          <w:bCs/>
+          <w:sz w:val="24"/>
+          <w:szCs w:val="24"/>
+        </w:rPr>
+        <w:t>:</w:t>
+      </w:r>
+      <w:r>
+        <w:rPr>
+          <w:rFonts w:ascii="Arial" w:hAnsi="Arial" w:cs="Arial"/>
+          <w:sz w:val="24"/>
+          <w:szCs w:val="24"/>
+        </w:rPr>
+        <w:t xml:space="preserve"> </w:t>
+      </w:r>
+      <w:r>
+        <w:rPr>
+          <w:rFonts w:ascii="Arial" w:hAnsi="Arial" w:cs="Arial"/>
+          <w:sz w:val="24"/>
+          <w:szCs w:val="24"/>
+        </w:rPr>
+        <w:t>realizamos la declaración de</w:t>
+      </w:r>
+      <w:r>
+        <w:rPr>
+          <w:rFonts w:ascii="Arial" w:hAnsi="Arial" w:cs="Arial"/>
+          <w:sz w:val="24"/>
+          <w:szCs w:val="24"/>
+        </w:rPr>
+        <w:t xml:space="preserve"> las </w:t>
+      </w:r>
+      <w:proofErr w:type="spellStart"/>
+      <w:r>
+        <w:rPr>
+          <w:rFonts w:ascii="Arial" w:hAnsi="Arial" w:cs="Arial"/>
+          <w:sz w:val="24"/>
+          <w:szCs w:val="24"/>
+        </w:rPr>
+        <w:t>contraints</w:t>
+      </w:r>
+      <w:proofErr w:type="spellEnd"/>
+      <w:r>
+        <w:rPr>
+          <w:rFonts w:ascii="Arial" w:hAnsi="Arial" w:cs="Arial"/>
+          <w:sz w:val="24"/>
+          <w:szCs w:val="24"/>
+        </w:rPr>
+        <w:t xml:space="preserve"> al final de las creaciones de las tablas </w:t>
+      </w:r>
+      <w:r>
+        <w:rPr>
+          <w:rFonts w:ascii="Arial" w:hAnsi="Arial" w:cs="Arial"/>
+          <w:sz w:val="24"/>
+          <w:szCs w:val="24"/>
+        </w:rPr>
+        <w:t xml:space="preserve">a través de la instrucción ALTER TABLE </w:t>
+      </w:r>
+      <w:r>
+        <w:rPr>
+          <w:rFonts w:ascii="Arial" w:hAnsi="Arial" w:cs="Arial"/>
+          <w:sz w:val="24"/>
+          <w:szCs w:val="24"/>
+        </w:rPr>
+        <w:t xml:space="preserve">para poder agilizar el </w:t>
+      </w:r>
+      <w:proofErr w:type="spellStart"/>
+      <w:r>
+        <w:rPr>
+          <w:rFonts w:ascii="Arial" w:hAnsi="Arial" w:cs="Arial"/>
+          <w:sz w:val="24"/>
+          <w:szCs w:val="24"/>
+        </w:rPr>
+        <w:t>insert</w:t>
+      </w:r>
+      <w:proofErr w:type="spellEnd"/>
+      <w:r>
+        <w:rPr>
+          <w:rFonts w:ascii="Arial" w:hAnsi="Arial" w:cs="Arial"/>
+          <w:sz w:val="24"/>
+          <w:szCs w:val="24"/>
+        </w:rPr>
+        <w:t xml:space="preserve"> de los datos</w:t>
+      </w:r>
+      <w:r>
+        <w:rPr>
+          <w:rFonts w:ascii="Arial" w:hAnsi="Arial" w:cs="Arial"/>
+          <w:sz w:val="24"/>
+          <w:szCs w:val="24"/>
+        </w:rPr>
+        <w:t>.</w:t>
+      </w:r>
+      <w:r>
+        <w:rPr>
+          <w:rFonts w:ascii="Arial" w:hAnsi="Arial" w:cs="Arial"/>
+          <w:sz w:val="24"/>
+          <w:szCs w:val="24"/>
+        </w:rPr>
+        <w:br/>
+      </w:r>
+    </w:p>
+    <w:p>
+      <w:pPr>
+        <w:pStyle w:val="ListParagraph"/>
+        <w:numPr>
+          <w:ilvl w:val="0"/>
+          <w:numId w:val="48"/>
+        </w:numPr>
+        <w:rPr>
+          <w:rFonts w:ascii="Arial" w:hAnsi="Arial" w:cs="Arial"/>
+          <w:sz w:val="24"/>
+          <w:szCs w:val="24"/>
+        </w:rPr>
+      </w:pPr>
+      <w:r>
+        <w:rPr>
+          <w:rFonts w:ascii="Arial" w:hAnsi="Arial" w:cs="Arial"/>
+          <w:b/>
+          <w:bCs/>
+          <w:sz w:val="24"/>
+          <w:szCs w:val="24"/>
+        </w:rPr>
+        <w:t>JOINS:</w:t>
+      </w:r>
+      <w:r>
+        <w:rPr>
+          <w:rFonts w:ascii="Arial" w:hAnsi="Arial" w:cs="Arial"/>
+          <w:sz w:val="24"/>
+          <w:szCs w:val="24"/>
+        </w:rPr>
+        <w:t xml:space="preserve"> Identificamos los campos únicos de las tablas para poder realizar la menor comparación en los JOINS. Esto nos evita estar </w:t>
+      </w:r>
+      <w:proofErr w:type="spellStart"/>
+      <w:r>
+        <w:rPr>
+          <w:rFonts w:ascii="Arial" w:hAnsi="Arial" w:cs="Arial"/>
+          <w:sz w:val="24"/>
+          <w:szCs w:val="24"/>
+        </w:rPr>
+        <w:t>matcheando</w:t>
+      </w:r>
+      <w:proofErr w:type="spellEnd"/>
+      <w:r>
+        <w:rPr>
+          <w:rFonts w:ascii="Arial" w:hAnsi="Arial" w:cs="Arial"/>
+          <w:sz w:val="24"/>
+          <w:szCs w:val="24"/>
+        </w:rPr>
+        <w:t xml:space="preserve"> muchos campos para poder identificar el mismo dato.</w:t>
+      </w:r>
+      <w:r>
+        <w:rPr>
+          <w:rFonts w:ascii="Arial" w:hAnsi="Arial" w:cs="Arial"/>
+          <w:sz w:val="24"/>
+          <w:szCs w:val="24"/>
+        </w:rPr>
+        <w:br/>
+      </w:r>
+    </w:p>
+    <w:p>
+      <w:pPr>
+        <w:pStyle w:val="ListParagraph"/>
+        <w:numPr>
+          <w:ilvl w:val="0"/>
+          <w:numId w:val="48"/>
+        </w:numPr>
+        <w:rPr>
+          <w:rFonts w:ascii="Arial" w:hAnsi="Arial" w:cs="Arial"/>
+          <w:sz w:val="24"/>
+          <w:szCs w:val="24"/>
+        </w:rPr>
+      </w:pPr>
+      <w:r>
+        <w:rPr>
+          <w:rFonts w:ascii="Arial" w:hAnsi="Arial" w:cs="Arial"/>
+          <w:b/>
+          <w:bCs/>
+          <w:sz w:val="24"/>
+          <w:szCs w:val="24"/>
+        </w:rPr>
+        <w:t xml:space="preserve">Claves subrogadas: </w:t>
+      </w:r>
+      <w:r>
+        <w:rPr>
+          <w:rFonts w:ascii="Arial" w:hAnsi="Arial" w:cs="Arial"/>
+          <w:sz w:val="24"/>
+          <w:szCs w:val="24"/>
+        </w:rPr>
+        <w:t>para simplificar la relación entre las distintas tablas decidimos utilizar claves subrogadas de tipo</w:t>
+      </w:r>
+      <w:r>
+        <w:rPr>
+          <w:rFonts w:ascii="Arial" w:hAnsi="Arial" w:cs="Arial"/>
+          <w:b/>
+          <w:bCs/>
+          <w:sz w:val="24"/>
+          <w:szCs w:val="24"/>
+        </w:rPr>
+        <w:t xml:space="preserve"> </w:t>
+      </w:r>
+      <w:r>
+        <w:rPr>
+          <w:rFonts w:ascii="Arial" w:hAnsi="Arial" w:cs="Arial"/>
+          <w:sz w:val="24"/>
+          <w:szCs w:val="24"/>
+        </w:rPr>
+        <w:t xml:space="preserve">BIGINT, esto nos permitió por ejemplo en la tabla Clientes evitar usar claves compuestas teniendo en cuenta que el DNI se repetía. Otras tablas con este tipo de claves son Automóvil, Cliente, Fabricantes, </w:t>
+      </w:r>
+      <w:proofErr w:type="spellStart"/>
+      <w:r>
+        <w:rPr>
+          <w:rFonts w:ascii="Arial" w:hAnsi="Arial" w:cs="Arial"/>
+          <w:sz w:val="24"/>
+          <w:szCs w:val="24"/>
+        </w:rPr>
+        <w:t>Tipo_Componentes</w:t>
+      </w:r>
+      <w:proofErr w:type="spellEnd"/>
+      <w:r>
+        <w:rPr>
+          <w:rFonts w:ascii="Arial" w:hAnsi="Arial" w:cs="Arial"/>
+          <w:sz w:val="24"/>
+          <w:szCs w:val="24"/>
+        </w:rPr>
+        <w:t>, Sucursales, Ciudades y Categoría.</w:t>
+      </w:r>
+      <w:r>
+        <w:rPr>
+          <w:rFonts w:ascii="Arial" w:hAnsi="Arial" w:cs="Arial"/>
+          <w:sz w:val="24"/>
+          <w:szCs w:val="24"/>
+        </w:rPr>
+        <w:br/>
+      </w:r>
+    </w:p>
+    <w:p>
+      <w:pPr>
+        <w:pStyle w:val="ListParagraph"/>
+        <w:numPr>
+          <w:ilvl w:val="0"/>
+          <w:numId w:val="48"/>
+        </w:numPr>
+        <w:rPr>
+          <w:rFonts w:ascii="Arial" w:hAnsi="Arial" w:cs="Arial"/>
+          <w:sz w:val="24"/>
+          <w:szCs w:val="24"/>
+        </w:rPr>
+      </w:pPr>
+      <w:r>
+        <w:rPr>
+          <w:rFonts w:ascii="Arial" w:hAnsi="Arial" w:cs="Arial"/>
+          <w:b/>
+          <w:bCs/>
+          <w:sz w:val="24"/>
+          <w:szCs w:val="24"/>
+        </w:rPr>
+        <w:t xml:space="preserve">Tablas Temporales: </w:t>
+      </w:r>
+      <w:r>
+        <w:rPr>
+          <w:rFonts w:ascii="Arial" w:hAnsi="Arial" w:cs="Arial"/>
+          <w:sz w:val="24"/>
+          <w:szCs w:val="24"/>
+        </w:rPr>
+        <w:t>Utilizamos tablas temporales para mejorar el rendimiento</w:t>
+      </w:r>
+      <w:r>
+        <w:rPr>
+          <w:rFonts w:ascii="Arial" w:hAnsi="Arial" w:cs="Arial"/>
+          <w:sz w:val="24"/>
+          <w:szCs w:val="24"/>
+        </w:rPr>
+        <w:t>, esto puede observarse en la migración de los datos asociados a las facturas e ítems donde realizamos una única consulta a la tabla Maestra para luego operar con el resultado de esa búsqueda.</w:t>
+      </w:r>
+      <w:r>
+        <w:rPr>
+          <w:rFonts w:ascii="Arial" w:hAnsi="Arial" w:cs="Arial"/>
+          <w:sz w:val="24"/>
+          <w:szCs w:val="24"/>
+        </w:rPr>
+        <w:br/>
+      </w:r>
+    </w:p>
+    <w:p>
+      <w:pPr>
+        <w:pStyle w:val="ListParagraph"/>
+        <w:numPr>
+          <w:ilvl w:val="0"/>
+          <w:numId w:val="48"/>
+        </w:numPr>
+        <w:rPr>
+          <w:rFonts w:ascii="Arial" w:hAnsi="Arial" w:cs="Arial"/>
+          <w:sz w:val="24"/>
+          <w:szCs w:val="24"/>
+        </w:rPr>
+      </w:pPr>
+      <w:proofErr w:type="spellStart"/>
+      <w:r>
+        <w:rPr>
+          <w:rFonts w:ascii="Arial" w:hAnsi="Arial" w:cs="Arial"/>
+          <w:b/>
+          <w:bCs/>
+          <w:sz w:val="24"/>
+          <w:szCs w:val="24"/>
+        </w:rPr>
+        <w:t>Execution</w:t>
+      </w:r>
+      <w:proofErr w:type="spellEnd"/>
+      <w:r>
+        <w:rPr>
+          <w:rFonts w:ascii="Arial" w:hAnsi="Arial" w:cs="Arial"/>
+          <w:b/>
+          <w:bCs/>
+          <w:sz w:val="24"/>
+          <w:szCs w:val="24"/>
+        </w:rPr>
+        <w:t xml:space="preserve"> Plan:</w:t>
+      </w:r>
+      <w:r>
+        <w:rPr>
+          <w:rFonts w:ascii="Arial" w:hAnsi="Arial" w:cs="Arial"/>
+          <w:sz w:val="24"/>
+          <w:szCs w:val="24"/>
+        </w:rPr>
+        <w:t xml:space="preserve"> en diferentes oportunidades revisamos el plan de ejecución para poder medir y mejorar el costo de las </w:t>
+      </w:r>
+      <w:proofErr w:type="spellStart"/>
+      <w:r>
+        <w:rPr>
+          <w:rFonts w:ascii="Arial" w:hAnsi="Arial" w:cs="Arial"/>
+          <w:sz w:val="24"/>
+          <w:szCs w:val="24"/>
+        </w:rPr>
+        <w:t>queries</w:t>
+      </w:r>
+      <w:proofErr w:type="spellEnd"/>
+      <w:r>
+        <w:rPr>
+          <w:rFonts w:ascii="Arial" w:hAnsi="Arial" w:cs="Arial"/>
+          <w:sz w:val="24"/>
+          <w:szCs w:val="24"/>
+        </w:rPr>
+        <w:t>.</w:t>
+      </w:r>
+      <w:r>
+        <w:rPr>
+          <w:rFonts w:ascii="Arial" w:hAnsi="Arial" w:cs="Arial"/>
+          <w:sz w:val="24"/>
+          <w:szCs w:val="24"/>
+        </w:rPr>
+        <w:br/>
+      </w:r>
+    </w:p>
+    <w:p>
+      <w:pPr>
+        <w:rPr>
+          <w:rFonts w:ascii="Arial" w:hAnsi="Arial" w:cs="Arial"/>
+          <w:sz w:val="24"/>
+          <w:szCs w:val="24"/>
+        </w:rPr>
+      </w:pPr>
+    </w:p>
+    <w:p>
+      <w:pPr>
+        <w:rPr>
+          <w:rFonts w:ascii="Arial" w:hAnsi="Arial" w:cs="Arial"/>
+          <w:sz w:val="24"/>
+          <w:szCs w:val="24"/>
+        </w:rPr>
+      </w:pPr>
+    </w:p>
+    <w:p>
+      <w:pPr>
+        <w:rPr>
+          <w:rFonts w:ascii="Arial" w:hAnsi="Arial" w:cs="Arial"/>
+          <w:sz w:val="24"/>
+          <w:szCs w:val="24"/>
+        </w:rPr>
+      </w:pPr>
+    </w:p>
+    <w:p>
+      <w:pPr>
+        <w:rPr>
+          <w:rFonts w:ascii="Arial" w:hAnsi="Arial" w:cs="Arial"/>
+          <w:sz w:val="24"/>
+          <w:szCs w:val="24"/>
+        </w:rPr>
+      </w:pPr>
+    </w:p>
+    <w:p>
+      <w:pPr>
+        <w:rPr>
+          <w:rFonts w:ascii="Arial" w:hAnsi="Arial" w:cs="Arial"/>
+          <w:sz w:val="24"/>
+          <w:szCs w:val="24"/>
+        </w:rPr>
+      </w:pPr>
+    </w:p>
+    <w:p>
+      <w:pPr>
+        <w:rPr>
+          <w:rFonts w:ascii="Arial" w:hAnsi="Arial" w:cs="Arial"/>
+          <w:sz w:val="24"/>
+          <w:szCs w:val="24"/>
+        </w:rPr>
+      </w:pPr>
+    </w:p>
+    <w:p>
+      <w:pPr>
+        <w:rPr>
+          <w:rFonts w:ascii="Arial" w:hAnsi="Arial" w:cs="Arial"/>
+          <w:sz w:val="24"/>
+          <w:szCs w:val="24"/>
+        </w:rPr>
+      </w:pPr>
+    </w:p>
+    <w:p>
+      <w:pPr>
+        <w:pStyle w:val="Title"/>
+        <w:tabs>
+          <w:tab w:val="right" w:pos="8504"/>
+        </w:tabs>
+        <w:rPr>
+          <w:lang w:val="en-US"/>
+        </w:rPr>
+      </w:pPr>
+      <w:r>
+        <w:rPr>
+          <w:lang w:val="en-US"/>
+        </w:rPr>
+        <w:lastRenderedPageBreak/>
+        <w:t>BUSINES INTELLIGENCE</w:t>
+      </w:r>
+      <w:r>
+        <w:rPr>
+          <w:lang w:val="en-US"/>
+        </w:rPr>
+        <w:t xml:space="preserve"> </w:t>
+      </w:r>
+    </w:p>
+    <w:p>
+      <w:pPr>
+        <w:spacing w:line="360" w:lineRule="auto"/>
+        <w:rPr>
+          <w:rStyle w:val="SubtleReference"/>
+          <w:sz w:val="32"/>
+          <w:szCs w:val="32"/>
+          <w:lang w:val="en-US"/>
+        </w:rPr>
+      </w:pPr>
+      <w:r>
+        <w:rPr>
+          <w:rStyle w:val="SubtleReference"/>
+          <w:sz w:val="32"/>
+          <w:szCs w:val="32"/>
+          <w:lang w:val="en-US"/>
+        </w:rPr>
+        <w:t xml:space="preserve">Business </w:t>
+      </w:r>
+      <w:proofErr w:type="gramStart"/>
+      <w:r>
+        <w:rPr>
+          <w:rStyle w:val="SubtleReference"/>
+          <w:sz w:val="32"/>
+          <w:szCs w:val="32"/>
+          <w:lang w:val="en-US"/>
+        </w:rPr>
+        <w:t>Intelligence  -</w:t>
+      </w:r>
+      <w:proofErr w:type="gramEnd"/>
+      <w:r>
+        <w:rPr>
+          <w:rStyle w:val="SubtleReference"/>
+          <w:sz w:val="32"/>
+          <w:szCs w:val="32"/>
+          <w:lang w:val="en-US"/>
+        </w:rPr>
+        <w:t xml:space="preserve"> </w:t>
+      </w:r>
+      <w:r>
+        <w:rPr>
+          <w:rStyle w:val="SubtleReference"/>
+          <w:sz w:val="32"/>
+          <w:szCs w:val="32"/>
+          <w:lang w:val="en-US"/>
+        </w:rPr>
+        <w:t>DER</w:t>
+      </w:r>
+    </w:p>
+    <w:p>
+      <w:pPr>
+        <w:spacing w:line="360" w:lineRule="auto"/>
+        <w:rPr>
+          <w:rStyle w:val="SubtleReference"/>
+          <w:sz w:val="32"/>
+          <w:szCs w:val="32"/>
+          <w:lang w:val="en-US"/>
+        </w:rPr>
+      </w:pPr>
+      <w:r>
+        <w:rPr>
+          <w:rStyle w:val="SubtleReference"/>
+          <w:noProof/>
+          <w:sz w:val="32"/>
+          <w:szCs w:val="32"/>
+          <w:lang w:val="en-US"/>
+        </w:rPr>
         <w:drawing>
-          <wp:inline distT="0" distB="0" distL="0" distR="0" wp14:anchorId="07EDA539" wp14:editId="7378C1CD">
-            <wp:extent cx="5400040" cy="2428875"/>
-            <wp:effectExtent l="0" t="0" r="0" b="0"/>
-            <wp:docPr id="5" name="Picture 5"/>
+          <wp:inline distT="0" distB="0" distL="0" distR="0" wp14:anchorId="1EDE141E" wp14:editId="240F1795">
+            <wp:extent cx="5400040" cy="2431415"/>
+            <wp:effectExtent l="0" t="0" r="0" b="6985"/>
+            <wp:docPr id="6" name="Picture 6"/>
             <wp:cNvGraphicFramePr>
               <a:graphicFrameLocks xmlns:a="http://schemas.openxmlformats.org/drawingml/2006/main" noChangeAspect="1"/>
             </wp:cNvGraphicFramePr>
@@ -2476,7 +4188,7 @@
                     </pic:cNvPicPr>
                   </pic:nvPicPr>
                   <pic:blipFill>
-                    <a:blip r:embed="rId11" cstate="print">
+                    <a:blip r:embed="rId12" cstate="print">
                       <a:extLst>
                         <a:ext uri="{28A0092B-C50C-407E-A947-70E740481C1C}">
                           <a14:useLocalDpi xmlns:a14="http://schemas.microsoft.com/office/drawing/2010/main" val="0"/>
@@ -2491,7 +4203,7 @@
                   <pic:spPr bwMode="auto">
                     <a:xfrm>
                       <a:off x="0" y="0"/>
-                      <a:ext cx="5400040" cy="2428875"/>
+                      <a:ext cx="5400040" cy="2431415"/>
                     </a:xfrm>
                     <a:prstGeom prst="rect">
                       <a:avLst/>
@@ -2507,1098 +4219,6 @@
           </wp:inline>
         </w:drawing>
       </w:r>
-      <w:r>
-        <w:rPr>
-          <w:rFonts w:ascii="Impact" w:hAnsi="Impact" w:cs="Times New Roman"/>
-          <w:sz w:val="48"/>
-          <w:szCs w:val="48"/>
-        </w:rPr>
-        <w:br w:type="page"/>
-      </w:r>
-    </w:p>
-    <w:p>
-      <w:pPr>
-        <w:pStyle w:val="Title"/>
-      </w:pPr>
-      <w:r>
-        <w:lastRenderedPageBreak/>
-        <w:t>ESTRATEGIA</w:t>
-      </w:r>
-    </w:p>
-    <w:p>
-      <w:pPr>
-        <w:spacing w:line="480" w:lineRule="auto"/>
-        <w:rPr>
-          <w:rStyle w:val="SubtleReference"/>
-          <w:sz w:val="32"/>
-          <w:szCs w:val="32"/>
-        </w:rPr>
-      </w:pPr>
-      <w:r>
-        <w:rPr>
-          <w:rStyle w:val="SubtleReference"/>
-          <w:sz w:val="32"/>
-          <w:szCs w:val="32"/>
-        </w:rPr>
-        <w:t>Acerca del M</w:t>
-      </w:r>
-      <w:r>
-        <w:rPr>
-          <w:rStyle w:val="SubtleReference"/>
-          <w:sz w:val="32"/>
-          <w:szCs w:val="32"/>
-        </w:rPr>
-        <w:t>odelo De Datos</w:t>
-      </w:r>
-    </w:p>
-    <w:p>
-      <w:pPr>
-        <w:pStyle w:val="ListParagraph"/>
-        <w:numPr>
-          <w:ilvl w:val="0"/>
-          <w:numId w:val="47"/>
-        </w:numPr>
-        <w:rPr>
-          <w:rFonts w:ascii="Arial" w:hAnsi="Arial" w:cs="Arial"/>
-          <w:sz w:val="24"/>
-          <w:szCs w:val="24"/>
-        </w:rPr>
-      </w:pPr>
-      <w:r>
-        <w:rPr>
-          <w:rFonts w:ascii="Arial" w:hAnsi="Arial" w:cs="Arial"/>
-          <w:b/>
-          <w:bCs/>
-          <w:sz w:val="24"/>
-          <w:szCs w:val="24"/>
-        </w:rPr>
-        <w:t>Tablas ‘Tipo_componentes’ y ‘Componentes’</w:t>
-      </w:r>
-      <w:r>
-        <w:rPr>
-          <w:rFonts w:ascii="Arial" w:hAnsi="Arial" w:cs="Arial"/>
-          <w:b/>
-          <w:bCs/>
-          <w:sz w:val="24"/>
-          <w:szCs w:val="24"/>
-        </w:rPr>
-        <w:t>:</w:t>
-      </w:r>
-      <w:r>
-        <w:rPr>
-          <w:rFonts w:ascii="Arial" w:hAnsi="Arial" w:cs="Arial"/>
-          <w:sz w:val="24"/>
-          <w:szCs w:val="24"/>
-        </w:rPr>
-        <w:t xml:space="preserve"> </w:t>
-      </w:r>
-      <w:r>
-        <w:rPr>
-          <w:rFonts w:ascii="Arial" w:hAnsi="Arial" w:cs="Arial"/>
-          <w:sz w:val="24"/>
-          <w:szCs w:val="24"/>
-        </w:rPr>
-        <w:t xml:space="preserve">considerando </w:t>
-      </w:r>
-      <w:r>
-        <w:rPr>
-          <w:rFonts w:ascii="Arial" w:hAnsi="Arial" w:cs="Arial"/>
-          <w:sz w:val="24"/>
-          <w:szCs w:val="24"/>
-        </w:rPr>
-        <w:t>que</w:t>
-      </w:r>
-      <w:r>
-        <w:rPr>
-          <w:rFonts w:ascii="Arial" w:hAnsi="Arial" w:cs="Arial"/>
-          <w:sz w:val="24"/>
-          <w:szCs w:val="24"/>
-        </w:rPr>
-        <w:t xml:space="preserve"> existe un mismo esquema de definición</w:t>
-      </w:r>
-      <w:r>
-        <w:rPr>
-          <w:rFonts w:ascii="Arial" w:hAnsi="Arial" w:cs="Arial"/>
-          <w:sz w:val="24"/>
-          <w:szCs w:val="24"/>
-        </w:rPr>
-        <w:t xml:space="preserve"> </w:t>
-      </w:r>
-      <w:r>
-        <w:rPr>
-          <w:rFonts w:ascii="Arial" w:hAnsi="Arial" w:cs="Arial"/>
-          <w:sz w:val="24"/>
-          <w:szCs w:val="24"/>
-        </w:rPr>
-        <w:t>para los</w:t>
-      </w:r>
-      <w:r>
-        <w:rPr>
-          <w:rFonts w:ascii="Arial" w:hAnsi="Arial" w:cs="Arial"/>
-          <w:sz w:val="24"/>
-          <w:szCs w:val="24"/>
-        </w:rPr>
-        <w:t xml:space="preserve"> tipos </w:t>
-      </w:r>
-      <w:r>
-        <w:rPr>
-          <w:rFonts w:ascii="Arial" w:hAnsi="Arial" w:cs="Arial"/>
-          <w:sz w:val="24"/>
-          <w:szCs w:val="24"/>
-        </w:rPr>
-        <w:t xml:space="preserve">de </w:t>
-      </w:r>
-      <w:r>
-        <w:rPr>
-          <w:rFonts w:ascii="Arial" w:hAnsi="Arial" w:cs="Arial"/>
-          <w:sz w:val="24"/>
-          <w:szCs w:val="24"/>
-        </w:rPr>
-        <w:t xml:space="preserve">transmisión, caja de cambios y </w:t>
-      </w:r>
-      <w:r>
-        <w:rPr>
-          <w:rFonts w:ascii="Arial" w:hAnsi="Arial" w:cs="Arial"/>
-          <w:sz w:val="24"/>
-          <w:szCs w:val="24"/>
-        </w:rPr>
-        <w:t xml:space="preserve">motor dado por su tipo y descripción decidimos por un lado crear la tabla paramétrica ‘Componentes’ para identificar cada uno estos tipos (por </w:t>
-      </w:r>
-      <w:r>
-        <w:rPr>
-          <w:rFonts w:ascii="Arial" w:hAnsi="Arial" w:cs="Arial"/>
-          <w:sz w:val="24"/>
-          <w:szCs w:val="24"/>
-        </w:rPr>
-        <w:t>ej.</w:t>
-      </w:r>
-      <w:r>
-        <w:rPr>
-          <w:rFonts w:ascii="Arial" w:hAnsi="Arial" w:cs="Arial"/>
-          <w:sz w:val="24"/>
-          <w:szCs w:val="24"/>
-        </w:rPr>
-        <w:t xml:space="preserve">: ‘TRANSMISION’, ‘CAJA’ y ‘MOTOR’) y por otro lado almacenar los códigos y descripciones en una segunda tabla llamada </w:t>
-      </w:r>
-      <w:r>
-        <w:rPr>
-          <w:rFonts w:ascii="Arial" w:hAnsi="Arial" w:cs="Arial"/>
-          <w:sz w:val="24"/>
-          <w:szCs w:val="24"/>
-        </w:rPr>
-        <w:t>‘</w:t>
-      </w:r>
-      <w:r>
-        <w:rPr>
-          <w:rFonts w:ascii="Arial" w:hAnsi="Arial" w:cs="Arial"/>
-          <w:sz w:val="24"/>
-          <w:szCs w:val="24"/>
-        </w:rPr>
-        <w:t>T</w:t>
-      </w:r>
-      <w:r>
-        <w:rPr>
-          <w:rFonts w:ascii="Arial" w:hAnsi="Arial" w:cs="Arial"/>
-          <w:sz w:val="24"/>
-          <w:szCs w:val="24"/>
-        </w:rPr>
-        <w:t>ipo_componentes’</w:t>
-      </w:r>
-      <w:r>
-        <w:rPr>
-          <w:rFonts w:ascii="Arial" w:hAnsi="Arial" w:cs="Arial"/>
-          <w:sz w:val="24"/>
-          <w:szCs w:val="24"/>
-        </w:rPr>
-        <w:t xml:space="preserve"> </w:t>
-      </w:r>
-      <w:r>
-        <w:rPr>
-          <w:rFonts w:ascii="Arial" w:hAnsi="Arial" w:cs="Arial"/>
-          <w:sz w:val="24"/>
-          <w:szCs w:val="24"/>
-        </w:rPr>
-        <w:t xml:space="preserve">la cual a través de una FK a la tabla ‘Componentes’ nos permite discriminarlos. El objetivo que perseguimos con esta decisión fue </w:t>
-      </w:r>
-      <w:r>
-        <w:rPr>
-          <w:rFonts w:ascii="Arial" w:hAnsi="Arial" w:cs="Arial"/>
-          <w:sz w:val="24"/>
-          <w:szCs w:val="24"/>
-        </w:rPr>
-        <w:t>e</w:t>
-      </w:r>
-      <w:r>
-        <w:rPr>
-          <w:rFonts w:ascii="Arial" w:hAnsi="Arial" w:cs="Arial"/>
-          <w:sz w:val="24"/>
-          <w:szCs w:val="24"/>
-        </w:rPr>
-        <w:t xml:space="preserve">vitar </w:t>
-      </w:r>
-      <w:r>
-        <w:rPr>
-          <w:rFonts w:ascii="Arial" w:hAnsi="Arial" w:cs="Arial"/>
-          <w:sz w:val="24"/>
-          <w:szCs w:val="24"/>
-        </w:rPr>
-        <w:t xml:space="preserve">crear distintas tablas con estructura y semántica </w:t>
-      </w:r>
-      <w:r>
-        <w:rPr>
-          <w:rFonts w:ascii="Arial" w:hAnsi="Arial" w:cs="Arial"/>
-          <w:sz w:val="24"/>
-          <w:szCs w:val="24"/>
-        </w:rPr>
-        <w:t>repeti</w:t>
-      </w:r>
-      <w:r>
-        <w:rPr>
-          <w:rFonts w:ascii="Arial" w:hAnsi="Arial" w:cs="Arial"/>
-          <w:sz w:val="24"/>
-          <w:szCs w:val="24"/>
-        </w:rPr>
-        <w:t>da</w:t>
-      </w:r>
-      <w:r>
-        <w:rPr>
-          <w:rFonts w:ascii="Arial" w:hAnsi="Arial" w:cs="Arial"/>
-          <w:sz w:val="24"/>
-          <w:szCs w:val="24"/>
-        </w:rPr>
-        <w:t xml:space="preserve">. </w:t>
-      </w:r>
-      <w:r>
-        <w:rPr>
-          <w:rFonts w:ascii="Arial" w:hAnsi="Arial" w:cs="Arial"/>
-          <w:sz w:val="24"/>
-          <w:szCs w:val="24"/>
-        </w:rPr>
-        <w:br/>
-      </w:r>
-      <w:r>
-        <w:rPr>
-          <w:rFonts w:ascii="Arial" w:hAnsi="Arial" w:cs="Arial"/>
-          <w:sz w:val="24"/>
-          <w:szCs w:val="24"/>
-        </w:rPr>
-        <w:t>Finalmente, la tabla ‘Modelo_automoviles’ que representa la información asociada a cada modelo de automóvil es la que hace uso de la información de los distintos tipos y para ello posee distintas relaciones con la tabla ‘Tipo_componentes’</w:t>
-      </w:r>
-      <w:r>
-        <w:rPr>
-          <w:rFonts w:ascii="Arial" w:hAnsi="Arial" w:cs="Arial"/>
-          <w:sz w:val="24"/>
-          <w:szCs w:val="24"/>
-        </w:rPr>
-        <w:t>.</w:t>
-      </w:r>
-    </w:p>
-    <w:p>
-      <w:pPr>
-        <w:pStyle w:val="ListParagraph"/>
-        <w:rPr>
-          <w:rFonts w:ascii="Arial" w:hAnsi="Arial" w:cs="Arial"/>
-          <w:sz w:val="24"/>
-          <w:szCs w:val="24"/>
-        </w:rPr>
-      </w:pPr>
-    </w:p>
-    <w:p>
-      <w:pPr>
-        <w:pStyle w:val="ListParagraph"/>
-        <w:numPr>
-          <w:ilvl w:val="0"/>
-          <w:numId w:val="47"/>
-        </w:numPr>
-        <w:rPr>
-          <w:rFonts w:ascii="Arial" w:hAnsi="Arial" w:cs="Arial"/>
-          <w:sz w:val="24"/>
-          <w:szCs w:val="24"/>
-        </w:rPr>
-      </w:pPr>
-      <w:r>
-        <w:rPr>
-          <w:rFonts w:ascii="Arial" w:hAnsi="Arial" w:cs="Arial"/>
-          <w:b/>
-          <w:bCs/>
-          <w:sz w:val="24"/>
-          <w:szCs w:val="24"/>
-        </w:rPr>
-        <w:t xml:space="preserve">Restricciones de Datos: </w:t>
-      </w:r>
-      <w:r>
-        <w:rPr>
-          <w:rFonts w:ascii="Arial" w:hAnsi="Arial" w:cs="Arial"/>
-          <w:sz w:val="24"/>
-          <w:szCs w:val="24"/>
-        </w:rPr>
-        <w:t>durante la migración buscamos asegurar la integridad de los datos, para ello priorizamos crear campos NOT NULL en todos los casos donde vimos que fue posible. De esta manera evitamos incurrir en un posible error de inconsistencia de datos frente a un eventual error en el script de migración de datos</w:t>
-      </w:r>
-      <w:r>
-        <w:rPr>
-          <w:rFonts w:ascii="Arial" w:hAnsi="Arial" w:cs="Arial"/>
-          <w:b/>
-          <w:bCs/>
-          <w:sz w:val="24"/>
-          <w:szCs w:val="24"/>
-        </w:rPr>
-        <w:t xml:space="preserve"> </w:t>
-      </w:r>
-    </w:p>
-    <w:p>
-      <w:pPr>
-        <w:pStyle w:val="ListParagraph"/>
-        <w:rPr>
-          <w:rFonts w:ascii="Arial" w:hAnsi="Arial" w:cs="Arial"/>
-          <w:sz w:val="24"/>
-          <w:szCs w:val="24"/>
-        </w:rPr>
-      </w:pPr>
-    </w:p>
-    <w:p>
-      <w:pPr>
-        <w:pStyle w:val="ListParagraph"/>
-        <w:numPr>
-          <w:ilvl w:val="0"/>
-          <w:numId w:val="47"/>
-        </w:numPr>
-        <w:rPr>
-          <w:rFonts w:ascii="Arial" w:hAnsi="Arial" w:cs="Arial"/>
-          <w:sz w:val="24"/>
-          <w:szCs w:val="24"/>
-        </w:rPr>
-      </w:pPr>
-      <w:r>
-        <w:rPr>
-          <w:rFonts w:ascii="Arial" w:hAnsi="Arial" w:cs="Arial"/>
-          <w:b/>
-          <w:bCs/>
-          <w:sz w:val="24"/>
-          <w:szCs w:val="24"/>
-        </w:rPr>
-        <w:t>Tabla</w:t>
-      </w:r>
-      <w:r>
-        <w:rPr>
-          <w:rFonts w:ascii="Arial" w:hAnsi="Arial" w:cs="Arial"/>
-          <w:b/>
-          <w:bCs/>
-          <w:sz w:val="24"/>
-          <w:szCs w:val="24"/>
-        </w:rPr>
-        <w:t xml:space="preserve">s </w:t>
-      </w:r>
-      <w:r>
-        <w:rPr>
-          <w:rFonts w:ascii="Arial" w:hAnsi="Arial" w:cs="Arial"/>
-          <w:b/>
-          <w:bCs/>
-          <w:sz w:val="24"/>
-          <w:szCs w:val="24"/>
-        </w:rPr>
-        <w:t>Items</w:t>
-      </w:r>
-      <w:r>
-        <w:rPr>
-          <w:rFonts w:ascii="Arial" w:hAnsi="Arial" w:cs="Arial"/>
-          <w:sz w:val="24"/>
-          <w:szCs w:val="24"/>
-        </w:rPr>
-        <w:t xml:space="preserve">: </w:t>
-      </w:r>
-      <w:r>
-        <w:rPr>
-          <w:rFonts w:ascii="Arial" w:hAnsi="Arial" w:cs="Arial"/>
-          <w:sz w:val="24"/>
-          <w:szCs w:val="24"/>
-        </w:rPr>
-        <w:t xml:space="preserve">buscando un modelo normalizado decidimos crear </w:t>
-      </w:r>
-      <w:r>
-        <w:rPr>
-          <w:rFonts w:ascii="Arial" w:hAnsi="Arial" w:cs="Arial"/>
-          <w:sz w:val="24"/>
-          <w:szCs w:val="24"/>
-        </w:rPr>
-        <w:t xml:space="preserve">las tablas </w:t>
-      </w:r>
-      <w:r>
-        <w:rPr>
-          <w:rFonts w:ascii="Arial" w:hAnsi="Arial" w:cs="Arial"/>
-          <w:sz w:val="24"/>
-          <w:szCs w:val="24"/>
-        </w:rPr>
-        <w:t>I</w:t>
-      </w:r>
-      <w:r>
-        <w:rPr>
-          <w:rFonts w:ascii="Arial" w:hAnsi="Arial" w:cs="Arial"/>
-          <w:sz w:val="24"/>
-          <w:szCs w:val="24"/>
-        </w:rPr>
-        <w:t xml:space="preserve">tem_por_factura e </w:t>
-      </w:r>
-      <w:r>
-        <w:rPr>
-          <w:rFonts w:ascii="Arial" w:hAnsi="Arial" w:cs="Arial"/>
-          <w:sz w:val="24"/>
-          <w:szCs w:val="24"/>
-        </w:rPr>
-        <w:t>I</w:t>
-      </w:r>
-      <w:r>
-        <w:rPr>
-          <w:rFonts w:ascii="Arial" w:hAnsi="Arial" w:cs="Arial"/>
-          <w:sz w:val="24"/>
-          <w:szCs w:val="24"/>
-        </w:rPr>
-        <w:t xml:space="preserve">tem_por_compra </w:t>
-      </w:r>
-      <w:r>
-        <w:rPr>
-          <w:rFonts w:ascii="Arial" w:hAnsi="Arial" w:cs="Arial"/>
-          <w:sz w:val="24"/>
-          <w:szCs w:val="24"/>
-        </w:rPr>
-        <w:t>que modelan los elementos asociados, siguiendo una estrategia cabecera-detalle.</w:t>
-      </w:r>
-    </w:p>
-    <w:p>
-      <w:pPr>
-        <w:pStyle w:val="ListParagraph"/>
-        <w:rPr>
-          <w:rFonts w:ascii="Arial" w:hAnsi="Arial" w:cs="Arial"/>
-          <w:sz w:val="24"/>
-          <w:szCs w:val="24"/>
-        </w:rPr>
-      </w:pPr>
-    </w:p>
-    <w:p>
-      <w:pPr>
-        <w:pStyle w:val="ListParagraph"/>
-        <w:numPr>
-          <w:ilvl w:val="0"/>
-          <w:numId w:val="47"/>
-        </w:numPr>
-        <w:rPr>
-          <w:rFonts w:ascii="Arial" w:hAnsi="Arial" w:cs="Arial"/>
-          <w:sz w:val="24"/>
-          <w:szCs w:val="24"/>
-        </w:rPr>
-      </w:pPr>
-      <w:r>
-        <w:rPr>
-          <w:rFonts w:ascii="Arial" w:hAnsi="Arial" w:cs="Arial"/>
-          <w:b/>
-          <w:bCs/>
-          <w:sz w:val="24"/>
-          <w:szCs w:val="24"/>
-        </w:rPr>
-        <w:t xml:space="preserve">Relación </w:t>
-      </w:r>
-      <w:r>
-        <w:rPr>
-          <w:rFonts w:ascii="Arial" w:hAnsi="Arial" w:cs="Arial"/>
-          <w:b/>
-          <w:bCs/>
-          <w:sz w:val="24"/>
-          <w:szCs w:val="24"/>
-        </w:rPr>
-        <w:t>Cliente – Compra:</w:t>
-      </w:r>
-      <w:r>
-        <w:rPr>
-          <w:rFonts w:ascii="Arial" w:hAnsi="Arial" w:cs="Arial"/>
-          <w:sz w:val="24"/>
-          <w:szCs w:val="24"/>
-        </w:rPr>
-        <w:t xml:space="preserve">  luego de </w:t>
-      </w:r>
-      <w:r>
-        <w:rPr>
-          <w:rFonts w:ascii="Arial" w:hAnsi="Arial" w:cs="Arial"/>
-          <w:sz w:val="24"/>
-          <w:szCs w:val="24"/>
-        </w:rPr>
-        <w:t xml:space="preserve">validar el modelo de datos con nuestros ayudantes decidimos agregar una relación entre Cliente y Compra para tener registro del Cliente que hizo la compra a través de la sucursal. </w:t>
-      </w:r>
-    </w:p>
-    <w:p>
-      <w:pPr>
-        <w:pStyle w:val="ListParagraph"/>
-        <w:rPr>
-          <w:rFonts w:ascii="Arial" w:hAnsi="Arial" w:cs="Arial"/>
-          <w:sz w:val="24"/>
-          <w:szCs w:val="24"/>
-        </w:rPr>
-      </w:pPr>
-    </w:p>
-    <w:p>
-      <w:pPr>
-        <w:pStyle w:val="ListParagraph"/>
-        <w:numPr>
-          <w:ilvl w:val="0"/>
-          <w:numId w:val="47"/>
-        </w:numPr>
-        <w:rPr>
-          <w:rFonts w:ascii="Arial" w:hAnsi="Arial" w:cs="Arial"/>
-          <w:sz w:val="24"/>
-          <w:szCs w:val="24"/>
-        </w:rPr>
-      </w:pPr>
-      <w:r>
-        <w:rPr>
-          <w:rFonts w:ascii="Arial" w:hAnsi="Arial" w:cs="Arial"/>
-          <w:b/>
-          <w:bCs/>
-          <w:sz w:val="24"/>
-          <w:szCs w:val="24"/>
-        </w:rPr>
-        <w:t>Uso de Stored Procedures:</w:t>
-      </w:r>
-      <w:r>
-        <w:rPr>
-          <w:rFonts w:ascii="Arial" w:hAnsi="Arial" w:cs="Arial"/>
-          <w:sz w:val="24"/>
-          <w:szCs w:val="24"/>
-        </w:rPr>
-        <w:t xml:space="preserve"> buscando una alta cohesión en nuestro script de migración utilizamos distintos Stored Procedures para agrupar y encapsular la lógica migración de las distintas tablas. Esto también nos permite asegurar la consistencia de los datos.</w:t>
-      </w:r>
-    </w:p>
-    <w:p>
-      <w:pPr>
-        <w:pStyle w:val="ListParagraph"/>
-        <w:rPr>
-          <w:rFonts w:ascii="Arial" w:hAnsi="Arial" w:cs="Arial"/>
-          <w:sz w:val="24"/>
-          <w:szCs w:val="24"/>
-        </w:rPr>
-      </w:pPr>
-      <w:r>
-        <w:rPr>
-          <w:rFonts w:ascii="Arial" w:hAnsi="Arial" w:cs="Arial"/>
-          <w:sz w:val="24"/>
-          <w:szCs w:val="24"/>
-        </w:rPr>
-        <w:t>Por último, realizamos el dropeo de los mismos</w:t>
-      </w:r>
-      <w:r>
-        <w:rPr>
-          <w:rFonts w:ascii="Arial" w:hAnsi="Arial" w:cs="Arial"/>
-          <w:sz w:val="24"/>
-          <w:szCs w:val="24"/>
-        </w:rPr>
-        <w:t xml:space="preserve"> luego de finalizar la migración ya que no van a necesitar utilizarse en futuras ejecuciones.</w:t>
-      </w:r>
-    </w:p>
-    <w:p>
-      <w:pPr>
-        <w:pStyle w:val="ListParagraph"/>
-        <w:rPr>
-          <w:rFonts w:ascii="Arial" w:hAnsi="Arial" w:cs="Arial"/>
-          <w:sz w:val="24"/>
-          <w:szCs w:val="24"/>
-        </w:rPr>
-      </w:pPr>
-    </w:p>
-    <w:p>
-      <w:pPr>
-        <w:pStyle w:val="ListParagraph"/>
-        <w:rPr>
-          <w:rFonts w:ascii="Arial" w:hAnsi="Arial" w:cs="Arial"/>
-          <w:sz w:val="24"/>
-          <w:szCs w:val="24"/>
-        </w:rPr>
-      </w:pPr>
-    </w:p>
-    <w:p>
-      <w:pPr>
-        <w:spacing w:line="360" w:lineRule="auto"/>
-        <w:rPr>
-          <w:rStyle w:val="SubtleReference"/>
-          <w:sz w:val="32"/>
-          <w:szCs w:val="32"/>
-        </w:rPr>
-      </w:pPr>
-      <w:r>
-        <w:rPr>
-          <w:rStyle w:val="SubtleReference"/>
-          <w:sz w:val="32"/>
-          <w:szCs w:val="32"/>
-        </w:rPr>
-        <w:lastRenderedPageBreak/>
-        <w:t>Performance</w:t>
-      </w:r>
-      <w:r>
-        <w:rPr>
-          <w:rStyle w:val="SubtleReference"/>
-          <w:sz w:val="32"/>
-          <w:szCs w:val="32"/>
-        </w:rPr>
-        <w:t xml:space="preserve"> y Optimización</w:t>
-      </w:r>
-    </w:p>
-    <w:p>
-      <w:pPr>
-        <w:pStyle w:val="ListParagraph"/>
-        <w:numPr>
-          <w:ilvl w:val="0"/>
-          <w:numId w:val="48"/>
-        </w:numPr>
-        <w:rPr>
-          <w:rFonts w:ascii="Arial" w:hAnsi="Arial" w:cs="Arial"/>
-          <w:sz w:val="24"/>
-          <w:szCs w:val="24"/>
-        </w:rPr>
-      </w:pPr>
-      <w:r>
-        <w:rPr>
-          <w:rFonts w:ascii="Arial" w:hAnsi="Arial" w:cs="Arial"/>
-          <w:b/>
-          <w:bCs/>
-          <w:sz w:val="24"/>
-          <w:szCs w:val="24"/>
-        </w:rPr>
-        <w:t xml:space="preserve">Uso de </w:t>
-      </w:r>
-      <w:r>
-        <w:rPr>
-          <w:rFonts w:ascii="Arial" w:hAnsi="Arial" w:cs="Arial"/>
-          <w:b/>
-          <w:bCs/>
-          <w:sz w:val="24"/>
-          <w:szCs w:val="24"/>
-        </w:rPr>
-        <w:t>Union All:</w:t>
-      </w:r>
-      <w:r>
-        <w:rPr>
-          <w:rFonts w:ascii="Arial" w:hAnsi="Arial" w:cs="Arial"/>
-          <w:sz w:val="24"/>
-          <w:szCs w:val="24"/>
-        </w:rPr>
-        <w:t xml:space="preserve"> </w:t>
-      </w:r>
-      <w:r>
-        <w:rPr>
-          <w:rFonts w:ascii="Arial" w:hAnsi="Arial" w:cs="Arial"/>
-          <w:sz w:val="24"/>
-          <w:szCs w:val="24"/>
-        </w:rPr>
-        <w:t>para mejorar el rendimiento de la migración de las tablas Clientes, Facturas, Tipo_componentes las cuales utilizan subselects</w:t>
-      </w:r>
-      <w:r>
-        <w:rPr>
-          <w:rFonts w:ascii="Arial" w:hAnsi="Arial" w:cs="Arial"/>
-          <w:sz w:val="24"/>
-          <w:szCs w:val="24"/>
-        </w:rPr>
-        <w:t>, u</w:t>
-      </w:r>
-      <w:r>
-        <w:rPr>
-          <w:rFonts w:ascii="Arial" w:hAnsi="Arial" w:cs="Arial"/>
-          <w:sz w:val="24"/>
-          <w:szCs w:val="24"/>
-        </w:rPr>
-        <w:t xml:space="preserve">tilizamos </w:t>
-      </w:r>
-      <w:r>
-        <w:rPr>
-          <w:rFonts w:ascii="Arial" w:hAnsi="Arial" w:cs="Arial"/>
-          <w:sz w:val="24"/>
-          <w:szCs w:val="24"/>
-        </w:rPr>
-        <w:t>la instrucción UNION ALL</w:t>
-      </w:r>
-      <w:r>
-        <w:rPr>
-          <w:rFonts w:ascii="Arial" w:hAnsi="Arial" w:cs="Arial"/>
-          <w:sz w:val="24"/>
-          <w:szCs w:val="24"/>
-        </w:rPr>
-        <w:t xml:space="preserve"> para la unión de </w:t>
-      </w:r>
-      <w:r>
-        <w:rPr>
-          <w:rFonts w:ascii="Arial" w:hAnsi="Arial" w:cs="Arial"/>
-          <w:sz w:val="24"/>
-          <w:szCs w:val="24"/>
-        </w:rPr>
-        <w:t>dichos subselects la cuál es más rápida que la instrucción UNION dado que no</w:t>
-      </w:r>
-      <w:r>
-        <w:rPr>
-          <w:rFonts w:ascii="Arial" w:hAnsi="Arial" w:cs="Arial"/>
-          <w:sz w:val="24"/>
-          <w:szCs w:val="24"/>
-        </w:rPr>
-        <w:t xml:space="preserve"> discrimina datos repetidos. Esta decisión la tomamos luego de validar que el conjunto de datos asociado a cada subselect es excluyente. </w:t>
-      </w:r>
-    </w:p>
-    <w:p>
-      <w:pPr>
-        <w:pStyle w:val="ListParagraph"/>
-        <w:rPr>
-          <w:rFonts w:ascii="Arial" w:hAnsi="Arial" w:cs="Arial"/>
-          <w:sz w:val="24"/>
-          <w:szCs w:val="24"/>
-        </w:rPr>
-      </w:pPr>
-    </w:p>
-    <w:p>
-      <w:pPr>
-        <w:pStyle w:val="ListParagraph"/>
-        <w:numPr>
-          <w:ilvl w:val="0"/>
-          <w:numId w:val="48"/>
-        </w:numPr>
-        <w:rPr>
-          <w:rFonts w:ascii="Arial" w:hAnsi="Arial" w:cs="Arial"/>
-          <w:sz w:val="24"/>
-          <w:szCs w:val="24"/>
-        </w:rPr>
-      </w:pPr>
-      <w:r>
-        <w:rPr>
-          <w:rFonts w:ascii="Arial" w:hAnsi="Arial" w:cs="Arial"/>
-          <w:b/>
-          <w:bCs/>
-          <w:sz w:val="24"/>
-          <w:szCs w:val="24"/>
-        </w:rPr>
-        <w:t xml:space="preserve">Acerca de las </w:t>
-      </w:r>
-      <w:r>
-        <w:rPr>
-          <w:rFonts w:ascii="Arial" w:hAnsi="Arial" w:cs="Arial"/>
-          <w:b/>
-          <w:bCs/>
-          <w:sz w:val="24"/>
-          <w:szCs w:val="24"/>
-        </w:rPr>
-        <w:t>Constraints:</w:t>
-      </w:r>
-      <w:r>
-        <w:rPr>
-          <w:rFonts w:ascii="Arial" w:hAnsi="Arial" w:cs="Arial"/>
-          <w:sz w:val="24"/>
-          <w:szCs w:val="24"/>
-        </w:rPr>
-        <w:t xml:space="preserve"> </w:t>
-      </w:r>
-      <w:r>
-        <w:rPr>
-          <w:rFonts w:ascii="Arial" w:hAnsi="Arial" w:cs="Arial"/>
-          <w:sz w:val="24"/>
-          <w:szCs w:val="24"/>
-        </w:rPr>
-        <w:t>realizamos la declaración de</w:t>
-      </w:r>
-      <w:r>
-        <w:rPr>
-          <w:rFonts w:ascii="Arial" w:hAnsi="Arial" w:cs="Arial"/>
-          <w:sz w:val="24"/>
-          <w:szCs w:val="24"/>
-        </w:rPr>
-        <w:t xml:space="preserve"> las contraints al final de las creaciones de las tablas </w:t>
-      </w:r>
-      <w:r>
-        <w:rPr>
-          <w:rFonts w:ascii="Arial" w:hAnsi="Arial" w:cs="Arial"/>
-          <w:sz w:val="24"/>
-          <w:szCs w:val="24"/>
-        </w:rPr>
-        <w:t xml:space="preserve">a través de la instrucción ALTER TABLE </w:t>
-      </w:r>
-      <w:r>
-        <w:rPr>
-          <w:rFonts w:ascii="Arial" w:hAnsi="Arial" w:cs="Arial"/>
-          <w:sz w:val="24"/>
-          <w:szCs w:val="24"/>
-        </w:rPr>
-        <w:t>para poder agilizar el insert de los datos</w:t>
-      </w:r>
-      <w:r>
-        <w:rPr>
-          <w:rFonts w:ascii="Arial" w:hAnsi="Arial" w:cs="Arial"/>
-          <w:sz w:val="24"/>
-          <w:szCs w:val="24"/>
-        </w:rPr>
-        <w:t>.</w:t>
-      </w:r>
-      <w:r>
-        <w:rPr>
-          <w:rFonts w:ascii="Arial" w:hAnsi="Arial" w:cs="Arial"/>
-          <w:sz w:val="24"/>
-          <w:szCs w:val="24"/>
-        </w:rPr>
-        <w:br/>
-      </w:r>
-    </w:p>
-    <w:p>
-      <w:pPr>
-        <w:pStyle w:val="ListParagraph"/>
-        <w:numPr>
-          <w:ilvl w:val="0"/>
-          <w:numId w:val="48"/>
-        </w:numPr>
-        <w:rPr>
-          <w:rFonts w:ascii="Arial" w:hAnsi="Arial" w:cs="Arial"/>
-          <w:sz w:val="24"/>
-          <w:szCs w:val="24"/>
-        </w:rPr>
-      </w:pPr>
-      <w:r>
-        <w:rPr>
-          <w:rFonts w:ascii="Arial" w:hAnsi="Arial" w:cs="Arial"/>
-          <w:b/>
-          <w:bCs/>
-          <w:sz w:val="24"/>
-          <w:szCs w:val="24"/>
-        </w:rPr>
-        <w:t>JOINS:</w:t>
-      </w:r>
-      <w:r>
-        <w:rPr>
-          <w:rFonts w:ascii="Arial" w:hAnsi="Arial" w:cs="Arial"/>
-          <w:sz w:val="24"/>
-          <w:szCs w:val="24"/>
-        </w:rPr>
-        <w:t xml:space="preserve"> Identificamos los campos únicos de las tablas para poder realizar la menor comparación en los JOINS. Esto nos evita estar matcheando muchos campos para poder identificar el mismo dato.</w:t>
-      </w:r>
-      <w:r>
-        <w:rPr>
-          <w:rFonts w:ascii="Arial" w:hAnsi="Arial" w:cs="Arial"/>
-          <w:sz w:val="24"/>
-          <w:szCs w:val="24"/>
-        </w:rPr>
-        <w:br/>
-      </w:r>
-    </w:p>
-    <w:p>
-      <w:pPr>
-        <w:pStyle w:val="ListParagraph"/>
-        <w:numPr>
-          <w:ilvl w:val="0"/>
-          <w:numId w:val="48"/>
-        </w:numPr>
-        <w:rPr>
-          <w:rFonts w:ascii="Arial" w:hAnsi="Arial" w:cs="Arial"/>
-          <w:sz w:val="24"/>
-          <w:szCs w:val="24"/>
-        </w:rPr>
-      </w:pPr>
-      <w:r>
-        <w:rPr>
-          <w:rFonts w:ascii="Arial" w:hAnsi="Arial" w:cs="Arial"/>
-          <w:b/>
-          <w:bCs/>
-          <w:sz w:val="24"/>
-          <w:szCs w:val="24"/>
-        </w:rPr>
-        <w:t xml:space="preserve">Claves subrogadas: </w:t>
-      </w:r>
-      <w:r>
-        <w:rPr>
-          <w:rFonts w:ascii="Arial" w:hAnsi="Arial" w:cs="Arial"/>
-          <w:sz w:val="24"/>
-          <w:szCs w:val="24"/>
-        </w:rPr>
-        <w:t>para simplificar la relación entre las distintas tablas decidimos utilizar claves subrogadas de tipo</w:t>
-      </w:r>
-      <w:r>
-        <w:rPr>
-          <w:rFonts w:ascii="Arial" w:hAnsi="Arial" w:cs="Arial"/>
-          <w:b/>
-          <w:bCs/>
-          <w:sz w:val="24"/>
-          <w:szCs w:val="24"/>
-        </w:rPr>
-        <w:t xml:space="preserve"> </w:t>
-      </w:r>
-      <w:r>
-        <w:rPr>
-          <w:rFonts w:ascii="Arial" w:hAnsi="Arial" w:cs="Arial"/>
-          <w:sz w:val="24"/>
-          <w:szCs w:val="24"/>
-        </w:rPr>
-        <w:t>BIGINT, esto nos permitió por ejemplo en la tabla Clientes evitar usar claves compuestas teniendo en cuenta que el DNI se repetía. Otras tablas con este tipo de claves son Automóvil, Cliente, Fabricantes, Tipo_Componentes, Sucursales, Ciudades y Categoría.</w:t>
-      </w:r>
-      <w:r>
-        <w:rPr>
-          <w:rFonts w:ascii="Arial" w:hAnsi="Arial" w:cs="Arial"/>
-          <w:sz w:val="24"/>
-          <w:szCs w:val="24"/>
-        </w:rPr>
-        <w:br/>
-      </w:r>
-    </w:p>
-    <w:p>
-      <w:pPr>
-        <w:pStyle w:val="ListParagraph"/>
-        <w:numPr>
-          <w:ilvl w:val="0"/>
-          <w:numId w:val="48"/>
-        </w:numPr>
-        <w:rPr>
-          <w:rFonts w:ascii="Arial" w:hAnsi="Arial" w:cs="Arial"/>
-          <w:sz w:val="24"/>
-          <w:szCs w:val="24"/>
-        </w:rPr>
-      </w:pPr>
-      <w:r>
-        <w:rPr>
-          <w:rFonts w:ascii="Arial" w:hAnsi="Arial" w:cs="Arial"/>
-          <w:b/>
-          <w:bCs/>
-          <w:sz w:val="24"/>
-          <w:szCs w:val="24"/>
-        </w:rPr>
-        <w:t xml:space="preserve">Tablas Temporales: </w:t>
-      </w:r>
-      <w:r>
-        <w:rPr>
-          <w:rFonts w:ascii="Arial" w:hAnsi="Arial" w:cs="Arial"/>
-          <w:sz w:val="24"/>
-          <w:szCs w:val="24"/>
-        </w:rPr>
-        <w:t>Utilizamos tablas temporales para mejorar el rendimiento</w:t>
-      </w:r>
-      <w:r>
-        <w:rPr>
-          <w:rFonts w:ascii="Arial" w:hAnsi="Arial" w:cs="Arial"/>
-          <w:sz w:val="24"/>
-          <w:szCs w:val="24"/>
-        </w:rPr>
-        <w:t>, esto puede observarse en la migración de los datos asociados a las facturas e ítems donde realizamos una única consulta a la tabla Maestra para luego operar con el resultado de esa búsqueda.</w:t>
-      </w:r>
-      <w:r>
-        <w:rPr>
-          <w:rFonts w:ascii="Arial" w:hAnsi="Arial" w:cs="Arial"/>
-          <w:sz w:val="24"/>
-          <w:szCs w:val="24"/>
-        </w:rPr>
-        <w:br/>
-      </w:r>
-    </w:p>
-    <w:p>
-      <w:pPr>
-        <w:pStyle w:val="ListParagraph"/>
-        <w:numPr>
-          <w:ilvl w:val="0"/>
-          <w:numId w:val="48"/>
-        </w:numPr>
-        <w:rPr>
-          <w:rFonts w:ascii="Arial" w:hAnsi="Arial" w:cs="Arial"/>
-          <w:sz w:val="24"/>
-          <w:szCs w:val="24"/>
-        </w:rPr>
-      </w:pPr>
-      <w:r>
-        <w:rPr>
-          <w:rFonts w:ascii="Arial" w:hAnsi="Arial" w:cs="Arial"/>
-          <w:b/>
-          <w:bCs/>
-          <w:sz w:val="24"/>
-          <w:szCs w:val="24"/>
-        </w:rPr>
-        <w:t>Execution Plan:</w:t>
-      </w:r>
-      <w:r>
-        <w:rPr>
-          <w:rFonts w:ascii="Arial" w:hAnsi="Arial" w:cs="Arial"/>
-          <w:sz w:val="24"/>
-          <w:szCs w:val="24"/>
-        </w:rPr>
-        <w:t xml:space="preserve"> en diferentes oportunidades revisamos el plan de ejecución para poder medir y mejorar el costo de las queries.</w:t>
-      </w:r>
-      <w:r>
-        <w:rPr>
-          <w:rFonts w:ascii="Arial" w:hAnsi="Arial" w:cs="Arial"/>
-          <w:sz w:val="24"/>
-          <w:szCs w:val="24"/>
-        </w:rPr>
-        <w:br/>
-      </w:r>
-    </w:p>
-    <w:p>
-      <w:pPr>
-        <w:rPr>
-          <w:rFonts w:ascii="Arial" w:hAnsi="Arial" w:cs="Arial"/>
-          <w:sz w:val="24"/>
-          <w:szCs w:val="24"/>
-        </w:rPr>
-      </w:pPr>
-    </w:p>
-    <w:p>
-      <w:pPr>
-        <w:rPr>
-          <w:rFonts w:ascii="Arial" w:hAnsi="Arial" w:cs="Arial"/>
-          <w:sz w:val="24"/>
-          <w:szCs w:val="24"/>
-        </w:rPr>
-      </w:pPr>
-    </w:p>
-    <w:p>
-      <w:pPr>
-        <w:rPr>
-          <w:rFonts w:ascii="Arial" w:hAnsi="Arial" w:cs="Arial"/>
-          <w:sz w:val="24"/>
-          <w:szCs w:val="24"/>
-        </w:rPr>
-      </w:pPr>
-    </w:p>
-    <w:p>
-      <w:pPr>
-        <w:rPr>
-          <w:rFonts w:ascii="Arial" w:hAnsi="Arial" w:cs="Arial"/>
-          <w:sz w:val="24"/>
-          <w:szCs w:val="24"/>
-        </w:rPr>
-      </w:pPr>
-    </w:p>
-    <w:p>
-      <w:pPr>
-        <w:rPr>
-          <w:rFonts w:ascii="Arial" w:hAnsi="Arial" w:cs="Arial"/>
-          <w:sz w:val="24"/>
-          <w:szCs w:val="24"/>
-        </w:rPr>
-      </w:pPr>
-    </w:p>
-    <w:p>
-      <w:pPr>
-        <w:rPr>
-          <w:rFonts w:ascii="Arial" w:hAnsi="Arial" w:cs="Arial"/>
-          <w:sz w:val="24"/>
-          <w:szCs w:val="24"/>
-        </w:rPr>
-      </w:pPr>
-    </w:p>
-    <w:p>
-      <w:pPr>
-        <w:rPr>
-          <w:rFonts w:ascii="Arial" w:hAnsi="Arial" w:cs="Arial"/>
-          <w:sz w:val="24"/>
-          <w:szCs w:val="24"/>
-        </w:rPr>
-      </w:pPr>
-    </w:p>
-    <w:p>
-      <w:pPr>
-        <w:pStyle w:val="Title"/>
-        <w:rPr>
-          <w:lang w:val="en-US"/>
-        </w:rPr>
-      </w:pPr>
-      <w:r>
-        <w:rPr>
-          <w:lang w:val="en-US"/>
-        </w:rPr>
-        <w:lastRenderedPageBreak/>
-        <w:t>BUSINES INTELLIGENCE</w:t>
-      </w:r>
     </w:p>
     <w:p>
       <w:pPr>
@@ -3610,44 +4230,166 @@
           <w:lang w:val="en-US"/>
         </w:rPr>
       </w:pPr>
-      <w:r>
+    </w:p>
+    <w:p>
+      <w:pPr>
+        <w:spacing w:line="360" w:lineRule="auto"/>
         <w:rPr>
           <w:rStyle w:val="SubtleReference"/>
           <w:sz w:val="32"/>
           <w:szCs w:val="32"/>
           <w:lang w:val="en-US"/>
         </w:rPr>
-        <w:t xml:space="preserve">Business </w:t>
-      </w:r>
-      <w:proofErr w:type="gramStart"/>
-      <w:r>
+      </w:pPr>
+    </w:p>
+    <w:p>
+      <w:pPr>
+        <w:spacing w:line="360" w:lineRule="auto"/>
         <w:rPr>
           <w:rStyle w:val="SubtleReference"/>
           <w:sz w:val="32"/>
           <w:szCs w:val="32"/>
           <w:lang w:val="en-US"/>
         </w:rPr>
-        <w:t>Intelligence</w:t>
-      </w:r>
-      <w:r>
+      </w:pPr>
+    </w:p>
+    <w:p>
+      <w:pPr>
+        <w:spacing w:line="360" w:lineRule="auto"/>
         <w:rPr>
           <w:rStyle w:val="SubtleReference"/>
           <w:sz w:val="32"/>
           <w:szCs w:val="32"/>
           <w:lang w:val="en-US"/>
         </w:rPr>
-        <w:t xml:space="preserve">  -</w:t>
-      </w:r>
-      <w:proofErr w:type="gramEnd"/>
-      <w:r>
+      </w:pPr>
+    </w:p>
+    <w:p>
+      <w:pPr>
+        <w:spacing w:line="360" w:lineRule="auto"/>
         <w:rPr>
           <w:rStyle w:val="SubtleReference"/>
           <w:sz w:val="32"/>
           <w:szCs w:val="32"/>
           <w:lang w:val="en-US"/>
         </w:rPr>
-        <w:t xml:space="preserve"> Estructuras</w:t>
-      </w:r>
+      </w:pPr>
+    </w:p>
+    <w:p>
+      <w:pPr>
+        <w:spacing w:line="360" w:lineRule="auto"/>
+        <w:rPr>
+          <w:rStyle w:val="SubtleReference"/>
+          <w:sz w:val="32"/>
+          <w:szCs w:val="32"/>
+          <w:lang w:val="en-US"/>
+        </w:rPr>
+      </w:pPr>
+    </w:p>
+    <w:p>
+      <w:pPr>
+        <w:spacing w:line="360" w:lineRule="auto"/>
+        <w:rPr>
+          <w:rStyle w:val="SubtleReference"/>
+          <w:sz w:val="32"/>
+          <w:szCs w:val="32"/>
+          <w:lang w:val="en-US"/>
+        </w:rPr>
+      </w:pPr>
+    </w:p>
+    <w:p>
+      <w:pPr>
+        <w:spacing w:line="360" w:lineRule="auto"/>
+        <w:rPr>
+          <w:rStyle w:val="SubtleReference"/>
+          <w:sz w:val="32"/>
+          <w:szCs w:val="32"/>
+          <w:lang w:val="en-US"/>
+        </w:rPr>
+      </w:pPr>
+    </w:p>
+    <w:p>
+      <w:pPr>
+        <w:spacing w:line="360" w:lineRule="auto"/>
+        <w:rPr>
+          <w:rStyle w:val="SubtleReference"/>
+          <w:sz w:val="32"/>
+          <w:szCs w:val="32"/>
+          <w:lang w:val="en-US"/>
+        </w:rPr>
+      </w:pPr>
+    </w:p>
+    <w:p>
+      <w:pPr>
+        <w:spacing w:line="360" w:lineRule="auto"/>
+        <w:rPr>
+          <w:rStyle w:val="SubtleReference"/>
+          <w:sz w:val="32"/>
+          <w:szCs w:val="32"/>
+          <w:lang w:val="en-US"/>
+        </w:rPr>
+      </w:pPr>
+    </w:p>
+    <w:p>
+      <w:pPr>
+        <w:spacing w:line="360" w:lineRule="auto"/>
+        <w:rPr>
+          <w:rStyle w:val="SubtleReference"/>
+          <w:sz w:val="32"/>
+          <w:szCs w:val="32"/>
+          <w:lang w:val="en-US"/>
+        </w:rPr>
+      </w:pPr>
+      <w:r>
+        <w:rPr>
+          <w:rStyle w:val="SubtleReference"/>
+          <w:sz w:val="32"/>
+          <w:szCs w:val="32"/>
+          <w:lang w:val="en-US"/>
+        </w:rPr>
+        <w:lastRenderedPageBreak/>
+        <w:t xml:space="preserve">Business </w:t>
+      </w:r>
+      <w:proofErr w:type="gramStart"/>
+      <w:r>
+        <w:rPr>
+          <w:rStyle w:val="SubtleReference"/>
+          <w:sz w:val="32"/>
+          <w:szCs w:val="32"/>
+          <w:lang w:val="en-US"/>
+        </w:rPr>
+        <w:t>Intelligence</w:t>
+      </w:r>
+      <w:r>
+        <w:rPr>
+          <w:rStyle w:val="SubtleReference"/>
+          <w:sz w:val="32"/>
+          <w:szCs w:val="32"/>
+          <w:lang w:val="en-US"/>
+        </w:rPr>
+        <w:t xml:space="preserve">  -</w:t>
+      </w:r>
+      <w:proofErr w:type="gramEnd"/>
+      <w:r>
+        <w:rPr>
+          <w:rStyle w:val="SubtleReference"/>
+          <w:sz w:val="32"/>
+          <w:szCs w:val="32"/>
+          <w:lang w:val="en-US"/>
+        </w:rPr>
+        <w:t xml:space="preserve"> </w:t>
+      </w:r>
+      <w:proofErr w:type="spellStart"/>
+      <w:r>
+        <w:rPr>
+          <w:rStyle w:val="SubtleReference"/>
+          <w:sz w:val="32"/>
+          <w:szCs w:val="32"/>
+          <w:lang w:val="en-US"/>
+        </w:rPr>
+        <w:t>Estructuras</w:t>
+      </w:r>
+      <w:proofErr w:type="spellEnd"/>
     </w:p>
     <w:p>
       <w:pPr>
@@ -3666,8 +4408,254 @@
           <w:sz w:val="32"/>
           <w:szCs w:val="32"/>
         </w:rPr>
-        <w:t>Tablas de hechos</w:t>
-      </w:r>
+        <w:t>Tablas de hechos:</w:t>
+      </w:r>
+      <w:r>
+        <w:rPr>
+          <w:rFonts w:ascii="Arial" w:hAnsi="Arial" w:cs="Arial"/>
+          <w:sz w:val="24"/>
+          <w:szCs w:val="24"/>
+        </w:rPr>
+        <w:t xml:space="preserve"> </w:t>
+      </w:r>
+      <w:r>
+        <w:rPr>
+          <w:rFonts w:ascii="Arial" w:hAnsi="Arial" w:cs="Arial"/>
+          <w:sz w:val="24"/>
+          <w:szCs w:val="24"/>
+        </w:rPr>
+        <w:br/>
+      </w:r>
+      <w:proofErr w:type="spellStart"/>
+      <w:r>
+        <w:rPr>
+          <w:rFonts w:ascii="Arial" w:hAnsi="Arial" w:cs="Arial"/>
+          <w:b/>
+          <w:bCs/>
+          <w:sz w:val="24"/>
+          <w:szCs w:val="24"/>
+        </w:rPr>
+        <w:t>BI_Estadisticas_Clientes</w:t>
+      </w:r>
+      <w:proofErr w:type="spellEnd"/>
+      <w:r>
+        <w:rPr>
+          <w:rFonts w:ascii="Arial" w:hAnsi="Arial" w:cs="Arial"/>
+          <w:sz w:val="24"/>
+          <w:szCs w:val="24"/>
+        </w:rPr>
+        <w:t xml:space="preserve">: contiene información </w:t>
+      </w:r>
+      <w:r>
+        <w:rPr>
+          <w:rFonts w:ascii="Arial" w:hAnsi="Arial" w:cs="Arial"/>
+          <w:sz w:val="24"/>
+          <w:szCs w:val="24"/>
+        </w:rPr>
+        <w:t xml:space="preserve">sobre la cantidad de clientes existentes según </w:t>
+      </w:r>
+      <w:r>
+        <w:rPr>
+          <w:rFonts w:ascii="Arial" w:hAnsi="Arial" w:cs="Arial"/>
+          <w:sz w:val="24"/>
+          <w:szCs w:val="24"/>
+        </w:rPr>
+        <w:t>rango de edad, sucursal donde realizaron operaciones</w:t>
+      </w:r>
+    </w:p>
+    <w:p>
+      <w:pPr>
+        <w:spacing w:line="360" w:lineRule="auto"/>
+        <w:rPr>
+          <w:rFonts w:ascii="Arial" w:hAnsi="Arial" w:cs="Arial"/>
+          <w:sz w:val="24"/>
+          <w:szCs w:val="24"/>
+        </w:rPr>
+      </w:pPr>
+      <w:proofErr w:type="spellStart"/>
+      <w:r>
+        <w:rPr>
+          <w:rFonts w:ascii="Arial" w:hAnsi="Arial" w:cs="Arial"/>
+          <w:b/>
+          <w:bCs/>
+          <w:sz w:val="24"/>
+          <w:szCs w:val="24"/>
+        </w:rPr>
+        <w:t>Bi_Operaciones_automoviles</w:t>
+      </w:r>
+      <w:proofErr w:type="spellEnd"/>
+      <w:r>
+        <w:rPr>
+          <w:rFonts w:ascii="Arial" w:hAnsi="Arial" w:cs="Arial"/>
+          <w:sz w:val="24"/>
+          <w:szCs w:val="24"/>
+        </w:rPr>
+        <w:t xml:space="preserve">: contiene información de </w:t>
+      </w:r>
+      <w:r>
+        <w:rPr>
+          <w:rFonts w:ascii="Arial" w:hAnsi="Arial" w:cs="Arial"/>
+          <w:sz w:val="24"/>
+          <w:szCs w:val="24"/>
+        </w:rPr>
+        <w:t>la cantidad de</w:t>
+      </w:r>
+      <w:r>
+        <w:rPr>
+          <w:rFonts w:ascii="Arial" w:hAnsi="Arial" w:cs="Arial"/>
+          <w:sz w:val="24"/>
+          <w:szCs w:val="24"/>
+        </w:rPr>
+        <w:t xml:space="preserve"> operaciones de compra y venta de automóviles, modelo del auto, sucursal y precios de compra y venta respectivamente.</w:t>
+      </w:r>
+      <w:r>
+        <w:rPr>
+          <w:rFonts w:ascii="Arial" w:hAnsi="Arial" w:cs="Arial"/>
+          <w:sz w:val="24"/>
+          <w:szCs w:val="24"/>
+        </w:rPr>
+        <w:t xml:space="preserve"> Se utiliza para calcular la ganancias, promedios de precio y promedio de tiempo en stock.</w:t>
+      </w:r>
+    </w:p>
+    <w:p>
+      <w:pPr>
+        <w:spacing w:line="360" w:lineRule="auto"/>
+        <w:rPr>
+          <w:rFonts w:ascii="Arial" w:hAnsi="Arial" w:cs="Arial"/>
+          <w:sz w:val="24"/>
+          <w:szCs w:val="24"/>
+        </w:rPr>
+      </w:pPr>
+      <w:proofErr w:type="spellStart"/>
+      <w:r>
+        <w:rPr>
+          <w:rFonts w:ascii="Arial" w:hAnsi="Arial" w:cs="Arial"/>
+          <w:b/>
+          <w:bCs/>
+          <w:sz w:val="24"/>
+          <w:szCs w:val="24"/>
+        </w:rPr>
+        <w:t>Bi_Operaciones_autopartes</w:t>
+      </w:r>
+      <w:proofErr w:type="spellEnd"/>
+      <w:r>
+        <w:rPr>
+          <w:rFonts w:ascii="Arial" w:hAnsi="Arial" w:cs="Arial"/>
+          <w:sz w:val="24"/>
+          <w:szCs w:val="24"/>
+        </w:rPr>
+        <w:t xml:space="preserve">: contiene información de </w:t>
+      </w:r>
+      <w:r>
+        <w:rPr>
+          <w:rFonts w:ascii="Arial" w:hAnsi="Arial" w:cs="Arial"/>
+          <w:sz w:val="24"/>
+          <w:szCs w:val="24"/>
+        </w:rPr>
+        <w:t xml:space="preserve">la cantidad de </w:t>
+      </w:r>
+      <w:r>
+        <w:rPr>
+          <w:rFonts w:ascii="Arial" w:hAnsi="Arial" w:cs="Arial"/>
+          <w:sz w:val="24"/>
+          <w:szCs w:val="24"/>
+        </w:rPr>
+        <w:t xml:space="preserve">distintas operaciones de autopartes similar a automóviles con el agregado del </w:t>
+      </w:r>
+      <w:proofErr w:type="spellStart"/>
+      <w:r>
+        <w:rPr>
+          <w:rFonts w:ascii="Arial" w:hAnsi="Arial" w:cs="Arial"/>
+          <w:sz w:val="24"/>
+          <w:szCs w:val="24"/>
+        </w:rPr>
+        <w:t>calculo</w:t>
+      </w:r>
+      <w:proofErr w:type="spellEnd"/>
+      <w:r>
+        <w:rPr>
+          <w:rFonts w:ascii="Arial" w:hAnsi="Arial" w:cs="Arial"/>
+          <w:sz w:val="24"/>
+          <w:szCs w:val="24"/>
+        </w:rPr>
+        <w:t xml:space="preserve"> de stock, </w:t>
+      </w:r>
+      <w:proofErr w:type="spellStart"/>
+      <w:r>
+        <w:rPr>
+          <w:rFonts w:ascii="Arial" w:hAnsi="Arial" w:cs="Arial"/>
+          <w:sz w:val="24"/>
+          <w:szCs w:val="24"/>
+        </w:rPr>
+        <w:t>frabricante</w:t>
+      </w:r>
+      <w:proofErr w:type="spellEnd"/>
+      <w:r>
+        <w:rPr>
+          <w:rFonts w:ascii="Arial" w:hAnsi="Arial" w:cs="Arial"/>
+          <w:sz w:val="24"/>
+          <w:szCs w:val="24"/>
+        </w:rPr>
+        <w:t xml:space="preserve"> y rubro</w:t>
+      </w:r>
+      <w:r>
+        <w:rPr>
+          <w:rFonts w:ascii="Arial" w:hAnsi="Arial" w:cs="Arial"/>
+          <w:sz w:val="24"/>
+          <w:szCs w:val="24"/>
+        </w:rPr>
+        <w:t>. Se utiliza para calcular la ganancias.</w:t>
+      </w:r>
+    </w:p>
+    <w:p>
+      <w:pPr>
+        <w:spacing w:line="360" w:lineRule="auto"/>
+        <w:rPr>
+          <w:rFonts w:ascii="Arial" w:hAnsi="Arial" w:cs="Arial"/>
+          <w:sz w:val="24"/>
+          <w:szCs w:val="24"/>
+        </w:rPr>
+      </w:pPr>
+      <w:proofErr w:type="spellStart"/>
+      <w:r>
+        <w:rPr>
+          <w:rFonts w:ascii="Arial" w:hAnsi="Arial" w:cs="Arial"/>
+          <w:b/>
+          <w:bCs/>
+          <w:sz w:val="24"/>
+          <w:szCs w:val="24"/>
+        </w:rPr>
+        <w:t>BI_Stock_</w:t>
+      </w:r>
+      <w:r>
+        <w:rPr>
+          <w:rFonts w:ascii="Arial" w:hAnsi="Arial" w:cs="Arial"/>
+          <w:b/>
+          <w:bCs/>
+          <w:sz w:val="24"/>
+          <w:szCs w:val="24"/>
+        </w:rPr>
+        <w:t>autoparte</w:t>
+      </w:r>
+      <w:proofErr w:type="spellEnd"/>
+      <w:r>
+        <w:rPr>
+          <w:rFonts w:ascii="Arial" w:hAnsi="Arial" w:cs="Arial"/>
+          <w:sz w:val="24"/>
+          <w:szCs w:val="24"/>
+        </w:rPr>
+        <w:t>: contiene información sobre la cantidad stock por sucursal, autoparte e instante de tiempo.</w:t>
+      </w:r>
+    </w:p>
+    <w:p>
+      <w:pPr>
+        <w:spacing w:line="360" w:lineRule="auto"/>
+        <w:rPr>
+          <w:rFonts w:ascii="Arial" w:hAnsi="Arial" w:cs="Arial"/>
+          <w:sz w:val="32"/>
+          <w:szCs w:val="32"/>
+        </w:rPr>
+      </w:pPr>
       <w:r>
         <w:rPr>
           <w:rFonts w:ascii="Arial" w:hAnsi="Arial" w:cs="Arial"/>
@@ -3676,24 +4664,27 @@
           <w:sz w:val="32"/>
           <w:szCs w:val="32"/>
         </w:rPr>
+        <w:t>Dimensiones</w:t>
+      </w:r>
+      <w:r>
+        <w:rPr>
+          <w:rFonts w:ascii="Arial" w:hAnsi="Arial" w:cs="Arial"/>
+          <w:sz w:val="32"/>
+          <w:szCs w:val="32"/>
+        </w:rPr>
         <w:t>:</w:t>
       </w:r>
-      <w:r>
-        <w:rPr>
-          <w:rFonts w:ascii="Arial" w:hAnsi="Arial" w:cs="Arial"/>
-          <w:sz w:val="24"/>
-          <w:szCs w:val="24"/>
-        </w:rPr>
-        <w:t xml:space="preserve"> </w:t>
-      </w:r>
-      <w:r>
-        <w:rPr>
-          <w:rFonts w:ascii="Arial" w:hAnsi="Arial" w:cs="Arial"/>
-          <w:sz w:val="24"/>
-          <w:szCs w:val="24"/>
-        </w:rPr>
-        <w:br/>
-      </w:r>
+    </w:p>
+    <w:p>
+      <w:pPr>
+        <w:spacing w:line="360" w:lineRule="auto"/>
+        <w:rPr>
+          <w:rFonts w:ascii="Arial" w:hAnsi="Arial" w:cs="Arial"/>
+          <w:sz w:val="24"/>
+          <w:szCs w:val="24"/>
+        </w:rPr>
+      </w:pPr>
+      <w:proofErr w:type="spellStart"/>
       <w:r>
         <w:rPr>
           <w:rFonts w:ascii="Arial" w:hAnsi="Arial" w:cs="Arial"/>
@@ -3702,31 +4693,26 @@
           <w:sz w:val="24"/>
           <w:szCs w:val="24"/>
         </w:rPr>
-        <w:t>BI_Estadisticas_Clientes</w:t>
-      </w:r>
-      <w:r>
-        <w:rPr>
-          <w:rFonts w:ascii="Arial" w:hAnsi="Arial" w:cs="Arial"/>
-          <w:sz w:val="24"/>
-          <w:szCs w:val="24"/>
-        </w:rPr>
-        <w:t xml:space="preserve">: contiene información </w:t>
-      </w:r>
-      <w:r>
-        <w:rPr>
-          <w:rFonts w:ascii="Arial" w:hAnsi="Arial" w:cs="Arial"/>
-          <w:sz w:val="24"/>
-          <w:szCs w:val="24"/>
-        </w:rPr>
-        <w:t xml:space="preserve">sobre la cantidad de clientes existentes según </w:t>
-      </w:r>
-      <w:r>
-        <w:rPr>
-          <w:rFonts w:ascii="Arial" w:hAnsi="Arial" w:cs="Arial"/>
-          <w:sz w:val="24"/>
-          <w:szCs w:val="24"/>
-        </w:rPr>
-        <w:t>rango de edad, sucursal donde realizaron operaciones</w:t>
+        <w:t>Bi_Instantes</w:t>
+      </w:r>
+      <w:proofErr w:type="spellEnd"/>
+      <w:r>
+        <w:rPr>
+          <w:rFonts w:ascii="Arial" w:hAnsi="Arial" w:cs="Arial"/>
+          <w:b/>
+          <w:bCs/>
+          <w:sz w:val="24"/>
+          <w:szCs w:val="24"/>
+        </w:rPr>
+        <w:t>:</w:t>
+      </w:r>
+      <w:r>
+        <w:rPr>
+          <w:rFonts w:ascii="Arial" w:hAnsi="Arial" w:cs="Arial"/>
+          <w:sz w:val="24"/>
+          <w:szCs w:val="24"/>
+        </w:rPr>
+        <w:t xml:space="preserve"> un instante es un conjunto formado por un mes y un año. Esta tabla nos permite manejar la dimensión del tiempo.</w:t>
       </w:r>
     </w:p>
     <w:p>
@@ -3738,6 +4724,7 @@
           <w:szCs w:val="24"/>
         </w:rPr>
       </w:pPr>
+      <w:proofErr w:type="spellStart"/>
       <w:r>
         <w:rPr>
           <w:rFonts w:ascii="Arial" w:hAnsi="Arial" w:cs="Arial"/>
@@ -3746,39 +4733,26 @@
           <w:sz w:val="24"/>
           <w:szCs w:val="24"/>
         </w:rPr>
-        <w:t>Bi_Operaciones_automoviles</w:t>
-      </w:r>
-      <w:r>
-        <w:rPr>
-          <w:rFonts w:ascii="Arial" w:hAnsi="Arial" w:cs="Arial"/>
-          <w:sz w:val="24"/>
-          <w:szCs w:val="24"/>
-        </w:rPr>
-        <w:t xml:space="preserve">: contiene información de </w:t>
-      </w:r>
-      <w:r>
-        <w:rPr>
-          <w:rFonts w:ascii="Arial" w:hAnsi="Arial" w:cs="Arial"/>
-          <w:sz w:val="24"/>
-          <w:szCs w:val="24"/>
-        </w:rPr>
-        <w:t>la cantidad de</w:t>
-      </w:r>
-      <w:r>
-        <w:rPr>
-          <w:rFonts w:ascii="Arial" w:hAnsi="Arial" w:cs="Arial"/>
-          <w:sz w:val="24"/>
-          <w:szCs w:val="24"/>
-        </w:rPr>
-        <w:t xml:space="preserve"> operaciones de compra y venta de automóviles, modelo del auto, sucursal y precios de compra y venta respectivamente.</w:t>
-      </w:r>
-      <w:r>
-        <w:rPr>
-          <w:rFonts w:ascii="Arial" w:hAnsi="Arial" w:cs="Arial"/>
-          <w:sz w:val="24"/>
-          <w:szCs w:val="24"/>
-        </w:rPr>
-        <w:t xml:space="preserve"> Se utiliza para calcular la ganancias, promedios de precio y promedio de tiempo en stock.</w:t>
+        <w:t>Bi_rangos_edades</w:t>
+      </w:r>
+      <w:proofErr w:type="spellEnd"/>
+      <w:r>
+        <w:rPr>
+          <w:rFonts w:ascii="Arial" w:hAnsi="Arial" w:cs="Arial"/>
+          <w:b/>
+          <w:bCs/>
+          <w:sz w:val="24"/>
+          <w:szCs w:val="24"/>
+        </w:rPr>
+        <w:t>:</w:t>
+      </w:r>
+      <w:r>
+        <w:rPr>
+          <w:rFonts w:ascii="Arial" w:hAnsi="Arial" w:cs="Arial"/>
+          <w:sz w:val="24"/>
+          <w:szCs w:val="24"/>
+        </w:rPr>
+        <w:t xml:space="preserve"> esta tabla contiene los distintos rangos de edades que nos interesan analizar</w:t>
       </w:r>
     </w:p>
     <w:p>
@@ -3790,6 +4764,7 @@
           <w:szCs w:val="24"/>
         </w:rPr>
       </w:pPr>
+      <w:proofErr w:type="spellStart"/>
       <w:r>
         <w:rPr>
           <w:rFonts w:ascii="Arial" w:hAnsi="Arial" w:cs="Arial"/>
@@ -3798,74 +4773,9 @@
           <w:sz w:val="24"/>
           <w:szCs w:val="24"/>
         </w:rPr>
-        <w:t>Bi_Operaciones_autopartes</w:t>
-      </w:r>
-      <w:r>
-        <w:rPr>
-          <w:rFonts w:ascii="Arial" w:hAnsi="Arial" w:cs="Arial"/>
-          <w:sz w:val="24"/>
-          <w:szCs w:val="24"/>
-        </w:rPr>
-        <w:t xml:space="preserve">: contiene información de </w:t>
-      </w:r>
-      <w:r>
-        <w:rPr>
-          <w:rFonts w:ascii="Arial" w:hAnsi="Arial" w:cs="Arial"/>
-          <w:sz w:val="24"/>
-          <w:szCs w:val="24"/>
-        </w:rPr>
-        <w:t xml:space="preserve">la cantidad de </w:t>
-      </w:r>
-      <w:r>
-        <w:rPr>
-          <w:rFonts w:ascii="Arial" w:hAnsi="Arial" w:cs="Arial"/>
-          <w:sz w:val="24"/>
-          <w:szCs w:val="24"/>
-        </w:rPr>
-        <w:t>distintas operaciones de autopartes similar a automóviles con el agregado del calculo de stock, frabricante y rubro</w:t>
-      </w:r>
-      <w:r>
-        <w:rPr>
-          <w:rFonts w:ascii="Arial" w:hAnsi="Arial" w:cs="Arial"/>
-          <w:sz w:val="24"/>
-          <w:szCs w:val="24"/>
-        </w:rPr>
-        <w:t xml:space="preserve">. </w:t>
-      </w:r>
-      <w:r>
-        <w:rPr>
-          <w:rFonts w:ascii="Arial" w:hAnsi="Arial" w:cs="Arial"/>
-          <w:sz w:val="24"/>
-          <w:szCs w:val="24"/>
-        </w:rPr>
-        <w:t>Se utiliza para calcular la gananci</w:t>
-      </w:r>
-      <w:r>
-        <w:rPr>
-          <w:rFonts w:ascii="Arial" w:hAnsi="Arial" w:cs="Arial"/>
-          <w:sz w:val="24"/>
-          <w:szCs w:val="24"/>
-        </w:rPr>
-        <w:t>as</w:t>
-      </w:r>
-      <w:r>
-        <w:rPr>
-          <w:rFonts w:ascii="Arial" w:hAnsi="Arial" w:cs="Arial"/>
-          <w:sz w:val="24"/>
-          <w:szCs w:val="24"/>
-        </w:rPr>
-        <w:t>.</w:t>
-      </w:r>
-    </w:p>
-    <w:p>
-      <w:pPr>
-        <w:spacing w:line="360" w:lineRule="auto"/>
-        <w:rPr>
-          <w:rFonts w:ascii="Arial" w:hAnsi="Arial" w:cs="Arial"/>
-          <w:sz w:val="24"/>
-          <w:szCs w:val="24"/>
-        </w:rPr>
-      </w:pPr>
+        <w:t>Bi_rangos_potencias</w:t>
+      </w:r>
+      <w:proofErr w:type="spellEnd"/>
       <w:r>
         <w:rPr>
           <w:rFonts w:ascii="Arial" w:hAnsi="Arial" w:cs="Arial"/>
@@ -3874,181 +4784,15 @@
           <w:sz w:val="24"/>
           <w:szCs w:val="24"/>
         </w:rPr>
-        <w:t>BI_Stock_Maximo</w:t>
-      </w:r>
-      <w:r>
-        <w:rPr>
-          <w:rFonts w:ascii="Arial" w:hAnsi="Arial" w:cs="Arial"/>
-          <w:sz w:val="24"/>
-          <w:szCs w:val="24"/>
-        </w:rPr>
-        <w:t>: contiene información sobre la cantidad stock por sucursal, autoparte e instante de tiempo.</w:t>
-      </w:r>
-    </w:p>
-    <w:p>
-      <w:pPr>
-        <w:spacing w:line="360" w:lineRule="auto"/>
-        <w:rPr>
-          <w:rFonts w:ascii="Arial" w:hAnsi="Arial" w:cs="Arial"/>
-          <w:sz w:val="32"/>
-          <w:szCs w:val="32"/>
-        </w:rPr>
-      </w:pPr>
-      <w:r>
-        <w:rPr>
-          <w:rFonts w:ascii="Arial" w:hAnsi="Arial" w:cs="Arial"/>
-          <w:b/>
-          <w:bCs/>
-          <w:sz w:val="32"/>
-          <w:szCs w:val="32"/>
-        </w:rPr>
-        <w:t>Dimensiones</w:t>
-      </w:r>
-      <w:r>
-        <w:rPr>
-          <w:rFonts w:ascii="Arial" w:hAnsi="Arial" w:cs="Arial"/>
-          <w:sz w:val="32"/>
-          <w:szCs w:val="32"/>
-        </w:rPr>
         <w:t>:</w:t>
       </w:r>
-    </w:p>
-    <w:p>
-      <w:pPr>
-        <w:spacing w:line="360" w:lineRule="auto"/>
-        <w:rPr>
-          <w:rFonts w:ascii="Arial" w:hAnsi="Arial" w:cs="Arial"/>
-          <w:sz w:val="24"/>
-          <w:szCs w:val="24"/>
-        </w:rPr>
-      </w:pPr>
-      <w:r>
-        <w:rPr>
-          <w:rFonts w:ascii="Arial" w:hAnsi="Arial" w:cs="Arial"/>
-          <w:b/>
-          <w:bCs/>
-          <w:sz w:val="24"/>
-          <w:szCs w:val="24"/>
-        </w:rPr>
-        <w:t>Bi_Instantes</w:t>
-      </w:r>
-      <w:r>
-        <w:rPr>
-          <w:rFonts w:ascii="Arial" w:hAnsi="Arial" w:cs="Arial"/>
-          <w:b/>
-          <w:bCs/>
-          <w:sz w:val="24"/>
-          <w:szCs w:val="24"/>
-        </w:rPr>
-        <w:t>:</w:t>
-      </w:r>
-      <w:r>
-        <w:rPr>
-          <w:rFonts w:ascii="Arial" w:hAnsi="Arial" w:cs="Arial"/>
-          <w:sz w:val="24"/>
-          <w:szCs w:val="24"/>
-        </w:rPr>
-        <w:t xml:space="preserve"> un instante es un conjunto formado por un mes y un año. Esta tabla nos permite manejar la dimensión del tiempo.</w:t>
-      </w:r>
-    </w:p>
-    <w:p>
-      <w:pPr>
-        <w:spacing w:line="360" w:lineRule="auto"/>
-        <w:rPr>
-          <w:rFonts w:ascii="Arial" w:hAnsi="Arial" w:cs="Arial"/>
-          <w:sz w:val="24"/>
-          <w:szCs w:val="24"/>
-        </w:rPr>
-      </w:pPr>
-      <w:r>
-        <w:rPr>
-          <w:rFonts w:ascii="Arial" w:hAnsi="Arial" w:cs="Arial"/>
-          <w:b/>
-          <w:bCs/>
-          <w:sz w:val="24"/>
-          <w:szCs w:val="24"/>
-        </w:rPr>
-        <w:t>Bi_rangos_edades</w:t>
-      </w:r>
-      <w:r>
-        <w:rPr>
-          <w:rFonts w:ascii="Arial" w:hAnsi="Arial" w:cs="Arial"/>
-          <w:b/>
-          <w:bCs/>
-          <w:sz w:val="24"/>
-          <w:szCs w:val="24"/>
-        </w:rPr>
-        <w:t>:</w:t>
-      </w:r>
-      <w:r>
-        <w:rPr>
-          <w:rFonts w:ascii="Arial" w:hAnsi="Arial" w:cs="Arial"/>
-          <w:sz w:val="24"/>
-          <w:szCs w:val="24"/>
-        </w:rPr>
-        <w:t xml:space="preserve"> esta tabla contiene los distintos rangos de edades que nos interesan analizar</w:t>
-      </w:r>
-    </w:p>
-    <w:p>
-      <w:pPr>
-        <w:spacing w:line="360" w:lineRule="auto"/>
-        <w:rPr>
-          <w:rFonts w:ascii="Arial" w:hAnsi="Arial" w:cs="Arial"/>
-          <w:sz w:val="24"/>
-          <w:szCs w:val="24"/>
-        </w:rPr>
-      </w:pPr>
-      <w:r>
-        <w:rPr>
-          <w:rFonts w:ascii="Arial" w:hAnsi="Arial" w:cs="Arial"/>
-          <w:b/>
-          <w:bCs/>
-          <w:sz w:val="24"/>
-          <w:szCs w:val="24"/>
-        </w:rPr>
-        <w:t>Bi_rangos_potencias</w:t>
-      </w:r>
-      <w:r>
-        <w:rPr>
-          <w:rFonts w:ascii="Arial" w:hAnsi="Arial" w:cs="Arial"/>
-          <w:b/>
-          <w:bCs/>
-          <w:sz w:val="24"/>
-          <w:szCs w:val="24"/>
-        </w:rPr>
-        <w:t>:</w:t>
-      </w:r>
-      <w:r>
-        <w:rPr>
-          <w:rFonts w:ascii="Arial" w:hAnsi="Arial" w:cs="Arial"/>
-          <w:sz w:val="24"/>
-          <w:szCs w:val="24"/>
-        </w:rPr>
-        <w:t xml:space="preserve"> </w:t>
-      </w:r>
-      <w:r>
-        <w:rPr>
-          <w:rFonts w:ascii="Arial" w:hAnsi="Arial" w:cs="Arial"/>
-          <w:sz w:val="24"/>
-          <w:szCs w:val="24"/>
-        </w:rPr>
-        <w:t xml:space="preserve">esta tabla contiene los distintos rangos de </w:t>
-      </w:r>
-      <w:r>
-        <w:rPr>
-          <w:rFonts w:ascii="Arial" w:hAnsi="Arial" w:cs="Arial"/>
-          <w:sz w:val="24"/>
-          <w:szCs w:val="24"/>
-        </w:rPr>
-        <w:t>motores</w:t>
-      </w:r>
-      <w:r>
-        <w:rPr>
-          <w:rFonts w:ascii="Arial" w:hAnsi="Arial" w:cs="Arial"/>
-          <w:sz w:val="24"/>
-          <w:szCs w:val="24"/>
-        </w:rPr>
-        <w:t xml:space="preserve"> que nos interesan analizar</w:t>
+      <w:r>
+        <w:rPr>
+          <w:rFonts w:ascii="Arial" w:hAnsi="Arial" w:cs="Arial"/>
+          <w:sz w:val="24"/>
+          <w:szCs w:val="24"/>
+        </w:rPr>
+        <w:t xml:space="preserve"> esta tabla contiene los distintos rangos de motores que nos interesan analizar</w:t>
       </w:r>
     </w:p>
     <w:p>
@@ -4110,21 +4854,42 @@
           <w:szCs w:val="32"/>
         </w:rPr>
       </w:pPr>
-      <w:r>
+    </w:p>
+    <w:p>
+      <w:pPr>
+        <w:spacing w:line="360" w:lineRule="auto"/>
         <w:rPr>
           <w:rStyle w:val="SubtleReference"/>
           <w:sz w:val="32"/>
           <w:szCs w:val="32"/>
         </w:rPr>
-        <w:t xml:space="preserve">Business Intelligence  - </w:t>
-      </w:r>
+      </w:pPr>
       <w:r>
         <w:rPr>
           <w:rStyle w:val="SubtleReference"/>
           <w:sz w:val="32"/>
           <w:szCs w:val="32"/>
         </w:rPr>
-        <w:t>DECISIONES DE DISEÑO</w:t>
+        <w:lastRenderedPageBreak/>
+        <w:t xml:space="preserve">Business </w:t>
+      </w:r>
+      <w:proofErr w:type="spellStart"/>
+      <w:r>
+        <w:rPr>
+          <w:rStyle w:val="SubtleReference"/>
+          <w:sz w:val="32"/>
+          <w:szCs w:val="32"/>
+        </w:rPr>
+        <w:t>Intelligence</w:t>
+      </w:r>
+      <w:proofErr w:type="spellEnd"/>
+      <w:r>
+        <w:rPr>
+          <w:rStyle w:val="SubtleReference"/>
+          <w:sz w:val="32"/>
+          <w:szCs w:val="32"/>
+        </w:rPr>
+        <w:t xml:space="preserve">  - DECISIONES DE DISEÑO</w:t>
       </w:r>
     </w:p>
     <w:p>
@@ -4427,8 +5192,39 @@
           <w:szCs w:val="24"/>
           <w:lang w:val="es-US" w:eastAsia="es-AR"/>
         </w:rPr>
-        <w:t xml:space="preserve"> (debiendo hacer updates), simplifico considerablemente las vistas, reduciendo las decisiones y varios joins</w:t>
-      </w:r>
+        <w:t xml:space="preserve"> (debiendo hacer </w:t>
+      </w:r>
+      <w:proofErr w:type="spellStart"/>
+      <w:r>
+        <w:rPr>
+          <w:rFonts w:ascii="Arial" w:eastAsia="Times New Roman" w:hAnsi="Arial" w:cs="Arial"/>
+          <w:sz w:val="24"/>
+          <w:szCs w:val="24"/>
+          <w:lang w:val="es-US" w:eastAsia="es-AR"/>
+        </w:rPr>
+        <w:t>updates</w:t>
+      </w:r>
+      <w:proofErr w:type="spellEnd"/>
+      <w:r>
+        <w:rPr>
+          <w:rFonts w:ascii="Arial" w:eastAsia="Times New Roman" w:hAnsi="Arial" w:cs="Arial"/>
+          <w:sz w:val="24"/>
+          <w:szCs w:val="24"/>
+          <w:lang w:val="es-US" w:eastAsia="es-AR"/>
+        </w:rPr>
+        <w:t xml:space="preserve">), simplifico considerablemente las vistas, reduciendo las decisiones y varios </w:t>
+      </w:r>
+      <w:proofErr w:type="spellStart"/>
+      <w:r>
+        <w:rPr>
+          <w:rFonts w:ascii="Arial" w:eastAsia="Times New Roman" w:hAnsi="Arial" w:cs="Arial"/>
+          <w:sz w:val="24"/>
+          <w:szCs w:val="24"/>
+          <w:lang w:val="es-US" w:eastAsia="es-AR"/>
+        </w:rPr>
+        <w:t>joins</w:t>
+      </w:r>
+      <w:proofErr w:type="spellEnd"/>
       <w:r>
         <w:rPr>
           <w:rFonts w:ascii="Arial" w:eastAsia="Times New Roman" w:hAnsi="Arial" w:cs="Arial"/>
@@ -4683,22 +5479,33 @@
           <w:sz w:val="32"/>
           <w:szCs w:val="32"/>
         </w:rPr>
-        <w:t xml:space="preserve">Business Intelligence  </w:t>
-      </w:r>
+        <w:lastRenderedPageBreak/>
+        <w:t xml:space="preserve">Business </w:t>
+      </w:r>
+      <w:proofErr w:type="spellStart"/>
       <w:r>
         <w:rPr>
           <w:rStyle w:val="SubtleReference"/>
           <w:sz w:val="32"/>
           <w:szCs w:val="32"/>
         </w:rPr>
-        <w:t xml:space="preserve">- </w:t>
-      </w:r>
+        <w:t>Intelligence</w:t>
+      </w:r>
+      <w:proofErr w:type="spellEnd"/>
       <w:r>
         <w:rPr>
           <w:rStyle w:val="SubtleReference"/>
           <w:sz w:val="32"/>
           <w:szCs w:val="32"/>
         </w:rPr>
+        <w:t xml:space="preserve">  - </w:t>
+      </w:r>
+      <w:r>
+        <w:rPr>
+          <w:rStyle w:val="SubtleReference"/>
+          <w:sz w:val="32"/>
+          <w:szCs w:val="32"/>
+        </w:rPr>
         <w:t>VISTAS</w:t>
       </w:r>
     </w:p>
@@ -4711,6 +5518,7 @@
           <w:szCs w:val="24"/>
         </w:rPr>
       </w:pPr>
+      <w:proofErr w:type="spellStart"/>
       <w:r>
         <w:rPr>
           <w:rFonts w:ascii="Arial" w:hAnsi="Arial" w:cs="Arial"/>
@@ -4721,6 +5529,7 @@
         </w:rPr>
         <w:t>Compraventa_mensual_automoviles</w:t>
       </w:r>
+      <w:proofErr w:type="spellEnd"/>
       <w:r>
         <w:rPr>
           <w:rFonts w:ascii="Arial" w:hAnsi="Arial" w:cs="Arial"/>
@@ -4751,31 +5560,7 @@
           <w:sz w:val="24"/>
           <w:szCs w:val="24"/>
         </w:rPr>
-        <w:t xml:space="preserve"> por cada </w:t>
-      </w:r>
-      <w:r>
-        <w:rPr>
-          <w:rFonts w:ascii="Arial" w:hAnsi="Arial" w:cs="Arial"/>
-          <w:sz w:val="24"/>
-          <w:szCs w:val="24"/>
-        </w:rPr>
-        <w:t xml:space="preserve">instante </w:t>
-      </w:r>
-      <w:r>
-        <w:rPr>
-          <w:rFonts w:ascii="Arial" w:hAnsi="Arial" w:cs="Arial"/>
-          <w:sz w:val="24"/>
-          <w:szCs w:val="24"/>
-        </w:rPr>
-        <w:t xml:space="preserve">de tiempo </w:t>
-      </w:r>
-      <w:r>
-        <w:rPr>
-          <w:rFonts w:ascii="Arial" w:hAnsi="Arial" w:cs="Arial"/>
-          <w:sz w:val="24"/>
-          <w:szCs w:val="24"/>
-        </w:rPr>
-        <w:t>(año y mes) y una sucursal</w:t>
+        <w:t xml:space="preserve"> por cada instante de tiempo (año y mes) y una sucursal</w:t>
       </w:r>
     </w:p>
     <w:p>
@@ -4787,6 +5572,7 @@
           <w:szCs w:val="24"/>
         </w:rPr>
       </w:pPr>
+      <w:proofErr w:type="spellStart"/>
       <w:r>
         <w:rPr>
           <w:rFonts w:ascii="Arial" w:hAnsi="Arial" w:cs="Arial"/>
@@ -4797,6 +5583,7 @@
         </w:rPr>
         <w:t>Precio_promedio_automoviles</w:t>
       </w:r>
+      <w:proofErr w:type="spellEnd"/>
       <w:r>
         <w:rPr>
           <w:rFonts w:ascii="Arial" w:hAnsi="Arial" w:cs="Arial"/>
@@ -4813,23 +5600,7 @@
           <w:sz w:val="24"/>
           <w:szCs w:val="24"/>
         </w:rPr>
-        <w:t xml:space="preserve">muestra </w:t>
-      </w:r>
-      <w:r>
-        <w:rPr>
-          <w:rFonts w:ascii="Arial" w:hAnsi="Arial" w:cs="Arial"/>
-          <w:sz w:val="24"/>
-          <w:szCs w:val="24"/>
-        </w:rPr>
-        <w:t xml:space="preserve">el precio promedio de compra y venta de un automóvil por cada instante de tiempo (año y mes) y una </w:t>
-      </w:r>
-      <w:r>
-        <w:rPr>
-          <w:rFonts w:ascii="Arial" w:hAnsi="Arial" w:cs="Arial"/>
-          <w:sz w:val="24"/>
-          <w:szCs w:val="24"/>
-        </w:rPr>
-        <w:t>sucursal</w:t>
+        <w:t>muestra el precio promedio de compra y venta de un automóvil por cada instante de tiempo (año y mes) y una sucursal</w:t>
       </w:r>
     </w:p>
     <w:p>
@@ -4843,6 +5614,7 @@
           <w:szCs w:val="24"/>
         </w:rPr>
       </w:pPr>
+      <w:proofErr w:type="spellStart"/>
       <w:r>
         <w:rPr>
           <w:rFonts w:ascii="Arial" w:hAnsi="Arial" w:cs="Arial"/>
@@ -4853,6 +5625,7 @@
         </w:rPr>
         <w:t>Ganancias_mensuales_automoviles</w:t>
       </w:r>
+      <w:proofErr w:type="spellEnd"/>
       <w:r>
         <w:rPr>
           <w:rFonts w:ascii="Arial" w:hAnsi="Arial" w:cs="Arial"/>
@@ -4879,15 +5652,7 @@
           <w:sz w:val="24"/>
           <w:szCs w:val="24"/>
         </w:rPr>
-        <w:t xml:space="preserve">muestra </w:t>
-      </w:r>
-      <w:r>
-        <w:rPr>
-          <w:rFonts w:ascii="Arial" w:hAnsi="Arial" w:cs="Arial"/>
-          <w:sz w:val="24"/>
-          <w:szCs w:val="24"/>
-        </w:rPr>
-        <w:t>la ganancia (Calculada como la diferencia entre ventas y compras) de cada modelo de automóvil por cada instante de tiempo (año y mes) y una sucursal</w:t>
+        <w:t>muestra la ganancia (Calculada como la diferencia entre ventas y compras) de cada modelo de automóvil por cada instante de tiempo (año y mes) y una sucursal</w:t>
       </w:r>
     </w:p>
     <w:p>
@@ -4901,6 +5666,7 @@
           <w:szCs w:val="24"/>
         </w:rPr>
       </w:pPr>
+      <w:proofErr w:type="spellStart"/>
       <w:r>
         <w:rPr>
           <w:rFonts w:ascii="Arial" w:hAnsi="Arial" w:cs="Arial"/>
@@ -4911,6 +5677,7 @@
         </w:rPr>
         <w:t>Tiempo_promedio_en_stock_automoviles</w:t>
       </w:r>
+      <w:proofErr w:type="spellEnd"/>
       <w:r>
         <w:rPr>
           <w:rFonts w:ascii="Arial" w:hAnsi="Arial" w:cs="Arial"/>
@@ -4951,6 +5718,7 @@
           <w:szCs w:val="24"/>
         </w:rPr>
       </w:pPr>
+      <w:proofErr w:type="spellStart"/>
       <w:r>
         <w:rPr>
           <w:rFonts w:ascii="Arial" w:hAnsi="Arial" w:cs="Arial"/>
@@ -4961,6 +5729,7 @@
         </w:rPr>
         <w:t>ganancias_mensuales_autopartes</w:t>
       </w:r>
+      <w:proofErr w:type="spellEnd"/>
       <w:r>
         <w:rPr>
           <w:rFonts w:ascii="Arial" w:hAnsi="Arial" w:cs="Arial"/>
@@ -4999,6 +5768,7 @@
           <w:szCs w:val="24"/>
         </w:rPr>
       </w:pPr>
+      <w:proofErr w:type="spellStart"/>
       <w:r>
         <w:rPr>
           <w:rFonts w:ascii="Arial" w:hAnsi="Arial" w:cs="Arial"/>
@@ -5009,6 +5779,7 @@
         </w:rPr>
         <w:t>Maxima_cantidad_stock_por_sucursal</w:t>
       </w:r>
+      <w:proofErr w:type="spellEnd"/>
       <w:r>
         <w:rPr>
           <w:rFonts w:ascii="Arial" w:hAnsi="Arial" w:cs="Arial"/>
@@ -5035,6 +5806,7 @@
           <w:szCs w:val="24"/>
         </w:rPr>
       </w:pPr>
+      <w:proofErr w:type="spellStart"/>
       <w:r>
         <w:rPr>
           <w:rFonts w:ascii="Arial" w:hAnsi="Arial" w:cs="Arial"/>
@@ -5045,6 +5817,7 @@
         </w:rPr>
         <w:t>Precio_promedio_autopartes</w:t>
       </w:r>
+      <w:proofErr w:type="spellEnd"/>
       <w:r>
         <w:rPr>
           <w:rFonts w:ascii="Arial" w:hAnsi="Arial" w:cs="Arial"/>
@@ -5071,23 +5844,7 @@
           <w:sz w:val="24"/>
           <w:szCs w:val="24"/>
         </w:rPr>
-        <w:t xml:space="preserve">muestra el precio promedio de compra y venta de un </w:t>
-      </w:r>
-      <w:r>
-        <w:rPr>
-          <w:rFonts w:ascii="Arial" w:hAnsi="Arial" w:cs="Arial"/>
-          <w:sz w:val="24"/>
-          <w:szCs w:val="24"/>
-        </w:rPr>
-        <w:t>autopartes</w:t>
-      </w:r>
-      <w:r>
-        <w:rPr>
-          <w:rFonts w:ascii="Arial" w:hAnsi="Arial" w:cs="Arial"/>
-          <w:sz w:val="24"/>
-          <w:szCs w:val="24"/>
-        </w:rPr>
-        <w:t xml:space="preserve"> por cada instante de tiempo (año y mes) y una sucursal</w:t>
+        <w:t>muestra el precio promedio de compra y venta de un autopartes por cada instante de tiempo (año y mes) y una sucursal</w:t>
       </w:r>
     </w:p>
     <w:p>
@@ -5142,8 +5899,8 @@
       </w:pPr>
     </w:p>
     <w:sectPr>
-      <w:headerReference w:type="default" r:id="rId12"/>
-      <w:footerReference w:type="default" r:id="rId13"/>
+      <w:headerReference w:type="default" r:id="rId13"/>
+      <w:footerReference w:type="default" r:id="rId14"/>
       <w:pgSz w:w="11906" w:h="16838"/>
       <w:pgMar w:top="1417" w:right="1701" w:bottom="1417" w:left="1701" w:header="708" w:footer="708" w:gutter="0"/>
       <w:pgNumType w:start="0"/>
@@ -8735,7 +9492,7 @@
     <w:nsid w:val="5A2763D9"/>
     <w:multiLevelType w:val="hybridMultilevel"/>
     <w:tmpl w:val="88F6D5DE"/>
-    <w:lvl w:ilvl="0">
+    <w:lvl w:ilvl="0" w:tplc="920E8792">
       <w:start w:val="1"/>
       <w:numFmt w:val="decimal"/>
       <w:lvlText w:val="%1."/>
@@ -8744,7 +9501,7 @@
         <w:ind w:left="720" w:hanging="360"/>
       </w:pPr>
     </w:lvl>
-    <w:lvl w:ilvl="1" w:tentative="1">
+    <w:lvl w:ilvl="1" w:tplc="75DC0E90" w:tentative="1">
       <w:start w:val="1"/>
       <w:numFmt w:val="lowerLetter"/>
       <w:lvlText w:val="%2."/>
@@ -8753,7 +9510,7 @@
         <w:ind w:left="1440" w:hanging="360"/>
       </w:pPr>
     </w:lvl>
-    <w:lvl w:ilvl="2" w:tentative="1">
+    <w:lvl w:ilvl="2" w:tplc="E5FE00BE" w:tentative="1">
       <w:start w:val="1"/>
       <w:numFmt w:val="lowerRoman"/>
       <w:lvlText w:val="%3."/>
@@ -8762,7 +9519,7 @@
         <w:ind w:left="2160" w:hanging="180"/>
       </w:pPr>
     </w:lvl>
-    <w:lvl w:ilvl="3" w:tentative="1">
+    <w:lvl w:ilvl="3" w:tplc="C52487A2" w:tentative="1">
       <w:start w:val="1"/>
       <w:numFmt w:val="decimal"/>
       <w:lvlText w:val="%4."/>
@@ -8771,7 +9528,7 @@
         <w:ind w:left="2880" w:hanging="360"/>
       </w:pPr>
     </w:lvl>
-    <w:lvl w:ilvl="4" w:tentative="1">
+    <w:lvl w:ilvl="4" w:tplc="F73E8B5A" w:tentative="1">
       <w:start w:val="1"/>
       <w:numFmt w:val="lowerLetter"/>
       <w:lvlText w:val="%5."/>
@@ -8780,7 +9537,7 @@
         <w:ind w:left="3600" w:hanging="360"/>
       </w:pPr>
     </w:lvl>
-    <w:lvl w:ilvl="5" w:tentative="1">
+    <w:lvl w:ilvl="5" w:tplc="A618839E" w:tentative="1">
       <w:start w:val="1"/>
       <w:numFmt w:val="lowerRoman"/>
       <w:lvlText w:val="%6."/>
@@ -8789,7 +9546,7 @@
         <w:ind w:left="4320" w:hanging="180"/>
       </w:pPr>
     </w:lvl>
-    <w:lvl w:ilvl="6" w:tentative="1">
+    <w:lvl w:ilvl="6" w:tplc="D17E8244" w:tentative="1">
       <w:start w:val="1"/>
       <w:numFmt w:val="decimal"/>
       <w:lvlText w:val="%7."/>
@@ -8798,7 +9555,7 @@
         <w:ind w:left="5040" w:hanging="360"/>
       </w:pPr>
     </w:lvl>
-    <w:lvl w:ilvl="7" w:tentative="1">
+    <w:lvl w:ilvl="7" w:tplc="CD9EE31E" w:tentative="1">
       <w:start w:val="1"/>
       <w:numFmt w:val="lowerLetter"/>
       <w:lvlText w:val="%8."/>
@@ -8807,7 +9564,7 @@
         <w:ind w:left="5760" w:hanging="360"/>
       </w:pPr>
     </w:lvl>
-    <w:lvl w:ilvl="8" w:tentative="1">
+    <w:lvl w:ilvl="8" w:tplc="B43268B8" w:tentative="1">
       <w:start w:val="1"/>
       <w:numFmt w:val="lowerRoman"/>
       <w:lvlText w:val="%9."/>

</xml_diff>

<commit_message>
Relleno un poco la descripcion de las vistas
</commit_message>
<xml_diff>
--- a/Estrategia.docx
+++ b/Estrategia.docx
@@ -16,14 +16,7 @@
         </w:rPr>
       </w:sdtEndPr>
       <w:sdtContent>
-        <w:p/>
         <w:p>
-          <w:pPr>
-            <w:contextualSpacing/>
-            <w:rPr>
-              <w:i/>
-            </w:rPr>
-          </w:pPr>
           <w:r>
             <w:rPr>
               <w:i/>
@@ -31,13 +24,13 @@
               <w:lang w:eastAsia="es-AR"/>
             </w:rPr>
             <w:drawing>
-              <wp:anchor distT="0" distB="0" distL="114300" distR="114300" simplePos="0" relativeHeight="251661312" behindDoc="1" locked="0" layoutInCell="1" allowOverlap="1" wp14:anchorId="536B1614" wp14:editId="4E3AECFC">
+              <wp:anchor distT="0" distB="0" distL="114300" distR="114300" simplePos="0" relativeHeight="251661312" behindDoc="1" locked="0" layoutInCell="1" allowOverlap="1" wp14:anchorId="536B1614" wp14:editId="2E93DEED">
                 <wp:simplePos x="0" y="0"/>
                 <wp:positionH relativeFrom="column">
-                  <wp:posOffset>3400425</wp:posOffset>
+                  <wp:posOffset>3409950</wp:posOffset>
                 </wp:positionH>
                 <wp:positionV relativeFrom="paragraph">
-                  <wp:posOffset>25136</wp:posOffset>
+                  <wp:posOffset>6985</wp:posOffset>
                 </wp:positionV>
                 <wp:extent cx="2505075" cy="885825"/>
                 <wp:effectExtent l="0" t="0" r="9525" b="9525"/>
@@ -101,6 +94,14 @@
               </wp:anchor>
             </w:drawing>
           </w:r>
+        </w:p>
+        <w:p>
+          <w:pPr>
+            <w:contextualSpacing/>
+            <w:rPr>
+              <w:i/>
+            </w:rPr>
+          </w:pPr>
           <w:r>
             <w:rPr>
               <w:i/>
@@ -354,10 +355,10 @@
                 <w:gridCol w:w="1319"/>
                 <w:gridCol w:w="1297"/>
                 <w:gridCol w:w="1745"/>
-                <w:gridCol w:w="1366"/>
-                <w:gridCol w:w="1186"/>
-                <w:gridCol w:w="3260"/>
-                <w:gridCol w:w="1134"/>
+                <w:gridCol w:w="1418"/>
+                <w:gridCol w:w="1275"/>
+                <w:gridCol w:w="3261"/>
+                <w:gridCol w:w="992"/>
                 <w:gridCol w:w="9"/>
               </w:tblGrid>
               <w:tr>
@@ -431,12 +432,16 @@
                       <w:rPr>
                         <w:i/>
                         <w:iCs/>
+                        <w:sz w:val="20"/>
+                        <w:szCs w:val="20"/>
                       </w:rPr>
                     </w:pPr>
                     <w:r>
                       <w:rPr>
                         <w:i/>
                         <w:iCs/>
+                        <w:sz w:val="20"/>
+                        <w:szCs w:val="20"/>
                       </w:rPr>
                       <w:t>Ing. en Sistemas de Información</w:t>
                     </w:r>
@@ -465,7 +470,7 @@
                 </w:tc>
                 <w:tc>
                   <w:tcPr>
-                    <w:tcW w:w="1366" w:type="dxa"/>
+                    <w:tcW w:w="1418" w:type="dxa"/>
                     <w:shd w:val="clear" w:color="auto" w:fill="ABDAFC" w:themeFill="background2"/>
                     <w:vAlign w:val="center"/>
                   </w:tcPr>
@@ -486,7 +491,7 @@
                 </w:tc>
                 <w:tc>
                   <w:tcPr>
-                    <w:tcW w:w="1186" w:type="dxa"/>
+                    <w:tcW w:w="1275" w:type="dxa"/>
                     <w:shd w:val="clear" w:color="auto" w:fill="ABDAFC" w:themeFill="background2"/>
                     <w:vAlign w:val="center"/>
                   </w:tcPr>
@@ -505,7 +510,7 @@
                 </w:tc>
                 <w:tc>
                   <w:tcPr>
-                    <w:tcW w:w="3260" w:type="dxa"/>
+                    <w:tcW w:w="3261" w:type="dxa"/>
                     <w:shd w:val="clear" w:color="auto" w:fill="ABDAFC" w:themeFill="background2"/>
                     <w:vAlign w:val="center"/>
                   </w:tcPr>
@@ -526,8 +531,8 @@
                 </w:tc>
                 <w:tc>
                   <w:tcPr>
-                    <w:tcW w:w="1134" w:type="dxa"/>
-                    <w:shd w:val="clear" w:color="auto" w:fill="D9D9D9" w:themeFill="background1" w:themeFillShade="D9"/>
+                    <w:tcW w:w="992" w:type="dxa"/>
+                    <w:shd w:val="clear" w:color="auto" w:fill="ABDAFC" w:themeFill="background2"/>
                     <w:vAlign w:val="center"/>
                   </w:tcPr>
                   <w:p>
@@ -606,7 +611,7 @@
                 </w:tc>
                 <w:tc>
                   <w:tcPr>
-                    <w:tcW w:w="1366" w:type="dxa"/>
+                    <w:tcW w:w="1418" w:type="dxa"/>
                     <w:shd w:val="clear" w:color="auto" w:fill="FFFFFF" w:themeFill="background1"/>
                     <w:vAlign w:val="center"/>
                   </w:tcPr>
@@ -644,7 +649,7 @@
                 </w:tc>
                 <w:tc>
                   <w:tcPr>
-                    <w:tcW w:w="1186" w:type="dxa"/>
+                    <w:tcW w:w="1275" w:type="dxa"/>
                     <w:shd w:val="clear" w:color="auto" w:fill="FFFFFF" w:themeFill="background1"/>
                     <w:vAlign w:val="center"/>
                   </w:tcPr>
@@ -671,7 +676,7 @@
                 </w:tc>
                 <w:tc>
                   <w:tcPr>
-                    <w:tcW w:w="3260" w:type="dxa"/>
+                    <w:tcW w:w="3261" w:type="dxa"/>
                     <w:shd w:val="clear" w:color="auto" w:fill="FFFFFF" w:themeFill="background1"/>
                     <w:vAlign w:val="center"/>
                   </w:tcPr>
@@ -701,7 +706,7 @@
                 </w:tc>
                 <w:tc>
                   <w:tcPr>
-                    <w:tcW w:w="1134" w:type="dxa"/>
+                    <w:tcW w:w="992" w:type="dxa"/>
                     <w:vAlign w:val="center"/>
                   </w:tcPr>
                   <w:p>
@@ -775,7 +780,7 @@
                 </w:tc>
                 <w:tc>
                   <w:tcPr>
-                    <w:tcW w:w="1366" w:type="dxa"/>
+                    <w:tcW w:w="1418" w:type="dxa"/>
                     <w:shd w:val="clear" w:color="auto" w:fill="FFFFFF" w:themeFill="background1"/>
                     <w:vAlign w:val="center"/>
                   </w:tcPr>
@@ -798,7 +803,7 @@
                 </w:tc>
                 <w:tc>
                   <w:tcPr>
-                    <w:tcW w:w="1186" w:type="dxa"/>
+                    <w:tcW w:w="1275" w:type="dxa"/>
                     <w:shd w:val="clear" w:color="auto" w:fill="FFFFFF" w:themeFill="background1"/>
                     <w:vAlign w:val="center"/>
                   </w:tcPr>
@@ -821,7 +826,7 @@
                 </w:tc>
                 <w:tc>
                   <w:tcPr>
-                    <w:tcW w:w="3260" w:type="dxa"/>
+                    <w:tcW w:w="3261" w:type="dxa"/>
                     <w:shd w:val="clear" w:color="auto" w:fill="FFFFFF" w:themeFill="background1"/>
                     <w:vAlign w:val="center"/>
                   </w:tcPr>
@@ -875,7 +880,7 @@
                 </w:tc>
                 <w:tc>
                   <w:tcPr>
-                    <w:tcW w:w="1134" w:type="dxa"/>
+                    <w:tcW w:w="992" w:type="dxa"/>
                     <w:vAlign w:val="center"/>
                   </w:tcPr>
                   <w:p>
@@ -896,7 +901,7 @@
                 <w:trPr>
                   <w:gridAfter w:val="1"/>
                   <w:wAfter w:w="9" w:type="dxa"/>
-                  <w:trHeight w:val="135"/>
+                  <w:trHeight w:val="500"/>
                 </w:trPr>
                 <w:tc>
                   <w:tcPr>
@@ -940,7 +945,7 @@
                 </w:tc>
                 <w:tc>
                   <w:tcPr>
-                    <w:tcW w:w="1366" w:type="dxa"/>
+                    <w:tcW w:w="1418" w:type="dxa"/>
                     <w:shd w:val="clear" w:color="auto" w:fill="FFFFFF" w:themeFill="background1"/>
                     <w:vAlign w:val="center"/>
                   </w:tcPr>
@@ -963,7 +968,7 @@
                 </w:tc>
                 <w:tc>
                   <w:tcPr>
-                    <w:tcW w:w="1186" w:type="dxa"/>
+                    <w:tcW w:w="1275" w:type="dxa"/>
                     <w:shd w:val="clear" w:color="auto" w:fill="FFFFFF" w:themeFill="background1"/>
                     <w:vAlign w:val="center"/>
                   </w:tcPr>
@@ -986,7 +991,7 @@
                 </w:tc>
                 <w:tc>
                   <w:tcPr>
-                    <w:tcW w:w="3260" w:type="dxa"/>
+                    <w:tcW w:w="3261" w:type="dxa"/>
                     <w:shd w:val="clear" w:color="auto" w:fill="FFFFFF" w:themeFill="background1"/>
                     <w:vAlign w:val="center"/>
                   </w:tcPr>
@@ -1012,7 +1017,7 @@
                 </w:tc>
                 <w:tc>
                   <w:tcPr>
-                    <w:tcW w:w="1134" w:type="dxa"/>
+                    <w:tcW w:w="992" w:type="dxa"/>
                     <w:vAlign w:val="center"/>
                   </w:tcPr>
                   <w:p>
@@ -1055,7 +1060,7 @@
                 <w:tc>
                   <w:tcPr>
                     <w:tcW w:w="1745" w:type="dxa"/>
-                    <w:shd w:val="clear" w:color="auto" w:fill="FFFFFF" w:themeFill="background1"/>
+                    <w:shd w:val="clear" w:color="auto" w:fill="F2F2F2" w:themeFill="background1" w:themeFillShade="F2"/>
                     <w:vAlign w:val="center"/>
                   </w:tcPr>
                   <w:p>
@@ -1069,8 +1074,8 @@
                 </w:tc>
                 <w:tc>
                   <w:tcPr>
-                    <w:tcW w:w="1366" w:type="dxa"/>
-                    <w:shd w:val="clear" w:color="auto" w:fill="FFFFFF" w:themeFill="background1"/>
+                    <w:tcW w:w="1418" w:type="dxa"/>
+                    <w:shd w:val="clear" w:color="auto" w:fill="F2F2F2" w:themeFill="background1" w:themeFillShade="F2"/>
                     <w:vAlign w:val="center"/>
                   </w:tcPr>
                   <w:p>
@@ -1084,8 +1089,8 @@
                 </w:tc>
                 <w:tc>
                   <w:tcPr>
-                    <w:tcW w:w="1186" w:type="dxa"/>
-                    <w:shd w:val="clear" w:color="auto" w:fill="FFFFFF" w:themeFill="background1"/>
+                    <w:tcW w:w="1275" w:type="dxa"/>
+                    <w:shd w:val="clear" w:color="auto" w:fill="F2F2F2" w:themeFill="background1" w:themeFillShade="F2"/>
                     <w:vAlign w:val="center"/>
                   </w:tcPr>
                   <w:p>
@@ -1099,8 +1104,8 @@
                 </w:tc>
                 <w:tc>
                   <w:tcPr>
-                    <w:tcW w:w="3260" w:type="dxa"/>
-                    <w:shd w:val="clear" w:color="auto" w:fill="FFFFFF" w:themeFill="background1"/>
+                    <w:tcW w:w="3261" w:type="dxa"/>
+                    <w:shd w:val="clear" w:color="auto" w:fill="F2F2F2" w:themeFill="background1" w:themeFillShade="F2"/>
                     <w:vAlign w:val="center"/>
                   </w:tcPr>
                   <w:p>
@@ -1115,7 +1120,8 @@
                 </w:tc>
                 <w:tc>
                   <w:tcPr>
-                    <w:tcW w:w="1134" w:type="dxa"/>
+                    <w:tcW w:w="992" w:type="dxa"/>
+                    <w:shd w:val="clear" w:color="auto" w:fill="F2F2F2" w:themeFill="background1" w:themeFillShade="F2"/>
                     <w:vAlign w:val="center"/>
                   </w:tcPr>
                   <w:p/>
@@ -1147,7 +1153,7 @@
                 <w:tc>
                   <w:tcPr>
                     <w:tcW w:w="1745" w:type="dxa"/>
-                    <w:shd w:val="clear" w:color="auto" w:fill="FFFFFF" w:themeFill="background1"/>
+                    <w:shd w:val="clear" w:color="auto" w:fill="F2F2F2" w:themeFill="background1" w:themeFillShade="F2"/>
                     <w:vAlign w:val="center"/>
                   </w:tcPr>
                   <w:p>
@@ -1163,8 +1169,8 @@
                 </w:tc>
                 <w:tc>
                   <w:tcPr>
-                    <w:tcW w:w="1366" w:type="dxa"/>
-                    <w:shd w:val="clear" w:color="auto" w:fill="FFFFFF" w:themeFill="background1"/>
+                    <w:tcW w:w="1418" w:type="dxa"/>
+                    <w:shd w:val="clear" w:color="auto" w:fill="F2F2F2" w:themeFill="background1" w:themeFillShade="F2"/>
                     <w:vAlign w:val="center"/>
                   </w:tcPr>
                   <w:p>
@@ -1179,8 +1185,8 @@
                 </w:tc>
                 <w:tc>
                   <w:tcPr>
-                    <w:tcW w:w="1186" w:type="dxa"/>
-                    <w:shd w:val="clear" w:color="auto" w:fill="FFFFFF" w:themeFill="background1"/>
+                    <w:tcW w:w="1275" w:type="dxa"/>
+                    <w:shd w:val="clear" w:color="auto" w:fill="F2F2F2" w:themeFill="background1" w:themeFillShade="F2"/>
                     <w:vAlign w:val="center"/>
                   </w:tcPr>
                   <w:p>
@@ -1195,8 +1201,8 @@
                 </w:tc>
                 <w:tc>
                   <w:tcPr>
-                    <w:tcW w:w="3260" w:type="dxa"/>
-                    <w:shd w:val="clear" w:color="auto" w:fill="FFFFFF" w:themeFill="background1"/>
+                    <w:tcW w:w="3261" w:type="dxa"/>
+                    <w:shd w:val="clear" w:color="auto" w:fill="F2F2F2" w:themeFill="background1" w:themeFillShade="F2"/>
                     <w:vAlign w:val="center"/>
                   </w:tcPr>
                   <w:p>
@@ -1211,7 +1217,8 @@
                 </w:tc>
                 <w:tc>
                   <w:tcPr>
-                    <w:tcW w:w="1134" w:type="dxa"/>
+                    <w:tcW w:w="992" w:type="dxa"/>
+                    <w:shd w:val="clear" w:color="auto" w:fill="F2F2F2" w:themeFill="background1" w:themeFillShade="F2"/>
                     <w:vAlign w:val="center"/>
                   </w:tcPr>
                   <w:p/>
@@ -1243,7 +1250,7 @@
                 <w:tc>
                   <w:tcPr>
                     <w:tcW w:w="1745" w:type="dxa"/>
-                    <w:shd w:val="clear" w:color="auto" w:fill="FFFFFF" w:themeFill="background1"/>
+                    <w:shd w:val="clear" w:color="auto" w:fill="F2F2F2" w:themeFill="background1" w:themeFillShade="F2"/>
                     <w:vAlign w:val="center"/>
                   </w:tcPr>
                   <w:p>
@@ -1258,8 +1265,8 @@
                 </w:tc>
                 <w:tc>
                   <w:tcPr>
-                    <w:tcW w:w="1366" w:type="dxa"/>
-                    <w:shd w:val="clear" w:color="auto" w:fill="FFFFFF" w:themeFill="background1"/>
+                    <w:tcW w:w="1418" w:type="dxa"/>
+                    <w:shd w:val="clear" w:color="auto" w:fill="F2F2F2" w:themeFill="background1" w:themeFillShade="F2"/>
                     <w:vAlign w:val="center"/>
                   </w:tcPr>
                   <w:p>
@@ -1274,8 +1281,8 @@
                 </w:tc>
                 <w:tc>
                   <w:tcPr>
-                    <w:tcW w:w="1186" w:type="dxa"/>
-                    <w:shd w:val="clear" w:color="auto" w:fill="FFFFFF" w:themeFill="background1"/>
+                    <w:tcW w:w="1275" w:type="dxa"/>
+                    <w:shd w:val="clear" w:color="auto" w:fill="F2F2F2" w:themeFill="background1" w:themeFillShade="F2"/>
                     <w:vAlign w:val="center"/>
                   </w:tcPr>
                   <w:p>
@@ -1290,8 +1297,8 @@
                 </w:tc>
                 <w:tc>
                   <w:tcPr>
-                    <w:tcW w:w="3260" w:type="dxa"/>
-                    <w:shd w:val="clear" w:color="auto" w:fill="FFFFFF" w:themeFill="background1"/>
+                    <w:tcW w:w="3261" w:type="dxa"/>
+                    <w:shd w:val="clear" w:color="auto" w:fill="F2F2F2" w:themeFill="background1" w:themeFillShade="F2"/>
                     <w:vAlign w:val="center"/>
                   </w:tcPr>
                   <w:p>
@@ -1306,7 +1313,8 @@
                 </w:tc>
                 <w:tc>
                   <w:tcPr>
-                    <w:tcW w:w="1134" w:type="dxa"/>
+                    <w:tcW w:w="992" w:type="dxa"/>
+                    <w:shd w:val="clear" w:color="auto" w:fill="F2F2F2" w:themeFill="background1" w:themeFillShade="F2"/>
                     <w:vAlign w:val="center"/>
                   </w:tcPr>
                   <w:p/>
@@ -1338,7 +1346,7 @@
                 <w:tc>
                   <w:tcPr>
                     <w:tcW w:w="1745" w:type="dxa"/>
-                    <w:shd w:val="clear" w:color="auto" w:fill="FFFFFF" w:themeFill="background1"/>
+                    <w:shd w:val="clear" w:color="auto" w:fill="F2F2F2" w:themeFill="background1" w:themeFillShade="F2"/>
                     <w:vAlign w:val="center"/>
                   </w:tcPr>
                   <w:p>
@@ -1353,8 +1361,8 @@
                 </w:tc>
                 <w:tc>
                   <w:tcPr>
-                    <w:tcW w:w="1366" w:type="dxa"/>
-                    <w:shd w:val="clear" w:color="auto" w:fill="FFFFFF" w:themeFill="background1"/>
+                    <w:tcW w:w="1418" w:type="dxa"/>
+                    <w:shd w:val="clear" w:color="auto" w:fill="F2F2F2" w:themeFill="background1" w:themeFillShade="F2"/>
                     <w:vAlign w:val="center"/>
                   </w:tcPr>
                   <w:p>
@@ -1369,8 +1377,8 @@
                 </w:tc>
                 <w:tc>
                   <w:tcPr>
-                    <w:tcW w:w="1186" w:type="dxa"/>
-                    <w:shd w:val="clear" w:color="auto" w:fill="FFFFFF" w:themeFill="background1"/>
+                    <w:tcW w:w="1275" w:type="dxa"/>
+                    <w:shd w:val="clear" w:color="auto" w:fill="F2F2F2" w:themeFill="background1" w:themeFillShade="F2"/>
                     <w:vAlign w:val="center"/>
                   </w:tcPr>
                   <w:p>
@@ -1385,8 +1393,8 @@
                 </w:tc>
                 <w:tc>
                   <w:tcPr>
-                    <w:tcW w:w="3260" w:type="dxa"/>
-                    <w:shd w:val="clear" w:color="auto" w:fill="FFFFFF" w:themeFill="background1"/>
+                    <w:tcW w:w="3261" w:type="dxa"/>
+                    <w:shd w:val="clear" w:color="auto" w:fill="F2F2F2" w:themeFill="background1" w:themeFillShade="F2"/>
                     <w:vAlign w:val="center"/>
                   </w:tcPr>
                   <w:p>
@@ -1401,7 +1409,8 @@
                 </w:tc>
                 <w:tc>
                   <w:tcPr>
-                    <w:tcW w:w="1134" w:type="dxa"/>
+                    <w:tcW w:w="992" w:type="dxa"/>
+                    <w:shd w:val="clear" w:color="auto" w:fill="F2F2F2" w:themeFill="background1" w:themeFillShade="F2"/>
                     <w:vAlign w:val="center"/>
                   </w:tcPr>
                   <w:p/>
@@ -1433,7 +1442,7 @@
                 <w:tc>
                   <w:tcPr>
                     <w:tcW w:w="1745" w:type="dxa"/>
-                    <w:shd w:val="clear" w:color="auto" w:fill="FFFFFF" w:themeFill="background1"/>
+                    <w:shd w:val="clear" w:color="auto" w:fill="F2F2F2" w:themeFill="background1" w:themeFillShade="F2"/>
                     <w:vAlign w:val="center"/>
                   </w:tcPr>
                   <w:p>
@@ -1448,8 +1457,8 @@
                 </w:tc>
                 <w:tc>
                   <w:tcPr>
-                    <w:tcW w:w="1366" w:type="dxa"/>
-                    <w:shd w:val="clear" w:color="auto" w:fill="FFFFFF" w:themeFill="background1"/>
+                    <w:tcW w:w="1418" w:type="dxa"/>
+                    <w:shd w:val="clear" w:color="auto" w:fill="F2F2F2" w:themeFill="background1" w:themeFillShade="F2"/>
                     <w:vAlign w:val="center"/>
                   </w:tcPr>
                   <w:p>
@@ -1464,8 +1473,8 @@
                 </w:tc>
                 <w:tc>
                   <w:tcPr>
-                    <w:tcW w:w="1186" w:type="dxa"/>
-                    <w:shd w:val="clear" w:color="auto" w:fill="FFFFFF" w:themeFill="background1"/>
+                    <w:tcW w:w="1275" w:type="dxa"/>
+                    <w:shd w:val="clear" w:color="auto" w:fill="F2F2F2" w:themeFill="background1" w:themeFillShade="F2"/>
                     <w:vAlign w:val="center"/>
                   </w:tcPr>
                   <w:p>
@@ -1480,8 +1489,8 @@
                 </w:tc>
                 <w:tc>
                   <w:tcPr>
-                    <w:tcW w:w="3260" w:type="dxa"/>
-                    <w:shd w:val="clear" w:color="auto" w:fill="FFFFFF" w:themeFill="background1"/>
+                    <w:tcW w:w="3261" w:type="dxa"/>
+                    <w:shd w:val="clear" w:color="auto" w:fill="F2F2F2" w:themeFill="background1" w:themeFillShade="F2"/>
                     <w:vAlign w:val="center"/>
                   </w:tcPr>
                   <w:p>
@@ -1496,7 +1505,8 @@
                 </w:tc>
                 <w:tc>
                   <w:tcPr>
-                    <w:tcW w:w="1134" w:type="dxa"/>
+                    <w:tcW w:w="992" w:type="dxa"/>
+                    <w:shd w:val="clear" w:color="auto" w:fill="F2F2F2" w:themeFill="background1" w:themeFillShade="F2"/>
                     <w:vAlign w:val="center"/>
                   </w:tcPr>
                   <w:p/>
@@ -2670,6 +2680,7 @@
           <w:ilvl w:val="0"/>
           <w:numId w:val="2"/>
         </w:numPr>
+        <w:jc w:val="both"/>
         <w:rPr>
           <w:rFonts w:ascii="Arial" w:hAnsi="Arial" w:cs="Arial"/>
           <w:sz w:val="24"/>
@@ -2976,6 +2987,7 @@
     <w:p>
       <w:pPr>
         <w:pStyle w:val="Prrafodelista"/>
+        <w:jc w:val="both"/>
         <w:rPr>
           <w:rFonts w:ascii="Arial" w:hAnsi="Arial" w:cs="Arial"/>
           <w:sz w:val="24"/>
@@ -2990,6 +3002,7 @@
           <w:ilvl w:val="0"/>
           <w:numId w:val="2"/>
         </w:numPr>
+        <w:jc w:val="both"/>
         <w:rPr>
           <w:rFonts w:ascii="Arial" w:hAnsi="Arial" w:cs="Arial"/>
           <w:sz w:val="24"/>
@@ -3028,6 +3041,7 @@
     <w:p>
       <w:pPr>
         <w:pStyle w:val="Prrafodelista"/>
+        <w:jc w:val="both"/>
         <w:rPr>
           <w:rFonts w:ascii="Arial" w:hAnsi="Arial" w:cs="Arial"/>
           <w:sz w:val="24"/>
@@ -3042,6 +3056,7 @@
           <w:ilvl w:val="0"/>
           <w:numId w:val="2"/>
         </w:numPr>
+        <w:jc w:val="both"/>
         <w:rPr>
           <w:rFonts w:ascii="Arial" w:hAnsi="Arial" w:cs="Arial"/>
           <w:sz w:val="24"/>
@@ -3168,6 +3183,7 @@
     <w:p>
       <w:pPr>
         <w:pStyle w:val="Prrafodelista"/>
+        <w:jc w:val="both"/>
         <w:rPr>
           <w:rFonts w:ascii="Arial" w:hAnsi="Arial" w:cs="Arial"/>
           <w:sz w:val="24"/>
@@ -3182,6 +3198,7 @@
           <w:ilvl w:val="0"/>
           <w:numId w:val="2"/>
         </w:numPr>
+        <w:jc w:val="both"/>
         <w:rPr>
           <w:rFonts w:ascii="Arial" w:hAnsi="Arial" w:cs="Arial"/>
           <w:sz w:val="24"/>
@@ -3228,6 +3245,7 @@
     <w:p>
       <w:pPr>
         <w:pStyle w:val="Prrafodelista"/>
+        <w:jc w:val="both"/>
         <w:rPr>
           <w:rFonts w:ascii="Arial" w:hAnsi="Arial" w:cs="Arial"/>
           <w:sz w:val="24"/>
@@ -3242,6 +3260,7 @@
           <w:ilvl w:val="0"/>
           <w:numId w:val="2"/>
         </w:numPr>
+        <w:jc w:val="both"/>
         <w:rPr>
           <w:rFonts w:ascii="Arial" w:hAnsi="Arial" w:cs="Arial"/>
           <w:sz w:val="24"/>
@@ -3350,6 +3369,7 @@
     <w:p>
       <w:pPr>
         <w:pStyle w:val="Prrafodelista"/>
+        <w:jc w:val="both"/>
         <w:rPr>
           <w:rFonts w:ascii="Arial" w:hAnsi="Arial" w:cs="Arial"/>
           <w:sz w:val="24"/>
@@ -3427,6 +3447,7 @@
           <w:ilvl w:val="0"/>
           <w:numId w:val="3"/>
         </w:numPr>
+        <w:jc w:val="both"/>
         <w:rPr>
           <w:rFonts w:ascii="Arial" w:hAnsi="Arial" w:cs="Arial"/>
           <w:sz w:val="24"/>
@@ -3619,6 +3640,7 @@
     <w:p>
       <w:pPr>
         <w:pStyle w:val="Prrafodelista"/>
+        <w:jc w:val="both"/>
         <w:rPr>
           <w:rFonts w:ascii="Arial" w:hAnsi="Arial" w:cs="Arial"/>
           <w:sz w:val="24"/>
@@ -3633,6 +3655,7 @@
           <w:ilvl w:val="0"/>
           <w:numId w:val="3"/>
         </w:numPr>
+        <w:jc w:val="both"/>
         <w:rPr>
           <w:rFonts w:ascii="Arial" w:hAnsi="Arial" w:cs="Arial"/>
           <w:sz w:val="24"/>
@@ -3771,6 +3794,7 @@
           <w:ilvl w:val="0"/>
           <w:numId w:val="3"/>
         </w:numPr>
+        <w:jc w:val="both"/>
         <w:rPr>
           <w:rFonts w:ascii="Arial" w:hAnsi="Arial" w:cs="Arial"/>
           <w:sz w:val="24"/>
@@ -3829,6 +3853,7 @@
           <w:ilvl w:val="0"/>
           <w:numId w:val="3"/>
         </w:numPr>
+        <w:jc w:val="both"/>
         <w:rPr>
           <w:rFonts w:ascii="Arial" w:hAnsi="Arial" w:cs="Arial"/>
           <w:sz w:val="24"/>
@@ -3905,6 +3930,7 @@
           <w:ilvl w:val="0"/>
           <w:numId w:val="3"/>
         </w:numPr>
+        <w:jc w:val="both"/>
         <w:rPr>
           <w:rFonts w:ascii="Arial" w:hAnsi="Arial" w:cs="Arial"/>
           <w:sz w:val="24"/>
@@ -3953,6 +3979,7 @@
           <w:ilvl w:val="0"/>
           <w:numId w:val="3"/>
         </w:numPr>
+        <w:jc w:val="both"/>
         <w:rPr>
           <w:rFonts w:ascii="Arial" w:hAnsi="Arial" w:cs="Arial"/>
           <w:sz w:val="24"/>
@@ -4202,8 +4229,9 @@
           <w:szCs w:val="32"/>
           <w:lang w:val="en-US"/>
         </w:rPr>
-        <w:t xml:space="preserve">Business Intelligence  - </w:t>
-      </w:r>
+        <w:t xml:space="preserve">Business </w:t>
+      </w:r>
+      <w:proofErr w:type="gramStart"/>
       <w:r>
         <w:rPr>
           <w:rStyle w:val="Referenciasutil"/>
@@ -4211,35 +4239,32 @@
           <w:szCs w:val="32"/>
           <w:lang w:val="en-US"/>
         </w:rPr>
-        <w:t>DER</w:t>
-      </w:r>
-    </w:p>
-    <w:p>
-      <w:pPr>
-        <w:spacing w:line="360" w:lineRule="auto"/>
-        <w:jc w:val="center"/>
+        <w:t>Intelligence  -</w:t>
+      </w:r>
+      <w:proofErr w:type="gramEnd"/>
+      <w:r>
         <w:rPr>
           <w:rStyle w:val="Referenciasutil"/>
           <w:sz w:val="32"/>
           <w:szCs w:val="32"/>
           <w:lang w:val="en-US"/>
         </w:rPr>
-      </w:pPr>
-    </w:p>
-    <w:p>
-      <w:pPr>
-        <w:spacing w:line="360" w:lineRule="auto"/>
+        <w:t xml:space="preserve"> </w:t>
+      </w:r>
+      <w:r>
         <w:rPr>
           <w:rStyle w:val="Referenciasutil"/>
           <w:sz w:val="32"/>
           <w:szCs w:val="32"/>
           <w:lang w:val="en-US"/>
         </w:rPr>
-      </w:pPr>
+        <w:t>DER</w:t>
+      </w:r>
     </w:p>
     <w:p>
       <w:pPr>
         <w:spacing w:line="360" w:lineRule="auto"/>
+        <w:jc w:val="center"/>
         <w:rPr>
           <w:rStyle w:val="Referenciasutil"/>
           <w:sz w:val="32"/>
@@ -4346,23 +4371,65 @@
           <w:lang w:val="en-US"/>
         </w:rPr>
       </w:pPr>
-      <w:r>
+    </w:p>
+    <w:p>
+      <w:pPr>
+        <w:spacing w:line="360" w:lineRule="auto"/>
         <w:rPr>
           <w:rStyle w:val="Referenciasutil"/>
           <w:sz w:val="32"/>
           <w:szCs w:val="32"/>
           <w:lang w:val="en-US"/>
         </w:rPr>
-        <w:t>Business Intelligence</w:t>
-      </w:r>
-      <w:r>
+      </w:pPr>
+    </w:p>
+    <w:p>
+      <w:pPr>
+        <w:spacing w:line="360" w:lineRule="auto"/>
         <w:rPr>
           <w:rStyle w:val="Referenciasutil"/>
           <w:sz w:val="32"/>
           <w:szCs w:val="32"/>
           <w:lang w:val="en-US"/>
         </w:rPr>
-        <w:t xml:space="preserve">  - </w:t>
+      </w:pPr>
+      <w:r>
+        <w:rPr>
+          <w:rStyle w:val="Referenciasutil"/>
+          <w:sz w:val="32"/>
+          <w:szCs w:val="32"/>
+          <w:lang w:val="en-US"/>
+        </w:rPr>
+        <w:t xml:space="preserve">Business </w:t>
+      </w:r>
+      <w:proofErr w:type="gramStart"/>
+      <w:r>
+        <w:rPr>
+          <w:rStyle w:val="Referenciasutil"/>
+          <w:sz w:val="32"/>
+          <w:szCs w:val="32"/>
+          <w:lang w:val="en-US"/>
+        </w:rPr>
+        <w:t>Intelligence</w:t>
+      </w:r>
+      <w:r>
+        <w:rPr>
+          <w:rStyle w:val="Referenciasutil"/>
+          <w:sz w:val="32"/>
+          <w:szCs w:val="32"/>
+          <w:lang w:val="en-US"/>
+        </w:rPr>
+        <w:t xml:space="preserve">  -</w:t>
+      </w:r>
+      <w:proofErr w:type="gramEnd"/>
+      <w:r>
+        <w:rPr>
+          <w:rStyle w:val="Referenciasutil"/>
+          <w:sz w:val="32"/>
+          <w:szCs w:val="32"/>
+          <w:lang w:val="en-US"/>
+        </w:rPr>
+        <w:t xml:space="preserve"> </w:t>
       </w:r>
       <w:proofErr w:type="spellStart"/>
       <w:r>
@@ -4412,6 +4479,7 @@
           <w:numId w:val="5"/>
         </w:numPr>
         <w:spacing w:line="360" w:lineRule="auto"/>
+        <w:jc w:val="both"/>
         <w:rPr>
           <w:rFonts w:ascii="Arial" w:hAnsi="Arial" w:cs="Arial"/>
           <w:sz w:val="24"/>
@@ -4495,6 +4563,7 @@
           <w:numId w:val="5"/>
         </w:numPr>
         <w:spacing w:line="360" w:lineRule="auto"/>
+        <w:jc w:val="both"/>
         <w:rPr>
           <w:rFonts w:ascii="Arial" w:hAnsi="Arial" w:cs="Arial"/>
           <w:sz w:val="24"/>
@@ -4554,6 +4623,7 @@
           <w:numId w:val="5"/>
         </w:numPr>
         <w:spacing w:line="360" w:lineRule="auto"/>
+        <w:jc w:val="both"/>
         <w:rPr>
           <w:rFonts w:ascii="Arial" w:hAnsi="Arial" w:cs="Arial"/>
           <w:sz w:val="24"/>
@@ -4649,6 +4719,7 @@
           <w:numId w:val="5"/>
         </w:numPr>
         <w:spacing w:line="360" w:lineRule="auto"/>
+        <w:jc w:val="both"/>
         <w:rPr>
           <w:rFonts w:ascii="Arial" w:hAnsi="Arial" w:cs="Arial"/>
           <w:sz w:val="24"/>
@@ -4689,6 +4760,7 @@
     <w:p>
       <w:pPr>
         <w:spacing w:line="360" w:lineRule="auto"/>
+        <w:jc w:val="both"/>
         <w:rPr>
           <w:rFonts w:ascii="Arial" w:hAnsi="Arial" w:cs="Arial"/>
           <w:sz w:val="32"/>
@@ -4722,6 +4794,7 @@
           <w:numId w:val="6"/>
         </w:numPr>
         <w:spacing w:line="360" w:lineRule="auto"/>
+        <w:jc w:val="both"/>
         <w:rPr>
           <w:rFonts w:ascii="Arial" w:hAnsi="Arial" w:cs="Arial"/>
           <w:sz w:val="24"/>
@@ -4767,6 +4840,7 @@
           <w:numId w:val="6"/>
         </w:numPr>
         <w:spacing w:line="360" w:lineRule="auto"/>
+        <w:jc w:val="both"/>
         <w:rPr>
           <w:rFonts w:ascii="Arial" w:hAnsi="Arial" w:cs="Arial"/>
           <w:sz w:val="24"/>
@@ -4812,6 +4886,7 @@
           <w:numId w:val="6"/>
         </w:numPr>
         <w:spacing w:line="360" w:lineRule="auto"/>
+        <w:jc w:val="both"/>
         <w:rPr>
           <w:rFonts w:ascii="Arial" w:hAnsi="Arial" w:cs="Arial"/>
           <w:sz w:val="24"/>
@@ -4977,7 +5052,27 @@
           <w:szCs w:val="24"/>
           <w:lang w:val="es-US" w:eastAsia="es-AR"/>
         </w:rPr>
-        <w:t xml:space="preserve"> las operaciones  de Automóviles tomando como punto de partida la información de la tabla “</w:t>
+        <w:t xml:space="preserve"> las </w:t>
+      </w:r>
+      <w:proofErr w:type="gramStart"/>
+      <w:r>
+        <w:rPr>
+          <w:rFonts w:ascii="Arial" w:eastAsia="Times New Roman" w:hAnsi="Arial" w:cs="Arial"/>
+          <w:sz w:val="24"/>
+          <w:szCs w:val="24"/>
+          <w:lang w:val="es-US" w:eastAsia="es-AR"/>
+        </w:rPr>
+        <w:t>operaciones  de</w:t>
+      </w:r>
+      <w:proofErr w:type="gramEnd"/>
+      <w:r>
+        <w:rPr>
+          <w:rFonts w:ascii="Arial" w:eastAsia="Times New Roman" w:hAnsi="Arial" w:cs="Arial"/>
+          <w:sz w:val="24"/>
+          <w:szCs w:val="24"/>
+          <w:lang w:val="es-US" w:eastAsia="es-AR"/>
+        </w:rPr>
+        <w:t xml:space="preserve"> Automóviles tomando como punto de partida la información de la tabla “</w:t>
       </w:r>
       <w:proofErr w:type="spellStart"/>
       <w:r>
@@ -5091,6 +5186,7 @@
         </w:rPr>
         <w:t xml:space="preserve"> dimos cuenta </w:t>
       </w:r>
+      <w:proofErr w:type="gramStart"/>
       <w:r>
         <w:rPr>
           <w:rFonts w:ascii="Arial" w:eastAsia="Times New Roman" w:hAnsi="Arial" w:cs="Arial"/>
@@ -5100,6 +5196,7 @@
         </w:rPr>
         <w:t>que</w:t>
       </w:r>
+      <w:proofErr w:type="gramEnd"/>
       <w:r>
         <w:rPr>
           <w:rFonts w:ascii="Arial" w:eastAsia="Times New Roman" w:hAnsi="Arial" w:cs="Arial"/>
@@ -5207,8 +5304,9 @@
           <w:szCs w:val="24"/>
           <w:lang w:val="es-US" w:eastAsia="es-AR"/>
         </w:rPr>
-        <w:t>“S</w:t>
-      </w:r>
+        <w:t>“</w:t>
+      </w:r>
+      <w:proofErr w:type="gramStart"/>
       <w:r>
         <w:rPr>
           <w:rFonts w:ascii="Arial" w:eastAsia="Times New Roman" w:hAnsi="Arial" w:cs="Arial"/>
@@ -5216,7 +5314,26 @@
           <w:szCs w:val="24"/>
           <w:lang w:val="es-US" w:eastAsia="es-AR"/>
         </w:rPr>
-        <w:t xml:space="preserve">ingle </w:t>
+        <w:t>S</w:t>
+      </w:r>
+      <w:r>
+        <w:rPr>
+          <w:rFonts w:ascii="Arial" w:eastAsia="Times New Roman" w:hAnsi="Arial" w:cs="Arial"/>
+          <w:sz w:val="24"/>
+          <w:szCs w:val="24"/>
+          <w:lang w:val="es-US" w:eastAsia="es-AR"/>
+        </w:rPr>
+        <w:t>ingle</w:t>
+      </w:r>
+      <w:proofErr w:type="gramEnd"/>
+      <w:r>
+        <w:rPr>
+          <w:rFonts w:ascii="Arial" w:eastAsia="Times New Roman" w:hAnsi="Arial" w:cs="Arial"/>
+          <w:sz w:val="24"/>
+          <w:szCs w:val="24"/>
+          <w:lang w:val="es-US" w:eastAsia="es-AR"/>
+        </w:rPr>
+        <w:t xml:space="preserve"> </w:t>
       </w:r>
       <w:r>
         <w:rPr>
@@ -5575,7 +5692,27 @@
           <w:szCs w:val="24"/>
           <w:lang w:val="es-US" w:eastAsia="es-AR"/>
         </w:rPr>
-        <w:t>y el stock de las mismas, finalmente decidimos colocarlo en una tabla separada para facilitar la consulta</w:t>
+        <w:t xml:space="preserve">y el stock de </w:t>
+      </w:r>
+      <w:proofErr w:type="gramStart"/>
+      <w:r>
+        <w:rPr>
+          <w:rFonts w:ascii="Arial" w:eastAsia="Times New Roman" w:hAnsi="Arial" w:cs="Arial"/>
+          <w:sz w:val="24"/>
+          <w:szCs w:val="24"/>
+          <w:lang w:val="es-US" w:eastAsia="es-AR"/>
+        </w:rPr>
+        <w:t>las mismas</w:t>
+      </w:r>
+      <w:proofErr w:type="gramEnd"/>
+      <w:r>
+        <w:rPr>
+          <w:rFonts w:ascii="Arial" w:eastAsia="Times New Roman" w:hAnsi="Arial" w:cs="Arial"/>
+          <w:sz w:val="24"/>
+          <w:szCs w:val="24"/>
+          <w:lang w:val="es-US" w:eastAsia="es-AR"/>
+        </w:rPr>
+        <w:t>, finalmente decidimos colocarlo en una tabla separada para facilitar la consulta</w:t>
       </w:r>
     </w:p>
     <w:p>
@@ -5696,10 +5833,10 @@
           <w:sz w:val="32"/>
           <w:szCs w:val="32"/>
         </w:rPr>
-        <w:lastRenderedPageBreak/>
         <w:t xml:space="preserve">Business </w:t>
       </w:r>
       <w:proofErr w:type="spellStart"/>
+      <w:proofErr w:type="gramStart"/>
       <w:r>
         <w:rPr>
           <w:rStyle w:val="Referenciasutil"/>
@@ -5715,15 +5852,48 @@
           <w:sz w:val="32"/>
           <w:szCs w:val="32"/>
         </w:rPr>
-        <w:t xml:space="preserve">  - </w:t>
-      </w:r>
+        <w:t xml:space="preserve">  -</w:t>
+      </w:r>
+      <w:proofErr w:type="gramEnd"/>
       <w:r>
         <w:rPr>
           <w:rStyle w:val="Referenciasutil"/>
           <w:sz w:val="32"/>
           <w:szCs w:val="32"/>
         </w:rPr>
+        <w:t xml:space="preserve"> </w:t>
+      </w:r>
+      <w:r>
+        <w:rPr>
+          <w:rStyle w:val="Referenciasutil"/>
+          <w:sz w:val="32"/>
+          <w:szCs w:val="32"/>
+        </w:rPr>
         <w:t>VISTAS</w:t>
+      </w:r>
+    </w:p>
+    <w:p>
+      <w:pPr>
+        <w:spacing w:line="360" w:lineRule="auto"/>
+        <w:jc w:val="both"/>
+        <w:rPr>
+          <w:rFonts w:ascii="Arial" w:hAnsi="Arial" w:cs="Arial"/>
+          <w:i/>
+          <w:iCs/>
+          <w:sz w:val="24"/>
+          <w:szCs w:val="24"/>
+        </w:rPr>
+      </w:pPr>
+      <w:r>
+        <w:rPr>
+          <w:rFonts w:ascii="Arial" w:hAnsi="Arial" w:cs="Arial"/>
+          <w:i/>
+          <w:iCs/>
+          <w:sz w:val="24"/>
+          <w:szCs w:val="24"/>
+        </w:rPr>
+        <w:lastRenderedPageBreak/>
+        <w:t>De los Automóviles:</w:t>
       </w:r>
     </w:p>
     <w:p>
@@ -5734,6 +5904,7 @@
           <w:numId w:val="7"/>
         </w:numPr>
         <w:spacing w:line="360" w:lineRule="auto"/>
+        <w:jc w:val="both"/>
         <w:rPr>
           <w:rFonts w:ascii="Arial" w:hAnsi="Arial" w:cs="Arial"/>
           <w:sz w:val="24"/>
@@ -5782,15 +5953,31 @@
           <w:sz w:val="24"/>
           <w:szCs w:val="24"/>
         </w:rPr>
-        <w:t>la cantidad comprada y vendida de automóviles</w:t>
-      </w:r>
-      <w:r>
-        <w:rPr>
-          <w:rFonts w:ascii="Arial" w:hAnsi="Arial" w:cs="Arial"/>
-          <w:sz w:val="24"/>
-          <w:szCs w:val="24"/>
-        </w:rPr>
-        <w:t xml:space="preserve"> por cada instante de tiempo (año y mes) y sucursal</w:t>
+        <w:t xml:space="preserve">la cantidad comprada y vendida de </w:t>
+      </w:r>
+      <w:r>
+        <w:rPr>
+          <w:rFonts w:ascii="Arial" w:hAnsi="Arial" w:cs="Arial"/>
+          <w:sz w:val="24"/>
+          <w:szCs w:val="24"/>
+        </w:rPr>
+        <w:t xml:space="preserve">los distintos modelos de </w:t>
+      </w:r>
+      <w:r>
+        <w:rPr>
+          <w:rFonts w:ascii="Arial" w:hAnsi="Arial" w:cs="Arial"/>
+          <w:sz w:val="24"/>
+          <w:szCs w:val="24"/>
+        </w:rPr>
+        <w:t>automóviles</w:t>
+      </w:r>
+      <w:r>
+        <w:rPr>
+          <w:rFonts w:ascii="Arial" w:hAnsi="Arial" w:cs="Arial"/>
+          <w:sz w:val="24"/>
+          <w:szCs w:val="24"/>
+        </w:rPr>
+        <w:t xml:space="preserve"> por instante de tiempo (año y mes) y sucursal</w:t>
       </w:r>
     </w:p>
     <w:p>
@@ -5801,6 +5988,7 @@
           <w:numId w:val="7"/>
         </w:numPr>
         <w:spacing w:line="360" w:lineRule="auto"/>
+        <w:jc w:val="both"/>
         <w:rPr>
           <w:rFonts w:ascii="Arial" w:hAnsi="Arial" w:cs="Arial"/>
           <w:sz w:val="24"/>
@@ -5870,6 +6058,7 @@
           <w:numId w:val="7"/>
         </w:numPr>
         <w:spacing w:line="360" w:lineRule="auto"/>
+        <w:jc w:val="both"/>
         <w:rPr>
           <w:rFonts w:ascii="Arial" w:hAnsi="Arial" w:cs="Arial"/>
           <w:b/>
@@ -5924,7 +6113,39 @@
           <w:sz w:val="24"/>
           <w:szCs w:val="24"/>
         </w:rPr>
-        <w:t>estra la ganancia (Calculada como la diferencia entre ventas y compras) de cada modelo de automóvil por instante de tiempo (año y mes) y sucursal</w:t>
+        <w:t xml:space="preserve">estra la ganancia </w:t>
+      </w:r>
+      <w:r>
+        <w:rPr>
+          <w:rFonts w:ascii="Arial" w:hAnsi="Arial" w:cs="Arial"/>
+          <w:sz w:val="24"/>
+          <w:szCs w:val="24"/>
+        </w:rPr>
+        <w:t xml:space="preserve">resultante de </w:t>
+      </w:r>
+      <w:r>
+        <w:rPr>
+          <w:rFonts w:ascii="Arial" w:hAnsi="Arial" w:cs="Arial"/>
+          <w:sz w:val="24"/>
+          <w:szCs w:val="24"/>
+        </w:rPr>
+        <w:t xml:space="preserve">la diferencia entre ventas y compras de </w:t>
+      </w:r>
+      <w:r>
+        <w:rPr>
+          <w:rFonts w:ascii="Arial" w:hAnsi="Arial" w:cs="Arial"/>
+          <w:sz w:val="24"/>
+          <w:szCs w:val="24"/>
+        </w:rPr>
+        <w:t>automóviles agrupados por modelo,</w:t>
+      </w:r>
+      <w:r>
+        <w:rPr>
+          <w:rFonts w:ascii="Arial" w:hAnsi="Arial" w:cs="Arial"/>
+          <w:sz w:val="24"/>
+          <w:szCs w:val="24"/>
+        </w:rPr>
+        <w:t xml:space="preserve"> instante de tiempo (año y mes) y sucursal</w:t>
       </w:r>
     </w:p>
     <w:p>
@@ -5935,6 +6156,7 @@
           <w:numId w:val="7"/>
         </w:numPr>
         <w:spacing w:line="360" w:lineRule="auto"/>
+        <w:jc w:val="both"/>
         <w:rPr>
           <w:rFonts w:ascii="Arial" w:hAnsi="Arial" w:cs="Arial"/>
           <w:b/>
@@ -5981,7 +6203,110 @@
           <w:sz w:val="24"/>
           <w:szCs w:val="24"/>
         </w:rPr>
-        <w:t>muestra el promedio en stock de un modelo de automóvil</w:t>
+        <w:t>M</w:t>
+      </w:r>
+      <w:r>
+        <w:rPr>
+          <w:rFonts w:ascii="Arial" w:hAnsi="Arial" w:cs="Arial"/>
+          <w:sz w:val="24"/>
+          <w:szCs w:val="24"/>
+        </w:rPr>
+        <w:t xml:space="preserve">uestra el promedio </w:t>
+      </w:r>
+      <w:r>
+        <w:rPr>
+          <w:rFonts w:ascii="Arial" w:hAnsi="Arial" w:cs="Arial"/>
+          <w:sz w:val="24"/>
+          <w:szCs w:val="24"/>
+        </w:rPr>
+        <w:t xml:space="preserve">de </w:t>
+      </w:r>
+      <w:r>
+        <w:rPr>
+          <w:rFonts w:ascii="Arial" w:hAnsi="Arial" w:cs="Arial"/>
+          <w:sz w:val="24"/>
+          <w:szCs w:val="24"/>
+        </w:rPr>
+        <w:t>en stock</w:t>
+      </w:r>
+      <w:r>
+        <w:rPr>
+          <w:rFonts w:ascii="Arial" w:hAnsi="Arial" w:cs="Arial"/>
+          <w:sz w:val="24"/>
+          <w:szCs w:val="24"/>
+        </w:rPr>
+        <w:t xml:space="preserve"> </w:t>
+      </w:r>
+      <w:r>
+        <w:rPr>
+          <w:rFonts w:ascii="Arial" w:hAnsi="Arial" w:cs="Arial"/>
+          <w:sz w:val="24"/>
+          <w:szCs w:val="24"/>
+        </w:rPr>
+        <w:t>de</w:t>
+      </w:r>
+      <w:r>
+        <w:rPr>
+          <w:rFonts w:ascii="Arial" w:hAnsi="Arial" w:cs="Arial"/>
+          <w:sz w:val="24"/>
+          <w:szCs w:val="24"/>
+        </w:rPr>
+        <w:t xml:space="preserve"> automóviles agrupados por modelo</w:t>
+      </w:r>
+      <w:r>
+        <w:rPr>
+          <w:rFonts w:ascii="Arial" w:hAnsi="Arial" w:cs="Arial"/>
+          <w:sz w:val="24"/>
+          <w:szCs w:val="24"/>
+        </w:rPr>
+        <w:t xml:space="preserve">, comprendiendo </w:t>
+      </w:r>
+      <w:r>
+        <w:rPr>
+          <w:rFonts w:ascii="Arial" w:hAnsi="Arial" w:cs="Arial"/>
+          <w:sz w:val="24"/>
+          <w:szCs w:val="24"/>
+        </w:rPr>
+        <w:t xml:space="preserve">el tiempo transcurrido </w:t>
+      </w:r>
+      <w:r>
+        <w:rPr>
+          <w:rFonts w:ascii="Arial" w:hAnsi="Arial" w:cs="Arial"/>
+          <w:sz w:val="24"/>
+          <w:szCs w:val="24"/>
+        </w:rPr>
+        <w:t>desde la compra hasta la venta o en su defecto a la fecha de la consulta</w:t>
+      </w:r>
+      <w:r>
+        <w:rPr>
+          <w:rFonts w:ascii="Arial" w:hAnsi="Arial" w:cs="Arial"/>
+          <w:sz w:val="24"/>
+          <w:szCs w:val="24"/>
+        </w:rPr>
+        <w:t>.</w:t>
+      </w:r>
+    </w:p>
+    <w:p>
+      <w:pPr>
+        <w:spacing w:line="360" w:lineRule="auto"/>
+        <w:jc w:val="both"/>
+        <w:rPr>
+          <w:rFonts w:ascii="Arial" w:hAnsi="Arial" w:cs="Arial"/>
+          <w:i/>
+          <w:iCs/>
+          <w:sz w:val="24"/>
+          <w:szCs w:val="24"/>
+        </w:rPr>
+      </w:pPr>
+      <w:r>
+        <w:rPr>
+          <w:rFonts w:ascii="Arial" w:hAnsi="Arial" w:cs="Arial"/>
+          <w:i/>
+          <w:iCs/>
+          <w:sz w:val="24"/>
+          <w:szCs w:val="24"/>
+        </w:rPr>
+        <w:t>De las Autopartes:</w:t>
       </w:r>
     </w:p>
     <w:p>
@@ -5992,6 +6317,7 @@
           <w:numId w:val="7"/>
         </w:numPr>
         <w:spacing w:line="360" w:lineRule="auto"/>
+        <w:jc w:val="both"/>
         <w:rPr>
           <w:rFonts w:ascii="Arial" w:hAnsi="Arial" w:cs="Arial"/>
           <w:b/>
@@ -6038,7 +6364,103 @@
           <w:sz w:val="24"/>
           <w:szCs w:val="24"/>
         </w:rPr>
-        <w:t>muestra la ganancia (Calculada como la diferencia entre ventas y compras) de cada modelo de automóvil por cada instante de tiempo (año y mes) y una sucursal</w:t>
+        <w:t>M</w:t>
+      </w:r>
+      <w:r>
+        <w:rPr>
+          <w:rFonts w:ascii="Arial" w:hAnsi="Arial" w:cs="Arial"/>
+          <w:sz w:val="24"/>
+          <w:szCs w:val="24"/>
+        </w:rPr>
+        <w:t xml:space="preserve">uestra la ganancia </w:t>
+      </w:r>
+      <w:r>
+        <w:rPr>
+          <w:rFonts w:ascii="Arial" w:hAnsi="Arial" w:cs="Arial"/>
+          <w:sz w:val="24"/>
+          <w:szCs w:val="24"/>
+        </w:rPr>
+        <w:t>que resulta de</w:t>
+      </w:r>
+      <w:r>
+        <w:rPr>
+          <w:rFonts w:ascii="Arial" w:hAnsi="Arial" w:cs="Arial"/>
+          <w:sz w:val="24"/>
+          <w:szCs w:val="24"/>
+        </w:rPr>
+        <w:t xml:space="preserve"> la diferencia entre ventas y </w:t>
+      </w:r>
+      <w:r>
+        <w:rPr>
+          <w:rFonts w:ascii="Arial" w:hAnsi="Arial" w:cs="Arial"/>
+          <w:sz w:val="24"/>
+          <w:szCs w:val="24"/>
+        </w:rPr>
+        <w:t>costos de las</w:t>
+      </w:r>
+      <w:r>
+        <w:rPr>
+          <w:rFonts w:ascii="Arial" w:hAnsi="Arial" w:cs="Arial"/>
+          <w:sz w:val="24"/>
+          <w:szCs w:val="24"/>
+        </w:rPr>
+        <w:t xml:space="preserve"> </w:t>
+      </w:r>
+      <w:r>
+        <w:rPr>
+          <w:rFonts w:ascii="Arial" w:hAnsi="Arial" w:cs="Arial"/>
+          <w:sz w:val="24"/>
+          <w:szCs w:val="24"/>
+        </w:rPr>
+        <w:t>autoparte</w:t>
+      </w:r>
+      <w:r>
+        <w:rPr>
+          <w:rFonts w:ascii="Arial" w:hAnsi="Arial" w:cs="Arial"/>
+          <w:sz w:val="24"/>
+          <w:szCs w:val="24"/>
+        </w:rPr>
+        <w:t>s</w:t>
+      </w:r>
+      <w:r>
+        <w:rPr>
+          <w:rFonts w:ascii="Arial" w:hAnsi="Arial" w:cs="Arial"/>
+          <w:sz w:val="24"/>
+          <w:szCs w:val="24"/>
+        </w:rPr>
+        <w:t xml:space="preserve"> </w:t>
+      </w:r>
+      <w:r>
+        <w:rPr>
+          <w:rFonts w:ascii="Arial" w:hAnsi="Arial" w:cs="Arial"/>
+          <w:sz w:val="24"/>
+          <w:szCs w:val="24"/>
+        </w:rPr>
+        <w:t xml:space="preserve">por </w:t>
+      </w:r>
+      <w:r>
+        <w:rPr>
+          <w:rFonts w:ascii="Arial" w:hAnsi="Arial" w:cs="Arial"/>
+          <w:sz w:val="24"/>
+          <w:szCs w:val="24"/>
+        </w:rPr>
+        <w:t xml:space="preserve">instante de tiempo (año y mes) </w:t>
+      </w:r>
+      <w:r>
+        <w:rPr>
+          <w:rFonts w:ascii="Arial" w:hAnsi="Arial" w:cs="Arial"/>
+          <w:sz w:val="24"/>
+          <w:szCs w:val="24"/>
+        </w:rPr>
+        <w:t xml:space="preserve">y </w:t>
+      </w:r>
+      <w:r>
+        <w:rPr>
+          <w:rFonts w:ascii="Arial" w:hAnsi="Arial" w:cs="Arial"/>
+          <w:sz w:val="24"/>
+          <w:szCs w:val="24"/>
+        </w:rPr>
+        <w:t>sucursal</w:t>
       </w:r>
     </w:p>
     <w:p>
@@ -6049,6 +6471,7 @@
           <w:numId w:val="7"/>
         </w:numPr>
         <w:spacing w:line="360" w:lineRule="auto"/>
+        <w:jc w:val="both"/>
         <w:rPr>
           <w:rFonts w:ascii="Arial" w:hAnsi="Arial" w:cs="Arial"/>
           <w:sz w:val="24"/>
@@ -6081,15 +6504,33 @@
           <w:sz w:val="24"/>
           <w:szCs w:val="24"/>
         </w:rPr>
-        <w:t xml:space="preserve"> muestra el stock máximo </w:t>
-      </w:r>
-      <w:r>
-        <w:rPr>
-          <w:rFonts w:ascii="Arial" w:hAnsi="Arial" w:cs="Arial"/>
-          <w:sz w:val="24"/>
-          <w:szCs w:val="24"/>
-        </w:rPr>
-        <w:t>que tuvo</w:t>
+        <w:t xml:space="preserve"> muestra </w:t>
+      </w:r>
+      <w:proofErr w:type="spellStart"/>
+      <w:r>
+        <w:rPr>
+          <w:rFonts w:ascii="Arial" w:hAnsi="Arial" w:cs="Arial"/>
+          <w:sz w:val="24"/>
+          <w:szCs w:val="24"/>
+        </w:rPr>
+        <w:t>la</w:t>
+      </w:r>
+      <w:proofErr w:type="spellEnd"/>
+      <w:r>
+        <w:rPr>
+          <w:rFonts w:ascii="Arial" w:hAnsi="Arial" w:cs="Arial"/>
+          <w:sz w:val="24"/>
+          <w:szCs w:val="24"/>
+        </w:rPr>
+        <w:t xml:space="preserve"> máxim</w:t>
+      </w:r>
+      <w:r>
+        <w:rPr>
+          <w:rFonts w:ascii="Arial" w:hAnsi="Arial" w:cs="Arial"/>
+          <w:sz w:val="24"/>
+          <w:szCs w:val="24"/>
+        </w:rPr>
+        <w:t>a cantidad de stock</w:t>
       </w:r>
       <w:r>
         <w:rPr>
@@ -6105,6 +6546,30 @@
           <w:sz w:val="24"/>
           <w:szCs w:val="24"/>
         </w:rPr>
+        <w:t>que tuv</w:t>
+      </w:r>
+      <w:r>
+        <w:rPr>
+          <w:rFonts w:ascii="Arial" w:hAnsi="Arial" w:cs="Arial"/>
+          <w:sz w:val="24"/>
+          <w:szCs w:val="24"/>
+        </w:rPr>
+        <w:t>ieron las sucursales</w:t>
+      </w:r>
+      <w:r>
+        <w:rPr>
+          <w:rFonts w:ascii="Arial" w:hAnsi="Arial" w:cs="Arial"/>
+          <w:sz w:val="24"/>
+          <w:szCs w:val="24"/>
+        </w:rPr>
+        <w:t xml:space="preserve"> </w:t>
+      </w:r>
+      <w:r>
+        <w:rPr>
+          <w:rFonts w:ascii="Arial" w:hAnsi="Arial" w:cs="Arial"/>
+          <w:sz w:val="24"/>
+          <w:szCs w:val="24"/>
+        </w:rPr>
         <w:t>cada</w:t>
       </w:r>
       <w:r>
@@ -6113,7 +6578,7 @@
           <w:sz w:val="24"/>
           <w:szCs w:val="24"/>
         </w:rPr>
-        <w:t xml:space="preserve"> sucursal por año.</w:t>
+        <w:t xml:space="preserve"> año.</w:t>
       </w:r>
     </w:p>
     <w:p>
@@ -6124,6 +6589,7 @@
           <w:numId w:val="7"/>
         </w:numPr>
         <w:spacing w:line="360" w:lineRule="auto"/>
+        <w:jc w:val="both"/>
         <w:rPr>
           <w:rFonts w:ascii="Arial" w:hAnsi="Arial" w:cs="Arial"/>
           <w:sz w:val="24"/>
@@ -6168,7 +6634,73 @@
           <w:sz w:val="24"/>
           <w:szCs w:val="24"/>
         </w:rPr>
-        <w:t xml:space="preserve">muestra el precio promedio de compra y venta de </w:t>
+        <w:t>muestra el precio promedio de compra</w:t>
+      </w:r>
+      <w:r>
+        <w:rPr>
+          <w:rFonts w:ascii="Arial" w:hAnsi="Arial" w:cs="Arial"/>
+          <w:sz w:val="24"/>
+          <w:szCs w:val="24"/>
+        </w:rPr>
+        <w:t>s</w:t>
+      </w:r>
+      <w:r>
+        <w:rPr>
+          <w:rFonts w:ascii="Arial" w:hAnsi="Arial" w:cs="Arial"/>
+          <w:sz w:val="24"/>
+          <w:szCs w:val="24"/>
+        </w:rPr>
+        <w:t xml:space="preserve"> </w:t>
+      </w:r>
+      <w:proofErr w:type="gramStart"/>
+      <w:r>
+        <w:rPr>
+          <w:rFonts w:ascii="Arial" w:hAnsi="Arial" w:cs="Arial"/>
+          <w:sz w:val="24"/>
+          <w:szCs w:val="24"/>
+        </w:rPr>
+        <w:t xml:space="preserve">y </w:t>
+      </w:r>
+      <w:r>
+        <w:rPr>
+          <w:rFonts w:ascii="Arial" w:hAnsi="Arial" w:cs="Arial"/>
+          <w:sz w:val="24"/>
+          <w:szCs w:val="24"/>
+        </w:rPr>
+        <w:t xml:space="preserve"> de</w:t>
+      </w:r>
+      <w:proofErr w:type="gramEnd"/>
+      <w:r>
+        <w:rPr>
+          <w:rFonts w:ascii="Arial" w:hAnsi="Arial" w:cs="Arial"/>
+          <w:sz w:val="24"/>
+          <w:szCs w:val="24"/>
+        </w:rPr>
+        <w:t xml:space="preserve"> </w:t>
+      </w:r>
+      <w:r>
+        <w:rPr>
+          <w:rFonts w:ascii="Arial" w:hAnsi="Arial" w:cs="Arial"/>
+          <w:sz w:val="24"/>
+          <w:szCs w:val="24"/>
+        </w:rPr>
+        <w:t>venta</w:t>
+      </w:r>
+      <w:r>
+        <w:rPr>
+          <w:rFonts w:ascii="Arial" w:hAnsi="Arial" w:cs="Arial"/>
+          <w:sz w:val="24"/>
+          <w:szCs w:val="24"/>
+        </w:rPr>
+        <w:t>s</w:t>
+      </w:r>
+      <w:r>
+        <w:rPr>
+          <w:rFonts w:ascii="Arial" w:hAnsi="Arial" w:cs="Arial"/>
+          <w:sz w:val="24"/>
+          <w:szCs w:val="24"/>
+        </w:rPr>
+        <w:t xml:space="preserve"> de </w:t>
       </w:r>
       <w:r>
         <w:rPr>
@@ -6184,7 +6716,7 @@
           <w:sz w:val="24"/>
           <w:szCs w:val="24"/>
         </w:rPr>
-        <w:t xml:space="preserve"> autopartes por instante de tiempo (año y mes) y sucursal</w:t>
+        <w:t xml:space="preserve"> autoparte por sucursal</w:t>
       </w:r>
     </w:p>
     <w:p>
@@ -6195,6 +6727,7 @@
           <w:numId w:val="7"/>
         </w:numPr>
         <w:spacing w:line="360" w:lineRule="auto"/>
+        <w:jc w:val="both"/>
         <w:rPr>
           <w:rStyle w:val="Referenciasutil"/>
           <w:rFonts w:ascii="Arial" w:hAnsi="Arial" w:cs="Arial"/>

</xml_diff>

<commit_message>
Actualizo diagrama con cliente
</commit_message>
<xml_diff>
--- a/Estrategia.docx
+++ b/Estrategia.docx
@@ -260,7 +260,7 @@
                       </w:tcPr>
                       <w:p>
                         <w:pPr>
-                          <w:pStyle w:val="NoSpacing"/>
+                          <w:pStyle w:val="Sinespaciado"/>
                           <w:jc w:val="center"/>
                           <w:rPr>
                             <w:rFonts w:eastAsiaTheme="majorEastAsia" w:cs="Times New Roman"/>
@@ -301,7 +301,7 @@
                   </w:tcPr>
                   <w:p>
                     <w:pPr>
-                      <w:pStyle w:val="NoSpacing"/>
+                      <w:pStyle w:val="Sinespaciado"/>
                       <w:jc w:val="center"/>
                       <w:rPr>
                         <w:rFonts w:ascii="Consolas" w:eastAsiaTheme="majorEastAsia" w:hAnsi="Consolas" w:cstheme="majorBidi"/>
@@ -337,7 +337,7 @@
                   </w:tcPr>
                   <w:p>
                     <w:pPr>
-                      <w:pStyle w:val="NoSpacing"/>
+                      <w:pStyle w:val="Sinespaciado"/>
                     </w:pPr>
                   </w:p>
                 </w:tc>
@@ -345,7 +345,7 @@
             </w:tbl>
             <w:tbl>
               <w:tblPr>
-                <w:tblStyle w:val="TableGrid"/>
+                <w:tblStyle w:val="Tablaconcuadrcula"/>
                 <w:tblW w:w="11316" w:type="dxa"/>
                 <w:tblInd w:w="-1389" w:type="dxa"/>
                 <w:tblLayout w:type="fixed"/>
@@ -682,7 +682,7 @@
                     <w:hyperlink r:id="rId9" w:history="1">
                       <w:r>
                         <w:rPr>
-                          <w:rStyle w:val="Hyperlink"/>
+                          <w:rStyle w:val="Hipervnculo"/>
                           <w:b/>
                           <w:bCs/>
                           <w:i/>
@@ -851,7 +851,7 @@
                       </w:r>
                       <w:r>
                         <w:rPr>
-                          <w:rStyle w:val="Hyperlink"/>
+                          <w:rStyle w:val="Hipervnculo"/>
                           <w:i/>
                           <w:iCs/>
                         </w:rPr>
@@ -995,7 +995,7 @@
                     <w:hyperlink r:id="rId10" w:history="1">
                       <w:r>
                         <w:rPr>
-                          <w:rStyle w:val="Hyperlink"/>
+                          <w:rStyle w:val="Hipervnculo"/>
                           <w:i/>
                           <w:iCs/>
                         </w:rPr>
@@ -1859,15 +1859,7 @@
                                         <w:b/>
                                         <w:u w:val="single"/>
                                       </w:rPr>
-                                      <w:t>2</w:t>
-                                    </w:r>
-                                    <w:r>
-                                      <w:rPr>
-                                        <w:rFonts w:ascii="Arial" w:hAnsi="Arial" w:cs="Arial"/>
-                                        <w:b/>
-                                        <w:u w:val="single"/>
-                                      </w:rPr>
-                                      <w:t>5</w:t>
+                                      <w:t>10</w:t>
                                     </w:r>
                                     <w:r>
                                       <w:rPr>
@@ -1883,7 +1875,15 @@
                                         <w:b/>
                                         <w:u w:val="single"/>
                                       </w:rPr>
-                                      <w:t>10</w:t>
+                                      <w:t>1</w:t>
+                                    </w:r>
+                                    <w:r>
+                                      <w:rPr>
+                                        <w:rFonts w:ascii="Arial" w:hAnsi="Arial" w:cs="Arial"/>
+                                        <w:b/>
+                                        <w:u w:val="single"/>
+                                      </w:rPr>
+                                      <w:t>2</w:t>
                                     </w:r>
                                     <w:r>
                                       <w:rPr>
@@ -1945,7 +1945,11 @@
                   </mc:Choice>
                   <mc:Fallback>
                     <w:pict>
-                      <v:shape w14:anchorId="27AD0256" id="Cuadro de texto 2" o:spid="_x0000_s1027" type="#_x0000_t202" style="position:absolute;margin-left:-23.35pt;margin-top:8.3pt;width:3in;height:110.55pt;z-index:251659264;visibility:visible;mso-wrap-style:square;mso-width-percent:0;mso-height-percent:200;mso-wrap-distance-left:9pt;mso-wrap-distance-top:0;mso-wrap-distance-right:9pt;mso-wrap-distance-bottom:0;mso-position-horizontal:absolute;mso-position-horizontal-relative:text;mso-position-vertical:absolute;mso-position-vertical-relative:text;mso-width-percent:0;mso-height-percent:200;mso-width-relative:margin;mso-height-relative:margin;v-text-anchor:top" o:gfxdata="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" fillcolor="white [3212]" strokecolor="white [3212]">
+                      <v:shapetype w14:anchorId="27AD0256" id="_x0000_t202" coordsize="21600,21600" o:spt="202" path="m,l,21600r21600,l21600,xe">
+                        <v:stroke joinstyle="miter"/>
+                        <v:path gradientshapeok="t" o:connecttype="rect"/>
+                      </v:shapetype>
+                      <v:shape id="Cuadro de texto 2" o:spid="_x0000_s1027" type="#_x0000_t202" style="position:absolute;margin-left:-23.35pt;margin-top:8.3pt;width:3in;height:110.55pt;z-index:251659264;visibility:visible;mso-wrap-style:square;mso-width-percent:0;mso-height-percent:200;mso-wrap-distance-left:9pt;mso-wrap-distance-top:0;mso-wrap-distance-right:9pt;mso-wrap-distance-bottom:0;mso-position-horizontal:absolute;mso-position-horizontal-relative:text;mso-position-vertical:absolute;mso-position-vertical-relative:text;mso-width-percent:0;mso-height-percent:200;mso-width-relative:margin;mso-height-relative:margin;v-text-anchor:top" o:gfxdata="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" fillcolor="white [3212]" strokecolor="white [3212]">
                         <v:textbox style="mso-fit-shape-to-text:t">
                           <w:txbxContent>
                             <w:p>
@@ -1976,15 +1980,7 @@
                                   <w:b/>
                                   <w:u w:val="single"/>
                                 </w:rPr>
-                                <w:t>2</w:t>
-                              </w:r>
-                              <w:r>
-                                <w:rPr>
-                                  <w:rFonts w:ascii="Arial" w:hAnsi="Arial" w:cs="Arial"/>
-                                  <w:b/>
-                                  <w:u w:val="single"/>
-                                </w:rPr>
-                                <w:t>5</w:t>
+                                <w:t>10</w:t>
                               </w:r>
                               <w:r>
                                 <w:rPr>
@@ -2000,7 +1996,15 @@
                                   <w:b/>
                                   <w:u w:val="single"/>
                                 </w:rPr>
-                                <w:t>10</w:t>
+                                <w:t>1</w:t>
+                              </w:r>
+                              <w:r>
+                                <w:rPr>
+                                  <w:rFonts w:ascii="Arial" w:hAnsi="Arial" w:cs="Arial"/>
+                                  <w:b/>
+                                  <w:u w:val="single"/>
+                                </w:rPr>
+                                <w:t>2</w:t>
                               </w:r>
                               <w:r>
                                 <w:rPr>
@@ -2078,7 +2082,7 @@
           </w:pPr>
           <w:r>
             <w:rPr>
-              <w:rStyle w:val="TitleChar"/>
+              <w:rStyle w:val="TtuloCar"/>
             </w:rPr>
             <w:lastRenderedPageBreak/>
             <w:t>Índice</w:t>
@@ -2088,7 +2092,7 @@
     </w:sdt>
     <w:p>
       <w:pPr>
-        <w:pStyle w:val="ListParagraph"/>
+        <w:pStyle w:val="Prrafodelista"/>
         <w:numPr>
           <w:ilvl w:val="0"/>
           <w:numId w:val="1"/>
@@ -2131,7 +2135,7 @@
     </w:p>
     <w:p>
       <w:pPr>
-        <w:pStyle w:val="ListParagraph"/>
+        <w:pStyle w:val="Prrafodelista"/>
         <w:numPr>
           <w:ilvl w:val="0"/>
           <w:numId w:val="1"/>
@@ -2180,7 +2184,7 @@
     </w:p>
     <w:p>
       <w:pPr>
-        <w:pStyle w:val="ListParagraph"/>
+        <w:pStyle w:val="Prrafodelista"/>
         <w:numPr>
           <w:ilvl w:val="0"/>
           <w:numId w:val="1"/>
@@ -2223,7 +2227,7 @@
     </w:p>
     <w:p>
       <w:pPr>
-        <w:pStyle w:val="ListParagraph"/>
+        <w:pStyle w:val="Prrafodelista"/>
         <w:numPr>
           <w:ilvl w:val="0"/>
           <w:numId w:val="1"/>
@@ -2266,7 +2270,7 @@
     </w:p>
     <w:p>
       <w:pPr>
-        <w:pStyle w:val="ListParagraph"/>
+        <w:pStyle w:val="Prrafodelista"/>
         <w:numPr>
           <w:ilvl w:val="0"/>
           <w:numId w:val="1"/>
@@ -2297,7 +2301,7 @@
     </w:p>
     <w:p>
       <w:pPr>
-        <w:pStyle w:val="ListParagraph"/>
+        <w:pStyle w:val="Prrafodelista"/>
         <w:numPr>
           <w:ilvl w:val="0"/>
           <w:numId w:val="1"/>
@@ -2328,7 +2332,7 @@
     </w:p>
     <w:p>
       <w:pPr>
-        <w:pStyle w:val="ListParagraph"/>
+        <w:pStyle w:val="Prrafodelista"/>
         <w:numPr>
           <w:ilvl w:val="0"/>
           <w:numId w:val="1"/>
@@ -2359,7 +2363,7 @@
     </w:p>
     <w:p>
       <w:pPr>
-        <w:pStyle w:val="ListParagraph"/>
+        <w:pStyle w:val="Prrafodelista"/>
         <w:numPr>
           <w:ilvl w:val="0"/>
           <w:numId w:val="1"/>
@@ -2408,7 +2412,7 @@
     </w:p>
     <w:p>
       <w:pPr>
-        <w:pStyle w:val="ListParagraph"/>
+        <w:pStyle w:val="Prrafodelista"/>
         <w:numPr>
           <w:ilvl w:val="0"/>
           <w:numId w:val="1"/>
@@ -2451,7 +2455,7 @@
     </w:p>
     <w:p>
       <w:pPr>
-        <w:pStyle w:val="ListParagraph"/>
+        <w:pStyle w:val="Prrafodelista"/>
         <w:numPr>
           <w:ilvl w:val="0"/>
           <w:numId w:val="1"/>
@@ -2512,7 +2516,7 @@
     </w:p>
     <w:p>
       <w:pPr>
-        <w:pStyle w:val="ListParagraph"/>
+        <w:pStyle w:val="Prrafodelista"/>
         <w:jc w:val="both"/>
         <w:rPr>
           <w:rFonts w:ascii="Arial" w:hAnsi="Arial" w:cs="Arial"/>
@@ -2521,7 +2525,7 @@
     </w:p>
     <w:p>
       <w:pPr>
-        <w:pStyle w:val="ListParagraph"/>
+        <w:pStyle w:val="Prrafodelista"/>
         <w:jc w:val="both"/>
         <w:rPr>
           <w:rFonts w:ascii="Arial" w:hAnsi="Arial" w:cs="Arial"/>
@@ -2532,7 +2536,7 @@
     </w:p>
     <w:p>
       <w:pPr>
-        <w:pStyle w:val="ListParagraph"/>
+        <w:pStyle w:val="Prrafodelista"/>
         <w:jc w:val="both"/>
         <w:rPr>
           <w:rFonts w:ascii="Arial" w:hAnsi="Arial" w:cs="Arial"/>
@@ -2558,7 +2562,7 @@
     </w:p>
     <w:p>
       <w:pPr>
-        <w:pStyle w:val="Title"/>
+        <w:pStyle w:val="Ttulo"/>
         <w:jc w:val="center"/>
       </w:pPr>
       <w:r>
@@ -2649,7 +2653,7 @@
     </w:p>
     <w:p>
       <w:pPr>
-        <w:pStyle w:val="Title"/>
+        <w:pStyle w:val="Ttulo"/>
         <w:jc w:val="center"/>
       </w:pPr>
       <w:r>
@@ -2661,14 +2665,14 @@
       <w:pPr>
         <w:spacing w:line="480" w:lineRule="auto"/>
         <w:rPr>
-          <w:rStyle w:val="SubtleReference"/>
+          <w:rStyle w:val="Referenciasutil"/>
           <w:sz w:val="32"/>
           <w:szCs w:val="32"/>
         </w:rPr>
       </w:pPr>
       <w:r>
         <w:rPr>
-          <w:rStyle w:val="SubtleReference"/>
+          <w:rStyle w:val="Referenciasutil"/>
           <w:sz w:val="32"/>
           <w:szCs w:val="32"/>
         </w:rPr>
@@ -2676,7 +2680,7 @@
       </w:r>
       <w:r>
         <w:rPr>
-          <w:rStyle w:val="SubtleReference"/>
+          <w:rStyle w:val="Referenciasutil"/>
           <w:sz w:val="32"/>
           <w:szCs w:val="32"/>
         </w:rPr>
@@ -2685,7 +2689,7 @@
     </w:p>
     <w:p>
       <w:pPr>
-        <w:pStyle w:val="ListParagraph"/>
+        <w:pStyle w:val="Prrafodelista"/>
         <w:numPr>
           <w:ilvl w:val="0"/>
           <w:numId w:val="2"/>
@@ -2928,7 +2932,7 @@
     </w:p>
     <w:p>
       <w:pPr>
-        <w:pStyle w:val="ListParagraph"/>
+        <w:pStyle w:val="Prrafodelista"/>
         <w:jc w:val="both"/>
         <w:rPr>
           <w:rFonts w:ascii="Arial" w:hAnsi="Arial" w:cs="Arial"/>
@@ -2939,7 +2943,7 @@
     </w:p>
     <w:p>
       <w:pPr>
-        <w:pStyle w:val="ListParagraph"/>
+        <w:pStyle w:val="Prrafodelista"/>
         <w:numPr>
           <w:ilvl w:val="0"/>
           <w:numId w:val="2"/>
@@ -2982,7 +2986,7 @@
     </w:p>
     <w:p>
       <w:pPr>
-        <w:pStyle w:val="ListParagraph"/>
+        <w:pStyle w:val="Prrafodelista"/>
         <w:jc w:val="both"/>
         <w:rPr>
           <w:rFonts w:ascii="Arial" w:hAnsi="Arial" w:cs="Arial"/>
@@ -2993,7 +2997,7 @@
     </w:p>
     <w:p>
       <w:pPr>
-        <w:pStyle w:val="ListParagraph"/>
+        <w:pStyle w:val="Prrafodelista"/>
         <w:numPr>
           <w:ilvl w:val="0"/>
           <w:numId w:val="2"/>
@@ -3102,7 +3106,7 @@
     </w:p>
     <w:p>
       <w:pPr>
-        <w:pStyle w:val="ListParagraph"/>
+        <w:pStyle w:val="Prrafodelista"/>
         <w:jc w:val="both"/>
         <w:rPr>
           <w:rFonts w:ascii="Arial" w:hAnsi="Arial" w:cs="Arial"/>
@@ -3113,7 +3117,7 @@
     </w:p>
     <w:p>
       <w:pPr>
-        <w:pStyle w:val="ListParagraph"/>
+        <w:pStyle w:val="Prrafodelista"/>
         <w:numPr>
           <w:ilvl w:val="0"/>
           <w:numId w:val="2"/>
@@ -3164,7 +3168,7 @@
     </w:p>
     <w:p>
       <w:pPr>
-        <w:pStyle w:val="ListParagraph"/>
+        <w:pStyle w:val="Prrafodelista"/>
         <w:jc w:val="both"/>
         <w:rPr>
           <w:rFonts w:ascii="Arial" w:hAnsi="Arial" w:cs="Arial"/>
@@ -3175,7 +3179,7 @@
     </w:p>
     <w:p>
       <w:pPr>
-        <w:pStyle w:val="ListParagraph"/>
+        <w:pStyle w:val="Prrafodelista"/>
         <w:numPr>
           <w:ilvl w:val="0"/>
           <w:numId w:val="2"/>
@@ -3208,7 +3212,7 @@
     </w:p>
     <w:p>
       <w:pPr>
-        <w:pStyle w:val="ListParagraph"/>
+        <w:pStyle w:val="Prrafodelista"/>
         <w:jc w:val="both"/>
         <w:rPr>
           <w:rFonts w:ascii="Arial" w:hAnsi="Arial" w:cs="Arial"/>
@@ -3235,17 +3239,17 @@
     </w:p>
     <w:p>
       <w:pPr>
-        <w:pStyle w:val="ListParagraph"/>
-        <w:rPr>
-          <w:rFonts w:ascii="Arial" w:hAnsi="Arial" w:cs="Arial"/>
-          <w:sz w:val="24"/>
-          <w:szCs w:val="24"/>
-        </w:rPr>
-      </w:pPr>
-    </w:p>
-    <w:p>
-      <w:pPr>
-        <w:pStyle w:val="ListParagraph"/>
+        <w:pStyle w:val="Prrafodelista"/>
+        <w:rPr>
+          <w:rFonts w:ascii="Arial" w:hAnsi="Arial" w:cs="Arial"/>
+          <w:sz w:val="24"/>
+          <w:szCs w:val="24"/>
+        </w:rPr>
+      </w:pPr>
+    </w:p>
+    <w:p>
+      <w:pPr>
+        <w:pStyle w:val="Prrafodelista"/>
         <w:rPr>
           <w:rFonts w:ascii="Arial" w:hAnsi="Arial" w:cs="Arial"/>
           <w:sz w:val="24"/>
@@ -3257,14 +3261,14 @@
       <w:pPr>
         <w:spacing w:line="360" w:lineRule="auto"/>
         <w:rPr>
-          <w:rStyle w:val="SubtleReference"/>
+          <w:rStyle w:val="Referenciasutil"/>
           <w:sz w:val="32"/>
           <w:szCs w:val="32"/>
         </w:rPr>
       </w:pPr>
       <w:r>
         <w:rPr>
-          <w:rStyle w:val="SubtleReference"/>
+          <w:rStyle w:val="Referenciasutil"/>
           <w:sz w:val="32"/>
           <w:szCs w:val="32"/>
         </w:rPr>
@@ -3273,7 +3277,7 @@
       </w:r>
       <w:r>
         <w:rPr>
-          <w:rStyle w:val="SubtleReference"/>
+          <w:rStyle w:val="Referenciasutil"/>
           <w:sz w:val="32"/>
           <w:szCs w:val="32"/>
         </w:rPr>
@@ -3282,7 +3286,7 @@
     </w:p>
     <w:p>
       <w:pPr>
-        <w:pStyle w:val="ListParagraph"/>
+        <w:pStyle w:val="Prrafodelista"/>
         <w:numPr>
           <w:ilvl w:val="0"/>
           <w:numId w:val="3"/>
@@ -3381,7 +3385,7 @@
     </w:p>
     <w:p>
       <w:pPr>
-        <w:pStyle w:val="ListParagraph"/>
+        <w:pStyle w:val="Prrafodelista"/>
         <w:jc w:val="both"/>
         <w:rPr>
           <w:rFonts w:ascii="Arial" w:hAnsi="Arial" w:cs="Arial"/>
@@ -3392,7 +3396,7 @@
     </w:p>
     <w:p>
       <w:pPr>
-        <w:pStyle w:val="ListParagraph"/>
+        <w:pStyle w:val="Prrafodelista"/>
         <w:numPr>
           <w:ilvl w:val="0"/>
           <w:numId w:val="3"/>
@@ -3483,7 +3487,7 @@
     </w:p>
     <w:p>
       <w:pPr>
-        <w:pStyle w:val="ListParagraph"/>
+        <w:pStyle w:val="Prrafodelista"/>
         <w:numPr>
           <w:ilvl w:val="0"/>
           <w:numId w:val="3"/>
@@ -3524,7 +3528,7 @@
     </w:p>
     <w:p>
       <w:pPr>
-        <w:pStyle w:val="ListParagraph"/>
+        <w:pStyle w:val="Prrafodelista"/>
         <w:numPr>
           <w:ilvl w:val="0"/>
           <w:numId w:val="3"/>
@@ -3583,7 +3587,7 @@
     </w:p>
     <w:p>
       <w:pPr>
-        <w:pStyle w:val="ListParagraph"/>
+        <w:pStyle w:val="Prrafodelista"/>
         <w:numPr>
           <w:ilvl w:val="0"/>
           <w:numId w:val="3"/>
@@ -3632,7 +3636,7 @@
     </w:p>
     <w:p>
       <w:pPr>
-        <w:pStyle w:val="ListParagraph"/>
+        <w:pStyle w:val="Prrafodelista"/>
         <w:numPr>
           <w:ilvl w:val="0"/>
           <w:numId w:val="3"/>
@@ -3736,7 +3740,7 @@
     </w:p>
     <w:p>
       <w:pPr>
-        <w:pStyle w:val="Title"/>
+        <w:pStyle w:val="Ttulo"/>
         <w:tabs>
           <w:tab w:val="right" w:pos="8504"/>
         </w:tabs>
@@ -3759,14 +3763,14 @@
       <w:pPr>
         <w:spacing w:line="360" w:lineRule="auto"/>
         <w:rPr>
-          <w:rStyle w:val="SubtleReference"/>
+          <w:rStyle w:val="Referenciasutil"/>
           <w:sz w:val="32"/>
           <w:szCs w:val="32"/>
         </w:rPr>
       </w:pPr>
       <w:r>
         <w:rPr>
-          <w:rStyle w:val="SubtleReference"/>
+          <w:rStyle w:val="Referenciasutil"/>
           <w:sz w:val="32"/>
           <w:szCs w:val="32"/>
         </w:rPr>
@@ -3776,24 +3780,25 @@
     <w:p>
       <w:pPr>
         <w:spacing w:line="360" w:lineRule="auto"/>
-        <w:rPr>
-          <w:rStyle w:val="SubtleReference"/>
+        <w:jc w:val="center"/>
+        <w:rPr>
+          <w:rStyle w:val="Referenciasutil"/>
           <w:sz w:val="32"/>
           <w:szCs w:val="32"/>
         </w:rPr>
       </w:pPr>
       <w:r>
         <w:rPr>
-          <w:rStyle w:val="SubtleReference"/>
+          <w:rStyle w:val="Referenciasutil"/>
           <w:noProof/>
           <w:sz w:val="32"/>
           <w:szCs w:val="32"/>
           <w:u w:val="none"/>
         </w:rPr>
         <w:drawing>
-          <wp:inline distT="0" distB="0" distL="0" distR="0" wp14:anchorId="34E896D6" wp14:editId="77D39748">
-            <wp:extent cx="5394960" cy="3877310"/>
-            <wp:effectExtent l="0" t="0" r="0" b="8890"/>
+          <wp:inline distT="0" distB="0" distL="0" distR="0" wp14:anchorId="34E896D6" wp14:editId="5CB833F5">
+            <wp:extent cx="5295900" cy="4062609"/>
+            <wp:effectExtent l="0" t="0" r="0" b="0"/>
             <wp:docPr id="5" name="Picture 5"/>
             <wp:cNvGraphicFramePr>
               <a:graphicFrameLocks xmlns:a="http://schemas.openxmlformats.org/drawingml/2006/main" noChangeAspect="1"/>
@@ -3802,7 +3807,7 @@
               <a:graphicData uri="http://schemas.openxmlformats.org/drawingml/2006/picture">
                 <pic:pic xmlns:pic="http://schemas.openxmlformats.org/drawingml/2006/picture">
                   <pic:nvPicPr>
-                    <pic:cNvPr id="0" name="Picture 1"/>
+                    <pic:cNvPr id="5" name="Picture 5"/>
                     <pic:cNvPicPr>
                       <a:picLocks noChangeAspect="1" noChangeArrowheads="1"/>
                     </pic:cNvPicPr>
@@ -3815,7 +3820,6 @@
                         </a:ext>
                       </a:extLst>
                     </a:blip>
-                    <a:srcRect/>
                     <a:stretch>
                       <a:fillRect/>
                     </a:stretch>
@@ -3823,7 +3827,7 @@
                   <pic:spPr bwMode="auto">
                     <a:xfrm>
                       <a:off x="0" y="0"/>
-                      <a:ext cx="5394960" cy="3877310"/>
+                      <a:ext cx="5295900" cy="4062609"/>
                     </a:xfrm>
                     <a:prstGeom prst="rect">
                       <a:avLst/>
@@ -3844,7 +3848,7 @@
       <w:pPr>
         <w:spacing w:line="360" w:lineRule="auto"/>
         <w:rPr>
-          <w:rStyle w:val="SubtleReference"/>
+          <w:rStyle w:val="Referenciasutil"/>
           <w:sz w:val="32"/>
           <w:szCs w:val="32"/>
         </w:rPr>
@@ -3854,7 +3858,7 @@
       <w:pPr>
         <w:spacing w:line="360" w:lineRule="auto"/>
         <w:rPr>
-          <w:rStyle w:val="SubtleReference"/>
+          <w:rStyle w:val="Referenciasutil"/>
           <w:sz w:val="32"/>
           <w:szCs w:val="32"/>
         </w:rPr>
@@ -3864,7 +3868,7 @@
       <w:pPr>
         <w:spacing w:line="360" w:lineRule="auto"/>
         <w:rPr>
-          <w:rStyle w:val="SubtleReference"/>
+          <w:rStyle w:val="Referenciasutil"/>
           <w:sz w:val="32"/>
           <w:szCs w:val="32"/>
         </w:rPr>
@@ -3874,7 +3878,7 @@
       <w:pPr>
         <w:spacing w:line="360" w:lineRule="auto"/>
         <w:rPr>
-          <w:rStyle w:val="SubtleReference"/>
+          <w:rStyle w:val="Referenciasutil"/>
           <w:sz w:val="32"/>
           <w:szCs w:val="32"/>
         </w:rPr>
@@ -3884,7 +3888,7 @@
       <w:pPr>
         <w:spacing w:line="360" w:lineRule="auto"/>
         <w:rPr>
-          <w:rStyle w:val="SubtleReference"/>
+          <w:rStyle w:val="Referenciasutil"/>
           <w:sz w:val="32"/>
           <w:szCs w:val="32"/>
         </w:rPr>
@@ -3894,7 +3898,7 @@
       <w:pPr>
         <w:spacing w:line="360" w:lineRule="auto"/>
         <w:rPr>
-          <w:rStyle w:val="SubtleReference"/>
+          <w:rStyle w:val="Referenciasutil"/>
           <w:sz w:val="32"/>
           <w:szCs w:val="32"/>
         </w:rPr>
@@ -3904,7 +3908,7 @@
       <w:pPr>
         <w:spacing w:line="360" w:lineRule="auto"/>
         <w:rPr>
-          <w:rStyle w:val="SubtleReference"/>
+          <w:rStyle w:val="Referenciasutil"/>
           <w:sz w:val="32"/>
           <w:szCs w:val="32"/>
         </w:rPr>
@@ -3914,7 +3918,7 @@
       <w:pPr>
         <w:spacing w:line="360" w:lineRule="auto"/>
         <w:rPr>
-          <w:rStyle w:val="SubtleReference"/>
+          <w:rStyle w:val="Referenciasutil"/>
           <w:sz w:val="32"/>
           <w:szCs w:val="32"/>
         </w:rPr>
@@ -3924,23 +3928,22 @@
       <w:pPr>
         <w:spacing w:line="360" w:lineRule="auto"/>
         <w:rPr>
-          <w:rStyle w:val="SubtleReference"/>
+          <w:rStyle w:val="Referenciasutil"/>
           <w:sz w:val="32"/>
           <w:szCs w:val="32"/>
         </w:rPr>
       </w:pPr>
       <w:r>
         <w:rPr>
-          <w:rStyle w:val="SubtleReference"/>
+          <w:rStyle w:val="Referenciasutil"/>
           <w:sz w:val="32"/>
           <w:szCs w:val="32"/>
         </w:rPr>
-        <w:lastRenderedPageBreak/>
         <w:t>VENTA</w:t>
       </w:r>
       <w:r>
         <w:rPr>
-          <w:rStyle w:val="SubtleReference"/>
+          <w:rStyle w:val="Referenciasutil"/>
           <w:sz w:val="32"/>
           <w:szCs w:val="32"/>
         </w:rPr>
@@ -3951,23 +3954,23 @@
       <w:pPr>
         <w:spacing w:line="360" w:lineRule="auto"/>
         <w:rPr>
-          <w:rStyle w:val="SubtleReference"/>
+          <w:rStyle w:val="Referenciasutil"/>
           <w:sz w:val="32"/>
           <w:szCs w:val="32"/>
         </w:rPr>
       </w:pPr>
       <w:r>
         <w:rPr>
-          <w:rStyle w:val="SubtleReference"/>
+          <w:rStyle w:val="Referenciasutil"/>
           <w:noProof/>
           <w:sz w:val="32"/>
           <w:szCs w:val="32"/>
           <w:u w:val="none"/>
         </w:rPr>
         <w:drawing>
-          <wp:inline distT="0" distB="0" distL="0" distR="0" wp14:anchorId="157BDDF7" wp14:editId="04A8EE11">
-            <wp:extent cx="5394960" cy="3895090"/>
-            <wp:effectExtent l="0" t="0" r="0" b="0"/>
+          <wp:inline distT="0" distB="0" distL="0" distR="0" wp14:anchorId="157BDDF7" wp14:editId="292CFD60">
+            <wp:extent cx="5394960" cy="3827303"/>
+            <wp:effectExtent l="0" t="0" r="0" b="1905"/>
             <wp:docPr id="10" name="Picture 10"/>
             <wp:cNvGraphicFramePr>
               <a:graphicFrameLocks xmlns:a="http://schemas.openxmlformats.org/drawingml/2006/main" noChangeAspect="1"/>
@@ -3976,7 +3979,7 @@
               <a:graphicData uri="http://schemas.openxmlformats.org/drawingml/2006/picture">
                 <pic:pic xmlns:pic="http://schemas.openxmlformats.org/drawingml/2006/picture">
                   <pic:nvPicPr>
-                    <pic:cNvPr id="0" name="Picture 2"/>
+                    <pic:cNvPr id="10" name="Picture 10"/>
                     <pic:cNvPicPr>
                       <a:picLocks noChangeAspect="1" noChangeArrowheads="1"/>
                     </pic:cNvPicPr>
@@ -3989,7 +3992,6 @@
                         </a:ext>
                       </a:extLst>
                     </a:blip>
-                    <a:srcRect/>
                     <a:stretch>
                       <a:fillRect/>
                     </a:stretch>
@@ -3997,7 +3999,7 @@
                   <pic:spPr bwMode="auto">
                     <a:xfrm>
                       <a:off x="0" y="0"/>
-                      <a:ext cx="5394960" cy="3895090"/>
+                      <a:ext cx="5394960" cy="3827303"/>
                     </a:xfrm>
                     <a:prstGeom prst="rect">
                       <a:avLst/>
@@ -4018,7 +4020,7 @@
       <w:pPr>
         <w:spacing w:line="360" w:lineRule="auto"/>
         <w:rPr>
-          <w:rStyle w:val="SubtleReference"/>
+          <w:rStyle w:val="Referenciasutil"/>
           <w:sz w:val="32"/>
           <w:szCs w:val="32"/>
         </w:rPr>
@@ -4028,7 +4030,7 @@
       <w:pPr>
         <w:spacing w:line="360" w:lineRule="auto"/>
         <w:rPr>
-          <w:rStyle w:val="SubtleReference"/>
+          <w:rStyle w:val="Referenciasutil"/>
           <w:sz w:val="32"/>
           <w:szCs w:val="32"/>
         </w:rPr>
@@ -4038,7 +4040,7 @@
       <w:pPr>
         <w:spacing w:line="360" w:lineRule="auto"/>
         <w:rPr>
-          <w:rStyle w:val="SubtleReference"/>
+          <w:rStyle w:val="Referenciasutil"/>
           <w:sz w:val="32"/>
           <w:szCs w:val="32"/>
         </w:rPr>
@@ -4048,7 +4050,7 @@
       <w:pPr>
         <w:spacing w:line="360" w:lineRule="auto"/>
         <w:rPr>
-          <w:rStyle w:val="SubtleReference"/>
+          <w:rStyle w:val="Referenciasutil"/>
           <w:sz w:val="32"/>
           <w:szCs w:val="32"/>
         </w:rPr>
@@ -4058,7 +4060,7 @@
       <w:pPr>
         <w:spacing w:line="360" w:lineRule="auto"/>
         <w:rPr>
-          <w:rStyle w:val="SubtleReference"/>
+          <w:rStyle w:val="Referenciasutil"/>
           <w:sz w:val="32"/>
           <w:szCs w:val="32"/>
         </w:rPr>
@@ -4068,7 +4070,7 @@
       <w:pPr>
         <w:spacing w:line="360" w:lineRule="auto"/>
         <w:rPr>
-          <w:rStyle w:val="SubtleReference"/>
+          <w:rStyle w:val="Referenciasutil"/>
           <w:sz w:val="32"/>
           <w:szCs w:val="32"/>
         </w:rPr>
@@ -4078,7 +4080,7 @@
       <w:pPr>
         <w:spacing w:line="360" w:lineRule="auto"/>
         <w:rPr>
-          <w:rStyle w:val="SubtleReference"/>
+          <w:rStyle w:val="Referenciasutil"/>
           <w:sz w:val="32"/>
           <w:szCs w:val="32"/>
         </w:rPr>
@@ -4088,7 +4090,7 @@
       <w:pPr>
         <w:spacing w:line="360" w:lineRule="auto"/>
         <w:rPr>
-          <w:rStyle w:val="SubtleReference"/>
+          <w:rStyle w:val="Referenciasutil"/>
           <w:sz w:val="32"/>
           <w:szCs w:val="32"/>
         </w:rPr>
@@ -4098,7 +4100,7 @@
       <w:pPr>
         <w:spacing w:line="360" w:lineRule="auto"/>
         <w:rPr>
-          <w:rStyle w:val="SubtleReference"/>
+          <w:rStyle w:val="Referenciasutil"/>
           <w:sz w:val="32"/>
           <w:szCs w:val="32"/>
         </w:rPr>
@@ -4108,23 +4110,22 @@
       <w:pPr>
         <w:spacing w:line="360" w:lineRule="auto"/>
         <w:rPr>
-          <w:rStyle w:val="SubtleReference"/>
+          <w:rStyle w:val="Referenciasutil"/>
           <w:sz w:val="32"/>
           <w:szCs w:val="32"/>
         </w:rPr>
       </w:pPr>
       <w:r>
         <w:rPr>
-          <w:rStyle w:val="SubtleReference"/>
+          <w:rStyle w:val="Referenciasutil"/>
           <w:sz w:val="32"/>
           <w:szCs w:val="32"/>
         </w:rPr>
-        <w:lastRenderedPageBreak/>
         <w:t xml:space="preserve">COMPRA </w:t>
       </w:r>
       <w:r>
         <w:rPr>
-          <w:rStyle w:val="SubtleReference"/>
+          <w:rStyle w:val="Referenciasutil"/>
           <w:sz w:val="32"/>
           <w:szCs w:val="32"/>
         </w:rPr>
@@ -4134,8 +4135,9 @@
     <w:p>
       <w:pPr>
         <w:spacing w:line="360" w:lineRule="auto"/>
-        <w:rPr>
-          <w:rStyle w:val="SubtleReference"/>
+        <w:jc w:val="center"/>
+        <w:rPr>
+          <w:rStyle w:val="Referenciasutil"/>
           <w:sz w:val="32"/>
           <w:szCs w:val="32"/>
           <w:u w:val="none"/>
@@ -4143,16 +4145,16 @@
       </w:pPr>
       <w:r>
         <w:rPr>
-          <w:rStyle w:val="SubtleReference"/>
+          <w:rStyle w:val="Referenciasutil"/>
           <w:noProof/>
           <w:sz w:val="32"/>
           <w:szCs w:val="32"/>
           <w:u w:val="none"/>
         </w:rPr>
         <w:drawing>
-          <wp:inline distT="0" distB="0" distL="0" distR="0" wp14:anchorId="277F5E60" wp14:editId="1B9A3788">
-            <wp:extent cx="5394960" cy="3559810"/>
-            <wp:effectExtent l="0" t="0" r="0" b="2540"/>
+          <wp:inline distT="0" distB="0" distL="0" distR="0" wp14:anchorId="277F5E60" wp14:editId="53A546F4">
+            <wp:extent cx="4761608" cy="3559810"/>
+            <wp:effectExtent l="0" t="0" r="1270" b="2540"/>
             <wp:docPr id="8" name="Picture 8"/>
             <wp:cNvGraphicFramePr>
               <a:graphicFrameLocks xmlns:a="http://schemas.openxmlformats.org/drawingml/2006/main" noChangeAspect="1"/>
@@ -4161,20 +4163,19 @@
               <a:graphicData uri="http://schemas.openxmlformats.org/drawingml/2006/picture">
                 <pic:pic xmlns:pic="http://schemas.openxmlformats.org/drawingml/2006/picture">
                   <pic:nvPicPr>
-                    <pic:cNvPr id="0" name="Picture 3"/>
+                    <pic:cNvPr id="8" name="Picture 8"/>
                     <pic:cNvPicPr>
                       <a:picLocks noChangeAspect="1" noChangeArrowheads="1"/>
                     </pic:cNvPicPr>
                   </pic:nvPicPr>
                   <pic:blipFill>
-                    <a:blip r:embed="rId14">
+                    <a:blip r:embed="rId14" cstate="print">
                       <a:extLst>
                         <a:ext uri="{28A0092B-C50C-407E-A947-70E740481C1C}">
                           <a14:useLocalDpi xmlns:a14="http://schemas.microsoft.com/office/drawing/2010/main" val="0"/>
                         </a:ext>
                       </a:extLst>
                     </a:blip>
-                    <a:srcRect/>
                     <a:stretch>
                       <a:fillRect/>
                     </a:stretch>
@@ -4182,7 +4183,7 @@
                   <pic:spPr bwMode="auto">
                     <a:xfrm>
                       <a:off x="0" y="0"/>
-                      <a:ext cx="5394960" cy="3559810"/>
+                      <a:ext cx="4761608" cy="3559810"/>
                     </a:xfrm>
                     <a:prstGeom prst="rect">
                       <a:avLst/>
@@ -4203,7 +4204,7 @@
       <w:pPr>
         <w:spacing w:line="360" w:lineRule="auto"/>
         <w:rPr>
-          <w:rStyle w:val="SubtleReference"/>
+          <w:rStyle w:val="Referenciasutil"/>
           <w:sz w:val="32"/>
           <w:szCs w:val="32"/>
         </w:rPr>
@@ -4213,7 +4214,7 @@
       <w:pPr>
         <w:spacing w:line="360" w:lineRule="auto"/>
         <w:rPr>
-          <w:rStyle w:val="SubtleReference"/>
+          <w:rStyle w:val="Referenciasutil"/>
           <w:sz w:val="32"/>
           <w:szCs w:val="32"/>
         </w:rPr>
@@ -4223,7 +4224,7 @@
       <w:pPr>
         <w:spacing w:line="360" w:lineRule="auto"/>
         <w:rPr>
-          <w:rStyle w:val="SubtleReference"/>
+          <w:rStyle w:val="Referenciasutil"/>
           <w:sz w:val="32"/>
           <w:szCs w:val="32"/>
         </w:rPr>
@@ -4233,7 +4234,7 @@
       <w:pPr>
         <w:spacing w:line="360" w:lineRule="auto"/>
         <w:rPr>
-          <w:rStyle w:val="SubtleReference"/>
+          <w:rStyle w:val="Referenciasutil"/>
           <w:sz w:val="32"/>
           <w:szCs w:val="32"/>
         </w:rPr>
@@ -4243,7 +4244,7 @@
       <w:pPr>
         <w:spacing w:line="360" w:lineRule="auto"/>
         <w:rPr>
-          <w:rStyle w:val="SubtleReference"/>
+          <w:rStyle w:val="Referenciasutil"/>
           <w:sz w:val="32"/>
           <w:szCs w:val="32"/>
         </w:rPr>
@@ -4253,7 +4254,7 @@
       <w:pPr>
         <w:spacing w:line="360" w:lineRule="auto"/>
         <w:rPr>
-          <w:rStyle w:val="SubtleReference"/>
+          <w:rStyle w:val="Referenciasutil"/>
           <w:sz w:val="32"/>
           <w:szCs w:val="32"/>
         </w:rPr>
@@ -4263,7 +4264,7 @@
       <w:pPr>
         <w:spacing w:line="360" w:lineRule="auto"/>
         <w:rPr>
-          <w:rStyle w:val="SubtleReference"/>
+          <w:rStyle w:val="Referenciasutil"/>
           <w:sz w:val="32"/>
           <w:szCs w:val="32"/>
         </w:rPr>
@@ -4273,7 +4274,7 @@
       <w:pPr>
         <w:spacing w:line="360" w:lineRule="auto"/>
         <w:rPr>
-          <w:rStyle w:val="SubtleReference"/>
+          <w:rStyle w:val="Referenciasutil"/>
           <w:sz w:val="32"/>
           <w:szCs w:val="32"/>
         </w:rPr>
@@ -4283,7 +4284,7 @@
       <w:pPr>
         <w:spacing w:line="360" w:lineRule="auto"/>
         <w:rPr>
-          <w:rStyle w:val="SubtleReference"/>
+          <w:rStyle w:val="Referenciasutil"/>
           <w:sz w:val="32"/>
           <w:szCs w:val="32"/>
         </w:rPr>
@@ -4293,42 +4294,42 @@
       <w:pPr>
         <w:spacing w:line="360" w:lineRule="auto"/>
         <w:rPr>
-          <w:rStyle w:val="SubtleReference"/>
+          <w:rStyle w:val="Referenciasutil"/>
           <w:sz w:val="32"/>
           <w:szCs w:val="32"/>
         </w:rPr>
       </w:pPr>
       <w:r>
         <w:rPr>
-          <w:rStyle w:val="SubtleReference"/>
+          <w:rStyle w:val="Referenciasutil"/>
           <w:sz w:val="32"/>
           <w:szCs w:val="32"/>
         </w:rPr>
-        <w:lastRenderedPageBreak/>
         <w:t>VENTA AUTOPARTES</w:t>
       </w:r>
     </w:p>
     <w:p>
       <w:pPr>
         <w:spacing w:line="360" w:lineRule="auto"/>
-        <w:rPr>
-          <w:rStyle w:val="SubtleReference"/>
+        <w:jc w:val="center"/>
+        <w:rPr>
+          <w:rStyle w:val="Referenciasutil"/>
           <w:sz w:val="32"/>
           <w:szCs w:val="32"/>
         </w:rPr>
       </w:pPr>
       <w:r>
         <w:rPr>
-          <w:rStyle w:val="SubtleReference"/>
+          <w:rStyle w:val="Referenciasutil"/>
           <w:noProof/>
           <w:sz w:val="32"/>
           <w:szCs w:val="32"/>
           <w:u w:val="none"/>
         </w:rPr>
         <w:drawing>
-          <wp:inline distT="0" distB="0" distL="0" distR="0" wp14:anchorId="56FB1296" wp14:editId="396EDA5C">
-            <wp:extent cx="5394960" cy="3474720"/>
-            <wp:effectExtent l="0" t="0" r="0" b="0"/>
+          <wp:inline distT="0" distB="0" distL="0" distR="0" wp14:anchorId="56FB1296" wp14:editId="2BF2839D">
+            <wp:extent cx="5005971" cy="3562350"/>
+            <wp:effectExtent l="0" t="0" r="4445" b="0"/>
             <wp:docPr id="9" name="Picture 9"/>
             <wp:cNvGraphicFramePr>
               <a:graphicFrameLocks xmlns:a="http://schemas.openxmlformats.org/drawingml/2006/main" noChangeAspect="1"/>
@@ -4337,7 +4338,7 @@
               <a:graphicData uri="http://schemas.openxmlformats.org/drawingml/2006/picture">
                 <pic:pic xmlns:pic="http://schemas.openxmlformats.org/drawingml/2006/picture">
                   <pic:nvPicPr>
-                    <pic:cNvPr id="0" name="Picture 4"/>
+                    <pic:cNvPr id="9" name="Picture 9"/>
                     <pic:cNvPicPr>
                       <a:picLocks noChangeAspect="1" noChangeArrowheads="1"/>
                     </pic:cNvPicPr>
@@ -4350,7 +4351,6 @@
                         </a:ext>
                       </a:extLst>
                     </a:blip>
-                    <a:srcRect/>
                     <a:stretch>
                       <a:fillRect/>
                     </a:stretch>
@@ -4358,7 +4358,7 @@
                   <pic:spPr bwMode="auto">
                     <a:xfrm>
                       <a:off x="0" y="0"/>
-                      <a:ext cx="5394960" cy="3474720"/>
+                      <a:ext cx="5008805" cy="3564367"/>
                     </a:xfrm>
                     <a:prstGeom prst="rect">
                       <a:avLst/>
@@ -4379,7 +4379,7 @@
       <w:pPr>
         <w:spacing w:line="360" w:lineRule="auto"/>
         <w:rPr>
-          <w:rStyle w:val="SubtleReference"/>
+          <w:rStyle w:val="Referenciasutil"/>
           <w:sz w:val="32"/>
           <w:szCs w:val="32"/>
         </w:rPr>
@@ -4390,7 +4390,7 @@
         <w:spacing w:line="360" w:lineRule="auto"/>
         <w:jc w:val="center"/>
         <w:rPr>
-          <w:rStyle w:val="SubtleReference"/>
+          <w:rStyle w:val="Referenciasutil"/>
           <w:sz w:val="32"/>
           <w:szCs w:val="32"/>
         </w:rPr>
@@ -4400,7 +4400,7 @@
       <w:pPr>
         <w:spacing w:line="360" w:lineRule="auto"/>
         <w:rPr>
-          <w:rStyle w:val="SubtleReference"/>
+          <w:rStyle w:val="Referenciasutil"/>
           <w:sz w:val="32"/>
           <w:szCs w:val="32"/>
         </w:rPr>
@@ -4410,7 +4410,7 @@
       <w:pPr>
         <w:spacing w:line="360" w:lineRule="auto"/>
         <w:rPr>
-          <w:rStyle w:val="SubtleReference"/>
+          <w:rStyle w:val="Referenciasutil"/>
           <w:sz w:val="32"/>
           <w:szCs w:val="32"/>
         </w:rPr>
@@ -4420,7 +4420,7 @@
       <w:pPr>
         <w:spacing w:line="360" w:lineRule="auto"/>
         <w:rPr>
-          <w:rStyle w:val="SubtleReference"/>
+          <w:rStyle w:val="Referenciasutil"/>
           <w:sz w:val="32"/>
           <w:szCs w:val="32"/>
         </w:rPr>
@@ -4430,7 +4430,7 @@
       <w:pPr>
         <w:spacing w:line="360" w:lineRule="auto"/>
         <w:rPr>
-          <w:rStyle w:val="SubtleReference"/>
+          <w:rStyle w:val="Referenciasutil"/>
           <w:sz w:val="32"/>
           <w:szCs w:val="32"/>
         </w:rPr>
@@ -4440,7 +4440,7 @@
       <w:pPr>
         <w:spacing w:line="360" w:lineRule="auto"/>
         <w:rPr>
-          <w:rStyle w:val="SubtleReference"/>
+          <w:rStyle w:val="Referenciasutil"/>
           <w:sz w:val="32"/>
           <w:szCs w:val="32"/>
         </w:rPr>
@@ -4450,7 +4450,7 @@
       <w:pPr>
         <w:spacing w:line="360" w:lineRule="auto"/>
         <w:rPr>
-          <w:rStyle w:val="SubtleReference"/>
+          <w:rStyle w:val="Referenciasutil"/>
           <w:sz w:val="32"/>
           <w:szCs w:val="32"/>
         </w:rPr>
@@ -4460,62 +4460,23 @@
       <w:pPr>
         <w:spacing w:line="360" w:lineRule="auto"/>
         <w:rPr>
-          <w:rStyle w:val="SubtleReference"/>
+          <w:rStyle w:val="Referenciasutil"/>
           <w:sz w:val="32"/>
           <w:szCs w:val="32"/>
         </w:rPr>
       </w:pPr>
-    </w:p>
-    <w:p>
-      <w:pPr>
-        <w:spacing w:line="360" w:lineRule="auto"/>
-        <w:rPr>
-          <w:rStyle w:val="SubtleReference"/>
+      <w:r>
+        <w:rPr>
+          <w:rStyle w:val="Referenciasutil"/>
           <w:sz w:val="32"/>
           <w:szCs w:val="32"/>
         </w:rPr>
-      </w:pPr>
-    </w:p>
-    <w:p>
-      <w:pPr>
-        <w:spacing w:line="360" w:lineRule="auto"/>
-        <w:rPr>
-          <w:rStyle w:val="SubtleReference"/>
-          <w:sz w:val="32"/>
-          <w:szCs w:val="32"/>
-        </w:rPr>
-      </w:pPr>
-    </w:p>
-    <w:p>
-      <w:pPr>
-        <w:spacing w:line="360" w:lineRule="auto"/>
-        <w:rPr>
-          <w:rStyle w:val="SubtleReference"/>
-          <w:sz w:val="32"/>
-          <w:szCs w:val="32"/>
-        </w:rPr>
-      </w:pPr>
-    </w:p>
-    <w:p>
-      <w:pPr>
-        <w:spacing w:line="360" w:lineRule="auto"/>
-        <w:rPr>
-          <w:rStyle w:val="SubtleReference"/>
-          <w:sz w:val="32"/>
-          <w:szCs w:val="32"/>
-        </w:rPr>
-      </w:pPr>
-      <w:r>
-        <w:rPr>
-          <w:rStyle w:val="SubtleReference"/>
-          <w:sz w:val="32"/>
-          <w:szCs w:val="32"/>
-        </w:rPr>
+        <w:lastRenderedPageBreak/>
         <w:t>Business Intelligence</w:t>
       </w:r>
       <w:r>
         <w:rPr>
-          <w:rStyle w:val="SubtleReference"/>
+          <w:rStyle w:val="Referenciasutil"/>
           <w:sz w:val="32"/>
           <w:szCs w:val="32"/>
         </w:rPr>
@@ -4552,7 +4513,7 @@
     </w:p>
     <w:p>
       <w:pPr>
-        <w:pStyle w:val="ListParagraph"/>
+        <w:pStyle w:val="Prrafodelista"/>
         <w:numPr>
           <w:ilvl w:val="0"/>
           <w:numId w:val="5"/>
@@ -4630,7 +4591,7 @@
     </w:p>
     <w:p>
       <w:pPr>
-        <w:pStyle w:val="ListParagraph"/>
+        <w:pStyle w:val="Prrafodelista"/>
         <w:numPr>
           <w:ilvl w:val="0"/>
           <w:numId w:val="5"/>
@@ -4664,7 +4625,7 @@
     </w:p>
     <w:p>
       <w:pPr>
-        <w:pStyle w:val="ListParagraph"/>
+        <w:pStyle w:val="Prrafodelista"/>
         <w:numPr>
           <w:ilvl w:val="0"/>
           <w:numId w:val="5"/>
@@ -4758,7 +4719,7 @@
     </w:p>
     <w:p>
       <w:pPr>
-        <w:pStyle w:val="ListParagraph"/>
+        <w:pStyle w:val="Prrafodelista"/>
         <w:numPr>
           <w:ilvl w:val="0"/>
           <w:numId w:val="5"/>
@@ -4857,7 +4818,7 @@
     </w:p>
     <w:p>
       <w:pPr>
-        <w:pStyle w:val="ListParagraph"/>
+        <w:pStyle w:val="Prrafodelista"/>
         <w:numPr>
           <w:ilvl w:val="0"/>
           <w:numId w:val="6"/>
@@ -4901,7 +4862,7 @@
     </w:p>
     <w:p>
       <w:pPr>
-        <w:pStyle w:val="ListParagraph"/>
+        <w:pStyle w:val="Prrafodelista"/>
         <w:numPr>
           <w:ilvl w:val="0"/>
           <w:numId w:val="6"/>
@@ -4945,13 +4906,45 @@
     </w:p>
     <w:p>
       <w:pPr>
+        <w:pStyle w:val="Prrafodelista"/>
+        <w:numPr>
+          <w:ilvl w:val="0"/>
+          <w:numId w:val="6"/>
+        </w:numPr>
         <w:spacing w:line="360" w:lineRule="auto"/>
-        <w:rPr>
-          <w:rFonts w:ascii="Arial" w:hAnsi="Arial" w:cs="Arial"/>
-          <w:sz w:val="24"/>
-          <w:szCs w:val="24"/>
-        </w:rPr>
-      </w:pPr>
+        <w:jc w:val="both"/>
+        <w:rPr>
+          <w:rFonts w:ascii="Arial" w:hAnsi="Arial" w:cs="Arial"/>
+          <w:sz w:val="24"/>
+          <w:szCs w:val="24"/>
+        </w:rPr>
+      </w:pPr>
+      <w:r>
+        <w:rPr>
+          <w:rFonts w:ascii="Arial" w:hAnsi="Arial" w:cs="Arial"/>
+          <w:b/>
+          <w:bCs/>
+          <w:sz w:val="24"/>
+          <w:szCs w:val="24"/>
+        </w:rPr>
+        <w:t>Bi_clientes:</w:t>
+      </w:r>
+      <w:r>
+        <w:rPr>
+          <w:rFonts w:ascii="Arial" w:hAnsi="Arial" w:cs="Arial"/>
+          <w:sz w:val="24"/>
+          <w:szCs w:val="24"/>
+        </w:rPr>
+        <w:t xml:space="preserve"> Contiene el sexo y el rango de edad de los clientes</w:t>
+      </w:r>
+      <w:r>
+        <w:rPr>
+          <w:rFonts w:ascii="Arial" w:hAnsi="Arial" w:cs="Arial"/>
+          <w:sz w:val="24"/>
+          <w:szCs w:val="24"/>
+        </w:rPr>
+        <w:t xml:space="preserve"> que realizan operaciones de compraventa</w:t>
+      </w:r>
     </w:p>
     <w:p>
       <w:pPr>
@@ -4997,7 +4990,17 @@
       <w:pPr>
         <w:spacing w:line="360" w:lineRule="auto"/>
         <w:rPr>
-          <w:rStyle w:val="SubtleReference"/>
+          <w:rFonts w:ascii="Arial" w:hAnsi="Arial" w:cs="Arial"/>
+          <w:sz w:val="24"/>
+          <w:szCs w:val="24"/>
+        </w:rPr>
+      </w:pPr>
+    </w:p>
+    <w:p>
+      <w:pPr>
+        <w:spacing w:line="360" w:lineRule="auto"/>
+        <w:rPr>
+          <w:rStyle w:val="Referenciasutil"/>
           <w:sz w:val="32"/>
           <w:szCs w:val="32"/>
         </w:rPr>
@@ -5007,14 +5010,14 @@
       <w:pPr>
         <w:spacing w:line="360" w:lineRule="auto"/>
         <w:rPr>
-          <w:rStyle w:val="SubtleReference"/>
+          <w:rStyle w:val="Referenciasutil"/>
           <w:sz w:val="32"/>
           <w:szCs w:val="32"/>
         </w:rPr>
       </w:pPr>
       <w:r>
         <w:rPr>
-          <w:rStyle w:val="SubtleReference"/>
+          <w:rStyle w:val="Referenciasutil"/>
           <w:sz w:val="32"/>
           <w:szCs w:val="32"/>
         </w:rPr>
@@ -5607,7 +5610,7 @@
     </w:p>
     <w:p>
       <w:pPr>
-        <w:pStyle w:val="ListParagraph"/>
+        <w:pStyle w:val="Prrafodelista"/>
         <w:numPr>
           <w:ilvl w:val="0"/>
           <w:numId w:val="4"/>
@@ -5648,7 +5651,7 @@
       <w:pPr>
         <w:spacing w:line="360" w:lineRule="auto"/>
         <w:rPr>
-          <w:rStyle w:val="SubtleReference"/>
+          <w:rStyle w:val="Referenciasutil"/>
           <w:sz w:val="32"/>
           <w:szCs w:val="32"/>
           <w:lang w:val="es-US"/>
@@ -5659,7 +5662,7 @@
       <w:pPr>
         <w:spacing w:line="360" w:lineRule="auto"/>
         <w:rPr>
-          <w:rStyle w:val="SubtleReference"/>
+          <w:rStyle w:val="Referenciasutil"/>
           <w:sz w:val="32"/>
           <w:szCs w:val="32"/>
         </w:rPr>
@@ -5669,7 +5672,7 @@
       <w:pPr>
         <w:spacing w:line="360" w:lineRule="auto"/>
         <w:rPr>
-          <w:rStyle w:val="SubtleReference"/>
+          <w:rStyle w:val="Referenciasutil"/>
           <w:sz w:val="32"/>
           <w:szCs w:val="32"/>
         </w:rPr>
@@ -5679,7 +5682,7 @@
       <w:pPr>
         <w:spacing w:line="360" w:lineRule="auto"/>
         <w:rPr>
-          <w:rStyle w:val="SubtleReference"/>
+          <w:rStyle w:val="Referenciasutil"/>
           <w:sz w:val="32"/>
           <w:szCs w:val="32"/>
         </w:rPr>
@@ -5689,7 +5692,7 @@
       <w:pPr>
         <w:spacing w:line="360" w:lineRule="auto"/>
         <w:rPr>
-          <w:rStyle w:val="SubtleReference"/>
+          <w:rStyle w:val="Referenciasutil"/>
           <w:sz w:val="32"/>
           <w:szCs w:val="32"/>
         </w:rPr>
@@ -5699,7 +5702,7 @@
       <w:pPr>
         <w:spacing w:line="360" w:lineRule="auto"/>
         <w:rPr>
-          <w:rStyle w:val="SubtleReference"/>
+          <w:rStyle w:val="Referenciasutil"/>
           <w:sz w:val="32"/>
           <w:szCs w:val="32"/>
         </w:rPr>
@@ -5709,7 +5712,7 @@
       <w:pPr>
         <w:spacing w:line="360" w:lineRule="auto"/>
         <w:rPr>
-          <w:rStyle w:val="SubtleReference"/>
+          <w:rStyle w:val="Referenciasutil"/>
           <w:sz w:val="32"/>
           <w:szCs w:val="32"/>
         </w:rPr>
@@ -5719,14 +5722,14 @@
       <w:pPr>
         <w:spacing w:line="360" w:lineRule="auto"/>
         <w:rPr>
-          <w:rStyle w:val="SubtleReference"/>
+          <w:rStyle w:val="Referenciasutil"/>
           <w:sz w:val="32"/>
           <w:szCs w:val="32"/>
         </w:rPr>
       </w:pPr>
       <w:r>
         <w:rPr>
-          <w:rStyle w:val="SubtleReference"/>
+          <w:rStyle w:val="Referenciasutil"/>
           <w:sz w:val="32"/>
           <w:szCs w:val="32"/>
         </w:rPr>
@@ -5735,7 +5738,7 @@
       </w:r>
       <w:r>
         <w:rPr>
-          <w:rStyle w:val="SubtleReference"/>
+          <w:rStyle w:val="Referenciasutil"/>
           <w:sz w:val="32"/>
           <w:szCs w:val="32"/>
         </w:rPr>
@@ -5767,7 +5770,7 @@
     </w:p>
     <w:p>
       <w:pPr>
-        <w:pStyle w:val="ListParagraph"/>
+        <w:pStyle w:val="Prrafodelista"/>
         <w:numPr>
           <w:ilvl w:val="0"/>
           <w:numId w:val="7"/>
@@ -5849,7 +5852,7 @@
     </w:p>
     <w:p>
       <w:pPr>
-        <w:pStyle w:val="ListParagraph"/>
+        <w:pStyle w:val="Prrafodelista"/>
         <w:numPr>
           <w:ilvl w:val="0"/>
           <w:numId w:val="7"/>
@@ -5917,7 +5920,7 @@
     </w:p>
     <w:p>
       <w:pPr>
-        <w:pStyle w:val="ListParagraph"/>
+        <w:pStyle w:val="Prrafodelista"/>
         <w:numPr>
           <w:ilvl w:val="0"/>
           <w:numId w:val="7"/>
@@ -6013,7 +6016,7 @@
     </w:p>
     <w:p>
       <w:pPr>
-        <w:pStyle w:val="ListParagraph"/>
+        <w:pStyle w:val="Prrafodelista"/>
         <w:numPr>
           <w:ilvl w:val="0"/>
           <w:numId w:val="7"/>
@@ -6172,7 +6175,7 @@
     </w:p>
     <w:p>
       <w:pPr>
-        <w:pStyle w:val="ListParagraph"/>
+        <w:pStyle w:val="Prrafodelista"/>
         <w:numPr>
           <w:ilvl w:val="0"/>
           <w:numId w:val="7"/>
@@ -6324,7 +6327,7 @@
     </w:p>
     <w:p>
       <w:pPr>
-        <w:pStyle w:val="ListParagraph"/>
+        <w:pStyle w:val="Prrafodelista"/>
         <w:numPr>
           <w:ilvl w:val="0"/>
           <w:numId w:val="7"/>
@@ -6438,7 +6441,7 @@
     </w:p>
     <w:p>
       <w:pPr>
-        <w:pStyle w:val="ListParagraph"/>
+        <w:pStyle w:val="Prrafodelista"/>
         <w:numPr>
           <w:ilvl w:val="0"/>
           <w:numId w:val="7"/>
@@ -6556,7 +6559,7 @@
     </w:p>
     <w:p>
       <w:pPr>
-        <w:pStyle w:val="ListParagraph"/>
+        <w:pStyle w:val="Prrafodelista"/>
         <w:numPr>
           <w:ilvl w:val="0"/>
           <w:numId w:val="7"/>
@@ -6564,22 +6567,16 @@
         <w:spacing w:line="360" w:lineRule="auto"/>
         <w:jc w:val="both"/>
         <w:rPr>
-          <w:rStyle w:val="SubtleReference"/>
+          <w:rFonts w:ascii="Arial" w:hAnsi="Arial" w:cs="Arial"/>
+          <w:sz w:val="24"/>
+          <w:szCs w:val="24"/>
+        </w:rPr>
+      </w:pPr>
+      <w:r>
+        <w:rPr>
           <w:rFonts w:ascii="Arial" w:hAnsi="Arial" w:cs="Arial"/>
           <w:b/>
           <w:bCs/>
-          <w:smallCaps w:val="0"/>
-          <w:color w:val="auto"/>
-          <w:sz w:val="24"/>
-          <w:szCs w:val="24"/>
-          <w:u w:val="none"/>
-        </w:rPr>
-      </w:pPr>
-      <w:r>
-        <w:rPr>
-          <w:rFonts w:ascii="Arial" w:hAnsi="Arial" w:cs="Arial"/>
-          <w:b/>
-          <w:bCs/>
           <w:sz w:val="24"/>
           <w:szCs w:val="24"/>
         </w:rPr>
@@ -6641,15 +6638,6 @@
         </w:rPr>
         <w:t>.</w:t>
       </w:r>
-    </w:p>
-    <w:p>
-      <w:pPr>
-        <w:rPr>
-          <w:rFonts w:ascii="Arial" w:hAnsi="Arial" w:cs="Arial"/>
-          <w:sz w:val="24"/>
-          <w:szCs w:val="24"/>
-        </w:rPr>
-      </w:pPr>
     </w:p>
     <w:sectPr>
       <w:headerReference w:type="default" r:id="rId16"/>
@@ -6704,12 +6692,12 @@
     <w:sdtContent>
       <w:p>
         <w:pPr>
-          <w:pStyle w:val="Footer"/>
+          <w:pStyle w:val="Piedepgina"/>
         </w:pPr>
       </w:p>
       <w:p>
         <w:pPr>
-          <w:pStyle w:val="Footer"/>
+          <w:pStyle w:val="Piedepgina"/>
         </w:pPr>
         <w:r>
           <w:rPr>
@@ -6961,7 +6949,7 @@
 <w:hdr xmlns:wpc="http://schemas.microsoft.com/office/word/2010/wordprocessingCanvas" xmlns:cx="http://schemas.microsoft.com/office/drawing/2014/chartex" xmlns:cx1="http://schemas.microsoft.com/office/drawing/2015/9/8/chartex" xmlns:cx2="http://schemas.microsoft.com/office/drawing/2015/10/21/chartex" xmlns:cx3="http://schemas.microsoft.com/office/drawing/2016/5/9/chartex" xmlns:cx4="http://schemas.microsoft.com/office/drawing/2016/5/10/chartex" xmlns:cx5="http://schemas.microsoft.com/office/drawing/2016/5/11/chartex" xmlns:cx6="http://schemas.microsoft.com/office/drawing/2016/5/12/chartex" xmlns:cx7="http://schemas.microsoft.com/office/drawing/2016/5/13/chartex" xmlns:cx8="http://schemas.microsoft.com/office/drawing/2016/5/14/chartex" xmlns:mc="http://schemas.openxmlformats.org/markup-compatibility/2006" xmlns:aink="http://schemas.microsoft.com/office/drawing/2016/ink" xmlns:am3d="http://schemas.microsoft.com/office/drawing/2017/model3d" xmlns:o="urn:schemas-microsoft-com:office:office" xmlns:r="http://schemas.openxmlformats.org/officeDocument/2006/relationships" xmlns:m="http://schemas.openxmlformats.org/officeDocument/2006/math" xmlns:v="urn:schemas-microsoft-com:vml" xmlns:wp14="http://schemas.microsoft.com/office/word/2010/wordprocessingDrawing" xmlns:wp="http://schemas.openxmlformats.org/drawingml/2006/wordprocessingDrawing" xmlns:w10="urn:schemas-microsoft-com:office:word" xmlns:w="http://schemas.openxmlformats.org/wordprocessingml/2006/main" xmlns:w14="http://schemas.microsoft.com/office/word/2010/wordml" xmlns:w15="http://schemas.microsoft.com/office/word/2012/wordml" xmlns:w16cex="http://schemas.microsoft.com/office/word/2018/wordml/cex" xmlns:w16cid="http://schemas.microsoft.com/office/word/2016/wordml/cid" xmlns:w16="http://schemas.microsoft.com/office/word/2018/wordml" xmlns:w16se="http://schemas.microsoft.com/office/word/2015/wordml/symex" xmlns:wpg="http://schemas.microsoft.com/office/word/2010/wordprocessingGroup" xmlns:wpi="http://schemas.microsoft.com/office/word/2010/wordprocessingInk" xmlns:wne="http://schemas.microsoft.com/office/word/2006/wordml" xmlns:wps="http://schemas.microsoft.com/office/word/2010/wordprocessingShape" mc:Ignorable="w14 w15 w16se w16cid w16 w16cex wp14">
   <w:p>
     <w:pPr>
-      <w:pStyle w:val="Header"/>
+      <w:pStyle w:val="Encabezado"/>
       <w:rPr>
         <w:b/>
         <w:sz w:val="18"/>
@@ -8174,11 +8162,11 @@
     <w:qFormat/>
     <w:rsid w:val="00DD4AB4"/>
   </w:style>
-  <w:style w:type="paragraph" w:styleId="Heading1">
+  <w:style w:type="paragraph" w:styleId="Ttulo1">
     <w:name w:val="heading 1"/>
     <w:basedOn w:val="Normal"/>
     <w:next w:val="Normal"/>
-    <w:link w:val="Heading1Char"/>
+    <w:link w:val="Ttulo1Car"/>
     <w:uiPriority w:val="9"/>
     <w:qFormat/>
     <w:rsid w:val="00DD4AB4"/>
@@ -8197,11 +8185,11 @@
       <w:szCs w:val="28"/>
     </w:rPr>
   </w:style>
-  <w:style w:type="paragraph" w:styleId="Heading2">
+  <w:style w:type="paragraph" w:styleId="Ttulo2">
     <w:name w:val="heading 2"/>
     <w:basedOn w:val="Normal"/>
     <w:next w:val="Normal"/>
-    <w:link w:val="Heading2Char"/>
+    <w:link w:val="Ttulo2Car"/>
     <w:uiPriority w:val="9"/>
     <w:unhideWhenUsed/>
     <w:qFormat/>
@@ -8221,11 +8209,11 @@
       <w:szCs w:val="26"/>
     </w:rPr>
   </w:style>
-  <w:style w:type="paragraph" w:styleId="Heading3">
+  <w:style w:type="paragraph" w:styleId="Ttulo3">
     <w:name w:val="heading 3"/>
     <w:basedOn w:val="Normal"/>
     <w:next w:val="Normal"/>
-    <w:link w:val="Heading3Char"/>
+    <w:link w:val="Ttulo3Car"/>
     <w:uiPriority w:val="9"/>
     <w:semiHidden/>
     <w:unhideWhenUsed/>
@@ -8244,11 +8232,11 @@
       <w:color w:val="9EC544" w:themeColor="accent1"/>
     </w:rPr>
   </w:style>
-  <w:style w:type="paragraph" w:styleId="Heading4">
+  <w:style w:type="paragraph" w:styleId="Ttulo4">
     <w:name w:val="heading 4"/>
     <w:basedOn w:val="Normal"/>
     <w:next w:val="Normal"/>
-    <w:link w:val="Heading4Char"/>
+    <w:link w:val="Ttulo4Car"/>
     <w:uiPriority w:val="9"/>
     <w:semiHidden/>
     <w:unhideWhenUsed/>
@@ -8269,11 +8257,11 @@
       <w:color w:val="9EC544" w:themeColor="accent1"/>
     </w:rPr>
   </w:style>
-  <w:style w:type="paragraph" w:styleId="Heading5">
+  <w:style w:type="paragraph" w:styleId="Ttulo5">
     <w:name w:val="heading 5"/>
     <w:basedOn w:val="Normal"/>
     <w:next w:val="Normal"/>
-    <w:link w:val="Heading5Char"/>
+    <w:link w:val="Ttulo5Car"/>
     <w:uiPriority w:val="9"/>
     <w:semiHidden/>
     <w:unhideWhenUsed/>
@@ -8290,11 +8278,11 @@
       <w:color w:val="4F641F" w:themeColor="accent1" w:themeShade="7F"/>
     </w:rPr>
   </w:style>
-  <w:style w:type="paragraph" w:styleId="Heading6">
+  <w:style w:type="paragraph" w:styleId="Ttulo6">
     <w:name w:val="heading 6"/>
     <w:basedOn w:val="Normal"/>
     <w:next w:val="Normal"/>
-    <w:link w:val="Heading6Char"/>
+    <w:link w:val="Ttulo6Car"/>
     <w:uiPriority w:val="9"/>
     <w:semiHidden/>
     <w:unhideWhenUsed/>
@@ -8313,11 +8301,11 @@
       <w:color w:val="4F641F" w:themeColor="accent1" w:themeShade="7F"/>
     </w:rPr>
   </w:style>
-  <w:style w:type="paragraph" w:styleId="Heading7">
+  <w:style w:type="paragraph" w:styleId="Ttulo7">
     <w:name w:val="heading 7"/>
     <w:basedOn w:val="Normal"/>
     <w:next w:val="Normal"/>
-    <w:link w:val="Heading7Char"/>
+    <w:link w:val="Ttulo7Car"/>
     <w:uiPriority w:val="9"/>
     <w:semiHidden/>
     <w:unhideWhenUsed/>
@@ -8336,11 +8324,11 @@
       <w:color w:val="404040" w:themeColor="text1" w:themeTint="BF"/>
     </w:rPr>
   </w:style>
-  <w:style w:type="paragraph" w:styleId="Heading8">
+  <w:style w:type="paragraph" w:styleId="Ttulo8">
     <w:name w:val="heading 8"/>
     <w:basedOn w:val="Normal"/>
     <w:next w:val="Normal"/>
-    <w:link w:val="Heading8Char"/>
+    <w:link w:val="Ttulo8Car"/>
     <w:uiPriority w:val="9"/>
     <w:semiHidden/>
     <w:unhideWhenUsed/>
@@ -8359,11 +8347,11 @@
       <w:szCs w:val="20"/>
     </w:rPr>
   </w:style>
-  <w:style w:type="paragraph" w:styleId="Heading9">
+  <w:style w:type="paragraph" w:styleId="Ttulo9">
     <w:name w:val="heading 9"/>
     <w:basedOn w:val="Normal"/>
     <w:next w:val="Normal"/>
-    <w:link w:val="Heading9Char"/>
+    <w:link w:val="Ttulo9Car"/>
     <w:uiPriority w:val="9"/>
     <w:semiHidden/>
     <w:unhideWhenUsed/>
@@ -8384,13 +8372,13 @@
       <w:szCs w:val="20"/>
     </w:rPr>
   </w:style>
-  <w:style w:type="character" w:default="1" w:styleId="DefaultParagraphFont">
+  <w:style w:type="character" w:default="1" w:styleId="Fuentedeprrafopredeter">
     <w:name w:val="Default Paragraph Font"/>
     <w:uiPriority w:val="1"/>
     <w:semiHidden/>
     <w:unhideWhenUsed/>
   </w:style>
-  <w:style w:type="table" w:default="1" w:styleId="TableNormal">
+  <w:style w:type="table" w:default="1" w:styleId="Tablanormal">
     <w:name w:val="Normal Table"/>
     <w:uiPriority w:val="99"/>
     <w:semiHidden/>
@@ -8405,13 +8393,13 @@
       </w:tblCellMar>
     </w:tblPr>
   </w:style>
-  <w:style w:type="numbering" w:default="1" w:styleId="NoList">
+  <w:style w:type="numbering" w:default="1" w:styleId="Sinlista">
     <w:name w:val="No List"/>
     <w:uiPriority w:val="99"/>
     <w:semiHidden/>
     <w:unhideWhenUsed/>
   </w:style>
-  <w:style w:type="paragraph" w:styleId="ListParagraph">
+  <w:style w:type="paragraph" w:styleId="Prrafodelista">
     <w:name w:val="List Paragraph"/>
     <w:basedOn w:val="Normal"/>
     <w:uiPriority w:val="34"/>
@@ -8422,10 +8410,10 @@
       <w:contextualSpacing/>
     </w:pPr>
   </w:style>
-  <w:style w:type="paragraph" w:styleId="BalloonText">
+  <w:style w:type="paragraph" w:styleId="Textodeglobo">
     <w:name w:val="Balloon Text"/>
     <w:basedOn w:val="Normal"/>
-    <w:link w:val="BalloonTextChar"/>
+    <w:link w:val="TextodegloboCar"/>
     <w:uiPriority w:val="99"/>
     <w:semiHidden/>
     <w:unhideWhenUsed/>
@@ -8439,10 +8427,10 @@
       <w:szCs w:val="18"/>
     </w:rPr>
   </w:style>
-  <w:style w:type="character" w:customStyle="1" w:styleId="BalloonTextChar">
-    <w:name w:val="Balloon Text Char"/>
-    <w:basedOn w:val="DefaultParagraphFont"/>
-    <w:link w:val="BalloonText"/>
+  <w:style w:type="character" w:customStyle="1" w:styleId="TextodegloboCar">
+    <w:name w:val="Texto de globo Car"/>
+    <w:basedOn w:val="Fuentedeprrafopredeter"/>
+    <w:link w:val="Textodeglobo"/>
     <w:uiPriority w:val="99"/>
     <w:semiHidden/>
     <w:rsid w:val="00F9559D"/>
@@ -8452,9 +8440,9 @@
       <w:szCs w:val="18"/>
     </w:rPr>
   </w:style>
-  <w:style w:type="table" w:styleId="TableGrid">
+  <w:style w:type="table" w:styleId="Tablaconcuadrcula">
     <w:name w:val="Table Grid"/>
-    <w:basedOn w:val="TableNormal"/>
+    <w:basedOn w:val="Tablanormal"/>
     <w:uiPriority w:val="59"/>
     <w:rsid w:val="008B2B1F"/>
     <w:pPr>
@@ -8471,9 +8459,9 @@
       </w:tblBorders>
     </w:tblPr>
   </w:style>
-  <w:style w:type="table" w:styleId="PlainTable3">
+  <w:style w:type="table" w:styleId="Tablanormal3">
     <w:name w:val="Plain Table 3"/>
-    <w:basedOn w:val="TableNormal"/>
+    <w:basedOn w:val="Tablanormal"/>
     <w:uiPriority w:val="43"/>
     <w:rsid w:val="00E41967"/>
     <w:pPr>
@@ -8564,9 +8552,9 @@
       </w:tcPr>
     </w:tblStylePr>
   </w:style>
-  <w:style w:type="paragraph" w:styleId="NoSpacing">
+  <w:style w:type="paragraph" w:styleId="Sinespaciado">
     <w:name w:val="No Spacing"/>
-    <w:link w:val="NoSpacingChar"/>
+    <w:link w:val="SinespaciadoCar"/>
     <w:uiPriority w:val="1"/>
     <w:qFormat/>
     <w:rsid w:val="00DD4AB4"/>
@@ -8574,17 +8562,17 @@
       <w:spacing w:after="0" w:line="240" w:lineRule="auto"/>
     </w:pPr>
   </w:style>
-  <w:style w:type="character" w:customStyle="1" w:styleId="NoSpacingChar">
-    <w:name w:val="No Spacing Char"/>
-    <w:basedOn w:val="DefaultParagraphFont"/>
-    <w:link w:val="NoSpacing"/>
+  <w:style w:type="character" w:customStyle="1" w:styleId="SinespaciadoCar">
+    <w:name w:val="Sin espaciado Car"/>
+    <w:basedOn w:val="Fuentedeprrafopredeter"/>
+    <w:link w:val="Sinespaciado"/>
     <w:uiPriority w:val="1"/>
     <w:rsid w:val="00D84745"/>
   </w:style>
-  <w:style w:type="paragraph" w:styleId="Header">
+  <w:style w:type="paragraph" w:styleId="Encabezado">
     <w:name w:val="header"/>
     <w:basedOn w:val="Normal"/>
-    <w:link w:val="HeaderChar"/>
+    <w:link w:val="EncabezadoCar"/>
     <w:uiPriority w:val="99"/>
     <w:unhideWhenUsed/>
     <w:rsid w:val="00354612"/>
@@ -8596,17 +8584,17 @@
       <w:spacing w:after="0" w:line="240" w:lineRule="auto"/>
     </w:pPr>
   </w:style>
-  <w:style w:type="character" w:customStyle="1" w:styleId="HeaderChar">
-    <w:name w:val="Header Char"/>
-    <w:basedOn w:val="DefaultParagraphFont"/>
-    <w:link w:val="Header"/>
+  <w:style w:type="character" w:customStyle="1" w:styleId="EncabezadoCar">
+    <w:name w:val="Encabezado Car"/>
+    <w:basedOn w:val="Fuentedeprrafopredeter"/>
+    <w:link w:val="Encabezado"/>
     <w:uiPriority w:val="99"/>
     <w:rsid w:val="00354612"/>
   </w:style>
-  <w:style w:type="paragraph" w:styleId="Footer">
+  <w:style w:type="paragraph" w:styleId="Piedepgina">
     <w:name w:val="footer"/>
     <w:basedOn w:val="Normal"/>
-    <w:link w:val="FooterChar"/>
+    <w:link w:val="PiedepginaCar"/>
     <w:uiPriority w:val="99"/>
     <w:unhideWhenUsed/>
     <w:rsid w:val="00354612"/>
@@ -8618,16 +8606,16 @@
       <w:spacing w:after="0" w:line="240" w:lineRule="auto"/>
     </w:pPr>
   </w:style>
-  <w:style w:type="character" w:customStyle="1" w:styleId="FooterChar">
-    <w:name w:val="Footer Char"/>
-    <w:basedOn w:val="DefaultParagraphFont"/>
-    <w:link w:val="Footer"/>
+  <w:style w:type="character" w:customStyle="1" w:styleId="PiedepginaCar">
+    <w:name w:val="Pie de página Car"/>
+    <w:basedOn w:val="Fuentedeprrafopredeter"/>
+    <w:link w:val="Piedepgina"/>
     <w:uiPriority w:val="99"/>
     <w:rsid w:val="00354612"/>
   </w:style>
-  <w:style w:type="character" w:styleId="Hyperlink">
+  <w:style w:type="character" w:styleId="Hipervnculo">
     <w:name w:val="Hyperlink"/>
-    <w:basedOn w:val="DefaultParagraphFont"/>
+    <w:basedOn w:val="Fuentedeprrafopredeter"/>
     <w:uiPriority w:val="99"/>
     <w:unhideWhenUsed/>
     <w:rsid w:val="00C02507"/>
@@ -8638,7 +8626,7 @@
   </w:style>
   <w:style w:type="character" w:customStyle="1" w:styleId="Mencinsinresolver1">
     <w:name w:val="Mención sin resolver1"/>
-    <w:basedOn w:val="DefaultParagraphFont"/>
+    <w:basedOn w:val="Fuentedeprrafopredeter"/>
     <w:uiPriority w:val="99"/>
     <w:semiHidden/>
     <w:unhideWhenUsed/>
@@ -8648,10 +8636,10 @@
       <w:shd w:val="clear" w:color="auto" w:fill="E1DFDD"/>
     </w:rPr>
   </w:style>
-  <w:style w:type="character" w:customStyle="1" w:styleId="Heading1Char">
-    <w:name w:val="Heading 1 Char"/>
-    <w:basedOn w:val="DefaultParagraphFont"/>
-    <w:link w:val="Heading1"/>
+  <w:style w:type="character" w:customStyle="1" w:styleId="Ttulo1Car">
+    <w:name w:val="Título 1 Car"/>
+    <w:basedOn w:val="Fuentedeprrafopredeter"/>
+    <w:link w:val="Ttulo1"/>
     <w:uiPriority w:val="9"/>
     <w:rsid w:val="00DD4AB4"/>
     <w:rPr>
@@ -8663,10 +8651,10 @@
       <w:szCs w:val="28"/>
     </w:rPr>
   </w:style>
-  <w:style w:type="character" w:customStyle="1" w:styleId="Heading2Char">
-    <w:name w:val="Heading 2 Char"/>
-    <w:basedOn w:val="DefaultParagraphFont"/>
-    <w:link w:val="Heading2"/>
+  <w:style w:type="character" w:customStyle="1" w:styleId="Ttulo2Car">
+    <w:name w:val="Título 2 Car"/>
+    <w:basedOn w:val="Fuentedeprrafopredeter"/>
+    <w:link w:val="Ttulo2"/>
     <w:uiPriority w:val="9"/>
     <w:rsid w:val="00DD4AB4"/>
     <w:rPr>
@@ -8678,10 +8666,10 @@
       <w:szCs w:val="26"/>
     </w:rPr>
   </w:style>
-  <w:style w:type="character" w:customStyle="1" w:styleId="Heading3Char">
-    <w:name w:val="Heading 3 Char"/>
-    <w:basedOn w:val="DefaultParagraphFont"/>
-    <w:link w:val="Heading3"/>
+  <w:style w:type="character" w:customStyle="1" w:styleId="Ttulo3Car">
+    <w:name w:val="Título 3 Car"/>
+    <w:basedOn w:val="Fuentedeprrafopredeter"/>
+    <w:link w:val="Ttulo3"/>
     <w:uiPriority w:val="9"/>
     <w:semiHidden/>
     <w:rsid w:val="00DD4AB4"/>
@@ -8783,9 +8771,9 @@
       <w:szCs w:val="11"/>
     </w:rPr>
   </w:style>
-  <w:style w:type="character" w:styleId="Strong">
+  <w:style w:type="character" w:styleId="Textoennegrita">
     <w:name w:val="Strong"/>
-    <w:basedOn w:val="DefaultParagraphFont"/>
+    <w:basedOn w:val="Fuentedeprrafopredeter"/>
     <w:uiPriority w:val="22"/>
     <w:qFormat/>
     <w:rsid w:val="00DD4AB4"/>
@@ -8794,9 +8782,9 @@
       <w:bCs/>
     </w:rPr>
   </w:style>
-  <w:style w:type="character" w:styleId="UnresolvedMention">
+  <w:style w:type="character" w:styleId="Mencinsinresolver">
     <w:name w:val="Unresolved Mention"/>
-    <w:basedOn w:val="DefaultParagraphFont"/>
+    <w:basedOn w:val="Fuentedeprrafopredeter"/>
     <w:uiPriority w:val="99"/>
     <w:semiHidden/>
     <w:unhideWhenUsed/>
@@ -8806,9 +8794,9 @@
       <w:shd w:val="clear" w:color="auto" w:fill="E1DFDD"/>
     </w:rPr>
   </w:style>
-  <w:style w:type="table" w:styleId="GridTable4">
+  <w:style w:type="table" w:styleId="Tabladecuadrcula4">
     <w:name w:val="Grid Table 4"/>
-    <w:basedOn w:val="TableNormal"/>
+    <w:basedOn w:val="Tablanormal"/>
     <w:uiPriority w:val="49"/>
     <w:rsid w:val="00981BD7"/>
     <w:pPr>
@@ -8882,9 +8870,9 @@
       </w:tcPr>
     </w:tblStylePr>
   </w:style>
-  <w:style w:type="character" w:styleId="FollowedHyperlink">
+  <w:style w:type="character" w:styleId="Hipervnculovisitado">
     <w:name w:val="FollowedHyperlink"/>
-    <w:basedOn w:val="DefaultParagraphFont"/>
+    <w:basedOn w:val="Fuentedeprrafopredeter"/>
     <w:uiPriority w:val="99"/>
     <w:semiHidden/>
     <w:unhideWhenUsed/>
@@ -8894,10 +8882,10 @@
       <w:u w:val="single"/>
     </w:rPr>
   </w:style>
-  <w:style w:type="character" w:customStyle="1" w:styleId="Heading4Char">
-    <w:name w:val="Heading 4 Char"/>
-    <w:basedOn w:val="DefaultParagraphFont"/>
-    <w:link w:val="Heading4"/>
+  <w:style w:type="character" w:customStyle="1" w:styleId="Ttulo4Car">
+    <w:name w:val="Título 4 Car"/>
+    <w:basedOn w:val="Fuentedeprrafopredeter"/>
+    <w:link w:val="Ttulo4"/>
     <w:uiPriority w:val="9"/>
     <w:semiHidden/>
     <w:rsid w:val="00DD4AB4"/>
@@ -8910,10 +8898,10 @@
       <w:color w:val="9EC544" w:themeColor="accent1"/>
     </w:rPr>
   </w:style>
-  <w:style w:type="character" w:customStyle="1" w:styleId="Heading5Char">
-    <w:name w:val="Heading 5 Char"/>
-    <w:basedOn w:val="DefaultParagraphFont"/>
-    <w:link w:val="Heading5"/>
+  <w:style w:type="character" w:customStyle="1" w:styleId="Ttulo5Car">
+    <w:name w:val="Título 5 Car"/>
+    <w:basedOn w:val="Fuentedeprrafopredeter"/>
+    <w:link w:val="Ttulo5"/>
     <w:uiPriority w:val="9"/>
     <w:semiHidden/>
     <w:rsid w:val="00DD4AB4"/>
@@ -8922,10 +8910,10 @@
       <w:color w:val="4F641F" w:themeColor="accent1" w:themeShade="7F"/>
     </w:rPr>
   </w:style>
-  <w:style w:type="character" w:customStyle="1" w:styleId="Heading6Char">
-    <w:name w:val="Heading 6 Char"/>
-    <w:basedOn w:val="DefaultParagraphFont"/>
-    <w:link w:val="Heading6"/>
+  <w:style w:type="character" w:customStyle="1" w:styleId="Ttulo6Car">
+    <w:name w:val="Título 6 Car"/>
+    <w:basedOn w:val="Fuentedeprrafopredeter"/>
+    <w:link w:val="Ttulo6"/>
     <w:uiPriority w:val="9"/>
     <w:semiHidden/>
     <w:rsid w:val="00DD4AB4"/>
@@ -8936,10 +8924,10 @@
       <w:color w:val="4F641F" w:themeColor="accent1" w:themeShade="7F"/>
     </w:rPr>
   </w:style>
-  <w:style w:type="character" w:customStyle="1" w:styleId="Heading7Char">
-    <w:name w:val="Heading 7 Char"/>
-    <w:basedOn w:val="DefaultParagraphFont"/>
-    <w:link w:val="Heading7"/>
+  <w:style w:type="character" w:customStyle="1" w:styleId="Ttulo7Car">
+    <w:name w:val="Título 7 Car"/>
+    <w:basedOn w:val="Fuentedeprrafopredeter"/>
+    <w:link w:val="Ttulo7"/>
     <w:uiPriority w:val="9"/>
     <w:semiHidden/>
     <w:rsid w:val="00DD4AB4"/>
@@ -8950,10 +8938,10 @@
       <w:color w:val="404040" w:themeColor="text1" w:themeTint="BF"/>
     </w:rPr>
   </w:style>
-  <w:style w:type="character" w:customStyle="1" w:styleId="Heading8Char">
-    <w:name w:val="Heading 8 Char"/>
-    <w:basedOn w:val="DefaultParagraphFont"/>
-    <w:link w:val="Heading8"/>
+  <w:style w:type="character" w:customStyle="1" w:styleId="Ttulo8Car">
+    <w:name w:val="Título 8 Car"/>
+    <w:basedOn w:val="Fuentedeprrafopredeter"/>
+    <w:link w:val="Ttulo8"/>
     <w:uiPriority w:val="9"/>
     <w:semiHidden/>
     <w:rsid w:val="00DD4AB4"/>
@@ -8964,10 +8952,10 @@
       <w:szCs w:val="20"/>
     </w:rPr>
   </w:style>
-  <w:style w:type="character" w:customStyle="1" w:styleId="Heading9Char">
-    <w:name w:val="Heading 9 Char"/>
-    <w:basedOn w:val="DefaultParagraphFont"/>
-    <w:link w:val="Heading9"/>
+  <w:style w:type="character" w:customStyle="1" w:styleId="Ttulo9Car">
+    <w:name w:val="Título 9 Car"/>
+    <w:basedOn w:val="Fuentedeprrafopredeter"/>
+    <w:link w:val="Ttulo9"/>
     <w:uiPriority w:val="9"/>
     <w:semiHidden/>
     <w:rsid w:val="00DD4AB4"/>
@@ -8980,7 +8968,7 @@
       <w:szCs w:val="20"/>
     </w:rPr>
   </w:style>
-  <w:style w:type="paragraph" w:styleId="Caption">
+  <w:style w:type="paragraph" w:styleId="Descripcin">
     <w:name w:val="caption"/>
     <w:basedOn w:val="Normal"/>
     <w:next w:val="Normal"/>
@@ -9000,11 +8988,11 @@
       <w:szCs w:val="18"/>
     </w:rPr>
   </w:style>
-  <w:style w:type="paragraph" w:styleId="Title">
+  <w:style w:type="paragraph" w:styleId="Ttulo">
     <w:name w:val="Title"/>
     <w:basedOn w:val="Normal"/>
     <w:next w:val="Normal"/>
-    <w:link w:val="TitleChar"/>
+    <w:link w:val="TtuloCar"/>
     <w:uiPriority w:val="10"/>
     <w:qFormat/>
     <w:rsid w:val="00DD4AB4"/>
@@ -9023,10 +9011,10 @@
       <w:szCs w:val="52"/>
     </w:rPr>
   </w:style>
-  <w:style w:type="character" w:customStyle="1" w:styleId="TitleChar">
-    <w:name w:val="Title Char"/>
-    <w:basedOn w:val="DefaultParagraphFont"/>
-    <w:link w:val="Title"/>
+  <w:style w:type="character" w:customStyle="1" w:styleId="TtuloCar">
+    <w:name w:val="Título Car"/>
+    <w:basedOn w:val="Fuentedeprrafopredeter"/>
+    <w:link w:val="Ttulo"/>
     <w:uiPriority w:val="10"/>
     <w:rsid w:val="00DD4AB4"/>
     <w:rPr>
@@ -9037,11 +9025,11 @@
       <w:szCs w:val="52"/>
     </w:rPr>
   </w:style>
-  <w:style w:type="paragraph" w:styleId="Subtitle">
+  <w:style w:type="paragraph" w:styleId="Subttulo">
     <w:name w:val="Subtitle"/>
     <w:basedOn w:val="Normal"/>
     <w:next w:val="Normal"/>
-    <w:link w:val="SubtitleChar"/>
+    <w:link w:val="SubttuloCar"/>
     <w:uiPriority w:val="11"/>
     <w:qFormat/>
     <w:rsid w:val="00DD4AB4"/>
@@ -9060,10 +9048,10 @@
       <w:szCs w:val="24"/>
     </w:rPr>
   </w:style>
-  <w:style w:type="character" w:customStyle="1" w:styleId="SubtitleChar">
-    <w:name w:val="Subtitle Char"/>
-    <w:basedOn w:val="DefaultParagraphFont"/>
-    <w:link w:val="Subtitle"/>
+  <w:style w:type="character" w:customStyle="1" w:styleId="SubttuloCar">
+    <w:name w:val="Subtítulo Car"/>
+    <w:basedOn w:val="Fuentedeprrafopredeter"/>
+    <w:link w:val="Subttulo"/>
     <w:uiPriority w:val="11"/>
     <w:rsid w:val="00DD4AB4"/>
     <w:rPr>
@@ -9076,9 +9064,9 @@
       <w:szCs w:val="24"/>
     </w:rPr>
   </w:style>
-  <w:style w:type="character" w:styleId="Emphasis">
+  <w:style w:type="character" w:styleId="nfasis">
     <w:name w:val="Emphasis"/>
-    <w:basedOn w:val="DefaultParagraphFont"/>
+    <w:basedOn w:val="Fuentedeprrafopredeter"/>
     <w:uiPriority w:val="20"/>
     <w:qFormat/>
     <w:rsid w:val="00DD4AB4"/>
@@ -9087,11 +9075,11 @@
       <w:iCs/>
     </w:rPr>
   </w:style>
-  <w:style w:type="paragraph" w:styleId="Quote">
+  <w:style w:type="paragraph" w:styleId="Cita">
     <w:name w:val="Quote"/>
     <w:basedOn w:val="Normal"/>
     <w:next w:val="Normal"/>
-    <w:link w:val="QuoteChar"/>
+    <w:link w:val="CitaCar"/>
     <w:uiPriority w:val="29"/>
     <w:qFormat/>
     <w:rsid w:val="00DD4AB4"/>
@@ -9101,10 +9089,10 @@
       <w:color w:val="000000" w:themeColor="text1"/>
     </w:rPr>
   </w:style>
-  <w:style w:type="character" w:customStyle="1" w:styleId="QuoteChar">
-    <w:name w:val="Quote Char"/>
-    <w:basedOn w:val="DefaultParagraphFont"/>
-    <w:link w:val="Quote"/>
+  <w:style w:type="character" w:customStyle="1" w:styleId="CitaCar">
+    <w:name w:val="Cita Car"/>
+    <w:basedOn w:val="Fuentedeprrafopredeter"/>
+    <w:link w:val="Cita"/>
     <w:uiPriority w:val="29"/>
     <w:rsid w:val="00DD4AB4"/>
     <w:rPr>
@@ -9113,11 +9101,11 @@
       <w:color w:val="000000" w:themeColor="text1"/>
     </w:rPr>
   </w:style>
-  <w:style w:type="paragraph" w:styleId="IntenseQuote">
+  <w:style w:type="paragraph" w:styleId="Citadestacada">
     <w:name w:val="Intense Quote"/>
     <w:basedOn w:val="Normal"/>
     <w:next w:val="Normal"/>
-    <w:link w:val="IntenseQuoteChar"/>
+    <w:link w:val="CitadestacadaCar"/>
     <w:uiPriority w:val="30"/>
     <w:qFormat/>
     <w:rsid w:val="00DD4AB4"/>
@@ -9136,10 +9124,10 @@
       <w:color w:val="9EC544" w:themeColor="accent1"/>
     </w:rPr>
   </w:style>
-  <w:style w:type="character" w:customStyle="1" w:styleId="IntenseQuoteChar">
-    <w:name w:val="Intense Quote Char"/>
-    <w:basedOn w:val="DefaultParagraphFont"/>
-    <w:link w:val="IntenseQuote"/>
+  <w:style w:type="character" w:customStyle="1" w:styleId="CitadestacadaCar">
+    <w:name w:val="Cita destacada Car"/>
+    <w:basedOn w:val="Fuentedeprrafopredeter"/>
+    <w:link w:val="Citadestacada"/>
     <w:uiPriority w:val="30"/>
     <w:rsid w:val="00DD4AB4"/>
     <w:rPr>
@@ -9150,9 +9138,9 @@
       <w:color w:val="9EC544" w:themeColor="accent1"/>
     </w:rPr>
   </w:style>
-  <w:style w:type="character" w:styleId="SubtleEmphasis">
+  <w:style w:type="character" w:styleId="nfasissutil">
     <w:name w:val="Subtle Emphasis"/>
-    <w:basedOn w:val="DefaultParagraphFont"/>
+    <w:basedOn w:val="Fuentedeprrafopredeter"/>
     <w:uiPriority w:val="19"/>
     <w:qFormat/>
     <w:rsid w:val="00DD4AB4"/>
@@ -9162,9 +9150,9 @@
       <w:color w:val="808080" w:themeColor="text1" w:themeTint="7F"/>
     </w:rPr>
   </w:style>
-  <w:style w:type="character" w:styleId="IntenseEmphasis">
+  <w:style w:type="character" w:styleId="nfasisintenso">
     <w:name w:val="Intense Emphasis"/>
-    <w:basedOn w:val="DefaultParagraphFont"/>
+    <w:basedOn w:val="Fuentedeprrafopredeter"/>
     <w:uiPriority w:val="21"/>
     <w:qFormat/>
     <w:rsid w:val="00DD4AB4"/>
@@ -9176,9 +9164,9 @@
       <w:color w:val="9EC544" w:themeColor="accent1"/>
     </w:rPr>
   </w:style>
-  <w:style w:type="character" w:styleId="SubtleReference">
+  <w:style w:type="character" w:styleId="Referenciasutil">
     <w:name w:val="Subtle Reference"/>
-    <w:basedOn w:val="DefaultParagraphFont"/>
+    <w:basedOn w:val="Fuentedeprrafopredeter"/>
     <w:uiPriority w:val="31"/>
     <w:qFormat/>
     <w:rsid w:val="00DD4AB4"/>
@@ -9188,9 +9176,9 @@
       <w:u w:val="single"/>
     </w:rPr>
   </w:style>
-  <w:style w:type="character" w:styleId="IntenseReference">
+  <w:style w:type="character" w:styleId="Referenciaintensa">
     <w:name w:val="Intense Reference"/>
-    <w:basedOn w:val="DefaultParagraphFont"/>
+    <w:basedOn w:val="Fuentedeprrafopredeter"/>
     <w:uiPriority w:val="32"/>
     <w:qFormat/>
     <w:rsid w:val="00DD4AB4"/>
@@ -9203,9 +9191,9 @@
       <w:u w:val="single"/>
     </w:rPr>
   </w:style>
-  <w:style w:type="character" w:styleId="BookTitle">
+  <w:style w:type="character" w:styleId="Ttulodellibro">
     <w:name w:val="Book Title"/>
-    <w:basedOn w:val="DefaultParagraphFont"/>
+    <w:basedOn w:val="Fuentedeprrafopredeter"/>
     <w:uiPriority w:val="33"/>
     <w:qFormat/>
     <w:rsid w:val="00DD4AB4"/>
@@ -9216,9 +9204,9 @@
       <w:spacing w:val="5"/>
     </w:rPr>
   </w:style>
-  <w:style w:type="paragraph" w:styleId="TOCHeading">
+  <w:style w:type="paragraph" w:styleId="TtuloTDC">
     <w:name w:val="TOC Heading"/>
-    <w:basedOn w:val="Heading1"/>
+    <w:basedOn w:val="Ttulo1"/>
     <w:next w:val="Normal"/>
     <w:uiPriority w:val="39"/>
     <w:semiHidden/>

</xml_diff>